<commit_message>
renaming decisions for RUS
</commit_message>
<xml_diff>
--- a/Anon's HFM Edits.docx
+++ b/Anon's HFM Edits.docx
@@ -23129,6 +23129,24 @@
           <w:lang w:val="en-US"/>
         </w:rPr>
         <w:t>Modified several CB’s to be disabled while the Congress on the Partitions of Poland is underway.</w:t>
+      </w:r>
+    </w:p>
+    <w:p>
+      <w:pPr>
+        <w:pStyle w:val="ListParagraph"/>
+        <w:numPr>
+          <w:ilvl w:val="0"/>
+          <w:numId w:val="64"/>
+        </w:numPr>
+        <w:rPr>
+          <w:lang w:val="en-US"/>
+        </w:rPr>
+      </w:pPr>
+      <w:r>
+        <w:rPr>
+          <w:lang w:val="en-US"/>
+        </w:rPr>
+        <w:t>Reworked the Ukrainian irredentist decision.</w:t>
       </w:r>
       <w:bookmarkStart w:id="0" w:name="_GoBack"/>
       <w:bookmarkEnd w:id="0"/>
@@ -31477,7 +31495,7 @@
 </file>
 
 <file path=customXml/itemProps1.xml><?xml version="1.0" encoding="utf-8"?>
-<ds:datastoreItem xmlns:ds="http://schemas.openxmlformats.org/officeDocument/2006/customXml" ds:itemID="{C2E5F8CA-6227-45FA-BA03-FDBE0290BCEA}">
+<ds:datastoreItem xmlns:ds="http://schemas.openxmlformats.org/officeDocument/2006/customXml" ds:itemID="{AD4519CC-29C2-453A-B0A8-DF3E82E580AA}">
   <ds:schemaRefs>
     <ds:schemaRef ds:uri="http://schemas.openxmlformats.org/officeDocument/2006/bibliography"/>
   </ds:schemaRefs>

</xml_diff>

<commit_message>
added several meme countries and flags
remember to delete cache!
</commit_message>
<xml_diff>
--- a/Anon's HFM Edits.docx
+++ b/Anon's HFM Edits.docx
@@ -484,21 +484,7 @@
         <w:rPr>
           <w:lang w:val="en-US"/>
         </w:rPr>
-        <w:t xml:space="preserve">Boosted the number of soldier pops in Venezuela, it made no sense a country which pretty </w:t>
-      </w:r>
-      <w:proofErr w:type="gramStart"/>
-      <w:r>
-        <w:rPr>
-          <w:lang w:val="en-US"/>
-        </w:rPr>
-        <w:t>much</w:t>
-      </w:r>
-      <w:proofErr w:type="gramEnd"/>
-      <w:r>
-        <w:rPr>
-          <w:lang w:val="en-US"/>
-        </w:rPr>
-        <w:t xml:space="preserve"> liberated half of </w:t>
+        <w:t xml:space="preserve">Boosted the number of soldier pops in Venezuela, it made no sense a country which pretty much liberated half of </w:t>
       </w:r>
       <w:proofErr w:type="spellStart"/>
       <w:r>
@@ -31510,7 +31496,6 @@
         </w:rPr>
         <w:t xml:space="preserve">, </w:t>
       </w:r>
-      <w:bookmarkStart w:id="0" w:name="_GoBack"/>
       <w:proofErr w:type="spellStart"/>
       <w:r>
         <w:rPr>
@@ -31539,7 +31524,6 @@
         </w:rPr>
         <w:t>.</w:t>
       </w:r>
-      <w:bookmarkEnd w:id="0"/>
     </w:p>
     <w:p>
       <w:pPr>
@@ -32993,6 +32977,8 @@
         </w:rPr>
         <w:t>Modified several CB’s to be disabled while the Congress on the Partitions of Poland is underway.</w:t>
       </w:r>
+      <w:bookmarkStart w:id="0" w:name="_GoBack"/>
+      <w:bookmarkEnd w:id="0"/>
     </w:p>
     <w:p>
       <w:pPr>
@@ -33010,6 +32996,70 @@
           <w:lang w:val="en-US"/>
         </w:rPr>
         <w:t>Reworked the Ukrainian irredentist decision.</w:t>
+      </w:r>
+    </w:p>
+    <w:p>
+      <w:pPr>
+        <w:pStyle w:val="ListParagraph"/>
+        <w:numPr>
+          <w:ilvl w:val="0"/>
+          <w:numId w:val="64"/>
+        </w:numPr>
+        <w:rPr>
+          <w:lang w:val="en-US"/>
+        </w:rPr>
+      </w:pPr>
+      <w:r>
+        <w:rPr>
+          <w:lang w:val="en-US"/>
+        </w:rPr>
+        <w:t xml:space="preserve">Separated and seamlessly integrated the old Baltic governorate, it’s been split into 3 duchies: Livonia, Courland and </w:t>
+      </w:r>
+      <w:proofErr w:type="spellStart"/>
+      <w:r>
+        <w:rPr>
+          <w:lang w:val="en-US"/>
+        </w:rPr>
+        <w:t>Esthonia</w:t>
+      </w:r>
+      <w:proofErr w:type="spellEnd"/>
+      <w:r>
+        <w:rPr>
+          <w:lang w:val="en-US"/>
+        </w:rPr>
+        <w:t xml:space="preserve">. All come with their flavor, and if they have an East German primary culture, can now form the United Baltic Duchy, allowing for more </w:t>
+      </w:r>
+      <w:proofErr w:type="gramStart"/>
+      <w:r>
+        <w:rPr>
+          <w:lang w:val="en-US"/>
+        </w:rPr>
+        <w:t>flavor</w:t>
+      </w:r>
+      <w:proofErr w:type="gramEnd"/>
+      <w:r>
+        <w:rPr>
+          <w:lang w:val="en-US"/>
+        </w:rPr>
+        <w:t xml:space="preserve"> and even</w:t>
+      </w:r>
+      <w:r>
+        <w:rPr>
+          <w:lang w:val="en-US"/>
+        </w:rPr>
+        <w:t xml:space="preserve"> a chance </w:t>
+      </w:r>
+      <w:r>
+        <w:rPr>
+          <w:lang w:val="en-US"/>
+        </w:rPr>
+        <w:t>at</w:t>
+      </w:r>
+      <w:r>
+        <w:rPr>
+          <w:lang w:val="en-US"/>
+        </w:rPr>
+        <w:t xml:space="preserve"> forming Germany.</w:t>
       </w:r>
     </w:p>
     <w:p>
@@ -41378,7 +41428,7 @@
 </file>
 
 <file path=customXml/itemProps1.xml><?xml version="1.0" encoding="utf-8"?>
-<ds:datastoreItem xmlns:ds="http://schemas.openxmlformats.org/officeDocument/2006/customXml" ds:itemID="{E31EC05A-B143-4235-869A-97293D30ACAF}">
+<ds:datastoreItem xmlns:ds="http://schemas.openxmlformats.org/officeDocument/2006/customXml" ds:itemID="{1AC41121-FC59-495C-A27F-203593581E62}">
   <ds:schemaRefs>
     <ds:schemaRef ds:uri="http://schemas.openxmlformats.org/officeDocument/2006/bibliography"/>
   </ds:schemaRefs>

</xml_diff>

<commit_message>
Reworked religions in western russian empire
</commit_message>
<xml_diff>
--- a/Anon's HFM Edits.docx
+++ b/Anon's HFM Edits.docx
@@ -32977,89 +32977,163 @@
         </w:rPr>
         <w:t>Modified several CB’s to be disabled while the Congress on the Partitions of Poland is underway.</w:t>
       </w:r>
+    </w:p>
+    <w:p>
+      <w:pPr>
+        <w:pStyle w:val="ListParagraph"/>
+        <w:numPr>
+          <w:ilvl w:val="0"/>
+          <w:numId w:val="64"/>
+        </w:numPr>
+        <w:rPr>
+          <w:lang w:val="en-US"/>
+        </w:rPr>
+      </w:pPr>
+      <w:r>
+        <w:rPr>
+          <w:lang w:val="en-US"/>
+        </w:rPr>
+        <w:t>Reworked the Ukrainian irredentist decision.</w:t>
+      </w:r>
+    </w:p>
+    <w:p>
+      <w:pPr>
+        <w:pStyle w:val="ListParagraph"/>
+        <w:numPr>
+          <w:ilvl w:val="0"/>
+          <w:numId w:val="64"/>
+        </w:numPr>
+        <w:rPr>
+          <w:lang w:val="en-US"/>
+        </w:rPr>
+      </w:pPr>
+      <w:r>
+        <w:rPr>
+          <w:lang w:val="en-US"/>
+        </w:rPr>
+        <w:t xml:space="preserve">Separated and seamlessly integrated the old Baltic governorate, it’s been split into 3 duchies: Livonia, Courland and </w:t>
+      </w:r>
+      <w:proofErr w:type="spellStart"/>
+      <w:r>
+        <w:rPr>
+          <w:lang w:val="en-US"/>
+        </w:rPr>
+        <w:t>Esthonia</w:t>
+      </w:r>
+      <w:proofErr w:type="spellEnd"/>
+      <w:r>
+        <w:rPr>
+          <w:lang w:val="en-US"/>
+        </w:rPr>
+        <w:t xml:space="preserve">. All come with their flavor, and if they have an East German primary culture, can now form the United Baltic Duchy, allowing for more </w:t>
+      </w:r>
+      <w:proofErr w:type="gramStart"/>
+      <w:r>
+        <w:rPr>
+          <w:lang w:val="en-US"/>
+        </w:rPr>
+        <w:t>flavor</w:t>
+      </w:r>
+      <w:proofErr w:type="gramEnd"/>
+      <w:r>
+        <w:rPr>
+          <w:lang w:val="en-US"/>
+        </w:rPr>
+        <w:t xml:space="preserve"> and even</w:t>
+      </w:r>
+      <w:r>
+        <w:rPr>
+          <w:lang w:val="en-US"/>
+        </w:rPr>
+        <w:t xml:space="preserve"> a chance </w:t>
+      </w:r>
+      <w:r>
+        <w:rPr>
+          <w:lang w:val="en-US"/>
+        </w:rPr>
+        <w:t>at</w:t>
+      </w:r>
+      <w:r>
+        <w:rPr>
+          <w:lang w:val="en-US"/>
+        </w:rPr>
+        <w:t xml:space="preserve"> forming Germany.</w:t>
+      </w:r>
+    </w:p>
+    <w:p>
+      <w:pPr>
+        <w:pStyle w:val="ListParagraph"/>
+        <w:numPr>
+          <w:ilvl w:val="0"/>
+          <w:numId w:val="64"/>
+        </w:numPr>
+        <w:rPr>
+          <w:lang w:val="en-US"/>
+        </w:rPr>
+      </w:pPr>
+      <w:r>
+        <w:rPr>
+          <w:lang w:val="en-US"/>
+        </w:rPr>
+        <w:t>Poland can now be ruled by the Habsburgs via special event during the Polish National Congress Revolt, won’t spoil it, but you’ll be able to create a special Habsburg Poland tag.</w:t>
+      </w:r>
+    </w:p>
+    <w:p>
+      <w:pPr>
+        <w:pStyle w:val="ListParagraph"/>
+        <w:numPr>
+          <w:ilvl w:val="0"/>
+          <w:numId w:val="64"/>
+        </w:numPr>
+        <w:rPr>
+          <w:lang w:val="en-US"/>
+        </w:rPr>
+      </w:pPr>
+      <w:r>
+        <w:rPr>
+          <w:lang w:val="en-US"/>
+        </w:rPr>
+        <w:t>Reworked pop religions in Belarus and Western Ukraine to have more Eastern Catholics, since historically the area’s full of them.</w:t>
+      </w:r>
+    </w:p>
+    <w:p>
+      <w:pPr>
+        <w:pStyle w:val="ListParagraph"/>
+        <w:numPr>
+          <w:ilvl w:val="0"/>
+          <w:numId w:val="64"/>
+        </w:numPr>
+        <w:rPr>
+          <w:lang w:val="en-US"/>
+        </w:rPr>
+      </w:pPr>
+      <w:r>
+        <w:rPr>
+          <w:lang w:val="en-US"/>
+        </w:rPr>
+        <w:t>Added a final goal for the Polish-Lithuanian Commonwealth: Forming the Polish-Lithuanian-</w:t>
+      </w:r>
+      <w:proofErr w:type="spellStart"/>
+      <w:r>
+        <w:rPr>
+          <w:lang w:val="en-US"/>
+        </w:rPr>
+        <w:t>Ruthenian</w:t>
+      </w:r>
+      <w:proofErr w:type="spellEnd"/>
+      <w:r>
+        <w:rPr>
+          <w:lang w:val="en-US"/>
+        </w:rPr>
+        <w:t xml:space="preserve"> Commonwealth</w:t>
+      </w:r>
       <w:bookmarkStart w:id="0" w:name="_GoBack"/>
       <w:bookmarkEnd w:id="0"/>
-    </w:p>
-    <w:p>
-      <w:pPr>
-        <w:pStyle w:val="ListParagraph"/>
-        <w:numPr>
-          <w:ilvl w:val="0"/>
-          <w:numId w:val="64"/>
-        </w:numPr>
-        <w:rPr>
-          <w:lang w:val="en-US"/>
-        </w:rPr>
-      </w:pPr>
-      <w:r>
-        <w:rPr>
-          <w:lang w:val="en-US"/>
-        </w:rPr>
-        <w:t>Reworked the Ukrainian irredentist decision.</w:t>
-      </w:r>
-    </w:p>
-    <w:p>
-      <w:pPr>
-        <w:pStyle w:val="ListParagraph"/>
-        <w:numPr>
-          <w:ilvl w:val="0"/>
-          <w:numId w:val="64"/>
-        </w:numPr>
-        <w:rPr>
-          <w:lang w:val="en-US"/>
-        </w:rPr>
-      </w:pPr>
-      <w:r>
-        <w:rPr>
-          <w:lang w:val="en-US"/>
-        </w:rPr>
-        <w:t xml:space="preserve">Separated and seamlessly integrated the old Baltic governorate, it’s been split into 3 duchies: Livonia, Courland and </w:t>
-      </w:r>
-      <w:proofErr w:type="spellStart"/>
-      <w:r>
-        <w:rPr>
-          <w:lang w:val="en-US"/>
-        </w:rPr>
-        <w:t>Esthonia</w:t>
-      </w:r>
-      <w:proofErr w:type="spellEnd"/>
-      <w:r>
-        <w:rPr>
-          <w:lang w:val="en-US"/>
-        </w:rPr>
-        <w:t xml:space="preserve">. All come with their flavor, and if they have an East German primary culture, can now form the United Baltic Duchy, allowing for more </w:t>
-      </w:r>
-      <w:proofErr w:type="gramStart"/>
-      <w:r>
-        <w:rPr>
-          <w:lang w:val="en-US"/>
-        </w:rPr>
-        <w:t>flavor</w:t>
-      </w:r>
-      <w:proofErr w:type="gramEnd"/>
-      <w:r>
-        <w:rPr>
-          <w:lang w:val="en-US"/>
-        </w:rPr>
-        <w:t xml:space="preserve"> and even</w:t>
-      </w:r>
-      <w:r>
-        <w:rPr>
-          <w:lang w:val="en-US"/>
-        </w:rPr>
-        <w:t xml:space="preserve"> a chance </w:t>
-      </w:r>
-      <w:r>
-        <w:rPr>
-          <w:lang w:val="en-US"/>
-        </w:rPr>
-        <w:t>at</w:t>
-      </w:r>
-      <w:r>
-        <w:rPr>
-          <w:lang w:val="en-US"/>
-        </w:rPr>
-        <w:t xml:space="preserve"> forming Germany.</w:t>
+      <w:r>
+        <w:rPr>
+          <w:lang w:val="en-US"/>
+        </w:rPr>
+        <w:t xml:space="preserve"> as it was proposed in the 1600’s.</w:t>
       </w:r>
     </w:p>
     <w:p>
@@ -41428,7 +41502,7 @@
 </file>
 
 <file path=customXml/itemProps1.xml><?xml version="1.0" encoding="utf-8"?>
-<ds:datastoreItem xmlns:ds="http://schemas.openxmlformats.org/officeDocument/2006/customXml" ds:itemID="{1AC41121-FC59-495C-A27F-203593581E62}">
+<ds:datastoreItem xmlns:ds="http://schemas.openxmlformats.org/officeDocument/2006/customXml" ds:itemID="{58E7A080-15BF-49C7-A7C1-1A5C868475A4}">
   <ds:schemaRefs>
     <ds:schemaRef ds:uri="http://schemas.openxmlformats.org/officeDocument/2006/bibliography"/>
   </ds:schemaRefs>

</xml_diff>

<commit_message>
Fixed alaska and fort ross (again)
</commit_message>
<xml_diff>
--- a/Anon's HFM Edits.docx
+++ b/Anon's HFM Edits.docx
@@ -12,21 +12,7 @@
         <w:rPr>
           <w:lang w:val="en-US"/>
         </w:rPr>
-        <w:t>Hey, it’s me again, this is a new project; it’s a work in progress, but I shouldn’t add much new stuff apart from a few events. I made this because I felt like both HPM/HFM, while almost perfect, needed a bit more irrelevant, FPS-gobbling content. So here we are</w:t>
-      </w:r>
-      <w:proofErr w:type="gramStart"/>
-      <w:r>
-        <w:rPr>
-          <w:lang w:val="en-US"/>
-        </w:rPr>
-        <w:t>,</w:t>
-      </w:r>
-      <w:proofErr w:type="gramEnd"/>
-      <w:r>
-        <w:rPr>
-          <w:lang w:val="en-US"/>
-        </w:rPr>
-        <w:t xml:space="preserve"> Anon’s HFM edits! </w:t>
+        <w:t xml:space="preserve">Hey, it’s me again, this is a new project; it’s a work in progress, but I shouldn’t add much new stuff apart from a few events. I made this because I felt like both HPM/HFM, while almost perfect, needed a bit more irrelevant, FPS-gobbling content. So here we are, Anon’s HFM edits! </w:t>
       </w:r>
     </w:p>
     <w:p>
@@ -45,34 +31,13 @@
         <w:rPr>
           <w:lang w:val="en-US"/>
         </w:rPr>
-        <w:t xml:space="preserve"> Also to whoever’s making PDM </w:t>
-      </w:r>
-      <w:proofErr w:type="gramStart"/>
-      <w:r>
-        <w:rPr>
-          <w:lang w:val="en-US"/>
-        </w:rPr>
-        <w:t>cause</w:t>
-      </w:r>
-      <w:proofErr w:type="gramEnd"/>
-      <w:r>
-        <w:rPr>
-          <w:lang w:val="en-US"/>
-        </w:rPr>
-        <w:t xml:space="preserve"> I ripped off a buncha assets from their terrain images.</w:t>
-      </w:r>
-      <w:r>
-        <w:rPr>
-          <w:lang w:val="en-US"/>
-        </w:rPr>
-        <w:t xml:space="preserve"> </w:t>
-      </w:r>
-      <w:proofErr w:type="gramStart"/>
-      <w:r>
-        <w:rPr>
-          <w:lang w:val="en-US"/>
-        </w:rPr>
-        <w:t>Stonkmonk for his insight on North American Natives and Dick Chappy for his insight on Texas</w:t>
+        <w:t xml:space="preserve"> Also to whoever’s making PDM cause I ripped off a buncha assets from their terrain images.</w:t>
+      </w:r>
+      <w:r>
+        <w:rPr>
+          <w:lang w:val="en-US"/>
+        </w:rPr>
+        <w:t xml:space="preserve"> Stonkmonk for his insight on North American Natives and Dick Chappy for his insight on Texas</w:t>
       </w:r>
       <w:r>
         <w:rPr>
@@ -86,7 +51,6 @@
         </w:rPr>
         <w:t>.</w:t>
       </w:r>
-      <w:proofErr w:type="gramEnd"/>
     </w:p>
     <w:p>
       <w:pPr>
@@ -1018,21 +982,7 @@
         <w:rPr>
           <w:lang w:val="en-US"/>
         </w:rPr>
-        <w:t xml:space="preserve">Fixed terrains in Tibet, it’s kind of odd how the whole Tibetan plateau is all fine and dandy with grassy rolling hills and grasslands; now </w:t>
-      </w:r>
-      <w:proofErr w:type="gramStart"/>
-      <w:r>
-        <w:rPr>
-          <w:lang w:val="en-US"/>
-        </w:rPr>
-        <w:t>it’s</w:t>
-      </w:r>
-      <w:proofErr w:type="gramEnd"/>
-      <w:r>
-        <w:rPr>
-          <w:lang w:val="en-US"/>
-        </w:rPr>
-        <w:t xml:space="preserve"> dry hills, montane tundras and semideserts just like irl.</w:t>
+        <w:t>Fixed terrains in Tibet, it’s kind of odd how the whole Tibetan plateau is all fine and dandy with grassy rolling hills and grasslands; now it’s dry hills, montane tundras and semideserts just like irl.</w:t>
       </w:r>
     </w:p>
     <w:p>
@@ -1316,21 +1266,7 @@
         <w:rPr>
           <w:lang w:val="en-US"/>
         </w:rPr>
-        <w:t>Added a new province in Santa Catarina: Desterro, an island off the coast of Lagunas; the Juliana Republic was originally unable to claim it (</w:t>
-      </w:r>
-      <w:proofErr w:type="gramStart"/>
-      <w:r>
-        <w:rPr>
-          <w:lang w:val="en-US"/>
-        </w:rPr>
-        <w:t>cause</w:t>
-      </w:r>
-      <w:proofErr w:type="gramEnd"/>
-      <w:r>
-        <w:rPr>
-          <w:lang w:val="en-US"/>
-        </w:rPr>
-        <w:t xml:space="preserve"> they had no navy and shit) so it remained under Brazilian control.</w:t>
+        <w:t>Added a new province in Santa Catarina: Desterro, an island off the coast of Lagunas; the Juliana Republic was originally unable to claim it (cause they had no navy and shit) so it remained under Brazilian control.</w:t>
       </w:r>
     </w:p>
     <w:p>
@@ -1801,21 +1737,7 @@
         <w:rPr>
           <w:lang w:val="en-US"/>
         </w:rPr>
-        <w:t xml:space="preserve">New nation in the Venezuelan llanos: Barinas. I had to make </w:t>
-      </w:r>
-      <w:proofErr w:type="gramStart"/>
-      <w:r>
-        <w:rPr>
-          <w:lang w:val="en-US"/>
-        </w:rPr>
-        <w:t>it,</w:t>
-      </w:r>
-      <w:proofErr w:type="gramEnd"/>
-      <w:r>
-        <w:rPr>
-          <w:lang w:val="en-US"/>
-        </w:rPr>
-        <w:t xml:space="preserve"> otherwise Llanero pops would get assimilated since their culture has no nation of its own.</w:t>
+        <w:t>New nation in the Venezuelan llanos: Barinas. I had to make it, otherwise Llanero pops would get assimilated since their culture has no nation of its own.</w:t>
       </w:r>
     </w:p>
     <w:p>
@@ -3077,21 +2999,7 @@
         <w:rPr>
           <w:lang w:val="en-US"/>
         </w:rPr>
-        <w:t xml:space="preserve"> Basically Oregon tag gets released in 1843, you get the option to ‘support them’ (aka play as Oregon) or to continue as whatever you’re currently playing as, this event should be syncretic with the other events revolving the Oregon territory and </w:t>
-      </w:r>
-      <w:proofErr w:type="gramStart"/>
-      <w:r>
-        <w:rPr>
-          <w:lang w:val="en-US"/>
-        </w:rPr>
-        <w:t>hudson’s</w:t>
-      </w:r>
-      <w:proofErr w:type="gramEnd"/>
-      <w:r>
-        <w:rPr>
-          <w:lang w:val="en-US"/>
-        </w:rPr>
-        <w:t xml:space="preserve"> bay company. So instead of USA annexing the shit out of empty Oregon, you should see the actual country popping up.</w:t>
+        <w:t xml:space="preserve"> Basically Oregon tag gets released in 1843, you get the option to ‘support them’ (aka play as Oregon) or to continue as whatever you’re currently playing as, this event should be syncretic with the other events revolving the Oregon territory and hudson’s bay company. So instead of USA annexing the shit out of empty Oregon, you should see the actual country popping up.</w:t>
       </w:r>
     </w:p>
     <w:p>
@@ -3249,21 +3157,7 @@
         <w:rPr>
           <w:lang w:val="en-US"/>
         </w:rPr>
-        <w:t xml:space="preserve">Some nice events to expel </w:t>
-      </w:r>
-      <w:proofErr w:type="gramStart"/>
-      <w:r>
-        <w:rPr>
-          <w:lang w:val="en-US"/>
-        </w:rPr>
-        <w:t>turks</w:t>
-      </w:r>
-      <w:proofErr w:type="gramEnd"/>
-      <w:r>
-        <w:rPr>
-          <w:lang w:val="en-US"/>
-        </w:rPr>
-        <w:t xml:space="preserve"> and azeris from your country as either Armenia, Cilicia</w:t>
+        <w:t>Some nice events to expel turks and azeris from your country as either Armenia, Cilicia</w:t>
       </w:r>
       <w:r>
         <w:rPr>
@@ -3409,21 +3303,7 @@
         <w:rPr>
           <w:lang w:val="en-US"/>
         </w:rPr>
-        <w:t xml:space="preserve">6 new provinces: Arauca, Chincha Islands, Apartadó, Bocas </w:t>
-      </w:r>
-      <w:proofErr w:type="gramStart"/>
-      <w:r>
-        <w:rPr>
-          <w:lang w:val="en-US"/>
-        </w:rPr>
-        <w:t>del</w:t>
-      </w:r>
-      <w:proofErr w:type="gramEnd"/>
-      <w:r>
-        <w:rPr>
-          <w:lang w:val="en-US"/>
-        </w:rPr>
-        <w:t xml:space="preserve"> Toro, Golfito, Greytown.</w:t>
+        <w:t>6 new provinces: Arauca, Chincha Islands, Apartadó, Bocas del Toro, Golfito, Greytown.</w:t>
       </w:r>
     </w:p>
     <w:p>
@@ -4340,21 +4220,7 @@
           <w:lang w:val="en-US"/>
         </w:rPr>
         <w:tab/>
-        <w:t>BYZ</w:t>
-      </w:r>
-      <w:proofErr w:type="gramStart"/>
-      <w:r>
-        <w:rPr>
-          <w:lang w:val="en-US"/>
-        </w:rPr>
-        <w:t>;Greek</w:t>
-      </w:r>
-      <w:proofErr w:type="gramEnd"/>
-      <w:r>
-        <w:rPr>
-          <w:lang w:val="en-US"/>
-        </w:rPr>
-        <w:t xml:space="preserve"> Empire;;;;;;;;;;;;;;;;;;;;x</w:t>
+        <w:t>BYZ;Greek Empire;;;;;;;;;;;;;;;;;;;;x</w:t>
       </w:r>
     </w:p>
     <w:p>
@@ -4374,21 +4240,7 @@
           <w:lang w:val="en-US"/>
         </w:rPr>
         <w:tab/>
-        <w:t>BYZ_ADJ</w:t>
-      </w:r>
-      <w:proofErr w:type="gramStart"/>
-      <w:r>
-        <w:rPr>
-          <w:lang w:val="en-US"/>
-        </w:rPr>
-        <w:t>;Greek</w:t>
-      </w:r>
-      <w:proofErr w:type="gramEnd"/>
-      <w:r>
-        <w:rPr>
-          <w:lang w:val="en-US"/>
-        </w:rPr>
-        <w:t>;;;;;;;;;;;;;;;;x</w:t>
+        <w:t>BYZ_ADJ;Greek;;;;;;;;;;;;;;;;x</w:t>
       </w:r>
     </w:p>
     <w:p>
@@ -4408,21 +4260,7 @@
           <w:lang w:val="en-US"/>
         </w:rPr>
         <w:tab/>
-        <w:t>BYZ_democracy</w:t>
-      </w:r>
-      <w:proofErr w:type="gramStart"/>
-      <w:r>
-        <w:rPr>
-          <w:lang w:val="en-US"/>
-        </w:rPr>
-        <w:t>;Greek</w:t>
-      </w:r>
-      <w:proofErr w:type="gramEnd"/>
-      <w:r>
-        <w:rPr>
-          <w:lang w:val="en-US"/>
-        </w:rPr>
-        <w:t xml:space="preserve"> Commonwealth;;;;;;;;;;;;;x</w:t>
+        <w:t>BYZ_democracy;Greek Commonwealth;;;;;;;;;;;;;x</w:t>
       </w:r>
     </w:p>
     <w:p>
@@ -4442,21 +4280,7 @@
           <w:lang w:val="en-US"/>
         </w:rPr>
         <w:tab/>
-        <w:t>BYZ_presidential_dictatorship</w:t>
-      </w:r>
-      <w:proofErr w:type="gramStart"/>
-      <w:r>
-        <w:rPr>
-          <w:lang w:val="en-US"/>
-        </w:rPr>
-        <w:t>;Greek</w:t>
-      </w:r>
-      <w:proofErr w:type="gramEnd"/>
-      <w:r>
-        <w:rPr>
-          <w:lang w:val="en-US"/>
-        </w:rPr>
-        <w:t xml:space="preserve"> Federation;;;;;;;;;;;;;x</w:t>
+        <w:t>BYZ_presidential_dictatorship;Greek Federation;;;;;;;;;;;;;x</w:t>
       </w:r>
     </w:p>
     <w:p>
@@ -4476,21 +4300,7 @@
           <w:lang w:val="en-US"/>
         </w:rPr>
         <w:tab/>
-        <w:t>BYZ_bourgeois_dictatorship</w:t>
-      </w:r>
-      <w:proofErr w:type="gramStart"/>
-      <w:r>
-        <w:rPr>
-          <w:lang w:val="en-US"/>
-        </w:rPr>
-        <w:t>;Greek</w:t>
-      </w:r>
-      <w:proofErr w:type="gramEnd"/>
-      <w:r>
-        <w:rPr>
-          <w:lang w:val="en-US"/>
-        </w:rPr>
-        <w:t xml:space="preserve"> Federation;;;;;;;;;;;;;x</w:t>
+        <w:t>BYZ_bourgeois_dictatorship;Greek Federation;;;;;;;;;;;;;x</w:t>
       </w:r>
     </w:p>
     <w:p>
@@ -4510,21 +4320,7 @@
           <w:lang w:val="en-US"/>
         </w:rPr>
         <w:tab/>
-        <w:t>BYZ_proletarian_dictatorship</w:t>
-      </w:r>
-      <w:proofErr w:type="gramStart"/>
-      <w:r>
-        <w:rPr>
-          <w:lang w:val="en-US"/>
-        </w:rPr>
-        <w:t>;Union</w:t>
-      </w:r>
-      <w:proofErr w:type="gramEnd"/>
-      <w:r>
-        <w:rPr>
-          <w:lang w:val="en-US"/>
-        </w:rPr>
-        <w:t xml:space="preserve"> of Socialist Greek Republics;;;;;;;;;;;;;x</w:t>
+        <w:t>BYZ_proletarian_dictatorship;Union of Socialist Greek Republics;;;;;;;;;;;;;x</w:t>
       </w:r>
     </w:p>
     <w:p>
@@ -4544,21 +4340,7 @@
           <w:lang w:val="en-US"/>
         </w:rPr>
         <w:tab/>
-        <w:t>BYZ_fascist_dictatorship</w:t>
-      </w:r>
-      <w:proofErr w:type="gramStart"/>
-      <w:r>
-        <w:rPr>
-          <w:lang w:val="en-US"/>
-        </w:rPr>
-        <w:t>;Greek</w:t>
-      </w:r>
-      <w:proofErr w:type="gramEnd"/>
-      <w:r>
-        <w:rPr>
-          <w:lang w:val="en-US"/>
-        </w:rPr>
-        <w:t xml:space="preserve"> Commonwealth;;;;;;;;;;;;;;</w:t>
+        <w:t>BYZ_fascist_dictatorship;Greek Commonwealth;;;;;;;;;;;;;;</w:t>
       </w:r>
     </w:p>
     <w:p>
@@ -6234,21 +6016,7 @@
         <w:rPr>
           <w:lang w:val="en-US"/>
         </w:rPr>
-        <w:t xml:space="preserve">Added yet another decision to genocide </w:t>
-      </w:r>
-      <w:proofErr w:type="gramStart"/>
-      <w:r>
-        <w:rPr>
-          <w:lang w:val="en-US"/>
-        </w:rPr>
-        <w:t>turks</w:t>
-      </w:r>
-      <w:proofErr w:type="gramEnd"/>
-      <w:r>
-        <w:rPr>
-          <w:lang w:val="en-US"/>
-        </w:rPr>
-        <w:t>: After conquering Anatolia</w:t>
+        <w:t>Added yet another decision to genocide turks: After conquering Anatolia</w:t>
       </w:r>
       <w:r>
         <w:rPr>
@@ -6834,14 +6602,7 @@
         <w:rPr>
           <w:lang w:val="en-US"/>
         </w:rPr>
-        <w:t xml:space="preserve">Cetatea Alba will now be properly seceded to RUS/ROM as one of the outcomes of the Crimean war/Great eastern </w:t>
-      </w:r>
-      <w:proofErr w:type="gramStart"/>
-      <w:r>
-        <w:rPr>
-          <w:lang w:val="en-US"/>
-        </w:rPr>
-        <w:t xml:space="preserve">crisis </w:t>
+        <w:t xml:space="preserve">Cetatea Alba will now be properly seceded to RUS/ROM as one of the outcomes of the Crimean war/Great eastern crisis </w:t>
       </w:r>
       <w:r>
         <w:rPr>
@@ -6849,7 +6610,6 @@
         </w:rPr>
         <w:t>.</w:t>
       </w:r>
-      <w:proofErr w:type="gramEnd"/>
     </w:p>
     <w:p>
       <w:pPr>
@@ -6926,21 +6686,7 @@
         <w:rPr>
           <w:lang w:val="en-US"/>
         </w:rPr>
-        <w:t xml:space="preserve"> instead of the Vatican </w:t>
-      </w:r>
-      <w:proofErr w:type="gramStart"/>
-      <w:r>
-        <w:rPr>
-          <w:lang w:val="en-US"/>
-        </w:rPr>
-        <w:t>city</w:t>
-      </w:r>
-      <w:proofErr w:type="gramEnd"/>
-      <w:r>
-        <w:rPr>
-          <w:lang w:val="en-US"/>
-        </w:rPr>
-        <w:t xml:space="preserve"> upon being released by Italy</w:t>
+        <w:t xml:space="preserve"> instead of the Vatican city upon being released by Italy</w:t>
       </w:r>
       <w:r>
         <w:rPr>
@@ -7199,21 +6945,7 @@
         <w:rPr>
           <w:lang w:val="en-US"/>
         </w:rPr>
-        <w:t xml:space="preserve"> Also </w:t>
-      </w:r>
-      <w:proofErr w:type="gramStart"/>
-      <w:r>
-        <w:rPr>
-          <w:lang w:val="en-US"/>
-        </w:rPr>
-        <w:t>it’s</w:t>
-      </w:r>
-      <w:proofErr w:type="gramEnd"/>
-      <w:r>
-        <w:rPr>
-          <w:lang w:val="en-US"/>
-        </w:rPr>
-        <w:t xml:space="preserve"> GRE only for some reason, can’t do anything about that.</w:t>
+        <w:t xml:space="preserve"> Also it’s GRE only for some reason, can’t do anything about that.</w:t>
       </w:r>
       <w:r>
         <w:rPr>
@@ -7977,21 +7709,7 @@
         <w:rPr>
           <w:lang w:val="en-US"/>
         </w:rPr>
-        <w:t xml:space="preserve">Actually fixed the bullshit where the Papal States would </w:t>
-      </w:r>
-      <w:proofErr w:type="gramStart"/>
-      <w:r>
-        <w:rPr>
-          <w:lang w:val="en-US"/>
-        </w:rPr>
-        <w:t>secede</w:t>
-      </w:r>
-      <w:proofErr w:type="gramEnd"/>
-      <w:r>
-        <w:rPr>
-          <w:lang w:val="en-US"/>
-        </w:rPr>
-        <w:t xml:space="preserve"> the Vatican while holding Rome.</w:t>
+        <w:t>Actually fixed the bullshit where the Papal States would secede the Vatican while holding Rome.</w:t>
       </w:r>
     </w:p>
     <w:p>
@@ -8454,27 +8172,13 @@
           <w:lang w:val="en-US"/>
         </w:rPr>
         <w:lastRenderedPageBreak/>
-        <w:t xml:space="preserve">Added Brahui culture to </w:t>
-      </w:r>
-      <w:proofErr w:type="gramStart"/>
-      <w:r>
-        <w:rPr>
-          <w:lang w:val="en-US"/>
-        </w:rPr>
-        <w:t>Balochistan</w:t>
-      </w:r>
-      <w:r>
-        <w:rPr>
-          <w:lang w:val="en-US"/>
-        </w:rPr>
-        <w:t>,</w:t>
-      </w:r>
-      <w:proofErr w:type="gramEnd"/>
-      <w:r>
-        <w:rPr>
-          <w:lang w:val="en-US"/>
-        </w:rPr>
-        <w:t xml:space="preserve"> changed Kalat’s main culture to Brahui, Balochi as accepted (At the time its rulers were Brahui.)</w:t>
+        <w:t>Added Brahui culture to Balochistan</w:t>
+      </w:r>
+      <w:r>
+        <w:rPr>
+          <w:lang w:val="en-US"/>
+        </w:rPr>
+        <w:t>, changed Kalat’s main culture to Brahui, Balochi as accepted (At the time its rulers were Brahui.)</w:t>
       </w:r>
     </w:p>
     <w:p>
@@ -8492,21 +8196,7 @@
         <w:rPr>
           <w:lang w:val="en-US"/>
         </w:rPr>
-        <w:t xml:space="preserve">Changed Quetta’s tradegood to </w:t>
-      </w:r>
-      <w:proofErr w:type="gramStart"/>
-      <w:r>
-        <w:rPr>
-          <w:lang w:val="en-US"/>
-        </w:rPr>
-        <w:t>coal,</w:t>
-      </w:r>
-      <w:proofErr w:type="gramEnd"/>
-      <w:r>
-        <w:rPr>
-          <w:lang w:val="en-US"/>
-        </w:rPr>
-        <w:t xml:space="preserve"> added Balochistan core.</w:t>
+        <w:t>Changed Quetta’s tradegood to coal, added Balochistan core.</w:t>
       </w:r>
     </w:p>
     <w:p>
@@ -8904,21 +8594,7 @@
         <w:rPr>
           <w:lang w:val="en-US"/>
         </w:rPr>
-        <w:t xml:space="preserve">Fixed Russia’s starting </w:t>
-      </w:r>
-      <w:proofErr w:type="gramStart"/>
-      <w:r>
-        <w:rPr>
-          <w:lang w:val="en-US"/>
-        </w:rPr>
-        <w:t>units,</w:t>
-      </w:r>
-      <w:proofErr w:type="gramEnd"/>
-      <w:r>
-        <w:rPr>
-          <w:lang w:val="en-US"/>
-        </w:rPr>
-        <w:t xml:space="preserve"> it was taking soldier pops from Alaska for some reason.</w:t>
+        <w:t>Fixed Russia’s starting units, it was taking soldier pops from Alaska for some reason.</w:t>
       </w:r>
     </w:p>
     <w:p>
@@ -9864,27 +9540,13 @@
         <w:rPr>
           <w:lang w:val="en-US"/>
         </w:rPr>
-        <w:t xml:space="preserve">s a big </w:t>
-      </w:r>
-      <w:proofErr w:type="gramStart"/>
-      <w:r>
-        <w:rPr>
-          <w:lang w:val="en-US"/>
-        </w:rPr>
-        <w:t>city</w:t>
-      </w:r>
-      <w:r>
-        <w:rPr>
-          <w:lang w:val="en-US"/>
-        </w:rPr>
-        <w:t>,</w:t>
-      </w:r>
-      <w:proofErr w:type="gramEnd"/>
-      <w:r>
-        <w:rPr>
-          <w:lang w:val="en-US"/>
-        </w:rPr>
-        <w:t xml:space="preserve"> province also encompasses Sabzevar, which is sizeable as well</w:t>
+        <w:t>s a big city</w:t>
+      </w:r>
+      <w:r>
+        <w:rPr>
+          <w:lang w:val="en-US"/>
+        </w:rPr>
+        <w:t>, province also encompasses Sabzevar, which is sizeable as well</w:t>
       </w:r>
       <w:r>
         <w:rPr>
@@ -10913,21 +10575,7 @@
         <w:rPr>
           <w:lang w:val="en-US"/>
         </w:rPr>
-        <w:t xml:space="preserve">Renamed Taman to </w:t>
-      </w:r>
-      <w:proofErr w:type="gramStart"/>
-      <w:r>
-        <w:rPr>
-          <w:lang w:val="en-US"/>
-        </w:rPr>
-        <w:t>Novorossiysk,</w:t>
-      </w:r>
-      <w:proofErr w:type="gramEnd"/>
-      <w:r>
-        <w:rPr>
-          <w:lang w:val="en-US"/>
-        </w:rPr>
-        <w:t xml:space="preserve"> reshaped the province and ceded to Russia</w:t>
+        <w:t>Renamed Taman to Novorossiysk, reshaped the province and ceded to Russia</w:t>
       </w:r>
       <w:r>
         <w:rPr>
@@ -11512,21 +11160,7 @@
         <w:rPr>
           <w:lang w:val="en-US"/>
         </w:rPr>
-        <w:t xml:space="preserve">Renamed Nishapur back to </w:t>
-      </w:r>
-      <w:proofErr w:type="gramStart"/>
-      <w:r>
-        <w:rPr>
-          <w:lang w:val="en-US"/>
-        </w:rPr>
-        <w:t>Sabzevar,</w:t>
-      </w:r>
-      <w:proofErr w:type="gramEnd"/>
-      <w:r>
-        <w:rPr>
-          <w:lang w:val="en-US"/>
-        </w:rPr>
-        <w:t xml:space="preserve"> reverted pop changes back to th</w:t>
+        <w:t>Renamed Nishapur back to Sabzevar, reverted pop changes back to th</w:t>
       </w:r>
       <w:r>
         <w:rPr>
@@ -12109,105 +11743,157 @@
         <w:rPr>
           <w:lang w:val="en-US"/>
         </w:rPr>
+        <w:t xml:space="preserve"> Ba</w:t>
+      </w:r>
+      <w:r>
+        <w:rPr>
+          <w:lang w:val="en-US"/>
+        </w:rPr>
+        <w:t>l</w:t>
+      </w:r>
+      <w:r>
+        <w:rPr>
+          <w:lang w:val="en-US"/>
+        </w:rPr>
+        <w:t xml:space="preserve"> el Mandeb</w:t>
+      </w:r>
+      <w:r>
+        <w:rPr>
+          <w:lang w:val="en-US"/>
+        </w:rPr>
+        <w:t xml:space="preserve"> (To Horn of Africa)</w:t>
+      </w:r>
+      <w:r>
+        <w:rPr>
+          <w:lang w:val="en-US"/>
+        </w:rPr>
+        <w:t xml:space="preserve"> and Straits of Obokk</w:t>
+      </w:r>
+      <w:r>
+        <w:rPr>
+          <w:lang w:val="en-US"/>
+        </w:rPr>
+        <w:t xml:space="preserve"> (To Bab el Mandeb)</w:t>
+      </w:r>
+      <w:r>
+        <w:rPr>
+          <w:lang w:val="en-US"/>
+        </w:rPr>
+        <w:t>.</w:t>
+      </w:r>
+      <w:r>
+        <w:rPr>
+          <w:lang w:val="en-US"/>
+        </w:rPr>
+        <w:t xml:space="preserve"> Laquedive islands</w:t>
+      </w:r>
+      <w:r>
+        <w:rPr>
+          <w:lang w:val="en-US"/>
+        </w:rPr>
+        <w:t xml:space="preserve"> (To Konkan Coast)</w:t>
+      </w:r>
+      <w:r>
+        <w:rPr>
+          <w:lang w:val="en-US"/>
+        </w:rPr>
+        <w:t xml:space="preserve"> and coast of Malabar</w:t>
+      </w:r>
+      <w:r>
+        <w:rPr>
+          <w:lang w:val="en-US"/>
+        </w:rPr>
+        <w:t xml:space="preserve"> (To Laccadive Sea)</w:t>
+      </w:r>
+      <w:r>
+        <w:rPr>
+          <w:lang w:val="en-US"/>
+        </w:rPr>
+        <w:t>.</w:t>
+      </w:r>
+      <w:r>
+        <w:rPr>
+          <w:lang w:val="en-US"/>
+        </w:rPr>
+        <w:t xml:space="preserve"> Renamed Mozambique Channel, Gulf of Zambeze and Coast of Natal to Northern, Central and Southern Mozambique Channel respectively.</w:t>
+      </w:r>
+      <w:r>
+        <w:rPr>
+          <w:lang w:val="en-US"/>
+        </w:rPr>
+        <w:t xml:space="preserve"> Swapped names of Del Cano Rise and Prince Edward Islands.</w:t>
+      </w:r>
+      <w:r>
+        <w:rPr>
+          <w:lang w:val="en-US"/>
+        </w:rPr>
+        <w:t xml:space="preserve"> Renamed Coast of Cameroon (To Coast of Kongo), Renamed Coast of Angola (To Skeleton Coast)</w:t>
+      </w:r>
+      <w:r>
+        <w:rPr>
+          <w:lang w:val="en-US"/>
+        </w:rPr>
+        <w:t>,</w:t>
+      </w:r>
+      <w:r>
+        <w:rPr>
+          <w:lang w:val="en-US"/>
+        </w:rPr>
         <w:t xml:space="preserve"> </w:t>
       </w:r>
-      <w:proofErr w:type="gramStart"/>
-      <w:r>
-        <w:rPr>
-          <w:lang w:val="en-US"/>
-        </w:rPr>
-        <w:t>Ba</w:t>
-      </w:r>
-      <w:r>
-        <w:rPr>
-          <w:lang w:val="en-US"/>
-        </w:rPr>
-        <w:t>l</w:t>
-      </w:r>
-      <w:proofErr w:type="gramEnd"/>
-      <w:r>
-        <w:rPr>
-          <w:lang w:val="en-US"/>
-        </w:rPr>
-        <w:t xml:space="preserve"> el Mandeb</w:t>
-      </w:r>
-      <w:r>
-        <w:rPr>
-          <w:lang w:val="en-US"/>
-        </w:rPr>
-        <w:t xml:space="preserve"> (To Horn of Africa)</w:t>
-      </w:r>
-      <w:r>
-        <w:rPr>
-          <w:lang w:val="en-US"/>
-        </w:rPr>
-        <w:t xml:space="preserve"> and Straits of Obokk</w:t>
-      </w:r>
-      <w:r>
-        <w:rPr>
-          <w:lang w:val="en-US"/>
-        </w:rPr>
-        <w:t xml:space="preserve"> (To Bab el Mandeb)</w:t>
-      </w:r>
-      <w:r>
-        <w:rPr>
-          <w:lang w:val="en-US"/>
-        </w:rPr>
-        <w:t>.</w:t>
-      </w:r>
-      <w:r>
-        <w:rPr>
-          <w:lang w:val="en-US"/>
-        </w:rPr>
-        <w:t xml:space="preserve"> Laquedive islands</w:t>
-      </w:r>
-      <w:r>
-        <w:rPr>
-          <w:lang w:val="en-US"/>
-        </w:rPr>
-        <w:t xml:space="preserve"> (To Konkan Coast)</w:t>
-      </w:r>
-      <w:r>
-        <w:rPr>
-          <w:lang w:val="en-US"/>
-        </w:rPr>
-        <w:t xml:space="preserve"> and coast of Malabar</w:t>
-      </w:r>
-      <w:r>
-        <w:rPr>
-          <w:lang w:val="en-US"/>
-        </w:rPr>
-        <w:t xml:space="preserve"> (To Laccadive Sea)</w:t>
-      </w:r>
-      <w:r>
-        <w:rPr>
-          <w:lang w:val="en-US"/>
-        </w:rPr>
-        <w:t>.</w:t>
-      </w:r>
-      <w:r>
-        <w:rPr>
-          <w:lang w:val="en-US"/>
-        </w:rPr>
-        <w:t xml:space="preserve"> Renamed Mozambique Channel, Gulf of Zambeze and Coast of Natal to Northern, Central and Southern Mozambique Channel respectively.</w:t>
-      </w:r>
-      <w:r>
-        <w:rPr>
-          <w:lang w:val="en-US"/>
-        </w:rPr>
-        <w:t xml:space="preserve"> Swapped names of Del Cano Rise and Prince Edward Islands.</w:t>
-      </w:r>
-      <w:r>
-        <w:rPr>
-          <w:lang w:val="en-US"/>
-        </w:rPr>
-        <w:t xml:space="preserve"> Renamed Coast of Cameroon (To Coast of Kongo), Renamed Coast of Angola (To Skeleton Coast)</w:t>
-      </w:r>
-      <w:r>
-        <w:rPr>
-          <w:lang w:val="en-US"/>
-        </w:rPr>
-        <w:t>,</w:t>
+      <w:r>
+        <w:rPr>
+          <w:lang w:val="en-US"/>
+        </w:rPr>
+        <w:t>r</w:t>
+      </w:r>
+      <w:r>
+        <w:rPr>
+          <w:lang w:val="en-US"/>
+        </w:rPr>
+        <w:t>enamed</w:t>
+      </w:r>
+      <w:r>
+        <w:rPr>
+          <w:lang w:val="en-US"/>
+        </w:rPr>
+        <w:t xml:space="preserve"> Gulf of Kongo (To Coast of Angola)</w:t>
+      </w:r>
+      <w:r>
+        <w:rPr>
+          <w:lang w:val="en-US"/>
+        </w:rPr>
+        <w:t xml:space="preserve"> and renamed St Paul Island (To</w:t>
+      </w:r>
+      <w:r>
+        <w:rPr>
+          <w:lang w:val="en-US"/>
+        </w:rPr>
+        <w:t xml:space="preserve"> Southeast Indian Basin</w:t>
+      </w:r>
+      <w:r>
+        <w:rPr>
+          <w:lang w:val="en-US"/>
+        </w:rPr>
+        <w:t>)</w:t>
+      </w:r>
+      <w:r>
+        <w:rPr>
+          <w:lang w:val="en-US"/>
+        </w:rPr>
+        <w:t>. Renamed Antofagasta Coast (To Atacama Coast), Atacama Coast (To Northern Chilean Coast) and Coast of Chile (To Central Chilean Coast.)</w:t>
+      </w:r>
+      <w:r>
+        <w:rPr>
+          <w:lang w:val="en-US"/>
+        </w:rPr>
+        <w:t xml:space="preserve"> Switched South Brazilian Basin for Martin Vaz Ridge; Fernando de Noronha and Romanche Gap. Switched Inaccessible Island with Coast of Tristan da Cunha. Renamed Inaccessible Island and Gough Island to South Atlantic (Couldn’t come up with a better name.)</w:t>
+      </w:r>
+      <w:r>
+        <w:rPr>
+          <w:lang w:val="en-US"/>
+        </w:rPr>
+        <w:t xml:space="preserve"> Changed Shetland Straits (To Coast of the Faroes), Jan Mayen Sea (To Northern Atlantic) and Spitzberg Sea (To Jan Mayen Sea.)</w:t>
       </w:r>
       <w:r>
         <w:rPr>
@@ -12215,66 +11901,6 @@
         </w:rPr>
         <w:t xml:space="preserve"> </w:t>
       </w:r>
-      <w:r>
-        <w:rPr>
-          <w:lang w:val="en-US"/>
-        </w:rPr>
-        <w:t>r</w:t>
-      </w:r>
-      <w:r>
-        <w:rPr>
-          <w:lang w:val="en-US"/>
-        </w:rPr>
-        <w:t>enamed</w:t>
-      </w:r>
-      <w:r>
-        <w:rPr>
-          <w:lang w:val="en-US"/>
-        </w:rPr>
-        <w:t xml:space="preserve"> Gulf of Kongo (To Coast of Angola)</w:t>
-      </w:r>
-      <w:r>
-        <w:rPr>
-          <w:lang w:val="en-US"/>
-        </w:rPr>
-        <w:t xml:space="preserve"> and renamed St Paul Island (To</w:t>
-      </w:r>
-      <w:r>
-        <w:rPr>
-          <w:lang w:val="en-US"/>
-        </w:rPr>
-        <w:t xml:space="preserve"> Southeast Indian Basin</w:t>
-      </w:r>
-      <w:r>
-        <w:rPr>
-          <w:lang w:val="en-US"/>
-        </w:rPr>
-        <w:t>)</w:t>
-      </w:r>
-      <w:r>
-        <w:rPr>
-          <w:lang w:val="en-US"/>
-        </w:rPr>
-        <w:t>. Renamed Antofagasta Coast (To Atacama Coast), Atacama Coast (To Northern Chilean Coast) and Coast of Chile (To Central Chilean Coast.)</w:t>
-      </w:r>
-      <w:r>
-        <w:rPr>
-          <w:lang w:val="en-US"/>
-        </w:rPr>
-        <w:t xml:space="preserve"> Switched South Brazilian Basin for Martin Vaz Ridge; Fernando de Noronha and Romanche Gap. Switched Inaccessible Island with Coast of Tristan da Cunha. Renamed Inaccessible Island and Gough Island to South Atlantic (Couldn’t come up with a better name.)</w:t>
-      </w:r>
-      <w:r>
-        <w:rPr>
-          <w:lang w:val="en-US"/>
-        </w:rPr>
-        <w:t xml:space="preserve"> Changed Shetland Straits (To Coast of the Faroes), Jan Mayen Sea (To Northern Atlantic) and Spitzberg Sea (To Jan Mayen Sea.)</w:t>
-      </w:r>
-      <w:r>
-        <w:rPr>
-          <w:lang w:val="en-US"/>
-        </w:rPr>
-        <w:t xml:space="preserve"> </w:t>
-      </w:r>
     </w:p>
     <w:p>
       <w:pPr>
@@ -12315,21 +11941,7 @@
         <w:rPr>
           <w:lang w:val="en-US"/>
         </w:rPr>
-        <w:t xml:space="preserve">-1080 farm size and -1000 mine </w:t>
-      </w:r>
-      <w:proofErr w:type="gramStart"/>
-      <w:r>
-        <w:rPr>
-          <w:lang w:val="en-US"/>
-        </w:rPr>
-        <w:t>size</w:t>
-      </w:r>
-      <w:proofErr w:type="gramEnd"/>
-      <w:r>
-        <w:rPr>
-          <w:lang w:val="en-US"/>
-        </w:rPr>
-        <w:t xml:space="preserve"> to </w:t>
+        <w:t xml:space="preserve">-1080 farm size and -1000 mine size to </w:t>
       </w:r>
       <w:r>
         <w:rPr>
@@ -14372,21 +13984,7 @@
         <w:rPr>
           <w:lang w:val="en-US"/>
         </w:rPr>
-        <w:t xml:space="preserve">. Previously it required either 45 </w:t>
-      </w:r>
-      <w:proofErr w:type="gramStart"/>
-      <w:r>
-        <w:rPr>
-          <w:lang w:val="en-US"/>
-        </w:rPr>
-        <w:t>prestige</w:t>
-      </w:r>
-      <w:proofErr w:type="gramEnd"/>
-      <w:r>
-        <w:rPr>
-          <w:lang w:val="en-US"/>
-        </w:rPr>
-        <w:t xml:space="preserve"> or doing research on the first rows of technology </w:t>
+        <w:t xml:space="preserve">. Previously it required either 45 prestige or doing research on the first rows of technology </w:t>
       </w:r>
       <w:r>
         <w:rPr>
@@ -15111,21 +14709,7 @@
         <w:rPr>
           <w:lang w:val="en-US"/>
         </w:rPr>
-        <w:t>Updated decision files to match the latest versions</w:t>
-      </w:r>
-      <w:proofErr w:type="gramStart"/>
-      <w:r>
-        <w:rPr>
-          <w:lang w:val="en-US"/>
-        </w:rPr>
-        <w:t>:;</w:t>
-      </w:r>
-      <w:proofErr w:type="gramEnd"/>
-      <w:r>
-        <w:rPr>
-          <w:lang w:val="en-US"/>
-        </w:rPr>
-        <w:t xml:space="preserve"> thanks to anon for pointing out the outdated files.</w:t>
+        <w:t>Updated decision files to match the latest versions:; thanks to anon for pointing out the outdated files.</w:t>
       </w:r>
     </w:p>
     <w:p>
@@ -16110,16 +15694,8 @@
         <w:rPr>
           <w:lang w:val="en-US"/>
         </w:rPr>
-        <w:t xml:space="preserve">, </w:t>
-      </w:r>
-      <w:proofErr w:type="gramStart"/>
-      <w:r>
-        <w:rPr>
-          <w:lang w:val="en-US"/>
-        </w:rPr>
-        <w:t>irredentism</w:t>
-      </w:r>
-      <w:proofErr w:type="gramEnd"/>
+        <w:t>, irredentism</w:t>
+      </w:r>
       <w:r>
         <w:rPr>
           <w:lang w:val="en-US"/>
@@ -16293,21 +15869,7 @@
         <w:rPr>
           <w:lang w:val="en-US"/>
         </w:rPr>
-        <w:t xml:space="preserve">Added some more flavor decisions and Russia and Alaska </w:t>
-      </w:r>
-      <w:proofErr w:type="gramStart"/>
-      <w:r>
-        <w:rPr>
-          <w:lang w:val="en-US"/>
-        </w:rPr>
-        <w:t>pertaining</w:t>
-      </w:r>
-      <w:proofErr w:type="gramEnd"/>
-      <w:r>
-        <w:rPr>
-          <w:lang w:val="en-US"/>
-        </w:rPr>
-        <w:t xml:space="preserve"> their American holdings.</w:t>
+        <w:t>Added some more flavor decisions and Russia and Alaska pertaining their American holdings.</w:t>
       </w:r>
     </w:p>
     <w:p>
@@ -16493,21 +16055,7 @@
         <w:rPr>
           <w:lang w:val="en-US"/>
         </w:rPr>
-        <w:t xml:space="preserve">Added a decision to turn Isla </w:t>
-      </w:r>
-      <w:proofErr w:type="gramStart"/>
-      <w:r>
-        <w:rPr>
-          <w:lang w:val="en-US"/>
-        </w:rPr>
-        <w:t>del</w:t>
-      </w:r>
-      <w:proofErr w:type="gramEnd"/>
-      <w:r>
-        <w:rPr>
-          <w:lang w:val="en-US"/>
-        </w:rPr>
-        <w:t xml:space="preserve"> Coco in Costa Rica into a penal colony.</w:t>
+        <w:t>Added a decision to turn Isla del Coco in Costa Rica into a penal colony.</w:t>
       </w:r>
     </w:p>
     <w:p>
@@ -17049,21 +16597,7 @@
         <w:rPr>
           <w:lang w:val="en-US"/>
         </w:rPr>
-        <w:t xml:space="preserve">Inverted Geneva Convention’s infamy gain, now you lose 0.01 </w:t>
-      </w:r>
-      <w:proofErr w:type="gramStart"/>
-      <w:r>
-        <w:rPr>
-          <w:lang w:val="en-US"/>
-        </w:rPr>
-        <w:t>infamy</w:t>
-      </w:r>
-      <w:proofErr w:type="gramEnd"/>
-      <w:r>
-        <w:rPr>
-          <w:lang w:val="en-US"/>
-        </w:rPr>
-        <w:t xml:space="preserve"> when you sign the devil’s pact.</w:t>
+        <w:t>Inverted Geneva Convention’s infamy gain, now you lose 0.01 infamy when you sign the devil’s pact.</w:t>
       </w:r>
     </w:p>
     <w:p>
@@ -17595,21 +17129,7 @@
         <w:rPr>
           <w:lang w:val="en-US"/>
         </w:rPr>
-        <w:t xml:space="preserve">Reworked the conditions under which the player can expel </w:t>
-      </w:r>
-      <w:proofErr w:type="gramStart"/>
-      <w:r>
-        <w:rPr>
-          <w:lang w:val="en-US"/>
-        </w:rPr>
-        <w:t>turks</w:t>
-      </w:r>
-      <w:proofErr w:type="gramEnd"/>
-      <w:r>
-        <w:rPr>
-          <w:lang w:val="en-US"/>
-        </w:rPr>
-        <w:t xml:space="preserve"> as GRE; now the player can only expel turks if TUR doesn’t own Konya, Trabzon, Gjirokaster, Skopje and Plovdiv.</w:t>
+        <w:t>Reworked the conditions under which the player can expel turks as GRE; now the player can only expel turks if TUR doesn’t own Konya, Trabzon, Gjirokaster, Skopje and Plovdiv.</w:t>
       </w:r>
     </w:p>
     <w:p>
@@ -17939,21 +17459,7 @@
         <w:rPr>
           <w:lang w:val="en-US"/>
         </w:rPr>
-        <w:t xml:space="preserve">Reworked the way </w:t>
-      </w:r>
-      <w:proofErr w:type="gramStart"/>
-      <w:r>
-        <w:rPr>
-          <w:lang w:val="en-US"/>
-        </w:rPr>
-        <w:t>north</w:t>
-      </w:r>
-      <w:proofErr w:type="gramEnd"/>
-      <w:r>
-        <w:rPr>
-          <w:lang w:val="en-US"/>
-        </w:rPr>
-        <w:t xml:space="preserve"> American minors request US statehood.</w:t>
+        <w:t>Reworked the way north American minors request US statehood.</w:t>
       </w:r>
     </w:p>
     <w:p>
@@ -18153,19 +17659,11 @@
         </w:rPr>
         <w:t xml:space="preserve">, </w:t>
       </w:r>
-      <w:proofErr w:type="gramStart"/>
-      <w:r>
-        <w:rPr>
-          <w:lang w:val="en-US"/>
-        </w:rPr>
-        <w:t>Arunachal</w:t>
-      </w:r>
-      <w:proofErr w:type="gramEnd"/>
-      <w:r>
-        <w:rPr>
-          <w:lang w:val="en-US"/>
-        </w:rPr>
-        <w:t>.</w:t>
+      <w:r>
+        <w:rPr>
+          <w:lang w:val="en-US"/>
+        </w:rPr>
+        <w:t>Arunachal.</w:t>
       </w:r>
     </w:p>
     <w:p>
@@ -18192,14 +17690,12 @@
         </w:rPr>
         <w:t xml:space="preserve">, </w:t>
       </w:r>
-      <w:proofErr w:type="gramStart"/>
       <w:r>
         <w:rPr>
           <w:lang w:val="en-US"/>
         </w:rPr>
         <w:t>Dartsedo</w:t>
       </w:r>
-      <w:proofErr w:type="gramEnd"/>
       <w:r>
         <w:rPr>
           <w:lang w:val="en-US"/>
@@ -18487,21 +17983,7 @@
         <w:rPr>
           <w:lang w:val="en-US"/>
         </w:rPr>
-        <w:t xml:space="preserve"> in Veracruz, Hopelchen and Ciudad </w:t>
-      </w:r>
-      <w:proofErr w:type="gramStart"/>
-      <w:r>
-        <w:rPr>
-          <w:lang w:val="en-US"/>
-        </w:rPr>
-        <w:t>del</w:t>
-      </w:r>
-      <w:proofErr w:type="gramEnd"/>
-      <w:r>
-        <w:rPr>
-          <w:lang w:val="en-US"/>
-        </w:rPr>
-        <w:t xml:space="preserve"> Carmen in Yucatan, Holpatin in Belize, Carmelita in Guatemala</w:t>
+        <w:t xml:space="preserve"> in Veracruz, Hopelchen and Ciudad del Carmen in Yucatan, Holpatin in Belize, Carmelita in Guatemala</w:t>
       </w:r>
       <w:r>
         <w:rPr>
@@ -18555,16 +18037,8 @@
         <w:rPr>
           <w:lang w:val="en-US"/>
         </w:rPr>
-        <w:t xml:space="preserve">Added the following regions: Campeche, East Yucatan, Belize, </w:t>
-      </w:r>
-      <w:proofErr w:type="gramStart"/>
-      <w:r>
-        <w:rPr>
-          <w:lang w:val="en-US"/>
-        </w:rPr>
-        <w:t>Peten</w:t>
-      </w:r>
-      <w:proofErr w:type="gramEnd"/>
+        <w:t>Added the following regions: Campeche, East Yucatan, Belize, Peten</w:t>
+      </w:r>
       <w:r>
         <w:rPr>
           <w:lang w:val="en-US"/>
@@ -19107,21 +18581,7 @@
         <w:rPr>
           <w:lang w:val="en-US"/>
         </w:rPr>
-        <w:t xml:space="preserve">, </w:t>
-      </w:r>
-      <w:proofErr w:type="gramStart"/>
-      <w:r>
-        <w:rPr>
-          <w:lang w:val="en-US"/>
-        </w:rPr>
-        <w:t>Bronze</w:t>
-      </w:r>
-      <w:proofErr w:type="gramEnd"/>
-      <w:r>
-        <w:rPr>
-          <w:lang w:val="en-US"/>
-        </w:rPr>
-        <w:t xml:space="preserve"> Artillery Factory</w:t>
+        <w:t>, Bronze Artillery Factory</w:t>
       </w:r>
       <w:r>
         <w:rPr>
@@ -19481,21 +18941,7 @@
         <w:rPr>
           <w:lang w:val="en-US"/>
         </w:rPr>
-        <w:t xml:space="preserve">Reshaped the following provinces: Bluefields, Puerto Lempira, </w:t>
-      </w:r>
-      <w:proofErr w:type="gramStart"/>
-      <w:r>
-        <w:rPr>
-          <w:lang w:val="en-US"/>
-        </w:rPr>
-        <w:t>Greytown</w:t>
-      </w:r>
-      <w:proofErr w:type="gramEnd"/>
-      <w:r>
-        <w:rPr>
-          <w:lang w:val="en-US"/>
-        </w:rPr>
-        <w:t>.</w:t>
+        <w:t>Reshaped the following provinces: Bluefields, Puerto Lempira, Greytown.</w:t>
       </w:r>
     </w:p>
     <w:p>
@@ -19531,16 +18977,8 @@
         <w:rPr>
           <w:lang w:val="en-US"/>
         </w:rPr>
-        <w:t xml:space="preserve">, </w:t>
-      </w:r>
-      <w:proofErr w:type="gramStart"/>
-      <w:r>
-        <w:rPr>
-          <w:lang w:val="en-US"/>
-        </w:rPr>
-        <w:t>Laz</w:t>
-      </w:r>
-      <w:proofErr w:type="gramEnd"/>
+        <w:t>, Laz</w:t>
+      </w:r>
       <w:r>
         <w:rPr>
           <w:lang w:val="en-US"/>
@@ -19891,16 +19329,56 @@
         <w:rPr>
           <w:lang w:val="en-US"/>
         </w:rPr>
-        <w:t xml:space="preserve">. It’s only used for Mexico during the 1855-1857 </w:t>
-      </w:r>
-      <w:proofErr w:type="gramStart"/>
-      <w:r>
-        <w:rPr>
-          <w:lang w:val="en-US"/>
-        </w:rPr>
-        <w:t>period</w:t>
-      </w:r>
-      <w:proofErr w:type="gramEnd"/>
+        <w:t>. It’s only used for Mexico during the 1855-1857 period.</w:t>
+      </w:r>
+    </w:p>
+    <w:p>
+      <w:pPr>
+        <w:pStyle w:val="ListParagraph"/>
+        <w:numPr>
+          <w:ilvl w:val="0"/>
+          <w:numId w:val="58"/>
+        </w:numPr>
+        <w:rPr>
+          <w:lang w:val="en-US"/>
+        </w:rPr>
+      </w:pPr>
+      <w:r>
+        <w:rPr>
+          <w:lang w:val="en-US"/>
+        </w:rPr>
+        <w:t>Enabled socialists to rule presidential dictatorships</w:t>
+      </w:r>
+      <w:r>
+        <w:rPr>
+          <w:lang w:val="en-US"/>
+        </w:rPr>
+        <w:t>,</w:t>
+      </w:r>
+      <w:r>
+        <w:rPr>
+          <w:lang w:val="en-US"/>
+        </w:rPr>
+        <w:t xml:space="preserve"> </w:t>
+      </w:r>
+      <w:r>
+        <w:rPr>
+          <w:lang w:val="en-US"/>
+        </w:rPr>
+        <w:t>and theocracies</w:t>
+      </w:r>
+      <w:r>
+        <w:rPr>
+          <w:lang w:val="en-US"/>
+        </w:rPr>
+        <w:t xml:space="preserve"> and monarchies</w:t>
+      </w:r>
+      <w:r>
+        <w:rPr>
+          <w:lang w:val="en-US"/>
+        </w:rPr>
+        <w:t xml:space="preserve"> to appoint fascist parties in their upper house</w:t>
+      </w:r>
       <w:r>
         <w:rPr>
           <w:lang w:val="en-US"/>
@@ -19923,37 +19401,55 @@
         <w:rPr>
           <w:lang w:val="en-US"/>
         </w:rPr>
-        <w:t>Enabled socialists to rule presidential dictatorships</w:t>
-      </w:r>
-      <w:r>
-        <w:rPr>
-          <w:lang w:val="en-US"/>
-        </w:rPr>
-        <w:t>,</w:t>
-      </w:r>
-      <w:r>
-        <w:rPr>
-          <w:lang w:val="en-US"/>
-        </w:rPr>
-        <w:t xml:space="preserve"> </w:t>
-      </w:r>
-      <w:r>
-        <w:rPr>
-          <w:lang w:val="en-US"/>
-        </w:rPr>
-        <w:t>and theocracies</w:t>
-      </w:r>
-      <w:r>
-        <w:rPr>
-          <w:lang w:val="en-US"/>
-        </w:rPr>
-        <w:t xml:space="preserve"> and monarchies</w:t>
-      </w:r>
-      <w:r>
-        <w:rPr>
-          <w:lang w:val="en-US"/>
-        </w:rPr>
-        <w:t xml:space="preserve"> to appoint fascist parties in their upper house</w:t>
+        <w:t>New cultures: Yucateco</w:t>
+      </w:r>
+    </w:p>
+    <w:p>
+      <w:pPr>
+        <w:pStyle w:val="ListParagraph"/>
+        <w:numPr>
+          <w:ilvl w:val="0"/>
+          <w:numId w:val="58"/>
+        </w:numPr>
+        <w:rPr>
+          <w:lang w:val="en-US"/>
+        </w:rPr>
+      </w:pPr>
+      <w:r>
+        <w:rPr>
+          <w:lang w:val="en-US"/>
+        </w:rPr>
+        <w:t>Made decision to annex the reformed USCA as GP Mexico.</w:t>
+      </w:r>
+    </w:p>
+    <w:p>
+      <w:pPr>
+        <w:pStyle w:val="ListParagraph"/>
+        <w:numPr>
+          <w:ilvl w:val="0"/>
+          <w:numId w:val="58"/>
+        </w:numPr>
+        <w:rPr>
+          <w:lang w:val="en-US"/>
+        </w:rPr>
+      </w:pPr>
+      <w:r>
+        <w:rPr>
+          <w:lang w:val="en-US"/>
+        </w:rPr>
+        <w:t>Rebalanced pops in Central America, added natives</w:t>
+      </w:r>
+      <w:r>
+        <w:rPr>
+          <w:lang w:val="en-US"/>
+        </w:rPr>
+        <w:t xml:space="preserve"> and </w:t>
+      </w:r>
+      <w:r>
+        <w:rPr>
+          <w:lang w:val="en-US"/>
+        </w:rPr>
+        <w:t>negroes</w:t>
       </w:r>
       <w:r>
         <w:rPr>
@@ -19977,7 +19473,7 @@
         <w:rPr>
           <w:lang w:val="en-US"/>
         </w:rPr>
-        <w:t>New cultures: Yucateco</w:t>
+        <w:t>Somewhat corrected Qinghai’s borders.</w:t>
       </w:r>
     </w:p>
     <w:p>
@@ -19995,7 +19491,7 @@
         <w:rPr>
           <w:lang w:val="en-US"/>
         </w:rPr>
-        <w:t>Made decision to annex the reformed USCA as GP Mexico.</w:t>
+        <w:t>Rebalanced pops in Tibet, Qinghai, Kashmir and Sikkim.</w:t>
       </w:r>
     </w:p>
     <w:p>
@@ -20013,22 +19509,146 @@
         <w:rPr>
           <w:lang w:val="en-US"/>
         </w:rPr>
-        <w:t>Rebalanced pops in Central America, added natives</w:t>
-      </w:r>
-      <w:r>
-        <w:rPr>
-          <w:lang w:val="en-US"/>
-        </w:rPr>
-        <w:t xml:space="preserve"> and </w:t>
-      </w:r>
-      <w:proofErr w:type="gramStart"/>
-      <w:r>
-        <w:rPr>
-          <w:lang w:val="en-US"/>
-        </w:rPr>
-        <w:t>negroes</w:t>
-      </w:r>
-      <w:proofErr w:type="gramEnd"/>
+        <w:t xml:space="preserve">Renamed Thimphu to </w:t>
+      </w:r>
+      <w:r>
+        <w:rPr>
+          <w:lang w:val="en-US"/>
+        </w:rPr>
+        <w:t>Punakha</w:t>
+      </w:r>
+      <w:r>
+        <w:rPr>
+          <w:lang w:val="en-US"/>
+        </w:rPr>
+        <w:t xml:space="preserve"> since </w:t>
+      </w:r>
+      <w:r>
+        <w:rPr>
+          <w:lang w:val="en-US"/>
+        </w:rPr>
+        <w:t>that</w:t>
+      </w:r>
+      <w:r>
+        <w:rPr>
+          <w:lang w:val="en-US"/>
+        </w:rPr>
+        <w:t xml:space="preserve"> city was made the capital of Bhutan in the 1950’s.</w:t>
+      </w:r>
+    </w:p>
+    <w:p>
+      <w:pPr>
+        <w:pStyle w:val="ListParagraph"/>
+        <w:numPr>
+          <w:ilvl w:val="0"/>
+          <w:numId w:val="58"/>
+        </w:numPr>
+        <w:rPr>
+          <w:lang w:val="en-US"/>
+        </w:rPr>
+      </w:pPr>
+      <w:r>
+        <w:rPr>
+          <w:lang w:val="en-US"/>
+        </w:rPr>
+        <w:t>Reworked mountain passes in the Himalayas and Pamir to better fit the new provinces.</w:t>
+      </w:r>
+    </w:p>
+    <w:p>
+      <w:pPr>
+        <w:pStyle w:val="ListParagraph"/>
+        <w:numPr>
+          <w:ilvl w:val="0"/>
+          <w:numId w:val="58"/>
+        </w:numPr>
+        <w:rPr>
+          <w:lang w:val="en-US"/>
+        </w:rPr>
+      </w:pPr>
+      <w:r>
+        <w:rPr>
+          <w:lang w:val="en-US"/>
+        </w:rPr>
+        <w:t>Added the Ante-Lebanon and Jabal Druze to terrain details.</w:t>
+      </w:r>
+    </w:p>
+    <w:p>
+      <w:pPr>
+        <w:pStyle w:val="ListParagraph"/>
+        <w:numPr>
+          <w:ilvl w:val="0"/>
+          <w:numId w:val="58"/>
+        </w:numPr>
+        <w:rPr>
+          <w:lang w:val="en-US"/>
+        </w:rPr>
+      </w:pPr>
+      <w:r>
+        <w:rPr>
+          <w:lang w:val="en-US"/>
+        </w:rPr>
+        <w:t>Added more Coptic pops in Egypt.</w:t>
+      </w:r>
+    </w:p>
+    <w:p>
+      <w:pPr>
+        <w:pStyle w:val="ListParagraph"/>
+        <w:numPr>
+          <w:ilvl w:val="0"/>
+          <w:numId w:val="58"/>
+        </w:numPr>
+        <w:rPr>
+          <w:lang w:val="en-US"/>
+        </w:rPr>
+      </w:pPr>
+      <w:r>
+        <w:rPr>
+          <w:lang w:val="en-US"/>
+        </w:rPr>
+        <w:t>Rebalanced Christian pops in the Levant.</w:t>
+      </w:r>
+    </w:p>
+    <w:p>
+      <w:pPr>
+        <w:pStyle w:val="ListParagraph"/>
+        <w:numPr>
+          <w:ilvl w:val="0"/>
+          <w:numId w:val="58"/>
+        </w:numPr>
+        <w:rPr>
+          <w:lang w:val="en-US"/>
+        </w:rPr>
+      </w:pPr>
+      <w:r>
+        <w:rPr>
+          <w:lang w:val="en-US"/>
+        </w:rPr>
+        <w:t>Rebalanced pops in the Kazakh Khanate.</w:t>
+      </w:r>
+    </w:p>
+    <w:p>
+      <w:pPr>
+        <w:pStyle w:val="ListParagraph"/>
+        <w:numPr>
+          <w:ilvl w:val="0"/>
+          <w:numId w:val="58"/>
+        </w:numPr>
+        <w:rPr>
+          <w:lang w:val="en-US"/>
+        </w:rPr>
+      </w:pPr>
+      <w:r>
+        <w:rPr>
+          <w:lang w:val="en-US"/>
+        </w:rPr>
+        <w:t xml:space="preserve">Rebalanced Hui pops in </w:t>
+      </w:r>
+      <w:r>
+        <w:rPr>
+          <w:lang w:val="en-US"/>
+        </w:rPr>
+        <w:t>Xinjiang</w:t>
+      </w:r>
       <w:r>
         <w:rPr>
           <w:lang w:val="en-US"/>
@@ -20051,7 +19671,13 @@
         <w:rPr>
           <w:lang w:val="en-US"/>
         </w:rPr>
-        <w:t>Somewhat corrected Qinghai’s borders.</w:t>
+        <w:t>Rebalanced pops in Indochina/south china to be more realistic</w:t>
+      </w:r>
+      <w:r>
+        <w:rPr>
+          <w:lang w:val="en-US"/>
+        </w:rPr>
+        <w:t>.</w:t>
       </w:r>
     </w:p>
     <w:p>
@@ -20069,7 +19695,7 @@
         <w:rPr>
           <w:lang w:val="en-US"/>
         </w:rPr>
-        <w:t>Rebalanced pops in Tibet, Qinghai, Kashmir and Sikkim.</w:t>
+        <w:t>Rebalanced pops in Qinghai.</w:t>
       </w:r>
     </w:p>
     <w:p>
@@ -20087,31 +19713,7 @@
         <w:rPr>
           <w:lang w:val="en-US"/>
         </w:rPr>
-        <w:t xml:space="preserve">Renamed Thimphu to </w:t>
-      </w:r>
-      <w:r>
-        <w:rPr>
-          <w:lang w:val="en-US"/>
-        </w:rPr>
-        <w:t>Punakha</w:t>
-      </w:r>
-      <w:r>
-        <w:rPr>
-          <w:lang w:val="en-US"/>
-        </w:rPr>
-        <w:t xml:space="preserve"> since </w:t>
-      </w:r>
-      <w:r>
-        <w:rPr>
-          <w:lang w:val="en-US"/>
-        </w:rPr>
-        <w:t>that</w:t>
-      </w:r>
-      <w:r>
-        <w:rPr>
-          <w:lang w:val="en-US"/>
-        </w:rPr>
-        <w:t xml:space="preserve"> city was made the capital of Bhutan in the 1950’s.</w:t>
+        <w:t>Beautified the Aral Sea and Syr &amp; Amur Darya rivers</w:t>
       </w:r>
     </w:p>
     <w:p>
@@ -20129,7 +19731,7 @@
         <w:rPr>
           <w:lang w:val="en-US"/>
         </w:rPr>
-        <w:t>Reworked mountain passes in the Himalayas and Pamir to better fit the new provinces.</w:t>
+        <w:t>Remade terrain around the Urals.</w:t>
       </w:r>
     </w:p>
     <w:p>
@@ -20147,7 +19749,25 @@
         <w:rPr>
           <w:lang w:val="en-US"/>
         </w:rPr>
-        <w:t>Added the Ante-Lebanon and Jabal Druze to terrain details.</w:t>
+        <w:t>Split Iranian and Turanian cultures from</w:t>
+      </w:r>
+      <w:r>
+        <w:rPr>
+          <w:lang w:val="en-US"/>
+        </w:rPr>
+        <w:t xml:space="preserve"> the</w:t>
+      </w:r>
+      <w:r>
+        <w:rPr>
+          <w:lang w:val="en-US"/>
+        </w:rPr>
+        <w:t xml:space="preserve"> Iranian-Turanian</w:t>
+      </w:r>
+      <w:r>
+        <w:rPr>
+          <w:lang w:val="en-US"/>
+        </w:rPr>
+        <w:t xml:space="preserve"> group.</w:t>
       </w:r>
     </w:p>
     <w:p>
@@ -20165,7 +19785,7 @@
         <w:rPr>
           <w:lang w:val="en-US"/>
         </w:rPr>
-        <w:t>Added more Coptic pops in Egypt.</w:t>
+        <w:t>Updated the Great Game events and decisions to better fit the new reworked central asia.</w:t>
       </w:r>
     </w:p>
     <w:p>
@@ -20183,7 +19803,7 @@
         <w:rPr>
           <w:lang w:val="en-US"/>
         </w:rPr>
-        <w:t>Rebalanced Christian pops in the Levant.</w:t>
+        <w:t>Updated all the Persian, arab and great game events to better fit the reworked levant and Arabia.</w:t>
       </w:r>
     </w:p>
     <w:p>
@@ -20201,7 +19821,13 @@
         <w:rPr>
           <w:lang w:val="en-US"/>
         </w:rPr>
-        <w:t>Rebalanced pops in the Kazakh Khanate.</w:t>
+        <w:t>Integrated the following HPM submods: Steppe Wolfe and Israel Mod.</w:t>
+      </w:r>
+      <w:r>
+        <w:rPr>
+          <w:lang w:val="en-US"/>
+        </w:rPr>
+        <w:t>Kredits to their respective creators.</w:t>
       </w:r>
     </w:p>
     <w:p>
@@ -20219,253 +19845,7 @@
         <w:rPr>
           <w:lang w:val="en-US"/>
         </w:rPr>
-        <w:t xml:space="preserve">Rebalanced Hui pops in </w:t>
-      </w:r>
-      <w:r>
-        <w:rPr>
-          <w:lang w:val="en-US"/>
-        </w:rPr>
-        <w:t>Xinjiang</w:t>
-      </w:r>
-      <w:r>
-        <w:rPr>
-          <w:lang w:val="en-US"/>
-        </w:rPr>
-        <w:t>.</w:t>
-      </w:r>
-    </w:p>
-    <w:p>
-      <w:pPr>
-        <w:pStyle w:val="ListParagraph"/>
-        <w:numPr>
-          <w:ilvl w:val="0"/>
-          <w:numId w:val="58"/>
-        </w:numPr>
-        <w:rPr>
-          <w:lang w:val="en-US"/>
-        </w:rPr>
-      </w:pPr>
-      <w:r>
-        <w:rPr>
-          <w:lang w:val="en-US"/>
-        </w:rPr>
-        <w:t>Rebalanced pops in Indochina/south china to be more realistic</w:t>
-      </w:r>
-      <w:r>
-        <w:rPr>
-          <w:lang w:val="en-US"/>
-        </w:rPr>
-        <w:t>.</w:t>
-      </w:r>
-    </w:p>
-    <w:p>
-      <w:pPr>
-        <w:pStyle w:val="ListParagraph"/>
-        <w:numPr>
-          <w:ilvl w:val="0"/>
-          <w:numId w:val="58"/>
-        </w:numPr>
-        <w:rPr>
-          <w:lang w:val="en-US"/>
-        </w:rPr>
-      </w:pPr>
-      <w:r>
-        <w:rPr>
-          <w:lang w:val="en-US"/>
-        </w:rPr>
-        <w:t>Rebalanced pops in Qinghai.</w:t>
-      </w:r>
-    </w:p>
-    <w:p>
-      <w:pPr>
-        <w:pStyle w:val="ListParagraph"/>
-        <w:numPr>
-          <w:ilvl w:val="0"/>
-          <w:numId w:val="58"/>
-        </w:numPr>
-        <w:rPr>
-          <w:lang w:val="en-US"/>
-        </w:rPr>
-      </w:pPr>
-      <w:r>
-        <w:rPr>
-          <w:lang w:val="en-US"/>
-        </w:rPr>
-        <w:t>Beautified the Aral Sea and Syr &amp; Amur Darya rivers</w:t>
-      </w:r>
-    </w:p>
-    <w:p>
-      <w:pPr>
-        <w:pStyle w:val="ListParagraph"/>
-        <w:numPr>
-          <w:ilvl w:val="0"/>
-          <w:numId w:val="58"/>
-        </w:numPr>
-        <w:rPr>
-          <w:lang w:val="en-US"/>
-        </w:rPr>
-      </w:pPr>
-      <w:r>
-        <w:rPr>
-          <w:lang w:val="en-US"/>
-        </w:rPr>
-        <w:t>Remade terrain around the Urals.</w:t>
-      </w:r>
-    </w:p>
-    <w:p>
-      <w:pPr>
-        <w:pStyle w:val="ListParagraph"/>
-        <w:numPr>
-          <w:ilvl w:val="0"/>
-          <w:numId w:val="58"/>
-        </w:numPr>
-        <w:rPr>
-          <w:lang w:val="en-US"/>
-        </w:rPr>
-      </w:pPr>
-      <w:r>
-        <w:rPr>
-          <w:lang w:val="en-US"/>
-        </w:rPr>
-        <w:t>Split Iranian and Turanian cultures from</w:t>
-      </w:r>
-      <w:r>
-        <w:rPr>
-          <w:lang w:val="en-US"/>
-        </w:rPr>
-        <w:t xml:space="preserve"> the</w:t>
-      </w:r>
-      <w:r>
-        <w:rPr>
-          <w:lang w:val="en-US"/>
-        </w:rPr>
-        <w:t xml:space="preserve"> Iranian-Turanian</w:t>
-      </w:r>
-      <w:r>
-        <w:rPr>
-          <w:lang w:val="en-US"/>
-        </w:rPr>
-        <w:t xml:space="preserve"> group.</w:t>
-      </w:r>
-    </w:p>
-    <w:p>
-      <w:pPr>
-        <w:pStyle w:val="ListParagraph"/>
-        <w:numPr>
-          <w:ilvl w:val="0"/>
-          <w:numId w:val="58"/>
-        </w:numPr>
-        <w:rPr>
-          <w:lang w:val="en-US"/>
-        </w:rPr>
-      </w:pPr>
-      <w:r>
-        <w:rPr>
-          <w:lang w:val="en-US"/>
-        </w:rPr>
-        <w:t xml:space="preserve">Updated the Great Game events and decisions to better fit the new reworked central </w:t>
-      </w:r>
-      <w:proofErr w:type="gramStart"/>
-      <w:r>
-        <w:rPr>
-          <w:lang w:val="en-US"/>
-        </w:rPr>
-        <w:t>asia</w:t>
-      </w:r>
-      <w:proofErr w:type="gramEnd"/>
-      <w:r>
-        <w:rPr>
-          <w:lang w:val="en-US"/>
-        </w:rPr>
-        <w:t>.</w:t>
-      </w:r>
-    </w:p>
-    <w:p>
-      <w:pPr>
-        <w:pStyle w:val="ListParagraph"/>
-        <w:numPr>
-          <w:ilvl w:val="0"/>
-          <w:numId w:val="58"/>
-        </w:numPr>
-        <w:rPr>
-          <w:lang w:val="en-US"/>
-        </w:rPr>
-      </w:pPr>
-      <w:r>
-        <w:rPr>
-          <w:lang w:val="en-US"/>
-        </w:rPr>
-        <w:t xml:space="preserve">Updated all the Persian, </w:t>
-      </w:r>
-      <w:proofErr w:type="gramStart"/>
-      <w:r>
-        <w:rPr>
-          <w:lang w:val="en-US"/>
-        </w:rPr>
-        <w:t>arab</w:t>
-      </w:r>
-      <w:proofErr w:type="gramEnd"/>
-      <w:r>
-        <w:rPr>
-          <w:lang w:val="en-US"/>
-        </w:rPr>
-        <w:t xml:space="preserve"> and great game events to better fit the reworked levant and Arabia.</w:t>
-      </w:r>
-    </w:p>
-    <w:p>
-      <w:pPr>
-        <w:pStyle w:val="ListParagraph"/>
-        <w:numPr>
-          <w:ilvl w:val="0"/>
-          <w:numId w:val="58"/>
-        </w:numPr>
-        <w:rPr>
-          <w:lang w:val="en-US"/>
-        </w:rPr>
-      </w:pPr>
-      <w:r>
-        <w:rPr>
-          <w:lang w:val="en-US"/>
-        </w:rPr>
-        <w:t>Integrated the following HPM submods: Steppe Wolfe and Israel Mod.</w:t>
-      </w:r>
-      <w:r>
-        <w:rPr>
-          <w:lang w:val="en-US"/>
-        </w:rPr>
-        <w:t>Kredits to their respective creators.</w:t>
-      </w:r>
-    </w:p>
-    <w:p>
-      <w:pPr>
-        <w:pStyle w:val="ListParagraph"/>
-        <w:numPr>
-          <w:ilvl w:val="0"/>
-          <w:numId w:val="58"/>
-        </w:numPr>
-        <w:rPr>
-          <w:lang w:val="en-US"/>
-        </w:rPr>
-      </w:pPr>
-      <w:r>
-        <w:rPr>
-          <w:lang w:val="en-US"/>
-        </w:rPr>
-        <w:t xml:space="preserve">Added a machine parts factory to </w:t>
-      </w:r>
-      <w:proofErr w:type="gramStart"/>
-      <w:r>
-        <w:rPr>
-          <w:lang w:val="en-US"/>
-        </w:rPr>
-        <w:t>new york</w:t>
-      </w:r>
-      <w:proofErr w:type="gramEnd"/>
-      <w:r>
-        <w:rPr>
-          <w:lang w:val="en-US"/>
-        </w:rPr>
-        <w:t>.</w:t>
+        <w:t>Added a machine parts factory to new york.</w:t>
       </w:r>
     </w:p>
     <w:p>
@@ -20746,14 +20126,7 @@
         <w:rPr>
           <w:lang w:val="en-US"/>
         </w:rPr>
-        <w:t xml:space="preserve">, checksum </w:t>
-      </w:r>
-      <w:proofErr w:type="gramStart"/>
-      <w:r>
-        <w:rPr>
-          <w:lang w:val="en-US"/>
-        </w:rPr>
-        <w:t xml:space="preserve">HICW </w:t>
+        <w:t xml:space="preserve">, checksum HICW </w:t>
       </w:r>
       <w:r>
         <w:rPr>
@@ -20761,7 +20134,6 @@
         </w:rPr>
         <w:t>:</w:t>
       </w:r>
-      <w:proofErr w:type="gramEnd"/>
     </w:p>
     <w:p>
       <w:pPr>
@@ -21027,21 +20399,7 @@
         <w:rPr>
           <w:lang w:val="en-US"/>
         </w:rPr>
-        <w:t xml:space="preserve">, </w:t>
-      </w:r>
-      <w:proofErr w:type="gramStart"/>
-      <w:r>
-        <w:rPr>
-          <w:lang w:val="en-US"/>
-        </w:rPr>
-        <w:t>Jungle</w:t>
-      </w:r>
-      <w:proofErr w:type="gramEnd"/>
-      <w:r>
-        <w:rPr>
-          <w:lang w:val="en-US"/>
-        </w:rPr>
-        <w:t xml:space="preserve"> Hills</w:t>
+        <w:t>, Jungle Hills</w:t>
       </w:r>
       <w:r>
         <w:rPr>
@@ -21271,16 +20629,379 @@
         <w:rPr>
           <w:lang w:val="en-US"/>
         </w:rPr>
-        <w:t xml:space="preserve">Gave TUR developing academia (20% tech research malus) and a way to get rid of the modifier by enacting the tanzimat reforms and having 90 </w:t>
-      </w:r>
-      <w:proofErr w:type="gramStart"/>
-      <w:r>
-        <w:rPr>
-          <w:lang w:val="en-US"/>
-        </w:rPr>
-        <w:t>prestige</w:t>
-      </w:r>
-      <w:proofErr w:type="gramEnd"/>
+        <w:t>Gave TUR developing academia (20% tech research malus) and a way to get rid of the modifier by enacting the tanzimat reforms and having 90 prestige.</w:t>
+      </w:r>
+    </w:p>
+    <w:p>
+      <w:pPr>
+        <w:pStyle w:val="ListParagraph"/>
+        <w:numPr>
+          <w:ilvl w:val="0"/>
+          <w:numId w:val="62"/>
+        </w:numPr>
+        <w:rPr>
+          <w:lang w:val="en-US"/>
+        </w:rPr>
+      </w:pPr>
+      <w:r>
+        <w:rPr>
+          <w:lang w:val="en-US"/>
+        </w:rPr>
+        <w:t>Reduced the active time for the academic_confusion malus (changing tech schools) from 10 years to 2.5 years.</w:t>
+      </w:r>
+    </w:p>
+    <w:p>
+      <w:pPr>
+        <w:pStyle w:val="ListParagraph"/>
+        <w:numPr>
+          <w:ilvl w:val="0"/>
+          <w:numId w:val="62"/>
+        </w:numPr>
+        <w:rPr>
+          <w:lang w:val="en-US"/>
+        </w:rPr>
+      </w:pPr>
+      <w:r>
+        <w:rPr>
+          <w:lang w:val="en-US"/>
+        </w:rPr>
+        <w:t>Added several new provinces to: Venezuela, Colombia.</w:t>
+      </w:r>
+    </w:p>
+    <w:p>
+      <w:pPr>
+        <w:pStyle w:val="ListParagraph"/>
+        <w:numPr>
+          <w:ilvl w:val="0"/>
+          <w:numId w:val="62"/>
+        </w:numPr>
+        <w:rPr>
+          <w:lang w:val="en-US"/>
+        </w:rPr>
+      </w:pPr>
+      <w:r>
+        <w:rPr>
+          <w:lang w:val="en-US"/>
+        </w:rPr>
+        <w:t>Added several new regions to: Colombia, Venezuela, Greenland &amp; Iceland.</w:t>
+      </w:r>
+    </w:p>
+    <w:p>
+      <w:pPr>
+        <w:pStyle w:val="ListParagraph"/>
+        <w:numPr>
+          <w:ilvl w:val="0"/>
+          <w:numId w:val="62"/>
+        </w:numPr>
+        <w:rPr>
+          <w:lang w:val="en-US"/>
+        </w:rPr>
+      </w:pPr>
+      <w:r>
+        <w:rPr>
+          <w:lang w:val="en-US"/>
+        </w:rPr>
+        <w:t>Diamond Rush in Gran Sabana and the founding of Santa Elena de Uairen</w:t>
+      </w:r>
+    </w:p>
+    <w:p>
+      <w:pPr>
+        <w:pStyle w:val="ListParagraph"/>
+        <w:numPr>
+          <w:ilvl w:val="0"/>
+          <w:numId w:val="62"/>
+        </w:numPr>
+        <w:rPr>
+          <w:lang w:val="en-US"/>
+        </w:rPr>
+      </w:pPr>
+      <w:r>
+        <w:rPr>
+          <w:lang w:val="en-US"/>
+        </w:rPr>
+        <w:t>Rubber and oil event</w:t>
+      </w:r>
+      <w:r>
+        <w:rPr>
+          <w:lang w:val="en-US"/>
+        </w:rPr>
+        <w:t xml:space="preserve"> integration</w:t>
+      </w:r>
+      <w:r>
+        <w:rPr>
+          <w:lang w:val="en-US"/>
+        </w:rPr>
+        <w:t xml:space="preserve"> for the new provinces.</w:t>
+      </w:r>
+    </w:p>
+    <w:p>
+      <w:pPr>
+        <w:pStyle w:val="ListParagraph"/>
+        <w:numPr>
+          <w:ilvl w:val="0"/>
+          <w:numId w:val="62"/>
+        </w:numPr>
+        <w:rPr>
+          <w:lang w:val="en-US"/>
+        </w:rPr>
+      </w:pPr>
+      <w:r>
+        <w:rPr>
+          <w:lang w:val="en-US"/>
+        </w:rPr>
+        <w:t>Re-added the stupid modular new RGOs</w:t>
+      </w:r>
+    </w:p>
+    <w:p>
+      <w:pPr>
+        <w:rPr>
+          <w:lang w:val="en-US"/>
+        </w:rPr>
+      </w:pPr>
+      <w:r>
+        <w:rPr>
+          <w:lang w:val="en-US"/>
+        </w:rPr>
+        <w:t xml:space="preserve">V0.0.4, checksum </w:t>
+      </w:r>
+      <w:r>
+        <w:rPr>
+          <w:lang w:val="en-US"/>
+        </w:rPr>
+        <w:t>n1gg3rs</w:t>
+      </w:r>
+      <w:r>
+        <w:rPr>
+          <w:lang w:val="en-US"/>
+        </w:rPr>
+        <w:t>:</w:t>
+      </w:r>
+    </w:p>
+    <w:p>
+      <w:pPr>
+        <w:pStyle w:val="ListParagraph"/>
+        <w:numPr>
+          <w:ilvl w:val="0"/>
+          <w:numId w:val="63"/>
+        </w:numPr>
+        <w:rPr>
+          <w:lang w:val="en-US"/>
+        </w:rPr>
+      </w:pPr>
+      <w:r>
+        <w:rPr>
+          <w:lang w:val="en-US"/>
+        </w:rPr>
+        <w:t>Added several new provinces and regions to: Pannonian basin, Balkans, Ukraine.</w:t>
+      </w:r>
+    </w:p>
+    <w:p>
+      <w:pPr>
+        <w:pStyle w:val="ListParagraph"/>
+        <w:numPr>
+          <w:ilvl w:val="0"/>
+          <w:numId w:val="63"/>
+        </w:numPr>
+        <w:rPr>
+          <w:lang w:val="en-US"/>
+        </w:rPr>
+      </w:pPr>
+      <w:r>
+        <w:rPr>
+          <w:lang w:val="en-US"/>
+        </w:rPr>
+        <w:t>Added mountain passes to the Carpathians.</w:t>
+      </w:r>
+    </w:p>
+    <w:p>
+      <w:pPr>
+        <w:pStyle w:val="ListParagraph"/>
+        <w:numPr>
+          <w:ilvl w:val="0"/>
+          <w:numId w:val="63"/>
+        </w:numPr>
+        <w:rPr>
+          <w:lang w:val="en-US"/>
+        </w:rPr>
+      </w:pPr>
+      <w:r>
+        <w:rPr>
+          <w:lang w:val="en-US"/>
+        </w:rPr>
+        <w:t>New cultures: Rusyn, Vlach, Gagauz, Tuvan.</w:t>
+      </w:r>
+    </w:p>
+    <w:p>
+      <w:pPr>
+        <w:pStyle w:val="ListParagraph"/>
+        <w:numPr>
+          <w:ilvl w:val="0"/>
+          <w:numId w:val="63"/>
+        </w:numPr>
+        <w:rPr>
+          <w:lang w:val="en-US"/>
+        </w:rPr>
+      </w:pPr>
+      <w:r>
+        <w:rPr>
+          <w:lang w:val="en-US"/>
+        </w:rPr>
+        <w:t>Changed Russia’s Turkestan conquest CBs to give no infamy</w:t>
+      </w:r>
+    </w:p>
+    <w:p>
+      <w:pPr>
+        <w:rPr>
+          <w:lang w:val="en-US"/>
+        </w:rPr>
+      </w:pPr>
+      <w:r>
+        <w:rPr>
+          <w:highlight w:val="yellow"/>
+          <w:lang w:val="en-US"/>
+        </w:rPr>
+        <w:t>V 1.44 BETA 0.7.</w:t>
+      </w:r>
+      <w:r>
+        <w:rPr>
+          <w:highlight w:val="yellow"/>
+          <w:lang w:val="en-US"/>
+        </w:rPr>
+        <w:t>9</w:t>
+      </w:r>
+      <w:r>
+        <w:rPr>
+          <w:highlight w:val="yellow"/>
+          <w:lang w:val="en-US"/>
+        </w:rPr>
+        <w:t>:</w:t>
+      </w:r>
+    </w:p>
+    <w:p>
+      <w:pPr>
+        <w:pStyle w:val="ListParagraph"/>
+        <w:numPr>
+          <w:ilvl w:val="0"/>
+          <w:numId w:val="64"/>
+        </w:numPr>
+        <w:rPr>
+          <w:lang w:val="en-US"/>
+        </w:rPr>
+      </w:pPr>
+      <w:r>
+        <w:rPr>
+          <w:lang w:val="en-US"/>
+        </w:rPr>
+        <w:t>Reverted back to HFM, couldn’t handle the heat (This is probably temporary)</w:t>
+      </w:r>
+    </w:p>
+    <w:p>
+      <w:pPr>
+        <w:pStyle w:val="ListParagraph"/>
+        <w:numPr>
+          <w:ilvl w:val="0"/>
+          <w:numId w:val="64"/>
+        </w:numPr>
+        <w:rPr>
+          <w:lang w:val="en-US"/>
+        </w:rPr>
+      </w:pPr>
+      <w:r>
+        <w:rPr>
+          <w:lang w:val="en-US"/>
+        </w:rPr>
+        <w:t>Added Liechtenstein to the list of eligible countries for the fort ross-alaska purchase</w:t>
+      </w:r>
+    </w:p>
+    <w:p>
+      <w:pPr>
+        <w:pStyle w:val="ListParagraph"/>
+        <w:numPr>
+          <w:ilvl w:val="0"/>
+          <w:numId w:val="64"/>
+        </w:numPr>
+        <w:rPr>
+          <w:lang w:val="en-US"/>
+        </w:rPr>
+      </w:pPr>
+      <w:r>
+        <w:rPr>
+          <w:lang w:val="en-US"/>
+        </w:rPr>
+        <w:t>Changed PLC’s fascist flag</w:t>
+      </w:r>
+    </w:p>
+    <w:p>
+      <w:pPr>
+        <w:pStyle w:val="ListParagraph"/>
+        <w:numPr>
+          <w:ilvl w:val="0"/>
+          <w:numId w:val="64"/>
+        </w:numPr>
+        <w:rPr>
+          <w:lang w:val="en-US"/>
+        </w:rPr>
+      </w:pPr>
+      <w:r>
+        <w:rPr>
+          <w:lang w:val="en-US"/>
+        </w:rPr>
+        <w:t>Reworked the way Russia conquers Turkestan, now they can conquer it even if they’re fallen from GP status</w:t>
+      </w:r>
+    </w:p>
+    <w:p>
+      <w:pPr>
+        <w:pStyle w:val="ListParagraph"/>
+        <w:numPr>
+          <w:ilvl w:val="0"/>
+          <w:numId w:val="64"/>
+        </w:numPr>
+        <w:rPr>
+          <w:lang w:val="en-US"/>
+        </w:rPr>
+      </w:pPr>
+      <w:r>
+        <w:rPr>
+          <w:lang w:val="en-US"/>
+        </w:rPr>
+        <w:t>Added a small 15 prestige boost for RUS as a test (they kept falling from GP status)</w:t>
+      </w:r>
+    </w:p>
+    <w:p>
+      <w:pPr>
+        <w:pStyle w:val="ListParagraph"/>
+        <w:numPr>
+          <w:ilvl w:val="0"/>
+          <w:numId w:val="64"/>
+        </w:numPr>
+        <w:rPr>
+          <w:lang w:val="en-US"/>
+        </w:rPr>
+      </w:pPr>
+      <w:r>
+        <w:rPr>
+          <w:lang w:val="en-US"/>
+        </w:rPr>
+        <w:t>Finally fixed Ft. Ross and Alaska not getting sold.</w:t>
+      </w:r>
+    </w:p>
+    <w:p>
+      <w:pPr>
+        <w:pStyle w:val="ListParagraph"/>
+        <w:numPr>
+          <w:ilvl w:val="0"/>
+          <w:numId w:val="64"/>
+        </w:numPr>
+        <w:rPr>
+          <w:lang w:val="en-US"/>
+        </w:rPr>
+      </w:pPr>
+      <w:r>
+        <w:rPr>
+          <w:lang w:val="en-US"/>
+        </w:rPr>
+        <w:t>Fixed Darjeeling’s lease events</w:t>
+      </w:r>
       <w:r>
         <w:rPr>
           <w:lang w:val="en-US"/>
@@ -21293,265 +21014,6 @@
         <w:pStyle w:val="ListParagraph"/>
         <w:numPr>
           <w:ilvl w:val="0"/>
-          <w:numId w:val="62"/>
-        </w:numPr>
-        <w:rPr>
-          <w:lang w:val="en-US"/>
-        </w:rPr>
-      </w:pPr>
-      <w:r>
-        <w:rPr>
-          <w:lang w:val="en-US"/>
-        </w:rPr>
-        <w:t>Reduced the active time for the academic_confusion malus (changing tech schools) from 10 years to 2.5 years.</w:t>
-      </w:r>
-    </w:p>
-    <w:p>
-      <w:pPr>
-        <w:pStyle w:val="ListParagraph"/>
-        <w:numPr>
-          <w:ilvl w:val="0"/>
-          <w:numId w:val="62"/>
-        </w:numPr>
-        <w:rPr>
-          <w:lang w:val="en-US"/>
-        </w:rPr>
-      </w:pPr>
-      <w:r>
-        <w:rPr>
-          <w:lang w:val="en-US"/>
-        </w:rPr>
-        <w:t>Added several new provinces to: Venezuela, Colombia.</w:t>
-      </w:r>
-    </w:p>
-    <w:p>
-      <w:pPr>
-        <w:pStyle w:val="ListParagraph"/>
-        <w:numPr>
-          <w:ilvl w:val="0"/>
-          <w:numId w:val="62"/>
-        </w:numPr>
-        <w:rPr>
-          <w:lang w:val="en-US"/>
-        </w:rPr>
-      </w:pPr>
-      <w:r>
-        <w:rPr>
-          <w:lang w:val="en-US"/>
-        </w:rPr>
-        <w:t xml:space="preserve">Added several new regions to: Colombia, Venezuela, </w:t>
-      </w:r>
-      <w:proofErr w:type="gramStart"/>
-      <w:r>
-        <w:rPr>
-          <w:lang w:val="en-US"/>
-        </w:rPr>
-        <w:t>Greenland</w:t>
-      </w:r>
-      <w:proofErr w:type="gramEnd"/>
-      <w:r>
-        <w:rPr>
-          <w:lang w:val="en-US"/>
-        </w:rPr>
-        <w:t xml:space="preserve"> &amp; Iceland.</w:t>
-      </w:r>
-    </w:p>
-    <w:p>
-      <w:pPr>
-        <w:pStyle w:val="ListParagraph"/>
-        <w:numPr>
-          <w:ilvl w:val="0"/>
-          <w:numId w:val="62"/>
-        </w:numPr>
-        <w:rPr>
-          <w:lang w:val="en-US"/>
-        </w:rPr>
-      </w:pPr>
-      <w:r>
-        <w:rPr>
-          <w:lang w:val="en-US"/>
-        </w:rPr>
-        <w:t>Diamond Rush in Gran Sabana and the founding of Santa Elena de Uairen</w:t>
-      </w:r>
-    </w:p>
-    <w:p>
-      <w:pPr>
-        <w:pStyle w:val="ListParagraph"/>
-        <w:numPr>
-          <w:ilvl w:val="0"/>
-          <w:numId w:val="62"/>
-        </w:numPr>
-        <w:rPr>
-          <w:lang w:val="en-US"/>
-        </w:rPr>
-      </w:pPr>
-      <w:r>
-        <w:rPr>
-          <w:lang w:val="en-US"/>
-        </w:rPr>
-        <w:t>Rubber and oil event</w:t>
-      </w:r>
-      <w:r>
-        <w:rPr>
-          <w:lang w:val="en-US"/>
-        </w:rPr>
-        <w:t xml:space="preserve"> integration</w:t>
-      </w:r>
-      <w:r>
-        <w:rPr>
-          <w:lang w:val="en-US"/>
-        </w:rPr>
-        <w:t xml:space="preserve"> for the new provinces.</w:t>
-      </w:r>
-    </w:p>
-    <w:p>
-      <w:pPr>
-        <w:pStyle w:val="ListParagraph"/>
-        <w:numPr>
-          <w:ilvl w:val="0"/>
-          <w:numId w:val="62"/>
-        </w:numPr>
-        <w:rPr>
-          <w:lang w:val="en-US"/>
-        </w:rPr>
-      </w:pPr>
-      <w:r>
-        <w:rPr>
-          <w:lang w:val="en-US"/>
-        </w:rPr>
-        <w:t>Re-added the stupid modular new RGOs</w:t>
-      </w:r>
-    </w:p>
-    <w:p>
-      <w:pPr>
-        <w:rPr>
-          <w:lang w:val="en-US"/>
-        </w:rPr>
-      </w:pPr>
-      <w:r>
-        <w:rPr>
-          <w:lang w:val="en-US"/>
-        </w:rPr>
-        <w:t xml:space="preserve">V0.0.4, checksum </w:t>
-      </w:r>
-      <w:r>
-        <w:rPr>
-          <w:lang w:val="en-US"/>
-        </w:rPr>
-        <w:t>n1gg3rs</w:t>
-      </w:r>
-      <w:r>
-        <w:rPr>
-          <w:lang w:val="en-US"/>
-        </w:rPr>
-        <w:t>:</w:t>
-      </w:r>
-    </w:p>
-    <w:p>
-      <w:pPr>
-        <w:pStyle w:val="ListParagraph"/>
-        <w:numPr>
-          <w:ilvl w:val="0"/>
-          <w:numId w:val="63"/>
-        </w:numPr>
-        <w:rPr>
-          <w:lang w:val="en-US"/>
-        </w:rPr>
-      </w:pPr>
-      <w:r>
-        <w:rPr>
-          <w:lang w:val="en-US"/>
-        </w:rPr>
-        <w:t>Added several new provinces and regions to: Pannonian basin, Balkans, Ukraine.</w:t>
-      </w:r>
-    </w:p>
-    <w:p>
-      <w:pPr>
-        <w:pStyle w:val="ListParagraph"/>
-        <w:numPr>
-          <w:ilvl w:val="0"/>
-          <w:numId w:val="63"/>
-        </w:numPr>
-        <w:rPr>
-          <w:lang w:val="en-US"/>
-        </w:rPr>
-      </w:pPr>
-      <w:r>
-        <w:rPr>
-          <w:lang w:val="en-US"/>
-        </w:rPr>
-        <w:t>Added mountain passes to the Carpathians.</w:t>
-      </w:r>
-    </w:p>
-    <w:p>
-      <w:pPr>
-        <w:pStyle w:val="ListParagraph"/>
-        <w:numPr>
-          <w:ilvl w:val="0"/>
-          <w:numId w:val="63"/>
-        </w:numPr>
-        <w:rPr>
-          <w:lang w:val="en-US"/>
-        </w:rPr>
-      </w:pPr>
-      <w:r>
-        <w:rPr>
-          <w:lang w:val="en-US"/>
-        </w:rPr>
-        <w:t>New cultures: Rusyn, Vlach, Gagauz, Tuvan.</w:t>
-      </w:r>
-    </w:p>
-    <w:p>
-      <w:pPr>
-        <w:pStyle w:val="ListParagraph"/>
-        <w:numPr>
-          <w:ilvl w:val="0"/>
-          <w:numId w:val="63"/>
-        </w:numPr>
-        <w:rPr>
-          <w:lang w:val="en-US"/>
-        </w:rPr>
-      </w:pPr>
-      <w:r>
-        <w:rPr>
-          <w:lang w:val="en-US"/>
-        </w:rPr>
-        <w:t>Changed Russia’s Turkestan conquest CBs to give no infamy</w:t>
-      </w:r>
-    </w:p>
-    <w:p>
-      <w:pPr>
-        <w:rPr>
-          <w:lang w:val="en-US"/>
-        </w:rPr>
-      </w:pPr>
-      <w:r>
-        <w:rPr>
-          <w:highlight w:val="yellow"/>
-          <w:lang w:val="en-US"/>
-        </w:rPr>
-        <w:t>V 1.44 BETA 0.7.</w:t>
-      </w:r>
-      <w:r>
-        <w:rPr>
-          <w:highlight w:val="yellow"/>
-          <w:lang w:val="en-US"/>
-        </w:rPr>
-        <w:t>9</w:t>
-      </w:r>
-      <w:r>
-        <w:rPr>
-          <w:highlight w:val="yellow"/>
-          <w:lang w:val="en-US"/>
-        </w:rPr>
-        <w:t>:</w:t>
-      </w:r>
-    </w:p>
-    <w:p>
-      <w:pPr>
-        <w:pStyle w:val="ListParagraph"/>
-        <w:numPr>
-          <w:ilvl w:val="0"/>
           <w:numId w:val="64"/>
         </w:numPr>
         <w:rPr>
@@ -21562,7 +21024,13 @@
         <w:rPr>
           <w:lang w:val="en-US"/>
         </w:rPr>
-        <w:t>Reverted back to HFM, couldn’t handle the heat (This is probably temporary)</w:t>
+        <w:t>Fixed some localization errors pertaining to Mexico</w:t>
+      </w:r>
+      <w:r>
+        <w:rPr>
+          <w:lang w:val="en-US"/>
+        </w:rPr>
+        <w:t>.</w:t>
       </w:r>
     </w:p>
     <w:p>
@@ -21580,7 +21048,13 @@
         <w:rPr>
           <w:lang w:val="en-US"/>
         </w:rPr>
-        <w:t>Added Liechtenstein to the list of eligible countries for the fort ross-alaska purchase</w:t>
+        <w:t>Fixed Aspen/Oro city changing RGO’s every 5 years</w:t>
+      </w:r>
+      <w:r>
+        <w:rPr>
+          <w:lang w:val="en-US"/>
+        </w:rPr>
+        <w:t>.</w:t>
       </w:r>
     </w:p>
     <w:p>
@@ -21598,160 +21072,8 @@
         <w:rPr>
           <w:lang w:val="en-US"/>
         </w:rPr>
-        <w:t>Changed PLC’s fascist flag</w:t>
-      </w:r>
-    </w:p>
-    <w:p>
-      <w:pPr>
-        <w:pStyle w:val="ListParagraph"/>
-        <w:numPr>
-          <w:ilvl w:val="0"/>
-          <w:numId w:val="64"/>
-        </w:numPr>
-        <w:rPr>
-          <w:lang w:val="en-US"/>
-        </w:rPr>
-      </w:pPr>
-      <w:r>
-        <w:rPr>
-          <w:lang w:val="en-US"/>
-        </w:rPr>
-        <w:t>Reworked the way Russia conquers Turkestan, now they can conquer it even if they’re fallen from GP status</w:t>
-      </w:r>
-    </w:p>
-    <w:p>
-      <w:pPr>
-        <w:pStyle w:val="ListParagraph"/>
-        <w:numPr>
-          <w:ilvl w:val="0"/>
-          <w:numId w:val="64"/>
-        </w:numPr>
-        <w:rPr>
-          <w:lang w:val="en-US"/>
-        </w:rPr>
-      </w:pPr>
-      <w:r>
-        <w:rPr>
-          <w:lang w:val="en-US"/>
-        </w:rPr>
-        <w:t>Added a small 15 prestige boost for RUS as a test (they kept falling from GP status)</w:t>
-      </w:r>
-    </w:p>
-    <w:p>
-      <w:pPr>
-        <w:pStyle w:val="ListParagraph"/>
-        <w:numPr>
-          <w:ilvl w:val="0"/>
-          <w:numId w:val="64"/>
-        </w:numPr>
-        <w:rPr>
-          <w:lang w:val="en-US"/>
-        </w:rPr>
-      </w:pPr>
-      <w:r>
-        <w:rPr>
-          <w:lang w:val="en-US"/>
-        </w:rPr>
-        <w:t>Finally fixed Ft. Ross and Alaska not getting sold.</w:t>
-      </w:r>
-    </w:p>
-    <w:p>
-      <w:pPr>
-        <w:pStyle w:val="ListParagraph"/>
-        <w:numPr>
-          <w:ilvl w:val="0"/>
-          <w:numId w:val="64"/>
-        </w:numPr>
-        <w:rPr>
-          <w:lang w:val="en-US"/>
-        </w:rPr>
-      </w:pPr>
-      <w:r>
-        <w:rPr>
-          <w:lang w:val="en-US"/>
-        </w:rPr>
-        <w:t>Fixed Darjeeling’s lease events</w:t>
-      </w:r>
-      <w:r>
-        <w:rPr>
-          <w:lang w:val="en-US"/>
-        </w:rPr>
-        <w:t>.</w:t>
-      </w:r>
-    </w:p>
-    <w:p>
-      <w:pPr>
-        <w:pStyle w:val="ListParagraph"/>
-        <w:numPr>
-          <w:ilvl w:val="0"/>
-          <w:numId w:val="64"/>
-        </w:numPr>
-        <w:rPr>
-          <w:lang w:val="en-US"/>
-        </w:rPr>
-      </w:pPr>
-      <w:r>
-        <w:rPr>
-          <w:lang w:val="en-US"/>
-        </w:rPr>
-        <w:t>Fixed some localization errors pertaining to Mexico</w:t>
-      </w:r>
-      <w:r>
-        <w:rPr>
-          <w:lang w:val="en-US"/>
-        </w:rPr>
-        <w:t>.</w:t>
-      </w:r>
-    </w:p>
-    <w:p>
-      <w:pPr>
-        <w:pStyle w:val="ListParagraph"/>
-        <w:numPr>
-          <w:ilvl w:val="0"/>
-          <w:numId w:val="64"/>
-        </w:numPr>
-        <w:rPr>
-          <w:lang w:val="en-US"/>
-        </w:rPr>
-      </w:pPr>
-      <w:r>
-        <w:rPr>
-          <w:lang w:val="en-US"/>
-        </w:rPr>
-        <w:t>Fixed Aspen/Oro city changing RGO’s every 5 years</w:t>
-      </w:r>
-      <w:r>
-        <w:rPr>
-          <w:lang w:val="en-US"/>
-        </w:rPr>
-        <w:t>.</w:t>
-      </w:r>
-    </w:p>
-    <w:p>
-      <w:pPr>
-        <w:pStyle w:val="ListParagraph"/>
-        <w:numPr>
-          <w:ilvl w:val="0"/>
-          <w:numId w:val="64"/>
-        </w:numPr>
-        <w:rPr>
-          <w:lang w:val="en-US"/>
-        </w:rPr>
-      </w:pPr>
-      <w:r>
-        <w:rPr>
-          <w:lang w:val="en-US"/>
-        </w:rPr>
-        <w:t xml:space="preserve">Fixed some terrain types in: Chernigov, Paraná, Orsha, </w:t>
-      </w:r>
-      <w:proofErr w:type="gramStart"/>
-      <w:r>
-        <w:rPr>
-          <w:lang w:val="en-US"/>
-        </w:rPr>
-        <w:t>Smolensk</w:t>
-      </w:r>
-      <w:proofErr w:type="gramEnd"/>
+        <w:t>Fixed some terrain types in: Chernigov, Paraná, Orsha, Smolensk</w:t>
+      </w:r>
       <w:r>
         <w:rPr>
           <w:lang w:val="en-US"/>
@@ -22515,14 +21837,12 @@
         </w:rPr>
         <w:t xml:space="preserve">, </w:t>
       </w:r>
-      <w:proofErr w:type="gramStart"/>
       <w:r>
         <w:rPr>
           <w:lang w:val="en-US"/>
         </w:rPr>
         <w:t>Chortkiv</w:t>
       </w:r>
-      <w:proofErr w:type="gramEnd"/>
       <w:r>
         <w:rPr>
           <w:lang w:val="en-US"/>
@@ -23850,21 +23170,7 @@
         <w:rPr>
           <w:lang w:val="en-US"/>
         </w:rPr>
-        <w:t xml:space="preserve">Separated and seamlessly integrated the old Baltic governorate, it’s been split into 3 duchies: Livonia, Courland and Esthonia. All come with their flavor, and if they have an East German primary culture, can now form the United Baltic Duchy, allowing for more </w:t>
-      </w:r>
-      <w:proofErr w:type="gramStart"/>
-      <w:r>
-        <w:rPr>
-          <w:lang w:val="en-US"/>
-        </w:rPr>
-        <w:t>flavor</w:t>
-      </w:r>
-      <w:proofErr w:type="gramEnd"/>
-      <w:r>
-        <w:rPr>
-          <w:lang w:val="en-US"/>
-        </w:rPr>
-        <w:t xml:space="preserve"> and even</w:t>
+        <w:t>Separated and seamlessly integrated the old Baltic governorate, it’s been split into 3 duchies: Livonia, Courland and Esthonia. All come with their flavor, and if they have an East German primary culture, can now form the United Baltic Duchy, allowing for more flavor and even</w:t>
       </w:r>
       <w:r>
         <w:rPr>
@@ -23986,68 +23292,80 @@
         </w:rPr>
         <w:t>.</w:t>
       </w:r>
-    </w:p>
-    <w:p>
-      <w:pPr>
-        <w:pStyle w:val="ListParagraph"/>
-        <w:numPr>
-          <w:ilvl w:val="0"/>
-          <w:numId w:val="64"/>
-        </w:numPr>
-        <w:rPr>
-          <w:lang w:val="en-US"/>
-        </w:rPr>
-      </w:pPr>
-      <w:r>
-        <w:rPr>
-          <w:lang w:val="en-US"/>
-        </w:rPr>
-        <w:t>Removed some requirements for AI Russia to colonize central Asia in hopes of giving the braindead AI some chance at doing so.</w:t>
-      </w:r>
-    </w:p>
-    <w:p>
-      <w:pPr>
-        <w:pStyle w:val="ListParagraph"/>
-        <w:numPr>
-          <w:ilvl w:val="0"/>
-          <w:numId w:val="64"/>
-        </w:numPr>
-        <w:rPr>
-          <w:lang w:val="en-US"/>
-        </w:rPr>
-      </w:pPr>
-      <w:r>
-        <w:rPr>
-          <w:lang w:val="en-US"/>
-        </w:rPr>
-        <w:t>Streamlined the Ayutla Revolution Rebels.</w:t>
-      </w:r>
-    </w:p>
-    <w:p>
-      <w:pPr>
-        <w:pStyle w:val="ListParagraph"/>
-        <w:numPr>
-          <w:ilvl w:val="0"/>
-          <w:numId w:val="64"/>
-        </w:numPr>
-        <w:rPr>
-          <w:lang w:val="en-US"/>
-        </w:rPr>
-      </w:pPr>
-      <w:r>
-        <w:rPr>
-          <w:lang w:val="en-US"/>
-        </w:rPr>
-        <w:t>Added the following rebel types: Federalist</w:t>
-      </w:r>
-      <w:r>
-        <w:rPr>
-          <w:lang w:val="en-US"/>
-        </w:rPr>
-        <w:t xml:space="preserve"> (for a unitary PLC and conservative VNZ)</w:t>
+      <w:r>
+        <w:rPr>
+          <w:lang w:val="en-US"/>
+        </w:rPr>
+        <w:t xml:space="preserve"> Also fixed the Ft. Ross and LSK sales not firing (again.</w:t>
       </w:r>
       <w:bookmarkStart w:id="0" w:name="_GoBack"/>
       <w:bookmarkEnd w:id="0"/>
+      <w:r>
+        <w:rPr>
+          <w:lang w:val="en-US"/>
+        </w:rPr>
+        <w:t>)</w:t>
+      </w:r>
+    </w:p>
+    <w:p>
+      <w:pPr>
+        <w:pStyle w:val="ListParagraph"/>
+        <w:numPr>
+          <w:ilvl w:val="0"/>
+          <w:numId w:val="64"/>
+        </w:numPr>
+        <w:rPr>
+          <w:lang w:val="en-US"/>
+        </w:rPr>
+      </w:pPr>
+      <w:r>
+        <w:rPr>
+          <w:lang w:val="en-US"/>
+        </w:rPr>
+        <w:t>Removed some requirements for AI Russia to colonize central Asia in hopes of giving the braindead AI some chance at doing so.</w:t>
+      </w:r>
+    </w:p>
+    <w:p>
+      <w:pPr>
+        <w:pStyle w:val="ListParagraph"/>
+        <w:numPr>
+          <w:ilvl w:val="0"/>
+          <w:numId w:val="64"/>
+        </w:numPr>
+        <w:rPr>
+          <w:lang w:val="en-US"/>
+        </w:rPr>
+      </w:pPr>
+      <w:r>
+        <w:rPr>
+          <w:lang w:val="en-US"/>
+        </w:rPr>
+        <w:t>Streamlined the Ayutla Revolution Rebels.</w:t>
+      </w:r>
+    </w:p>
+    <w:p>
+      <w:pPr>
+        <w:pStyle w:val="ListParagraph"/>
+        <w:numPr>
+          <w:ilvl w:val="0"/>
+          <w:numId w:val="64"/>
+        </w:numPr>
+        <w:rPr>
+          <w:lang w:val="en-US"/>
+        </w:rPr>
+      </w:pPr>
+      <w:r>
+        <w:rPr>
+          <w:lang w:val="en-US"/>
+        </w:rPr>
+        <w:t>Added the following rebel types: Federalist</w:t>
+      </w:r>
+      <w:r>
+        <w:rPr>
+          <w:lang w:val="en-US"/>
+        </w:rPr>
+        <w:t xml:space="preserve"> (for a unitary PLC and conservative VNZ)</w:t>
+      </w:r>
     </w:p>
     <w:p>
       <w:pPr>
@@ -24068,19 +23386,11 @@
           <w:lang w:val="en-US"/>
         </w:rPr>
       </w:pPr>
-      <w:proofErr w:type="gramStart"/>
-      <w:r>
-        <w:rPr>
-          <w:lang w:val="en-US"/>
-        </w:rPr>
-        <w:t>For V2 3.04.</w:t>
-      </w:r>
-      <w:proofErr w:type="gramEnd"/>
-      <w:r>
-        <w:rPr>
-          <w:lang w:val="en-US"/>
-        </w:rPr>
-        <w:t xml:space="preserve"> </w:t>
+      <w:r>
+        <w:rPr>
+          <w:lang w:val="en-US"/>
+        </w:rPr>
+        <w:t xml:space="preserve">For V2 3.04. </w:t>
       </w:r>
       <w:r>
         <w:rPr>
@@ -32401,7 +31711,7 @@
 </file>
 
 <file path=customXml/itemProps1.xml><?xml version="1.0" encoding="utf-8"?>
-<ds:datastoreItem xmlns:ds="http://schemas.openxmlformats.org/officeDocument/2006/customXml" ds:itemID="{DA0B0579-F44E-4221-BEE0-4A57FCFFB7A3}">
+<ds:datastoreItem xmlns:ds="http://schemas.openxmlformats.org/officeDocument/2006/customXml" ds:itemID="{E90B3287-8E0C-4E34-A12E-C7D2D0A57D2A}">
   <ds:schemaRefs>
     <ds:schemaRef ds:uri="http://schemas.openxmlformats.org/officeDocument/2006/bibliography"/>
   </ds:schemaRefs>

</xml_diff>

<commit_message>
more poland flavor, added masurians. REMEMBER TO DELETE FLAG CACHE
</commit_message>
<xml_diff>
--- a/Anon's HFM Edits.docx
+++ b/Anon's HFM Edits.docx
@@ -23296,7 +23296,91 @@
         <w:rPr>
           <w:lang w:val="en-US"/>
         </w:rPr>
-        <w:t xml:space="preserve"> Also fixed the Ft. Ross and LSK sales not firing (again.</w:t>
+        <w:t xml:space="preserve"> Also fixed the Ft. Ross and LSK sales not firing (again.)</w:t>
+      </w:r>
+    </w:p>
+    <w:p>
+      <w:pPr>
+        <w:pStyle w:val="ListParagraph"/>
+        <w:numPr>
+          <w:ilvl w:val="0"/>
+          <w:numId w:val="64"/>
+        </w:numPr>
+        <w:rPr>
+          <w:lang w:val="en-US"/>
+        </w:rPr>
+      </w:pPr>
+      <w:r>
+        <w:rPr>
+          <w:lang w:val="en-US"/>
+        </w:rPr>
+        <w:t>Removed some requirements for AI Russia to colonize central Asia in hopes of giving the braindead AI some chance at doing so.</w:t>
+      </w:r>
+    </w:p>
+    <w:p>
+      <w:pPr>
+        <w:pStyle w:val="ListParagraph"/>
+        <w:numPr>
+          <w:ilvl w:val="0"/>
+          <w:numId w:val="64"/>
+        </w:numPr>
+        <w:rPr>
+          <w:lang w:val="en-US"/>
+        </w:rPr>
+      </w:pPr>
+      <w:r>
+        <w:rPr>
+          <w:lang w:val="en-US"/>
+        </w:rPr>
+        <w:t>Streamlined the Ayutla Revolution Rebels.</w:t>
+      </w:r>
+    </w:p>
+    <w:p>
+      <w:pPr>
+        <w:pStyle w:val="ListParagraph"/>
+        <w:numPr>
+          <w:ilvl w:val="0"/>
+          <w:numId w:val="64"/>
+        </w:numPr>
+        <w:rPr>
+          <w:lang w:val="en-US"/>
+        </w:rPr>
+      </w:pPr>
+      <w:r>
+        <w:rPr>
+          <w:lang w:val="en-US"/>
+        </w:rPr>
+        <w:t>Added the following rebel types: Federalist</w:t>
+      </w:r>
+      <w:r>
+        <w:rPr>
+          <w:lang w:val="en-US"/>
+        </w:rPr>
+        <w:t xml:space="preserve"> (for a unitary PLC and conservative VNZ)</w:t>
+      </w:r>
+    </w:p>
+    <w:p>
+      <w:pPr>
+        <w:pStyle w:val="ListParagraph"/>
+        <w:numPr>
+          <w:ilvl w:val="0"/>
+          <w:numId w:val="64"/>
+        </w:numPr>
+        <w:rPr>
+          <w:lang w:val="en-US"/>
+        </w:rPr>
+      </w:pPr>
+      <w:r>
+        <w:rPr>
+          <w:lang w:val="en-US"/>
+        </w:rPr>
+        <w:t>Added the following cultures: Masurian</w:t>
+      </w:r>
+      <w:r>
+        <w:rPr>
+          <w:lang w:val="en-US"/>
+        </w:rPr>
+        <w:t>, Criollo</w:t>
       </w:r>
       <w:bookmarkStart w:id="0" w:name="_GoBack"/>
       <w:bookmarkEnd w:id="0"/>
@@ -23304,67 +23388,7 @@
         <w:rPr>
           <w:lang w:val="en-US"/>
         </w:rPr>
-        <w:t>)</w:t>
-      </w:r>
-    </w:p>
-    <w:p>
-      <w:pPr>
-        <w:pStyle w:val="ListParagraph"/>
-        <w:numPr>
-          <w:ilvl w:val="0"/>
-          <w:numId w:val="64"/>
-        </w:numPr>
-        <w:rPr>
-          <w:lang w:val="en-US"/>
-        </w:rPr>
-      </w:pPr>
-      <w:r>
-        <w:rPr>
-          <w:lang w:val="en-US"/>
-        </w:rPr>
-        <w:t>Removed some requirements for AI Russia to colonize central Asia in hopes of giving the braindead AI some chance at doing so.</w:t>
-      </w:r>
-    </w:p>
-    <w:p>
-      <w:pPr>
-        <w:pStyle w:val="ListParagraph"/>
-        <w:numPr>
-          <w:ilvl w:val="0"/>
-          <w:numId w:val="64"/>
-        </w:numPr>
-        <w:rPr>
-          <w:lang w:val="en-US"/>
-        </w:rPr>
-      </w:pPr>
-      <w:r>
-        <w:rPr>
-          <w:lang w:val="en-US"/>
-        </w:rPr>
-        <w:t>Streamlined the Ayutla Revolution Rebels.</w:t>
-      </w:r>
-    </w:p>
-    <w:p>
-      <w:pPr>
-        <w:pStyle w:val="ListParagraph"/>
-        <w:numPr>
-          <w:ilvl w:val="0"/>
-          <w:numId w:val="64"/>
-        </w:numPr>
-        <w:rPr>
-          <w:lang w:val="en-US"/>
-        </w:rPr>
-      </w:pPr>
-      <w:r>
-        <w:rPr>
-          <w:lang w:val="en-US"/>
-        </w:rPr>
-        <w:t>Added the following rebel types: Federalist</w:t>
-      </w:r>
-      <w:r>
-        <w:rPr>
-          <w:lang w:val="en-US"/>
-        </w:rPr>
-        <w:t xml:space="preserve"> (for a unitary PLC and conservative VNZ)</w:t>
+        <w:t>.</w:t>
       </w:r>
     </w:p>
     <w:p>
@@ -31711,7 +31735,7 @@
 </file>
 
 <file path=customXml/itemProps1.xml><?xml version="1.0" encoding="utf-8"?>
-<ds:datastoreItem xmlns:ds="http://schemas.openxmlformats.org/officeDocument/2006/customXml" ds:itemID="{E90B3287-8E0C-4E34-A12E-C7D2D0A57D2A}">
+<ds:datastoreItem xmlns:ds="http://schemas.openxmlformats.org/officeDocument/2006/customXml" ds:itemID="{B884EF63-CFA8-4639-AF95-F6671B51EB96}">
   <ds:schemaRefs>
     <ds:schemaRef ds:uri="http://schemas.openxmlformats.org/officeDocument/2006/bibliography"/>
   </ds:schemaRefs>

</xml_diff>

<commit_message>
misc changes sardinia and ober ost
</commit_message>
<xml_diff>
--- a/Anon's HFM Edits.docx
+++ b/Anon's HFM Edits.docx
@@ -22707,13 +22707,7 @@
         <w:rPr>
           <w:lang w:val="en-US"/>
         </w:rPr>
-        <w:t xml:space="preserve"> cultures: Danube Swabians</w:t>
-      </w:r>
-      <w:r>
-        <w:rPr>
-          <w:lang w:val="en-US"/>
-        </w:rPr>
-        <w:t>, Carpathian Germans</w:t>
+        <w:t xml:space="preserve"> cultures: Danube Swabian, Carpathian German, Masurian, Criollo</w:t>
       </w:r>
       <w:r>
         <w:rPr>
@@ -23374,22 +23368,28 @@
         <w:rPr>
           <w:lang w:val="en-US"/>
         </w:rPr>
-        <w:t>Added the following cultures: Masurian</w:t>
-      </w:r>
-      <w:r>
-        <w:rPr>
-          <w:lang w:val="en-US"/>
-        </w:rPr>
-        <w:t>, Criollo</w:t>
+        <w:t>Modified the Ober Ost decisions to include adding German cores to the conquered territories.</w:t>
+      </w:r>
+    </w:p>
+    <w:p>
+      <w:pPr>
+        <w:pStyle w:val="ListParagraph"/>
+        <w:numPr>
+          <w:ilvl w:val="0"/>
+          <w:numId w:val="64"/>
+        </w:numPr>
+        <w:rPr>
+          <w:lang w:val="en-US"/>
+        </w:rPr>
+      </w:pPr>
+      <w:r>
+        <w:rPr>
+          <w:lang w:val="en-US"/>
+        </w:rPr>
+        <w:t>Fixed the Perfect Fusion decision for Sardinia-Piedmont to include Peninsular Italians as accepted, instead of south-italians.</w:t>
       </w:r>
       <w:bookmarkStart w:id="0" w:name="_GoBack"/>
       <w:bookmarkEnd w:id="0"/>
-      <w:r>
-        <w:rPr>
-          <w:lang w:val="en-US"/>
-        </w:rPr>
-        <w:t>.</w:t>
-      </w:r>
     </w:p>
     <w:p>
       <w:pPr>
@@ -31735,7 +31735,7 @@
 </file>
 
 <file path=customXml/itemProps1.xml><?xml version="1.0" encoding="utf-8"?>
-<ds:datastoreItem xmlns:ds="http://schemas.openxmlformats.org/officeDocument/2006/customXml" ds:itemID="{B884EF63-CFA8-4639-AF95-F6671B51EB96}">
+<ds:datastoreItem xmlns:ds="http://schemas.openxmlformats.org/officeDocument/2006/customXml" ds:itemID="{382D5866-41AC-4C97-80DA-DA9EBDFE3AB8}">
   <ds:schemaRefs>
     <ds:schemaRef ds:uri="http://schemas.openxmlformats.org/officeDocument/2006/bibliography"/>
   </ds:schemaRefs>

</xml_diff>

<commit_message>
flavor for polans - konigsberg ultimatum and lead up decisions
</commit_message>
<xml_diff>
--- a/Anon's HFM Edits.docx
+++ b/Anon's HFM Edits.docx
@@ -23386,7 +23386,31 @@
         <w:rPr>
           <w:lang w:val="en-US"/>
         </w:rPr>
-        <w:t>Fixed the Perfect Fusion decision for Sardinia-Piedmont to include Peninsular Italians as accepted, instead of south-italians.</w:t>
+        <w:t>Fixed the Perfect Fusion decision for Sardinia-Piedmont to include Peninsular Italians as acce</w:t>
+      </w:r>
+      <w:r>
+        <w:rPr>
+          <w:lang w:val="en-US"/>
+        </w:rPr>
+        <w:t>pted, instead of south-italians</w:t>
+      </w:r>
+    </w:p>
+    <w:p>
+      <w:pPr>
+        <w:pStyle w:val="ListParagraph"/>
+        <w:numPr>
+          <w:ilvl w:val="0"/>
+          <w:numId w:val="64"/>
+        </w:numPr>
+        <w:rPr>
+          <w:lang w:val="en-US"/>
+        </w:rPr>
+      </w:pPr>
+      <w:r>
+        <w:rPr>
+          <w:lang w:val="en-US"/>
+        </w:rPr>
+        <w:t>Fixed Volga-Don canal construction.</w:t>
       </w:r>
       <w:bookmarkStart w:id="0" w:name="_GoBack"/>
       <w:bookmarkEnd w:id="0"/>
@@ -31735,7 +31759,7 @@
 </file>
 
 <file path=customXml/itemProps1.xml><?xml version="1.0" encoding="utf-8"?>
-<ds:datastoreItem xmlns:ds="http://schemas.openxmlformats.org/officeDocument/2006/customXml" ds:itemID="{382D5866-41AC-4C97-80DA-DA9EBDFE3AB8}">
+<ds:datastoreItem xmlns:ds="http://schemas.openxmlformats.org/officeDocument/2006/customXml" ds:itemID="{67FE6B93-6358-431E-84EE-65220E433445}">
   <ds:schemaRefs>
     <ds:schemaRef ds:uri="http://schemas.openxmlformats.org/officeDocument/2006/bibliography"/>
   </ds:schemaRefs>

</xml_diff>

<commit_message>
Added new terrains: Jungle Farmlands and Forested Farmlands
</commit_message>
<xml_diff>
--- a/Anon's HFM Edits.docx
+++ b/Anon's HFM Edits.docx
@@ -23411,6 +23411,60 @@
           <w:lang w:val="en-US"/>
         </w:rPr>
         <w:t>Fixed Volga-Don canal construction.</w:t>
+      </w:r>
+    </w:p>
+    <w:p>
+      <w:pPr>
+        <w:pStyle w:val="ListParagraph"/>
+        <w:numPr>
+          <w:ilvl w:val="0"/>
+          <w:numId w:val="64"/>
+        </w:numPr>
+        <w:rPr>
+          <w:lang w:val="en-US"/>
+        </w:rPr>
+      </w:pPr>
+      <w:r>
+        <w:rPr>
+          <w:lang w:val="en-US"/>
+        </w:rPr>
+        <w:t>Added the following terrain types: Jungle Farmlands, Forested Farmlands.</w:t>
+      </w:r>
+    </w:p>
+    <w:p>
+      <w:pPr>
+        <w:pStyle w:val="ListParagraph"/>
+        <w:numPr>
+          <w:ilvl w:val="0"/>
+          <w:numId w:val="64"/>
+        </w:numPr>
+        <w:rPr>
+          <w:lang w:val="en-US"/>
+        </w:rPr>
+      </w:pPr>
+      <w:r>
+        <w:rPr>
+          <w:lang w:val="en-US"/>
+        </w:rPr>
+        <w:t>Changed the terrain around Lithuania and Manaus-Belem Brazil to accommodate for the new terrain types.</w:t>
+      </w:r>
+    </w:p>
+    <w:p>
+      <w:pPr>
+        <w:pStyle w:val="ListParagraph"/>
+        <w:numPr>
+          <w:ilvl w:val="0"/>
+          <w:numId w:val="64"/>
+        </w:numPr>
+        <w:rPr>
+          <w:lang w:val="en-US"/>
+        </w:rPr>
+      </w:pPr>
+      <w:r>
+        <w:rPr>
+          <w:lang w:val="en-US"/>
+        </w:rPr>
+        <w:t>Added several new events and decisions for Poland-PLC, mainly for the dismantlement of Prussia.</w:t>
       </w:r>
       <w:bookmarkStart w:id="0" w:name="_GoBack"/>
       <w:bookmarkEnd w:id="0"/>
@@ -31759,7 +31813,7 @@
 </file>
 
 <file path=customXml/itemProps1.xml><?xml version="1.0" encoding="utf-8"?>
-<ds:datastoreItem xmlns:ds="http://schemas.openxmlformats.org/officeDocument/2006/customXml" ds:itemID="{67FE6B93-6358-431E-84EE-65220E433445}">
+<ds:datastoreItem xmlns:ds="http://schemas.openxmlformats.org/officeDocument/2006/customXml" ds:itemID="{69F91BBF-D287-40E7-A547-B5573861F916}">
   <ds:schemaRefs>
     <ds:schemaRef ds:uri="http://schemas.openxmlformats.org/officeDocument/2006/bibliography"/>
   </ds:schemaRefs>

</xml_diff>

<commit_message>
random changes to terrain
</commit_message>
<xml_diff>
--- a/Anon's HFM Edits.docx
+++ b/Anon's HFM Edits.docx
@@ -12,21 +12,7 @@
         <w:rPr>
           <w:lang w:val="en-US"/>
         </w:rPr>
-        <w:t>Hey, it’s me again, this is a new project; it’s a work in progress, but I shouldn’t add much new stuff apart from a few events. I made this because I felt like both HPM/HFM, while almost perfect, needed a bit more irrelevant, FPS-gobbling content. So here we are</w:t>
-      </w:r>
-      <w:proofErr w:type="gramStart"/>
-      <w:r>
-        <w:rPr>
-          <w:lang w:val="en-US"/>
-        </w:rPr>
-        <w:t>,</w:t>
-      </w:r>
-      <w:proofErr w:type="gramEnd"/>
-      <w:r>
-        <w:rPr>
-          <w:lang w:val="en-US"/>
-        </w:rPr>
-        <w:t xml:space="preserve"> Anon’s HFM edits! </w:t>
+        <w:t xml:space="preserve">Hey, it’s me again, this is a new project; it’s a work in progress, but I shouldn’t add much new stuff apart from a few events. I made this because I felt like both HPM/HFM, while almost perfect, needed a bit more irrelevant, FPS-gobbling content. So here we are, Anon’s HFM edits! </w:t>
       </w:r>
     </w:p>
     <w:p>
@@ -45,34 +31,13 @@
         <w:rPr>
           <w:lang w:val="en-US"/>
         </w:rPr>
-        <w:t xml:space="preserve"> Also to whoever’s making PDM </w:t>
-      </w:r>
-      <w:proofErr w:type="gramStart"/>
-      <w:r>
-        <w:rPr>
-          <w:lang w:val="en-US"/>
-        </w:rPr>
-        <w:t>cause</w:t>
-      </w:r>
-      <w:proofErr w:type="gramEnd"/>
-      <w:r>
-        <w:rPr>
-          <w:lang w:val="en-US"/>
-        </w:rPr>
-        <w:t xml:space="preserve"> I ripped off a buncha assets from their terrain images.</w:t>
-      </w:r>
-      <w:r>
-        <w:rPr>
-          <w:lang w:val="en-US"/>
-        </w:rPr>
-        <w:t xml:space="preserve"> </w:t>
-      </w:r>
-      <w:proofErr w:type="gramStart"/>
-      <w:r>
-        <w:rPr>
-          <w:lang w:val="en-US"/>
-        </w:rPr>
-        <w:t>Stonkmonk for his insight on North American Natives and Dick Chappy for his insight on Texas</w:t>
+        <w:t xml:space="preserve"> Also to whoever’s making PDM cause I ripped off a buncha assets from their terrain images.</w:t>
+      </w:r>
+      <w:r>
+        <w:rPr>
+          <w:lang w:val="en-US"/>
+        </w:rPr>
+        <w:t xml:space="preserve"> Stonkmonk for his insight on North American Natives and Dick Chappy for his insight on Texas</w:t>
       </w:r>
       <w:r>
         <w:rPr>
@@ -86,7 +51,6 @@
         </w:rPr>
         <w:t>.</w:t>
       </w:r>
-      <w:proofErr w:type="gramEnd"/>
     </w:p>
     <w:p>
       <w:pPr>
@@ -1018,21 +982,7 @@
         <w:rPr>
           <w:lang w:val="en-US"/>
         </w:rPr>
-        <w:t xml:space="preserve">Fixed terrains in Tibet, it’s kind of odd how the whole Tibetan plateau is all fine and dandy with grassy rolling hills and grasslands; now </w:t>
-      </w:r>
-      <w:proofErr w:type="gramStart"/>
-      <w:r>
-        <w:rPr>
-          <w:lang w:val="en-US"/>
-        </w:rPr>
-        <w:t>it’s</w:t>
-      </w:r>
-      <w:proofErr w:type="gramEnd"/>
-      <w:r>
-        <w:rPr>
-          <w:lang w:val="en-US"/>
-        </w:rPr>
-        <w:t xml:space="preserve"> dry hills, montane tundras and semideserts just like irl.</w:t>
+        <w:t>Fixed terrains in Tibet, it’s kind of odd how the whole Tibetan plateau is all fine and dandy with grassy rolling hills and grasslands; now it’s dry hills, montane tundras and semideserts just like irl.</w:t>
       </w:r>
     </w:p>
     <w:p>
@@ -1316,21 +1266,7 @@
         <w:rPr>
           <w:lang w:val="en-US"/>
         </w:rPr>
-        <w:t>Added a new province in Santa Catarina: Desterro, an island off the coast of Lagunas; the Juliana Republic was originally unable to claim it (</w:t>
-      </w:r>
-      <w:proofErr w:type="gramStart"/>
-      <w:r>
-        <w:rPr>
-          <w:lang w:val="en-US"/>
-        </w:rPr>
-        <w:t>cause</w:t>
-      </w:r>
-      <w:proofErr w:type="gramEnd"/>
-      <w:r>
-        <w:rPr>
-          <w:lang w:val="en-US"/>
-        </w:rPr>
-        <w:t xml:space="preserve"> they had no navy and shit) so it remained under Brazilian control.</w:t>
+        <w:t>Added a new province in Santa Catarina: Desterro, an island off the coast of Lagunas; the Juliana Republic was originally unable to claim it (cause they had no navy and shit) so it remained under Brazilian control.</w:t>
       </w:r>
     </w:p>
     <w:p>
@@ -1801,21 +1737,7 @@
         <w:rPr>
           <w:lang w:val="en-US"/>
         </w:rPr>
-        <w:t xml:space="preserve">New nation in the Venezuelan llanos: Barinas. I had to make </w:t>
-      </w:r>
-      <w:proofErr w:type="gramStart"/>
-      <w:r>
-        <w:rPr>
-          <w:lang w:val="en-US"/>
-        </w:rPr>
-        <w:t>it,</w:t>
-      </w:r>
-      <w:proofErr w:type="gramEnd"/>
-      <w:r>
-        <w:rPr>
-          <w:lang w:val="en-US"/>
-        </w:rPr>
-        <w:t xml:space="preserve"> otherwise Llanero pops would get assimilated since their culture has no nation of its own.</w:t>
+        <w:t>New nation in the Venezuelan llanos: Barinas. I had to make it, otherwise Llanero pops would get assimilated since their culture has no nation of its own.</w:t>
       </w:r>
     </w:p>
     <w:p>
@@ -3077,21 +2999,7 @@
         <w:rPr>
           <w:lang w:val="en-US"/>
         </w:rPr>
-        <w:t xml:space="preserve"> Basically Oregon tag gets released in 1843, you get the option to ‘support them’ (aka play as Oregon) or to continue as whatever you’re currently playing as, this event should be syncretic with the other events revolving the Oregon territory and </w:t>
-      </w:r>
-      <w:proofErr w:type="gramStart"/>
-      <w:r>
-        <w:rPr>
-          <w:lang w:val="en-US"/>
-        </w:rPr>
-        <w:t>hudson’s</w:t>
-      </w:r>
-      <w:proofErr w:type="gramEnd"/>
-      <w:r>
-        <w:rPr>
-          <w:lang w:val="en-US"/>
-        </w:rPr>
-        <w:t xml:space="preserve"> bay company. So instead of USA annexing the shit out of empty Oregon, you should see the actual country popping up.</w:t>
+        <w:t xml:space="preserve"> Basically Oregon tag gets released in 1843, you get the option to ‘support them’ (aka play as Oregon) or to continue as whatever you’re currently playing as, this event should be syncretic with the other events revolving the Oregon territory and hudson’s bay company. So instead of USA annexing the shit out of empty Oregon, you should see the actual country popping up.</w:t>
       </w:r>
     </w:p>
     <w:p>
@@ -3249,21 +3157,7 @@
         <w:rPr>
           <w:lang w:val="en-US"/>
         </w:rPr>
-        <w:t xml:space="preserve">Some nice events to expel </w:t>
-      </w:r>
-      <w:proofErr w:type="gramStart"/>
-      <w:r>
-        <w:rPr>
-          <w:lang w:val="en-US"/>
-        </w:rPr>
-        <w:t>turks</w:t>
-      </w:r>
-      <w:proofErr w:type="gramEnd"/>
-      <w:r>
-        <w:rPr>
-          <w:lang w:val="en-US"/>
-        </w:rPr>
-        <w:t xml:space="preserve"> and azeris from your country as either Armenia, Cilicia</w:t>
+        <w:t>Some nice events to expel turks and azeris from your country as either Armenia, Cilicia</w:t>
       </w:r>
       <w:r>
         <w:rPr>
@@ -3409,21 +3303,7 @@
         <w:rPr>
           <w:lang w:val="en-US"/>
         </w:rPr>
-        <w:t xml:space="preserve">6 new provinces: Arauca, Chincha Islands, Apartadó, Bocas </w:t>
-      </w:r>
-      <w:proofErr w:type="gramStart"/>
-      <w:r>
-        <w:rPr>
-          <w:lang w:val="en-US"/>
-        </w:rPr>
-        <w:t>del</w:t>
-      </w:r>
-      <w:proofErr w:type="gramEnd"/>
-      <w:r>
-        <w:rPr>
-          <w:lang w:val="en-US"/>
-        </w:rPr>
-        <w:t xml:space="preserve"> Toro, Golfito, Greytown.</w:t>
+        <w:t>6 new provinces: Arauca, Chincha Islands, Apartadó, Bocas del Toro, Golfito, Greytown.</w:t>
       </w:r>
     </w:p>
     <w:p>
@@ -4340,21 +4220,7 @@
           <w:lang w:val="en-US"/>
         </w:rPr>
         <w:tab/>
-        <w:t>BYZ</w:t>
-      </w:r>
-      <w:proofErr w:type="gramStart"/>
-      <w:r>
-        <w:rPr>
-          <w:lang w:val="en-US"/>
-        </w:rPr>
-        <w:t>;Greek</w:t>
-      </w:r>
-      <w:proofErr w:type="gramEnd"/>
-      <w:r>
-        <w:rPr>
-          <w:lang w:val="en-US"/>
-        </w:rPr>
-        <w:t xml:space="preserve"> Empire;;;;;;;;;;;;;;;;;;;;x</w:t>
+        <w:t>BYZ;Greek Empire;;;;;;;;;;;;;;;;;;;;x</w:t>
       </w:r>
     </w:p>
     <w:p>
@@ -4374,21 +4240,7 @@
           <w:lang w:val="en-US"/>
         </w:rPr>
         <w:tab/>
-        <w:t>BYZ_ADJ</w:t>
-      </w:r>
-      <w:proofErr w:type="gramStart"/>
-      <w:r>
-        <w:rPr>
-          <w:lang w:val="en-US"/>
-        </w:rPr>
-        <w:t>;Greek</w:t>
-      </w:r>
-      <w:proofErr w:type="gramEnd"/>
-      <w:r>
-        <w:rPr>
-          <w:lang w:val="en-US"/>
-        </w:rPr>
-        <w:t>;;;;;;;;;;;;;;;;x</w:t>
+        <w:t>BYZ_ADJ;Greek;;;;;;;;;;;;;;;;x</w:t>
       </w:r>
     </w:p>
     <w:p>
@@ -4408,21 +4260,7 @@
           <w:lang w:val="en-US"/>
         </w:rPr>
         <w:tab/>
-        <w:t>BYZ_democracy</w:t>
-      </w:r>
-      <w:proofErr w:type="gramStart"/>
-      <w:r>
-        <w:rPr>
-          <w:lang w:val="en-US"/>
-        </w:rPr>
-        <w:t>;Greek</w:t>
-      </w:r>
-      <w:proofErr w:type="gramEnd"/>
-      <w:r>
-        <w:rPr>
-          <w:lang w:val="en-US"/>
-        </w:rPr>
-        <w:t xml:space="preserve"> Commonwealth;;;;;;;;;;;;;x</w:t>
+        <w:t>BYZ_democracy;Greek Commonwealth;;;;;;;;;;;;;x</w:t>
       </w:r>
     </w:p>
     <w:p>
@@ -4442,21 +4280,7 @@
           <w:lang w:val="en-US"/>
         </w:rPr>
         <w:tab/>
-        <w:t>BYZ_presidential_dictatorship</w:t>
-      </w:r>
-      <w:proofErr w:type="gramStart"/>
-      <w:r>
-        <w:rPr>
-          <w:lang w:val="en-US"/>
-        </w:rPr>
-        <w:t>;Greek</w:t>
-      </w:r>
-      <w:proofErr w:type="gramEnd"/>
-      <w:r>
-        <w:rPr>
-          <w:lang w:val="en-US"/>
-        </w:rPr>
-        <w:t xml:space="preserve"> Federation;;;;;;;;;;;;;x</w:t>
+        <w:t>BYZ_presidential_dictatorship;Greek Federation;;;;;;;;;;;;;x</w:t>
       </w:r>
     </w:p>
     <w:p>
@@ -4476,21 +4300,7 @@
           <w:lang w:val="en-US"/>
         </w:rPr>
         <w:tab/>
-        <w:t>BYZ_bourgeois_dictatorship</w:t>
-      </w:r>
-      <w:proofErr w:type="gramStart"/>
-      <w:r>
-        <w:rPr>
-          <w:lang w:val="en-US"/>
-        </w:rPr>
-        <w:t>;Greek</w:t>
-      </w:r>
-      <w:proofErr w:type="gramEnd"/>
-      <w:r>
-        <w:rPr>
-          <w:lang w:val="en-US"/>
-        </w:rPr>
-        <w:t xml:space="preserve"> Federation;;;;;;;;;;;;;x</w:t>
+        <w:t>BYZ_bourgeois_dictatorship;Greek Federation;;;;;;;;;;;;;x</w:t>
       </w:r>
     </w:p>
     <w:p>
@@ -4510,21 +4320,7 @@
           <w:lang w:val="en-US"/>
         </w:rPr>
         <w:tab/>
-        <w:t>BYZ_proletarian_dictatorship</w:t>
-      </w:r>
-      <w:proofErr w:type="gramStart"/>
-      <w:r>
-        <w:rPr>
-          <w:lang w:val="en-US"/>
-        </w:rPr>
-        <w:t>;Union</w:t>
-      </w:r>
-      <w:proofErr w:type="gramEnd"/>
-      <w:r>
-        <w:rPr>
-          <w:lang w:val="en-US"/>
-        </w:rPr>
-        <w:t xml:space="preserve"> of Socialist Greek Republics;;;;;;;;;;;;;x</w:t>
+        <w:t>BYZ_proletarian_dictatorship;Union of Socialist Greek Republics;;;;;;;;;;;;;x</w:t>
       </w:r>
     </w:p>
     <w:p>
@@ -4544,21 +4340,7 @@
           <w:lang w:val="en-US"/>
         </w:rPr>
         <w:tab/>
-        <w:t>BYZ_fascist_dictatorship</w:t>
-      </w:r>
-      <w:proofErr w:type="gramStart"/>
-      <w:r>
-        <w:rPr>
-          <w:lang w:val="en-US"/>
-        </w:rPr>
-        <w:t>;Greek</w:t>
-      </w:r>
-      <w:proofErr w:type="gramEnd"/>
-      <w:r>
-        <w:rPr>
-          <w:lang w:val="en-US"/>
-        </w:rPr>
-        <w:t xml:space="preserve"> Commonwealth;;;;;;;;;;;;;;</w:t>
+        <w:t>BYZ_fascist_dictatorship;Greek Commonwealth;;;;;;;;;;;;;;</w:t>
       </w:r>
     </w:p>
     <w:p>
@@ -6234,21 +6016,7 @@
         <w:rPr>
           <w:lang w:val="en-US"/>
         </w:rPr>
-        <w:t xml:space="preserve">Added yet another decision to genocide </w:t>
-      </w:r>
-      <w:proofErr w:type="gramStart"/>
-      <w:r>
-        <w:rPr>
-          <w:lang w:val="en-US"/>
-        </w:rPr>
-        <w:t>turks</w:t>
-      </w:r>
-      <w:proofErr w:type="gramEnd"/>
-      <w:r>
-        <w:rPr>
-          <w:lang w:val="en-US"/>
-        </w:rPr>
-        <w:t>: After conquering Anatolia</w:t>
+        <w:t>Added yet another decision to genocide turks: After conquering Anatolia</w:t>
       </w:r>
       <w:r>
         <w:rPr>
@@ -6834,14 +6602,7 @@
         <w:rPr>
           <w:lang w:val="en-US"/>
         </w:rPr>
-        <w:t xml:space="preserve">Cetatea Alba will now be properly seceded to RUS/ROM as one of the outcomes of the Crimean war/Great eastern </w:t>
-      </w:r>
-      <w:proofErr w:type="gramStart"/>
-      <w:r>
-        <w:rPr>
-          <w:lang w:val="en-US"/>
-        </w:rPr>
-        <w:t xml:space="preserve">crisis </w:t>
+        <w:t xml:space="preserve">Cetatea Alba will now be properly seceded to RUS/ROM as one of the outcomes of the Crimean war/Great eastern crisis </w:t>
       </w:r>
       <w:r>
         <w:rPr>
@@ -6849,7 +6610,6 @@
         </w:rPr>
         <w:t>.</w:t>
       </w:r>
-      <w:proofErr w:type="gramEnd"/>
     </w:p>
     <w:p>
       <w:pPr>
@@ -6926,21 +6686,7 @@
         <w:rPr>
           <w:lang w:val="en-US"/>
         </w:rPr>
-        <w:t xml:space="preserve"> instead of the Vatican </w:t>
-      </w:r>
-      <w:proofErr w:type="gramStart"/>
-      <w:r>
-        <w:rPr>
-          <w:lang w:val="en-US"/>
-        </w:rPr>
-        <w:t>city</w:t>
-      </w:r>
-      <w:proofErr w:type="gramEnd"/>
-      <w:r>
-        <w:rPr>
-          <w:lang w:val="en-US"/>
-        </w:rPr>
-        <w:t xml:space="preserve"> upon being released by Italy</w:t>
+        <w:t xml:space="preserve"> instead of the Vatican city upon being released by Italy</w:t>
       </w:r>
       <w:r>
         <w:rPr>
@@ -7199,21 +6945,7 @@
         <w:rPr>
           <w:lang w:val="en-US"/>
         </w:rPr>
-        <w:t xml:space="preserve"> Also </w:t>
-      </w:r>
-      <w:proofErr w:type="gramStart"/>
-      <w:r>
-        <w:rPr>
-          <w:lang w:val="en-US"/>
-        </w:rPr>
-        <w:t>it’s</w:t>
-      </w:r>
-      <w:proofErr w:type="gramEnd"/>
-      <w:r>
-        <w:rPr>
-          <w:lang w:val="en-US"/>
-        </w:rPr>
-        <w:t xml:space="preserve"> GRE only for some reason, can’t do anything about that.</w:t>
+        <w:t xml:space="preserve"> Also it’s GRE only for some reason, can’t do anything about that.</w:t>
       </w:r>
       <w:r>
         <w:rPr>
@@ -7977,21 +7709,7 @@
         <w:rPr>
           <w:lang w:val="en-US"/>
         </w:rPr>
-        <w:t xml:space="preserve">Actually fixed the bullshit where the Papal States would </w:t>
-      </w:r>
-      <w:proofErr w:type="gramStart"/>
-      <w:r>
-        <w:rPr>
-          <w:lang w:val="en-US"/>
-        </w:rPr>
-        <w:t>secede</w:t>
-      </w:r>
-      <w:proofErr w:type="gramEnd"/>
-      <w:r>
-        <w:rPr>
-          <w:lang w:val="en-US"/>
-        </w:rPr>
-        <w:t xml:space="preserve"> the Vatican while holding Rome.</w:t>
+        <w:t>Actually fixed the bullshit where the Papal States would secede the Vatican while holding Rome.</w:t>
       </w:r>
     </w:p>
     <w:p>
@@ -8454,27 +8172,13 @@
           <w:lang w:val="en-US"/>
         </w:rPr>
         <w:lastRenderedPageBreak/>
-        <w:t xml:space="preserve">Added Brahui culture to </w:t>
-      </w:r>
-      <w:proofErr w:type="gramStart"/>
-      <w:r>
-        <w:rPr>
-          <w:lang w:val="en-US"/>
-        </w:rPr>
-        <w:t>Balochistan</w:t>
-      </w:r>
-      <w:r>
-        <w:rPr>
-          <w:lang w:val="en-US"/>
-        </w:rPr>
-        <w:t>,</w:t>
-      </w:r>
-      <w:proofErr w:type="gramEnd"/>
-      <w:r>
-        <w:rPr>
-          <w:lang w:val="en-US"/>
-        </w:rPr>
-        <w:t xml:space="preserve"> changed Kalat’s main culture to Brahui, Balochi as accepted (At the time its rulers were Brahui.)</w:t>
+        <w:t>Added Brahui culture to Balochistan</w:t>
+      </w:r>
+      <w:r>
+        <w:rPr>
+          <w:lang w:val="en-US"/>
+        </w:rPr>
+        <w:t>, changed Kalat’s main culture to Brahui, Balochi as accepted (At the time its rulers were Brahui.)</w:t>
       </w:r>
     </w:p>
     <w:p>
@@ -8492,21 +8196,7 @@
         <w:rPr>
           <w:lang w:val="en-US"/>
         </w:rPr>
-        <w:t xml:space="preserve">Changed Quetta’s tradegood to </w:t>
-      </w:r>
-      <w:proofErr w:type="gramStart"/>
-      <w:r>
-        <w:rPr>
-          <w:lang w:val="en-US"/>
-        </w:rPr>
-        <w:t>coal,</w:t>
-      </w:r>
-      <w:proofErr w:type="gramEnd"/>
-      <w:r>
-        <w:rPr>
-          <w:lang w:val="en-US"/>
-        </w:rPr>
-        <w:t xml:space="preserve"> added Balochistan core.</w:t>
+        <w:t>Changed Quetta’s tradegood to coal, added Balochistan core.</w:t>
       </w:r>
     </w:p>
     <w:p>
@@ -8904,21 +8594,7 @@
         <w:rPr>
           <w:lang w:val="en-US"/>
         </w:rPr>
-        <w:t xml:space="preserve">Fixed Russia’s starting </w:t>
-      </w:r>
-      <w:proofErr w:type="gramStart"/>
-      <w:r>
-        <w:rPr>
-          <w:lang w:val="en-US"/>
-        </w:rPr>
-        <w:t>units,</w:t>
-      </w:r>
-      <w:proofErr w:type="gramEnd"/>
-      <w:r>
-        <w:rPr>
-          <w:lang w:val="en-US"/>
-        </w:rPr>
-        <w:t xml:space="preserve"> it was taking soldier pops from Alaska for some reason.</w:t>
+        <w:t>Fixed Russia’s starting units, it was taking soldier pops from Alaska for some reason.</w:t>
       </w:r>
     </w:p>
     <w:p>
@@ -9864,27 +9540,13 @@
         <w:rPr>
           <w:lang w:val="en-US"/>
         </w:rPr>
-        <w:t xml:space="preserve">s a big </w:t>
-      </w:r>
-      <w:proofErr w:type="gramStart"/>
-      <w:r>
-        <w:rPr>
-          <w:lang w:val="en-US"/>
-        </w:rPr>
-        <w:t>city</w:t>
-      </w:r>
-      <w:r>
-        <w:rPr>
-          <w:lang w:val="en-US"/>
-        </w:rPr>
-        <w:t>,</w:t>
-      </w:r>
-      <w:proofErr w:type="gramEnd"/>
-      <w:r>
-        <w:rPr>
-          <w:lang w:val="en-US"/>
-        </w:rPr>
-        <w:t xml:space="preserve"> province also encompasses Sabzevar, which is sizeable as well</w:t>
+        <w:t>s a big city</w:t>
+      </w:r>
+      <w:r>
+        <w:rPr>
+          <w:lang w:val="en-US"/>
+        </w:rPr>
+        <w:t>, province also encompasses Sabzevar, which is sizeable as well</w:t>
       </w:r>
       <w:r>
         <w:rPr>
@@ -10913,21 +10575,7 @@
         <w:rPr>
           <w:lang w:val="en-US"/>
         </w:rPr>
-        <w:t xml:space="preserve">Renamed Taman to </w:t>
-      </w:r>
-      <w:proofErr w:type="gramStart"/>
-      <w:r>
-        <w:rPr>
-          <w:lang w:val="en-US"/>
-        </w:rPr>
-        <w:t>Novorossiysk,</w:t>
-      </w:r>
-      <w:proofErr w:type="gramEnd"/>
-      <w:r>
-        <w:rPr>
-          <w:lang w:val="en-US"/>
-        </w:rPr>
-        <w:t xml:space="preserve"> reshaped the province and ceded to Russia</w:t>
+        <w:t>Renamed Taman to Novorossiysk, reshaped the province and ceded to Russia</w:t>
       </w:r>
       <w:r>
         <w:rPr>
@@ -11512,21 +11160,7 @@
         <w:rPr>
           <w:lang w:val="en-US"/>
         </w:rPr>
-        <w:t xml:space="preserve">Renamed Nishapur back to </w:t>
-      </w:r>
-      <w:proofErr w:type="gramStart"/>
-      <w:r>
-        <w:rPr>
-          <w:lang w:val="en-US"/>
-        </w:rPr>
-        <w:t>Sabzevar,</w:t>
-      </w:r>
-      <w:proofErr w:type="gramEnd"/>
-      <w:r>
-        <w:rPr>
-          <w:lang w:val="en-US"/>
-        </w:rPr>
-        <w:t xml:space="preserve"> reverted pop changes back to th</w:t>
+        <w:t>Renamed Nishapur back to Sabzevar, reverted pop changes back to th</w:t>
       </w:r>
       <w:r>
         <w:rPr>
@@ -12109,105 +11743,157 @@
         <w:rPr>
           <w:lang w:val="en-US"/>
         </w:rPr>
+        <w:t xml:space="preserve"> Ba</w:t>
+      </w:r>
+      <w:r>
+        <w:rPr>
+          <w:lang w:val="en-US"/>
+        </w:rPr>
+        <w:t>l</w:t>
+      </w:r>
+      <w:r>
+        <w:rPr>
+          <w:lang w:val="en-US"/>
+        </w:rPr>
+        <w:t xml:space="preserve"> el Mandeb</w:t>
+      </w:r>
+      <w:r>
+        <w:rPr>
+          <w:lang w:val="en-US"/>
+        </w:rPr>
+        <w:t xml:space="preserve"> (To Horn of Africa)</w:t>
+      </w:r>
+      <w:r>
+        <w:rPr>
+          <w:lang w:val="en-US"/>
+        </w:rPr>
+        <w:t xml:space="preserve"> and Straits of Obokk</w:t>
+      </w:r>
+      <w:r>
+        <w:rPr>
+          <w:lang w:val="en-US"/>
+        </w:rPr>
+        <w:t xml:space="preserve"> (To Bab el Mandeb)</w:t>
+      </w:r>
+      <w:r>
+        <w:rPr>
+          <w:lang w:val="en-US"/>
+        </w:rPr>
+        <w:t>.</w:t>
+      </w:r>
+      <w:r>
+        <w:rPr>
+          <w:lang w:val="en-US"/>
+        </w:rPr>
+        <w:t xml:space="preserve"> Laquedive islands</w:t>
+      </w:r>
+      <w:r>
+        <w:rPr>
+          <w:lang w:val="en-US"/>
+        </w:rPr>
+        <w:t xml:space="preserve"> (To Konkan Coast)</w:t>
+      </w:r>
+      <w:r>
+        <w:rPr>
+          <w:lang w:val="en-US"/>
+        </w:rPr>
+        <w:t xml:space="preserve"> and coast of Malabar</w:t>
+      </w:r>
+      <w:r>
+        <w:rPr>
+          <w:lang w:val="en-US"/>
+        </w:rPr>
+        <w:t xml:space="preserve"> (To Laccadive Sea)</w:t>
+      </w:r>
+      <w:r>
+        <w:rPr>
+          <w:lang w:val="en-US"/>
+        </w:rPr>
+        <w:t>.</w:t>
+      </w:r>
+      <w:r>
+        <w:rPr>
+          <w:lang w:val="en-US"/>
+        </w:rPr>
+        <w:t xml:space="preserve"> Renamed Mozambique Channel, Gulf of Zambeze and Coast of Natal to Northern, Central and Southern Mozambique Channel respectively.</w:t>
+      </w:r>
+      <w:r>
+        <w:rPr>
+          <w:lang w:val="en-US"/>
+        </w:rPr>
+        <w:t xml:space="preserve"> Swapped names of Del Cano Rise and Prince Edward Islands.</w:t>
+      </w:r>
+      <w:r>
+        <w:rPr>
+          <w:lang w:val="en-US"/>
+        </w:rPr>
+        <w:t xml:space="preserve"> Renamed Coast of Cameroon (To Coast of Kongo), Renamed Coast of Angola (To Skeleton Coast)</w:t>
+      </w:r>
+      <w:r>
+        <w:rPr>
+          <w:lang w:val="en-US"/>
+        </w:rPr>
+        <w:t>,</w:t>
+      </w:r>
+      <w:r>
+        <w:rPr>
+          <w:lang w:val="en-US"/>
+        </w:rPr>
         <w:t xml:space="preserve"> </w:t>
       </w:r>
-      <w:proofErr w:type="gramStart"/>
-      <w:r>
-        <w:rPr>
-          <w:lang w:val="en-US"/>
-        </w:rPr>
-        <w:t>Ba</w:t>
-      </w:r>
-      <w:r>
-        <w:rPr>
-          <w:lang w:val="en-US"/>
-        </w:rPr>
-        <w:t>l</w:t>
-      </w:r>
-      <w:proofErr w:type="gramEnd"/>
-      <w:r>
-        <w:rPr>
-          <w:lang w:val="en-US"/>
-        </w:rPr>
-        <w:t xml:space="preserve"> el Mandeb</w:t>
-      </w:r>
-      <w:r>
-        <w:rPr>
-          <w:lang w:val="en-US"/>
-        </w:rPr>
-        <w:t xml:space="preserve"> (To Horn of Africa)</w:t>
-      </w:r>
-      <w:r>
-        <w:rPr>
-          <w:lang w:val="en-US"/>
-        </w:rPr>
-        <w:t xml:space="preserve"> and Straits of Obokk</w:t>
-      </w:r>
-      <w:r>
-        <w:rPr>
-          <w:lang w:val="en-US"/>
-        </w:rPr>
-        <w:t xml:space="preserve"> (To Bab el Mandeb)</w:t>
-      </w:r>
-      <w:r>
-        <w:rPr>
-          <w:lang w:val="en-US"/>
-        </w:rPr>
-        <w:t>.</w:t>
-      </w:r>
-      <w:r>
-        <w:rPr>
-          <w:lang w:val="en-US"/>
-        </w:rPr>
-        <w:t xml:space="preserve"> Laquedive islands</w:t>
-      </w:r>
-      <w:r>
-        <w:rPr>
-          <w:lang w:val="en-US"/>
-        </w:rPr>
-        <w:t xml:space="preserve"> (To Konkan Coast)</w:t>
-      </w:r>
-      <w:r>
-        <w:rPr>
-          <w:lang w:val="en-US"/>
-        </w:rPr>
-        <w:t xml:space="preserve"> and coast of Malabar</w:t>
-      </w:r>
-      <w:r>
-        <w:rPr>
-          <w:lang w:val="en-US"/>
-        </w:rPr>
-        <w:t xml:space="preserve"> (To Laccadive Sea)</w:t>
-      </w:r>
-      <w:r>
-        <w:rPr>
-          <w:lang w:val="en-US"/>
-        </w:rPr>
-        <w:t>.</w:t>
-      </w:r>
-      <w:r>
-        <w:rPr>
-          <w:lang w:val="en-US"/>
-        </w:rPr>
-        <w:t xml:space="preserve"> Renamed Mozambique Channel, Gulf of Zambeze and Coast of Natal to Northern, Central and Southern Mozambique Channel respectively.</w:t>
-      </w:r>
-      <w:r>
-        <w:rPr>
-          <w:lang w:val="en-US"/>
-        </w:rPr>
-        <w:t xml:space="preserve"> Swapped names of Del Cano Rise and Prince Edward Islands.</w:t>
-      </w:r>
-      <w:r>
-        <w:rPr>
-          <w:lang w:val="en-US"/>
-        </w:rPr>
-        <w:t xml:space="preserve"> Renamed Coast of Cameroon (To Coast of Kongo), Renamed Coast of Angola (To Skeleton Coast)</w:t>
-      </w:r>
-      <w:r>
-        <w:rPr>
-          <w:lang w:val="en-US"/>
-        </w:rPr>
-        <w:t>,</w:t>
+      <w:r>
+        <w:rPr>
+          <w:lang w:val="en-US"/>
+        </w:rPr>
+        <w:t>r</w:t>
+      </w:r>
+      <w:r>
+        <w:rPr>
+          <w:lang w:val="en-US"/>
+        </w:rPr>
+        <w:t>enamed</w:t>
+      </w:r>
+      <w:r>
+        <w:rPr>
+          <w:lang w:val="en-US"/>
+        </w:rPr>
+        <w:t xml:space="preserve"> Gulf of Kongo (To Coast of Angola)</w:t>
+      </w:r>
+      <w:r>
+        <w:rPr>
+          <w:lang w:val="en-US"/>
+        </w:rPr>
+        <w:t xml:space="preserve"> and renamed St Paul Island (To</w:t>
+      </w:r>
+      <w:r>
+        <w:rPr>
+          <w:lang w:val="en-US"/>
+        </w:rPr>
+        <w:t xml:space="preserve"> Southeast Indian Basin</w:t>
+      </w:r>
+      <w:r>
+        <w:rPr>
+          <w:lang w:val="en-US"/>
+        </w:rPr>
+        <w:t>)</w:t>
+      </w:r>
+      <w:r>
+        <w:rPr>
+          <w:lang w:val="en-US"/>
+        </w:rPr>
+        <w:t>. Renamed Antofagasta Coast (To Atacama Coast), Atacama Coast (To Northern Chilean Coast) and Coast of Chile (To Central Chilean Coast.)</w:t>
+      </w:r>
+      <w:r>
+        <w:rPr>
+          <w:lang w:val="en-US"/>
+        </w:rPr>
+        <w:t xml:space="preserve"> Switched South Brazilian Basin for Martin Vaz Ridge; Fernando de Noronha and Romanche Gap. Switched Inaccessible Island with Coast of Tristan da Cunha. Renamed Inaccessible Island and Gough Island to South Atlantic (Couldn’t come up with a better name.)</w:t>
+      </w:r>
+      <w:r>
+        <w:rPr>
+          <w:lang w:val="en-US"/>
+        </w:rPr>
+        <w:t xml:space="preserve"> Changed Shetland Straits (To Coast of the Faroes), Jan Mayen Sea (To Northern Atlantic) and Spitzberg Sea (To Jan Mayen Sea.)</w:t>
       </w:r>
       <w:r>
         <w:rPr>
@@ -12215,66 +11901,6 @@
         </w:rPr>
         <w:t xml:space="preserve"> </w:t>
       </w:r>
-      <w:r>
-        <w:rPr>
-          <w:lang w:val="en-US"/>
-        </w:rPr>
-        <w:t>r</w:t>
-      </w:r>
-      <w:r>
-        <w:rPr>
-          <w:lang w:val="en-US"/>
-        </w:rPr>
-        <w:t>enamed</w:t>
-      </w:r>
-      <w:r>
-        <w:rPr>
-          <w:lang w:val="en-US"/>
-        </w:rPr>
-        <w:t xml:space="preserve"> Gulf of Kongo (To Coast of Angola)</w:t>
-      </w:r>
-      <w:r>
-        <w:rPr>
-          <w:lang w:val="en-US"/>
-        </w:rPr>
-        <w:t xml:space="preserve"> and renamed St Paul Island (To</w:t>
-      </w:r>
-      <w:r>
-        <w:rPr>
-          <w:lang w:val="en-US"/>
-        </w:rPr>
-        <w:t xml:space="preserve"> Southeast Indian Basin</w:t>
-      </w:r>
-      <w:r>
-        <w:rPr>
-          <w:lang w:val="en-US"/>
-        </w:rPr>
-        <w:t>)</w:t>
-      </w:r>
-      <w:r>
-        <w:rPr>
-          <w:lang w:val="en-US"/>
-        </w:rPr>
-        <w:t>. Renamed Antofagasta Coast (To Atacama Coast), Atacama Coast (To Northern Chilean Coast) and Coast of Chile (To Central Chilean Coast.)</w:t>
-      </w:r>
-      <w:r>
-        <w:rPr>
-          <w:lang w:val="en-US"/>
-        </w:rPr>
-        <w:t xml:space="preserve"> Switched South Brazilian Basin for Martin Vaz Ridge; Fernando de Noronha and Romanche Gap. Switched Inaccessible Island with Coast of Tristan da Cunha. Renamed Inaccessible Island and Gough Island to South Atlantic (Couldn’t come up with a better name.)</w:t>
-      </w:r>
-      <w:r>
-        <w:rPr>
-          <w:lang w:val="en-US"/>
-        </w:rPr>
-        <w:t xml:space="preserve"> Changed Shetland Straits (To Coast of the Faroes), Jan Mayen Sea (To Northern Atlantic) and Spitzberg Sea (To Jan Mayen Sea.)</w:t>
-      </w:r>
-      <w:r>
-        <w:rPr>
-          <w:lang w:val="en-US"/>
-        </w:rPr>
-        <w:t xml:space="preserve"> </w:t>
-      </w:r>
     </w:p>
     <w:p>
       <w:pPr>
@@ -12315,21 +11941,7 @@
         <w:rPr>
           <w:lang w:val="en-US"/>
         </w:rPr>
-        <w:t xml:space="preserve">-1080 farm size and -1000 mine </w:t>
-      </w:r>
-      <w:proofErr w:type="gramStart"/>
-      <w:r>
-        <w:rPr>
-          <w:lang w:val="en-US"/>
-        </w:rPr>
-        <w:t>size</w:t>
-      </w:r>
-      <w:proofErr w:type="gramEnd"/>
-      <w:r>
-        <w:rPr>
-          <w:lang w:val="en-US"/>
-        </w:rPr>
-        <w:t xml:space="preserve"> to </w:t>
+        <w:t xml:space="preserve">-1080 farm size and -1000 mine size to </w:t>
       </w:r>
       <w:r>
         <w:rPr>
@@ -14372,21 +13984,7 @@
         <w:rPr>
           <w:lang w:val="en-US"/>
         </w:rPr>
-        <w:t xml:space="preserve">. Previously it required either 45 </w:t>
-      </w:r>
-      <w:proofErr w:type="gramStart"/>
-      <w:r>
-        <w:rPr>
-          <w:lang w:val="en-US"/>
-        </w:rPr>
-        <w:t>prestige</w:t>
-      </w:r>
-      <w:proofErr w:type="gramEnd"/>
-      <w:r>
-        <w:rPr>
-          <w:lang w:val="en-US"/>
-        </w:rPr>
-        <w:t xml:space="preserve"> or doing research on the first rows of technology </w:t>
+        <w:t xml:space="preserve">. Previously it required either 45 prestige or doing research on the first rows of technology </w:t>
       </w:r>
       <w:r>
         <w:rPr>
@@ -15111,21 +14709,7 @@
         <w:rPr>
           <w:lang w:val="en-US"/>
         </w:rPr>
-        <w:t>Updated decision files to match the latest versions</w:t>
-      </w:r>
-      <w:proofErr w:type="gramStart"/>
-      <w:r>
-        <w:rPr>
-          <w:lang w:val="en-US"/>
-        </w:rPr>
-        <w:t>:;</w:t>
-      </w:r>
-      <w:proofErr w:type="gramEnd"/>
-      <w:r>
-        <w:rPr>
-          <w:lang w:val="en-US"/>
-        </w:rPr>
-        <w:t xml:space="preserve"> thanks to anon for pointing out the outdated files.</w:t>
+        <w:t>Updated decision files to match the latest versions:; thanks to anon for pointing out the outdated files.</w:t>
       </w:r>
     </w:p>
     <w:p>
@@ -16110,16 +15694,8 @@
         <w:rPr>
           <w:lang w:val="en-US"/>
         </w:rPr>
-        <w:t xml:space="preserve">, </w:t>
-      </w:r>
-      <w:proofErr w:type="gramStart"/>
-      <w:r>
-        <w:rPr>
-          <w:lang w:val="en-US"/>
-        </w:rPr>
-        <w:t>irredentism</w:t>
-      </w:r>
-      <w:proofErr w:type="gramEnd"/>
+        <w:t>, irredentism</w:t>
+      </w:r>
       <w:r>
         <w:rPr>
           <w:lang w:val="en-US"/>
@@ -16293,21 +15869,7 @@
         <w:rPr>
           <w:lang w:val="en-US"/>
         </w:rPr>
-        <w:t xml:space="preserve">Added some more flavor decisions and Russia and Alaska </w:t>
-      </w:r>
-      <w:proofErr w:type="gramStart"/>
-      <w:r>
-        <w:rPr>
-          <w:lang w:val="en-US"/>
-        </w:rPr>
-        <w:t>pertaining</w:t>
-      </w:r>
-      <w:proofErr w:type="gramEnd"/>
-      <w:r>
-        <w:rPr>
-          <w:lang w:val="en-US"/>
-        </w:rPr>
-        <w:t xml:space="preserve"> their American holdings.</w:t>
+        <w:t>Added some more flavor decisions and Russia and Alaska pertaining their American holdings.</w:t>
       </w:r>
     </w:p>
     <w:p>
@@ -16493,21 +16055,7 @@
         <w:rPr>
           <w:lang w:val="en-US"/>
         </w:rPr>
-        <w:t xml:space="preserve">Added a decision to turn Isla </w:t>
-      </w:r>
-      <w:proofErr w:type="gramStart"/>
-      <w:r>
-        <w:rPr>
-          <w:lang w:val="en-US"/>
-        </w:rPr>
-        <w:t>del</w:t>
-      </w:r>
-      <w:proofErr w:type="gramEnd"/>
-      <w:r>
-        <w:rPr>
-          <w:lang w:val="en-US"/>
-        </w:rPr>
-        <w:t xml:space="preserve"> Coco in Costa Rica into a penal colony.</w:t>
+        <w:t>Added a decision to turn Isla del Coco in Costa Rica into a penal colony.</w:t>
       </w:r>
     </w:p>
     <w:p>
@@ -17049,21 +16597,7 @@
         <w:rPr>
           <w:lang w:val="en-US"/>
         </w:rPr>
-        <w:t xml:space="preserve">Inverted Geneva Convention’s infamy gain, now you lose 0.01 </w:t>
-      </w:r>
-      <w:proofErr w:type="gramStart"/>
-      <w:r>
-        <w:rPr>
-          <w:lang w:val="en-US"/>
-        </w:rPr>
-        <w:t>infamy</w:t>
-      </w:r>
-      <w:proofErr w:type="gramEnd"/>
-      <w:r>
-        <w:rPr>
-          <w:lang w:val="en-US"/>
-        </w:rPr>
-        <w:t xml:space="preserve"> when you sign the devil’s pact.</w:t>
+        <w:t>Inverted Geneva Convention’s infamy gain, now you lose 0.01 infamy when you sign the devil’s pact.</w:t>
       </w:r>
     </w:p>
     <w:p>
@@ -17595,21 +17129,7 @@
         <w:rPr>
           <w:lang w:val="en-US"/>
         </w:rPr>
-        <w:t xml:space="preserve">Reworked the conditions under which the player can expel </w:t>
-      </w:r>
-      <w:proofErr w:type="gramStart"/>
-      <w:r>
-        <w:rPr>
-          <w:lang w:val="en-US"/>
-        </w:rPr>
-        <w:t>turks</w:t>
-      </w:r>
-      <w:proofErr w:type="gramEnd"/>
-      <w:r>
-        <w:rPr>
-          <w:lang w:val="en-US"/>
-        </w:rPr>
-        <w:t xml:space="preserve"> as GRE; now the player can only expel turks if TUR doesn’t own Konya, Trabzon, Gjirokaster, Skopje and Plovdiv.</w:t>
+        <w:t>Reworked the conditions under which the player can expel turks as GRE; now the player can only expel turks if TUR doesn’t own Konya, Trabzon, Gjirokaster, Skopje and Plovdiv.</w:t>
       </w:r>
     </w:p>
     <w:p>
@@ -17939,21 +17459,7 @@
         <w:rPr>
           <w:lang w:val="en-US"/>
         </w:rPr>
-        <w:t xml:space="preserve">Reworked the way </w:t>
-      </w:r>
-      <w:proofErr w:type="gramStart"/>
-      <w:r>
-        <w:rPr>
-          <w:lang w:val="en-US"/>
-        </w:rPr>
-        <w:t>north</w:t>
-      </w:r>
-      <w:proofErr w:type="gramEnd"/>
-      <w:r>
-        <w:rPr>
-          <w:lang w:val="en-US"/>
-        </w:rPr>
-        <w:t xml:space="preserve"> American minors request US statehood.</w:t>
+        <w:t>Reworked the way north American minors request US statehood.</w:t>
       </w:r>
     </w:p>
     <w:p>
@@ -18153,19 +17659,11 @@
         </w:rPr>
         <w:t xml:space="preserve">, </w:t>
       </w:r>
-      <w:proofErr w:type="gramStart"/>
-      <w:r>
-        <w:rPr>
-          <w:lang w:val="en-US"/>
-        </w:rPr>
-        <w:t>Arunachal</w:t>
-      </w:r>
-      <w:proofErr w:type="gramEnd"/>
-      <w:r>
-        <w:rPr>
-          <w:lang w:val="en-US"/>
-        </w:rPr>
-        <w:t>.</w:t>
+      <w:r>
+        <w:rPr>
+          <w:lang w:val="en-US"/>
+        </w:rPr>
+        <w:t>Arunachal.</w:t>
       </w:r>
     </w:p>
     <w:p>
@@ -18192,14 +17690,12 @@
         </w:rPr>
         <w:t xml:space="preserve">, </w:t>
       </w:r>
-      <w:proofErr w:type="gramStart"/>
       <w:r>
         <w:rPr>
           <w:lang w:val="en-US"/>
         </w:rPr>
         <w:t>Dartsedo</w:t>
       </w:r>
-      <w:proofErr w:type="gramEnd"/>
       <w:r>
         <w:rPr>
           <w:lang w:val="en-US"/>
@@ -18487,21 +17983,7 @@
         <w:rPr>
           <w:lang w:val="en-US"/>
         </w:rPr>
-        <w:t xml:space="preserve"> in Veracruz, Hopelchen and Ciudad </w:t>
-      </w:r>
-      <w:proofErr w:type="gramStart"/>
-      <w:r>
-        <w:rPr>
-          <w:lang w:val="en-US"/>
-        </w:rPr>
-        <w:t>del</w:t>
-      </w:r>
-      <w:proofErr w:type="gramEnd"/>
-      <w:r>
-        <w:rPr>
-          <w:lang w:val="en-US"/>
-        </w:rPr>
-        <w:t xml:space="preserve"> Carmen in Yucatan, Holpatin in Belize, Carmelita in Guatemala</w:t>
+        <w:t xml:space="preserve"> in Veracruz, Hopelchen and Ciudad del Carmen in Yucatan, Holpatin in Belize, Carmelita in Guatemala</w:t>
       </w:r>
       <w:r>
         <w:rPr>
@@ -18555,16 +18037,8 @@
         <w:rPr>
           <w:lang w:val="en-US"/>
         </w:rPr>
-        <w:t xml:space="preserve">Added the following regions: Campeche, East Yucatan, Belize, </w:t>
-      </w:r>
-      <w:proofErr w:type="gramStart"/>
-      <w:r>
-        <w:rPr>
-          <w:lang w:val="en-US"/>
-        </w:rPr>
-        <w:t>Peten</w:t>
-      </w:r>
-      <w:proofErr w:type="gramEnd"/>
+        <w:t>Added the following regions: Campeche, East Yucatan, Belize, Peten</w:t>
+      </w:r>
       <w:r>
         <w:rPr>
           <w:lang w:val="en-US"/>
@@ -19107,21 +18581,7 @@
         <w:rPr>
           <w:lang w:val="en-US"/>
         </w:rPr>
-        <w:t xml:space="preserve">, </w:t>
-      </w:r>
-      <w:proofErr w:type="gramStart"/>
-      <w:r>
-        <w:rPr>
-          <w:lang w:val="en-US"/>
-        </w:rPr>
-        <w:t>Bronze</w:t>
-      </w:r>
-      <w:proofErr w:type="gramEnd"/>
-      <w:r>
-        <w:rPr>
-          <w:lang w:val="en-US"/>
-        </w:rPr>
-        <w:t xml:space="preserve"> Artillery Factory</w:t>
+        <w:t>, Bronze Artillery Factory</w:t>
       </w:r>
       <w:r>
         <w:rPr>
@@ -19481,21 +18941,7 @@
         <w:rPr>
           <w:lang w:val="en-US"/>
         </w:rPr>
-        <w:t xml:space="preserve">Reshaped the following provinces: Bluefields, Puerto Lempira, </w:t>
-      </w:r>
-      <w:proofErr w:type="gramStart"/>
-      <w:r>
-        <w:rPr>
-          <w:lang w:val="en-US"/>
-        </w:rPr>
-        <w:t>Greytown</w:t>
-      </w:r>
-      <w:proofErr w:type="gramEnd"/>
-      <w:r>
-        <w:rPr>
-          <w:lang w:val="en-US"/>
-        </w:rPr>
-        <w:t>.</w:t>
+        <w:t>Reshaped the following provinces: Bluefields, Puerto Lempira, Greytown.</w:t>
       </w:r>
     </w:p>
     <w:p>
@@ -19531,16 +18977,8 @@
         <w:rPr>
           <w:lang w:val="en-US"/>
         </w:rPr>
-        <w:t xml:space="preserve">, </w:t>
-      </w:r>
-      <w:proofErr w:type="gramStart"/>
-      <w:r>
-        <w:rPr>
-          <w:lang w:val="en-US"/>
-        </w:rPr>
-        <w:t>Laz</w:t>
-      </w:r>
-      <w:proofErr w:type="gramEnd"/>
+        <w:t>, Laz</w:t>
+      </w:r>
       <w:r>
         <w:rPr>
           <w:lang w:val="en-US"/>
@@ -19891,16 +19329,56 @@
         <w:rPr>
           <w:lang w:val="en-US"/>
         </w:rPr>
-        <w:t xml:space="preserve">. It’s only used for Mexico during the 1855-1857 </w:t>
-      </w:r>
-      <w:proofErr w:type="gramStart"/>
-      <w:r>
-        <w:rPr>
-          <w:lang w:val="en-US"/>
-        </w:rPr>
-        <w:t>period</w:t>
-      </w:r>
-      <w:proofErr w:type="gramEnd"/>
+        <w:t>. It’s only used for Mexico during the 1855-1857 period.</w:t>
+      </w:r>
+    </w:p>
+    <w:p>
+      <w:pPr>
+        <w:pStyle w:val="ListParagraph"/>
+        <w:numPr>
+          <w:ilvl w:val="0"/>
+          <w:numId w:val="58"/>
+        </w:numPr>
+        <w:rPr>
+          <w:lang w:val="en-US"/>
+        </w:rPr>
+      </w:pPr>
+      <w:r>
+        <w:rPr>
+          <w:lang w:val="en-US"/>
+        </w:rPr>
+        <w:t>Enabled socialists to rule presidential dictatorships</w:t>
+      </w:r>
+      <w:r>
+        <w:rPr>
+          <w:lang w:val="en-US"/>
+        </w:rPr>
+        <w:t>,</w:t>
+      </w:r>
+      <w:r>
+        <w:rPr>
+          <w:lang w:val="en-US"/>
+        </w:rPr>
+        <w:t xml:space="preserve"> </w:t>
+      </w:r>
+      <w:r>
+        <w:rPr>
+          <w:lang w:val="en-US"/>
+        </w:rPr>
+        <w:t>and theocracies</w:t>
+      </w:r>
+      <w:r>
+        <w:rPr>
+          <w:lang w:val="en-US"/>
+        </w:rPr>
+        <w:t xml:space="preserve"> and monarchies</w:t>
+      </w:r>
+      <w:r>
+        <w:rPr>
+          <w:lang w:val="en-US"/>
+        </w:rPr>
+        <w:t xml:space="preserve"> to appoint fascist parties in their upper house</w:t>
+      </w:r>
       <w:r>
         <w:rPr>
           <w:lang w:val="en-US"/>
@@ -19923,37 +19401,55 @@
         <w:rPr>
           <w:lang w:val="en-US"/>
         </w:rPr>
-        <w:t>Enabled socialists to rule presidential dictatorships</w:t>
-      </w:r>
-      <w:r>
-        <w:rPr>
-          <w:lang w:val="en-US"/>
-        </w:rPr>
-        <w:t>,</w:t>
-      </w:r>
-      <w:r>
-        <w:rPr>
-          <w:lang w:val="en-US"/>
-        </w:rPr>
-        <w:t xml:space="preserve"> </w:t>
-      </w:r>
-      <w:r>
-        <w:rPr>
-          <w:lang w:val="en-US"/>
-        </w:rPr>
-        <w:t>and theocracies</w:t>
-      </w:r>
-      <w:r>
-        <w:rPr>
-          <w:lang w:val="en-US"/>
-        </w:rPr>
-        <w:t xml:space="preserve"> and monarchies</w:t>
-      </w:r>
-      <w:r>
-        <w:rPr>
-          <w:lang w:val="en-US"/>
-        </w:rPr>
-        <w:t xml:space="preserve"> to appoint fascist parties in their upper house</w:t>
+        <w:t>New cultures: Yucateco</w:t>
+      </w:r>
+    </w:p>
+    <w:p>
+      <w:pPr>
+        <w:pStyle w:val="ListParagraph"/>
+        <w:numPr>
+          <w:ilvl w:val="0"/>
+          <w:numId w:val="58"/>
+        </w:numPr>
+        <w:rPr>
+          <w:lang w:val="en-US"/>
+        </w:rPr>
+      </w:pPr>
+      <w:r>
+        <w:rPr>
+          <w:lang w:val="en-US"/>
+        </w:rPr>
+        <w:t>Made decision to annex the reformed USCA as GP Mexico.</w:t>
+      </w:r>
+    </w:p>
+    <w:p>
+      <w:pPr>
+        <w:pStyle w:val="ListParagraph"/>
+        <w:numPr>
+          <w:ilvl w:val="0"/>
+          <w:numId w:val="58"/>
+        </w:numPr>
+        <w:rPr>
+          <w:lang w:val="en-US"/>
+        </w:rPr>
+      </w:pPr>
+      <w:r>
+        <w:rPr>
+          <w:lang w:val="en-US"/>
+        </w:rPr>
+        <w:t>Rebalanced pops in Central America, added natives</w:t>
+      </w:r>
+      <w:r>
+        <w:rPr>
+          <w:lang w:val="en-US"/>
+        </w:rPr>
+        <w:t xml:space="preserve"> and </w:t>
+      </w:r>
+      <w:r>
+        <w:rPr>
+          <w:lang w:val="en-US"/>
+        </w:rPr>
+        <w:t>negroes</w:t>
       </w:r>
       <w:r>
         <w:rPr>
@@ -19977,7 +19473,7 @@
         <w:rPr>
           <w:lang w:val="en-US"/>
         </w:rPr>
-        <w:t>New cultures: Yucateco</w:t>
+        <w:t>Somewhat corrected Qinghai’s borders.</w:t>
       </w:r>
     </w:p>
     <w:p>
@@ -19995,7 +19491,7 @@
         <w:rPr>
           <w:lang w:val="en-US"/>
         </w:rPr>
-        <w:t>Made decision to annex the reformed USCA as GP Mexico.</w:t>
+        <w:t>Rebalanced pops in Tibet, Qinghai, Kashmir and Sikkim.</w:t>
       </w:r>
     </w:p>
     <w:p>
@@ -20013,22 +19509,146 @@
         <w:rPr>
           <w:lang w:val="en-US"/>
         </w:rPr>
-        <w:t>Rebalanced pops in Central America, added natives</w:t>
-      </w:r>
-      <w:r>
-        <w:rPr>
-          <w:lang w:val="en-US"/>
-        </w:rPr>
-        <w:t xml:space="preserve"> and </w:t>
-      </w:r>
-      <w:proofErr w:type="gramStart"/>
-      <w:r>
-        <w:rPr>
-          <w:lang w:val="en-US"/>
-        </w:rPr>
-        <w:t>negroes</w:t>
-      </w:r>
-      <w:proofErr w:type="gramEnd"/>
+        <w:t xml:space="preserve">Renamed Thimphu to </w:t>
+      </w:r>
+      <w:r>
+        <w:rPr>
+          <w:lang w:val="en-US"/>
+        </w:rPr>
+        <w:t>Punakha</w:t>
+      </w:r>
+      <w:r>
+        <w:rPr>
+          <w:lang w:val="en-US"/>
+        </w:rPr>
+        <w:t xml:space="preserve"> since </w:t>
+      </w:r>
+      <w:r>
+        <w:rPr>
+          <w:lang w:val="en-US"/>
+        </w:rPr>
+        <w:t>that</w:t>
+      </w:r>
+      <w:r>
+        <w:rPr>
+          <w:lang w:val="en-US"/>
+        </w:rPr>
+        <w:t xml:space="preserve"> city was made the capital of Bhutan in the 1950’s.</w:t>
+      </w:r>
+    </w:p>
+    <w:p>
+      <w:pPr>
+        <w:pStyle w:val="ListParagraph"/>
+        <w:numPr>
+          <w:ilvl w:val="0"/>
+          <w:numId w:val="58"/>
+        </w:numPr>
+        <w:rPr>
+          <w:lang w:val="en-US"/>
+        </w:rPr>
+      </w:pPr>
+      <w:r>
+        <w:rPr>
+          <w:lang w:val="en-US"/>
+        </w:rPr>
+        <w:t>Reworked mountain passes in the Himalayas and Pamir to better fit the new provinces.</w:t>
+      </w:r>
+    </w:p>
+    <w:p>
+      <w:pPr>
+        <w:pStyle w:val="ListParagraph"/>
+        <w:numPr>
+          <w:ilvl w:val="0"/>
+          <w:numId w:val="58"/>
+        </w:numPr>
+        <w:rPr>
+          <w:lang w:val="en-US"/>
+        </w:rPr>
+      </w:pPr>
+      <w:r>
+        <w:rPr>
+          <w:lang w:val="en-US"/>
+        </w:rPr>
+        <w:t>Added the Ante-Lebanon and Jabal Druze to terrain details.</w:t>
+      </w:r>
+    </w:p>
+    <w:p>
+      <w:pPr>
+        <w:pStyle w:val="ListParagraph"/>
+        <w:numPr>
+          <w:ilvl w:val="0"/>
+          <w:numId w:val="58"/>
+        </w:numPr>
+        <w:rPr>
+          <w:lang w:val="en-US"/>
+        </w:rPr>
+      </w:pPr>
+      <w:r>
+        <w:rPr>
+          <w:lang w:val="en-US"/>
+        </w:rPr>
+        <w:t>Added more Coptic pops in Egypt.</w:t>
+      </w:r>
+    </w:p>
+    <w:p>
+      <w:pPr>
+        <w:pStyle w:val="ListParagraph"/>
+        <w:numPr>
+          <w:ilvl w:val="0"/>
+          <w:numId w:val="58"/>
+        </w:numPr>
+        <w:rPr>
+          <w:lang w:val="en-US"/>
+        </w:rPr>
+      </w:pPr>
+      <w:r>
+        <w:rPr>
+          <w:lang w:val="en-US"/>
+        </w:rPr>
+        <w:t>Rebalanced Christian pops in the Levant.</w:t>
+      </w:r>
+    </w:p>
+    <w:p>
+      <w:pPr>
+        <w:pStyle w:val="ListParagraph"/>
+        <w:numPr>
+          <w:ilvl w:val="0"/>
+          <w:numId w:val="58"/>
+        </w:numPr>
+        <w:rPr>
+          <w:lang w:val="en-US"/>
+        </w:rPr>
+      </w:pPr>
+      <w:r>
+        <w:rPr>
+          <w:lang w:val="en-US"/>
+        </w:rPr>
+        <w:t>Rebalanced pops in the Kazakh Khanate.</w:t>
+      </w:r>
+    </w:p>
+    <w:p>
+      <w:pPr>
+        <w:pStyle w:val="ListParagraph"/>
+        <w:numPr>
+          <w:ilvl w:val="0"/>
+          <w:numId w:val="58"/>
+        </w:numPr>
+        <w:rPr>
+          <w:lang w:val="en-US"/>
+        </w:rPr>
+      </w:pPr>
+      <w:r>
+        <w:rPr>
+          <w:lang w:val="en-US"/>
+        </w:rPr>
+        <w:t xml:space="preserve">Rebalanced Hui pops in </w:t>
+      </w:r>
+      <w:r>
+        <w:rPr>
+          <w:lang w:val="en-US"/>
+        </w:rPr>
+        <w:t>Xinjiang</w:t>
+      </w:r>
       <w:r>
         <w:rPr>
           <w:lang w:val="en-US"/>
@@ -20051,7 +19671,13 @@
         <w:rPr>
           <w:lang w:val="en-US"/>
         </w:rPr>
-        <w:t>Somewhat corrected Qinghai’s borders.</w:t>
+        <w:t>Rebalanced pops in Indochina/south china to be more realistic</w:t>
+      </w:r>
+      <w:r>
+        <w:rPr>
+          <w:lang w:val="en-US"/>
+        </w:rPr>
+        <w:t>.</w:t>
       </w:r>
     </w:p>
     <w:p>
@@ -20069,7 +19695,7 @@
         <w:rPr>
           <w:lang w:val="en-US"/>
         </w:rPr>
-        <w:t>Rebalanced pops in Tibet, Qinghai, Kashmir and Sikkim.</w:t>
+        <w:t>Rebalanced pops in Qinghai.</w:t>
       </w:r>
     </w:p>
     <w:p>
@@ -20087,31 +19713,7 @@
         <w:rPr>
           <w:lang w:val="en-US"/>
         </w:rPr>
-        <w:t xml:space="preserve">Renamed Thimphu to </w:t>
-      </w:r>
-      <w:r>
-        <w:rPr>
-          <w:lang w:val="en-US"/>
-        </w:rPr>
-        <w:t>Punakha</w:t>
-      </w:r>
-      <w:r>
-        <w:rPr>
-          <w:lang w:val="en-US"/>
-        </w:rPr>
-        <w:t xml:space="preserve"> since </w:t>
-      </w:r>
-      <w:r>
-        <w:rPr>
-          <w:lang w:val="en-US"/>
-        </w:rPr>
-        <w:t>that</w:t>
-      </w:r>
-      <w:r>
-        <w:rPr>
-          <w:lang w:val="en-US"/>
-        </w:rPr>
-        <w:t xml:space="preserve"> city was made the capital of Bhutan in the 1950’s.</w:t>
+        <w:t>Beautified the Aral Sea and Syr &amp; Amur Darya rivers</w:t>
       </w:r>
     </w:p>
     <w:p>
@@ -20129,7 +19731,7 @@
         <w:rPr>
           <w:lang w:val="en-US"/>
         </w:rPr>
-        <w:t>Reworked mountain passes in the Himalayas and Pamir to better fit the new provinces.</w:t>
+        <w:t>Remade terrain around the Urals.</w:t>
       </w:r>
     </w:p>
     <w:p>
@@ -20147,7 +19749,25 @@
         <w:rPr>
           <w:lang w:val="en-US"/>
         </w:rPr>
-        <w:t>Added the Ante-Lebanon and Jabal Druze to terrain details.</w:t>
+        <w:t>Split Iranian and Turanian cultures from</w:t>
+      </w:r>
+      <w:r>
+        <w:rPr>
+          <w:lang w:val="en-US"/>
+        </w:rPr>
+        <w:t xml:space="preserve"> the</w:t>
+      </w:r>
+      <w:r>
+        <w:rPr>
+          <w:lang w:val="en-US"/>
+        </w:rPr>
+        <w:t xml:space="preserve"> Iranian-Turanian</w:t>
+      </w:r>
+      <w:r>
+        <w:rPr>
+          <w:lang w:val="en-US"/>
+        </w:rPr>
+        <w:t xml:space="preserve"> group.</w:t>
       </w:r>
     </w:p>
     <w:p>
@@ -20165,7 +19785,7 @@
         <w:rPr>
           <w:lang w:val="en-US"/>
         </w:rPr>
-        <w:t>Added more Coptic pops in Egypt.</w:t>
+        <w:t>Updated the Great Game events and decisions to better fit the new reworked central asia.</w:t>
       </w:r>
     </w:p>
     <w:p>
@@ -20183,7 +19803,7 @@
         <w:rPr>
           <w:lang w:val="en-US"/>
         </w:rPr>
-        <w:t>Rebalanced Christian pops in the Levant.</w:t>
+        <w:t>Updated all the Persian, arab and great game events to better fit the reworked levant and Arabia.</w:t>
       </w:r>
     </w:p>
     <w:p>
@@ -20201,7 +19821,13 @@
         <w:rPr>
           <w:lang w:val="en-US"/>
         </w:rPr>
-        <w:t>Rebalanced pops in the Kazakh Khanate.</w:t>
+        <w:t>Integrated the following HPM submods: Steppe Wolfe and Israel Mod.</w:t>
+      </w:r>
+      <w:r>
+        <w:rPr>
+          <w:lang w:val="en-US"/>
+        </w:rPr>
+        <w:t>Kredits to their respective creators.</w:t>
       </w:r>
     </w:p>
     <w:p>
@@ -20219,253 +19845,7 @@
         <w:rPr>
           <w:lang w:val="en-US"/>
         </w:rPr>
-        <w:t xml:space="preserve">Rebalanced Hui pops in </w:t>
-      </w:r>
-      <w:r>
-        <w:rPr>
-          <w:lang w:val="en-US"/>
-        </w:rPr>
-        <w:t>Xinjiang</w:t>
-      </w:r>
-      <w:r>
-        <w:rPr>
-          <w:lang w:val="en-US"/>
-        </w:rPr>
-        <w:t>.</w:t>
-      </w:r>
-    </w:p>
-    <w:p>
-      <w:pPr>
-        <w:pStyle w:val="ListParagraph"/>
-        <w:numPr>
-          <w:ilvl w:val="0"/>
-          <w:numId w:val="58"/>
-        </w:numPr>
-        <w:rPr>
-          <w:lang w:val="en-US"/>
-        </w:rPr>
-      </w:pPr>
-      <w:r>
-        <w:rPr>
-          <w:lang w:val="en-US"/>
-        </w:rPr>
-        <w:t>Rebalanced pops in Indochina/south china to be more realistic</w:t>
-      </w:r>
-      <w:r>
-        <w:rPr>
-          <w:lang w:val="en-US"/>
-        </w:rPr>
-        <w:t>.</w:t>
-      </w:r>
-    </w:p>
-    <w:p>
-      <w:pPr>
-        <w:pStyle w:val="ListParagraph"/>
-        <w:numPr>
-          <w:ilvl w:val="0"/>
-          <w:numId w:val="58"/>
-        </w:numPr>
-        <w:rPr>
-          <w:lang w:val="en-US"/>
-        </w:rPr>
-      </w:pPr>
-      <w:r>
-        <w:rPr>
-          <w:lang w:val="en-US"/>
-        </w:rPr>
-        <w:t>Rebalanced pops in Qinghai.</w:t>
-      </w:r>
-    </w:p>
-    <w:p>
-      <w:pPr>
-        <w:pStyle w:val="ListParagraph"/>
-        <w:numPr>
-          <w:ilvl w:val="0"/>
-          <w:numId w:val="58"/>
-        </w:numPr>
-        <w:rPr>
-          <w:lang w:val="en-US"/>
-        </w:rPr>
-      </w:pPr>
-      <w:r>
-        <w:rPr>
-          <w:lang w:val="en-US"/>
-        </w:rPr>
-        <w:t>Beautified the Aral Sea and Syr &amp; Amur Darya rivers</w:t>
-      </w:r>
-    </w:p>
-    <w:p>
-      <w:pPr>
-        <w:pStyle w:val="ListParagraph"/>
-        <w:numPr>
-          <w:ilvl w:val="0"/>
-          <w:numId w:val="58"/>
-        </w:numPr>
-        <w:rPr>
-          <w:lang w:val="en-US"/>
-        </w:rPr>
-      </w:pPr>
-      <w:r>
-        <w:rPr>
-          <w:lang w:val="en-US"/>
-        </w:rPr>
-        <w:t>Remade terrain around the Urals.</w:t>
-      </w:r>
-    </w:p>
-    <w:p>
-      <w:pPr>
-        <w:pStyle w:val="ListParagraph"/>
-        <w:numPr>
-          <w:ilvl w:val="0"/>
-          <w:numId w:val="58"/>
-        </w:numPr>
-        <w:rPr>
-          <w:lang w:val="en-US"/>
-        </w:rPr>
-      </w:pPr>
-      <w:r>
-        <w:rPr>
-          <w:lang w:val="en-US"/>
-        </w:rPr>
-        <w:t>Split Iranian and Turanian cultures from</w:t>
-      </w:r>
-      <w:r>
-        <w:rPr>
-          <w:lang w:val="en-US"/>
-        </w:rPr>
-        <w:t xml:space="preserve"> the</w:t>
-      </w:r>
-      <w:r>
-        <w:rPr>
-          <w:lang w:val="en-US"/>
-        </w:rPr>
-        <w:t xml:space="preserve"> Iranian-Turanian</w:t>
-      </w:r>
-      <w:r>
-        <w:rPr>
-          <w:lang w:val="en-US"/>
-        </w:rPr>
-        <w:t xml:space="preserve"> group.</w:t>
-      </w:r>
-    </w:p>
-    <w:p>
-      <w:pPr>
-        <w:pStyle w:val="ListParagraph"/>
-        <w:numPr>
-          <w:ilvl w:val="0"/>
-          <w:numId w:val="58"/>
-        </w:numPr>
-        <w:rPr>
-          <w:lang w:val="en-US"/>
-        </w:rPr>
-      </w:pPr>
-      <w:r>
-        <w:rPr>
-          <w:lang w:val="en-US"/>
-        </w:rPr>
-        <w:t xml:space="preserve">Updated the Great Game events and decisions to better fit the new reworked central </w:t>
-      </w:r>
-      <w:proofErr w:type="gramStart"/>
-      <w:r>
-        <w:rPr>
-          <w:lang w:val="en-US"/>
-        </w:rPr>
-        <w:t>asia</w:t>
-      </w:r>
-      <w:proofErr w:type="gramEnd"/>
-      <w:r>
-        <w:rPr>
-          <w:lang w:val="en-US"/>
-        </w:rPr>
-        <w:t>.</w:t>
-      </w:r>
-    </w:p>
-    <w:p>
-      <w:pPr>
-        <w:pStyle w:val="ListParagraph"/>
-        <w:numPr>
-          <w:ilvl w:val="0"/>
-          <w:numId w:val="58"/>
-        </w:numPr>
-        <w:rPr>
-          <w:lang w:val="en-US"/>
-        </w:rPr>
-      </w:pPr>
-      <w:r>
-        <w:rPr>
-          <w:lang w:val="en-US"/>
-        </w:rPr>
-        <w:t xml:space="preserve">Updated all the Persian, </w:t>
-      </w:r>
-      <w:proofErr w:type="gramStart"/>
-      <w:r>
-        <w:rPr>
-          <w:lang w:val="en-US"/>
-        </w:rPr>
-        <w:t>arab</w:t>
-      </w:r>
-      <w:proofErr w:type="gramEnd"/>
-      <w:r>
-        <w:rPr>
-          <w:lang w:val="en-US"/>
-        </w:rPr>
-        <w:t xml:space="preserve"> and great game events to better fit the reworked levant and Arabia.</w:t>
-      </w:r>
-    </w:p>
-    <w:p>
-      <w:pPr>
-        <w:pStyle w:val="ListParagraph"/>
-        <w:numPr>
-          <w:ilvl w:val="0"/>
-          <w:numId w:val="58"/>
-        </w:numPr>
-        <w:rPr>
-          <w:lang w:val="en-US"/>
-        </w:rPr>
-      </w:pPr>
-      <w:r>
-        <w:rPr>
-          <w:lang w:val="en-US"/>
-        </w:rPr>
-        <w:t>Integrated the following HPM submods: Steppe Wolfe and Israel Mod.</w:t>
-      </w:r>
-      <w:r>
-        <w:rPr>
-          <w:lang w:val="en-US"/>
-        </w:rPr>
-        <w:t>Kredits to their respective creators.</w:t>
-      </w:r>
-    </w:p>
-    <w:p>
-      <w:pPr>
-        <w:pStyle w:val="ListParagraph"/>
-        <w:numPr>
-          <w:ilvl w:val="0"/>
-          <w:numId w:val="58"/>
-        </w:numPr>
-        <w:rPr>
-          <w:lang w:val="en-US"/>
-        </w:rPr>
-      </w:pPr>
-      <w:r>
-        <w:rPr>
-          <w:lang w:val="en-US"/>
-        </w:rPr>
-        <w:t xml:space="preserve">Added a machine parts factory to </w:t>
-      </w:r>
-      <w:proofErr w:type="gramStart"/>
-      <w:r>
-        <w:rPr>
-          <w:lang w:val="en-US"/>
-        </w:rPr>
-        <w:t>new york</w:t>
-      </w:r>
-      <w:proofErr w:type="gramEnd"/>
-      <w:r>
-        <w:rPr>
-          <w:lang w:val="en-US"/>
-        </w:rPr>
-        <w:t>.</w:t>
+        <w:t>Added a machine parts factory to new york.</w:t>
       </w:r>
     </w:p>
     <w:p>
@@ -20746,14 +20126,7 @@
         <w:rPr>
           <w:lang w:val="en-US"/>
         </w:rPr>
-        <w:t xml:space="preserve">, checksum </w:t>
-      </w:r>
-      <w:proofErr w:type="gramStart"/>
-      <w:r>
-        <w:rPr>
-          <w:lang w:val="en-US"/>
-        </w:rPr>
-        <w:t xml:space="preserve">HICW </w:t>
+        <w:t xml:space="preserve">, checksum HICW </w:t>
       </w:r>
       <w:r>
         <w:rPr>
@@ -20761,7 +20134,6 @@
         </w:rPr>
         <w:t>:</w:t>
       </w:r>
-      <w:proofErr w:type="gramEnd"/>
     </w:p>
     <w:p>
       <w:pPr>
@@ -21027,21 +20399,7 @@
         <w:rPr>
           <w:lang w:val="en-US"/>
         </w:rPr>
-        <w:t xml:space="preserve">, </w:t>
-      </w:r>
-      <w:proofErr w:type="gramStart"/>
-      <w:r>
-        <w:rPr>
-          <w:lang w:val="en-US"/>
-        </w:rPr>
-        <w:t>Jungle</w:t>
-      </w:r>
-      <w:proofErr w:type="gramEnd"/>
-      <w:r>
-        <w:rPr>
-          <w:lang w:val="en-US"/>
-        </w:rPr>
-        <w:t xml:space="preserve"> Hills</w:t>
+        <w:t>, Jungle Hills</w:t>
       </w:r>
       <w:r>
         <w:rPr>
@@ -21271,16 +20629,379 @@
         <w:rPr>
           <w:lang w:val="en-US"/>
         </w:rPr>
-        <w:t xml:space="preserve">Gave TUR developing academia (20% tech research malus) and a way to get rid of the modifier by enacting the tanzimat reforms and having 90 </w:t>
-      </w:r>
-      <w:proofErr w:type="gramStart"/>
-      <w:r>
-        <w:rPr>
-          <w:lang w:val="en-US"/>
-        </w:rPr>
-        <w:t>prestige</w:t>
-      </w:r>
-      <w:proofErr w:type="gramEnd"/>
+        <w:t>Gave TUR developing academia (20% tech research malus) and a way to get rid of the modifier by enacting the tanzimat reforms and having 90 prestige.</w:t>
+      </w:r>
+    </w:p>
+    <w:p>
+      <w:pPr>
+        <w:pStyle w:val="ListParagraph"/>
+        <w:numPr>
+          <w:ilvl w:val="0"/>
+          <w:numId w:val="62"/>
+        </w:numPr>
+        <w:rPr>
+          <w:lang w:val="en-US"/>
+        </w:rPr>
+      </w:pPr>
+      <w:r>
+        <w:rPr>
+          <w:lang w:val="en-US"/>
+        </w:rPr>
+        <w:t>Reduced the active time for the academic_confusion malus (changing tech schools) from 10 years to 2.5 years.</w:t>
+      </w:r>
+    </w:p>
+    <w:p>
+      <w:pPr>
+        <w:pStyle w:val="ListParagraph"/>
+        <w:numPr>
+          <w:ilvl w:val="0"/>
+          <w:numId w:val="62"/>
+        </w:numPr>
+        <w:rPr>
+          <w:lang w:val="en-US"/>
+        </w:rPr>
+      </w:pPr>
+      <w:r>
+        <w:rPr>
+          <w:lang w:val="en-US"/>
+        </w:rPr>
+        <w:t>Added several new provinces to: Venezuela, Colombia.</w:t>
+      </w:r>
+    </w:p>
+    <w:p>
+      <w:pPr>
+        <w:pStyle w:val="ListParagraph"/>
+        <w:numPr>
+          <w:ilvl w:val="0"/>
+          <w:numId w:val="62"/>
+        </w:numPr>
+        <w:rPr>
+          <w:lang w:val="en-US"/>
+        </w:rPr>
+      </w:pPr>
+      <w:r>
+        <w:rPr>
+          <w:lang w:val="en-US"/>
+        </w:rPr>
+        <w:t>Added several new regions to: Colombia, Venezuela, Greenland &amp; Iceland.</w:t>
+      </w:r>
+    </w:p>
+    <w:p>
+      <w:pPr>
+        <w:pStyle w:val="ListParagraph"/>
+        <w:numPr>
+          <w:ilvl w:val="0"/>
+          <w:numId w:val="62"/>
+        </w:numPr>
+        <w:rPr>
+          <w:lang w:val="en-US"/>
+        </w:rPr>
+      </w:pPr>
+      <w:r>
+        <w:rPr>
+          <w:lang w:val="en-US"/>
+        </w:rPr>
+        <w:t>Diamond Rush in Gran Sabana and the founding of Santa Elena de Uairen</w:t>
+      </w:r>
+    </w:p>
+    <w:p>
+      <w:pPr>
+        <w:pStyle w:val="ListParagraph"/>
+        <w:numPr>
+          <w:ilvl w:val="0"/>
+          <w:numId w:val="62"/>
+        </w:numPr>
+        <w:rPr>
+          <w:lang w:val="en-US"/>
+        </w:rPr>
+      </w:pPr>
+      <w:r>
+        <w:rPr>
+          <w:lang w:val="en-US"/>
+        </w:rPr>
+        <w:t>Rubber and oil event</w:t>
+      </w:r>
+      <w:r>
+        <w:rPr>
+          <w:lang w:val="en-US"/>
+        </w:rPr>
+        <w:t xml:space="preserve"> integration</w:t>
+      </w:r>
+      <w:r>
+        <w:rPr>
+          <w:lang w:val="en-US"/>
+        </w:rPr>
+        <w:t xml:space="preserve"> for the new provinces.</w:t>
+      </w:r>
+    </w:p>
+    <w:p>
+      <w:pPr>
+        <w:pStyle w:val="ListParagraph"/>
+        <w:numPr>
+          <w:ilvl w:val="0"/>
+          <w:numId w:val="62"/>
+        </w:numPr>
+        <w:rPr>
+          <w:lang w:val="en-US"/>
+        </w:rPr>
+      </w:pPr>
+      <w:r>
+        <w:rPr>
+          <w:lang w:val="en-US"/>
+        </w:rPr>
+        <w:t>Re-added the stupid modular new RGOs</w:t>
+      </w:r>
+    </w:p>
+    <w:p>
+      <w:pPr>
+        <w:rPr>
+          <w:lang w:val="en-US"/>
+        </w:rPr>
+      </w:pPr>
+      <w:r>
+        <w:rPr>
+          <w:lang w:val="en-US"/>
+        </w:rPr>
+        <w:t xml:space="preserve">V0.0.4, checksum </w:t>
+      </w:r>
+      <w:r>
+        <w:rPr>
+          <w:lang w:val="en-US"/>
+        </w:rPr>
+        <w:t>n1gg3rs</w:t>
+      </w:r>
+      <w:r>
+        <w:rPr>
+          <w:lang w:val="en-US"/>
+        </w:rPr>
+        <w:t>:</w:t>
+      </w:r>
+    </w:p>
+    <w:p>
+      <w:pPr>
+        <w:pStyle w:val="ListParagraph"/>
+        <w:numPr>
+          <w:ilvl w:val="0"/>
+          <w:numId w:val="63"/>
+        </w:numPr>
+        <w:rPr>
+          <w:lang w:val="en-US"/>
+        </w:rPr>
+      </w:pPr>
+      <w:r>
+        <w:rPr>
+          <w:lang w:val="en-US"/>
+        </w:rPr>
+        <w:t>Added several new provinces and regions to: Pannonian basin, Balkans, Ukraine.</w:t>
+      </w:r>
+    </w:p>
+    <w:p>
+      <w:pPr>
+        <w:pStyle w:val="ListParagraph"/>
+        <w:numPr>
+          <w:ilvl w:val="0"/>
+          <w:numId w:val="63"/>
+        </w:numPr>
+        <w:rPr>
+          <w:lang w:val="en-US"/>
+        </w:rPr>
+      </w:pPr>
+      <w:r>
+        <w:rPr>
+          <w:lang w:val="en-US"/>
+        </w:rPr>
+        <w:t>Added mountain passes to the Carpathians.</w:t>
+      </w:r>
+    </w:p>
+    <w:p>
+      <w:pPr>
+        <w:pStyle w:val="ListParagraph"/>
+        <w:numPr>
+          <w:ilvl w:val="0"/>
+          <w:numId w:val="63"/>
+        </w:numPr>
+        <w:rPr>
+          <w:lang w:val="en-US"/>
+        </w:rPr>
+      </w:pPr>
+      <w:r>
+        <w:rPr>
+          <w:lang w:val="en-US"/>
+        </w:rPr>
+        <w:t>New cultures: Rusyn, Vlach, Gagauz, Tuvan.</w:t>
+      </w:r>
+    </w:p>
+    <w:p>
+      <w:pPr>
+        <w:pStyle w:val="ListParagraph"/>
+        <w:numPr>
+          <w:ilvl w:val="0"/>
+          <w:numId w:val="63"/>
+        </w:numPr>
+        <w:rPr>
+          <w:lang w:val="en-US"/>
+        </w:rPr>
+      </w:pPr>
+      <w:r>
+        <w:rPr>
+          <w:lang w:val="en-US"/>
+        </w:rPr>
+        <w:t>Changed Russia’s Turkestan conquest CBs to give no infamy</w:t>
+      </w:r>
+    </w:p>
+    <w:p>
+      <w:pPr>
+        <w:rPr>
+          <w:lang w:val="en-US"/>
+        </w:rPr>
+      </w:pPr>
+      <w:r>
+        <w:rPr>
+          <w:highlight w:val="yellow"/>
+          <w:lang w:val="en-US"/>
+        </w:rPr>
+        <w:t>V 1.44 BETA 0.7.</w:t>
+      </w:r>
+      <w:r>
+        <w:rPr>
+          <w:highlight w:val="yellow"/>
+          <w:lang w:val="en-US"/>
+        </w:rPr>
+        <w:t>9</w:t>
+      </w:r>
+      <w:r>
+        <w:rPr>
+          <w:highlight w:val="yellow"/>
+          <w:lang w:val="en-US"/>
+        </w:rPr>
+        <w:t>:</w:t>
+      </w:r>
+    </w:p>
+    <w:p>
+      <w:pPr>
+        <w:pStyle w:val="ListParagraph"/>
+        <w:numPr>
+          <w:ilvl w:val="0"/>
+          <w:numId w:val="64"/>
+        </w:numPr>
+        <w:rPr>
+          <w:lang w:val="en-US"/>
+        </w:rPr>
+      </w:pPr>
+      <w:r>
+        <w:rPr>
+          <w:lang w:val="en-US"/>
+        </w:rPr>
+        <w:t>Reverted back to HFM, couldn’t handle the heat (This is probably temporary)</w:t>
+      </w:r>
+    </w:p>
+    <w:p>
+      <w:pPr>
+        <w:pStyle w:val="ListParagraph"/>
+        <w:numPr>
+          <w:ilvl w:val="0"/>
+          <w:numId w:val="64"/>
+        </w:numPr>
+        <w:rPr>
+          <w:lang w:val="en-US"/>
+        </w:rPr>
+      </w:pPr>
+      <w:r>
+        <w:rPr>
+          <w:lang w:val="en-US"/>
+        </w:rPr>
+        <w:t>Added Liechtenstein to the list of eligible countries for the fort ross-alaska purchase</w:t>
+      </w:r>
+    </w:p>
+    <w:p>
+      <w:pPr>
+        <w:pStyle w:val="ListParagraph"/>
+        <w:numPr>
+          <w:ilvl w:val="0"/>
+          <w:numId w:val="64"/>
+        </w:numPr>
+        <w:rPr>
+          <w:lang w:val="en-US"/>
+        </w:rPr>
+      </w:pPr>
+      <w:r>
+        <w:rPr>
+          <w:lang w:val="en-US"/>
+        </w:rPr>
+        <w:t>Changed PLC’s fascist flag</w:t>
+      </w:r>
+    </w:p>
+    <w:p>
+      <w:pPr>
+        <w:pStyle w:val="ListParagraph"/>
+        <w:numPr>
+          <w:ilvl w:val="0"/>
+          <w:numId w:val="64"/>
+        </w:numPr>
+        <w:rPr>
+          <w:lang w:val="en-US"/>
+        </w:rPr>
+      </w:pPr>
+      <w:r>
+        <w:rPr>
+          <w:lang w:val="en-US"/>
+        </w:rPr>
+        <w:t>Reworked the way Russia conquers Turkestan, now they can conquer it even if they’re fallen from GP status</w:t>
+      </w:r>
+    </w:p>
+    <w:p>
+      <w:pPr>
+        <w:pStyle w:val="ListParagraph"/>
+        <w:numPr>
+          <w:ilvl w:val="0"/>
+          <w:numId w:val="64"/>
+        </w:numPr>
+        <w:rPr>
+          <w:lang w:val="en-US"/>
+        </w:rPr>
+      </w:pPr>
+      <w:r>
+        <w:rPr>
+          <w:lang w:val="en-US"/>
+        </w:rPr>
+        <w:t>Added a small 15 prestige boost for RUS as a test (they kept falling from GP status)</w:t>
+      </w:r>
+    </w:p>
+    <w:p>
+      <w:pPr>
+        <w:pStyle w:val="ListParagraph"/>
+        <w:numPr>
+          <w:ilvl w:val="0"/>
+          <w:numId w:val="64"/>
+        </w:numPr>
+        <w:rPr>
+          <w:lang w:val="en-US"/>
+        </w:rPr>
+      </w:pPr>
+      <w:r>
+        <w:rPr>
+          <w:lang w:val="en-US"/>
+        </w:rPr>
+        <w:t>Finally fixed Ft. Ross and Alaska not getting sold.</w:t>
+      </w:r>
+    </w:p>
+    <w:p>
+      <w:pPr>
+        <w:pStyle w:val="ListParagraph"/>
+        <w:numPr>
+          <w:ilvl w:val="0"/>
+          <w:numId w:val="64"/>
+        </w:numPr>
+        <w:rPr>
+          <w:lang w:val="en-US"/>
+        </w:rPr>
+      </w:pPr>
+      <w:r>
+        <w:rPr>
+          <w:lang w:val="en-US"/>
+        </w:rPr>
+        <w:t>Fixed Darjeeling’s lease events</w:t>
+      </w:r>
       <w:r>
         <w:rPr>
           <w:lang w:val="en-US"/>
@@ -21293,265 +21014,6 @@
         <w:pStyle w:val="ListParagraph"/>
         <w:numPr>
           <w:ilvl w:val="0"/>
-          <w:numId w:val="62"/>
-        </w:numPr>
-        <w:rPr>
-          <w:lang w:val="en-US"/>
-        </w:rPr>
-      </w:pPr>
-      <w:r>
-        <w:rPr>
-          <w:lang w:val="en-US"/>
-        </w:rPr>
-        <w:t>Reduced the active time for the academic_confusion malus (changing tech schools) from 10 years to 2.5 years.</w:t>
-      </w:r>
-    </w:p>
-    <w:p>
-      <w:pPr>
-        <w:pStyle w:val="ListParagraph"/>
-        <w:numPr>
-          <w:ilvl w:val="0"/>
-          <w:numId w:val="62"/>
-        </w:numPr>
-        <w:rPr>
-          <w:lang w:val="en-US"/>
-        </w:rPr>
-      </w:pPr>
-      <w:r>
-        <w:rPr>
-          <w:lang w:val="en-US"/>
-        </w:rPr>
-        <w:t>Added several new provinces to: Venezuela, Colombia.</w:t>
-      </w:r>
-    </w:p>
-    <w:p>
-      <w:pPr>
-        <w:pStyle w:val="ListParagraph"/>
-        <w:numPr>
-          <w:ilvl w:val="0"/>
-          <w:numId w:val="62"/>
-        </w:numPr>
-        <w:rPr>
-          <w:lang w:val="en-US"/>
-        </w:rPr>
-      </w:pPr>
-      <w:r>
-        <w:rPr>
-          <w:lang w:val="en-US"/>
-        </w:rPr>
-        <w:t xml:space="preserve">Added several new regions to: Colombia, Venezuela, </w:t>
-      </w:r>
-      <w:proofErr w:type="gramStart"/>
-      <w:r>
-        <w:rPr>
-          <w:lang w:val="en-US"/>
-        </w:rPr>
-        <w:t>Greenland</w:t>
-      </w:r>
-      <w:proofErr w:type="gramEnd"/>
-      <w:r>
-        <w:rPr>
-          <w:lang w:val="en-US"/>
-        </w:rPr>
-        <w:t xml:space="preserve"> &amp; Iceland.</w:t>
-      </w:r>
-    </w:p>
-    <w:p>
-      <w:pPr>
-        <w:pStyle w:val="ListParagraph"/>
-        <w:numPr>
-          <w:ilvl w:val="0"/>
-          <w:numId w:val="62"/>
-        </w:numPr>
-        <w:rPr>
-          <w:lang w:val="en-US"/>
-        </w:rPr>
-      </w:pPr>
-      <w:r>
-        <w:rPr>
-          <w:lang w:val="en-US"/>
-        </w:rPr>
-        <w:t>Diamond Rush in Gran Sabana and the founding of Santa Elena de Uairen</w:t>
-      </w:r>
-    </w:p>
-    <w:p>
-      <w:pPr>
-        <w:pStyle w:val="ListParagraph"/>
-        <w:numPr>
-          <w:ilvl w:val="0"/>
-          <w:numId w:val="62"/>
-        </w:numPr>
-        <w:rPr>
-          <w:lang w:val="en-US"/>
-        </w:rPr>
-      </w:pPr>
-      <w:r>
-        <w:rPr>
-          <w:lang w:val="en-US"/>
-        </w:rPr>
-        <w:t>Rubber and oil event</w:t>
-      </w:r>
-      <w:r>
-        <w:rPr>
-          <w:lang w:val="en-US"/>
-        </w:rPr>
-        <w:t xml:space="preserve"> integration</w:t>
-      </w:r>
-      <w:r>
-        <w:rPr>
-          <w:lang w:val="en-US"/>
-        </w:rPr>
-        <w:t xml:space="preserve"> for the new provinces.</w:t>
-      </w:r>
-    </w:p>
-    <w:p>
-      <w:pPr>
-        <w:pStyle w:val="ListParagraph"/>
-        <w:numPr>
-          <w:ilvl w:val="0"/>
-          <w:numId w:val="62"/>
-        </w:numPr>
-        <w:rPr>
-          <w:lang w:val="en-US"/>
-        </w:rPr>
-      </w:pPr>
-      <w:r>
-        <w:rPr>
-          <w:lang w:val="en-US"/>
-        </w:rPr>
-        <w:t>Re-added the stupid modular new RGOs</w:t>
-      </w:r>
-    </w:p>
-    <w:p>
-      <w:pPr>
-        <w:rPr>
-          <w:lang w:val="en-US"/>
-        </w:rPr>
-      </w:pPr>
-      <w:r>
-        <w:rPr>
-          <w:lang w:val="en-US"/>
-        </w:rPr>
-        <w:t xml:space="preserve">V0.0.4, checksum </w:t>
-      </w:r>
-      <w:r>
-        <w:rPr>
-          <w:lang w:val="en-US"/>
-        </w:rPr>
-        <w:t>n1gg3rs</w:t>
-      </w:r>
-      <w:r>
-        <w:rPr>
-          <w:lang w:val="en-US"/>
-        </w:rPr>
-        <w:t>:</w:t>
-      </w:r>
-    </w:p>
-    <w:p>
-      <w:pPr>
-        <w:pStyle w:val="ListParagraph"/>
-        <w:numPr>
-          <w:ilvl w:val="0"/>
-          <w:numId w:val="63"/>
-        </w:numPr>
-        <w:rPr>
-          <w:lang w:val="en-US"/>
-        </w:rPr>
-      </w:pPr>
-      <w:r>
-        <w:rPr>
-          <w:lang w:val="en-US"/>
-        </w:rPr>
-        <w:t>Added several new provinces and regions to: Pannonian basin, Balkans, Ukraine.</w:t>
-      </w:r>
-    </w:p>
-    <w:p>
-      <w:pPr>
-        <w:pStyle w:val="ListParagraph"/>
-        <w:numPr>
-          <w:ilvl w:val="0"/>
-          <w:numId w:val="63"/>
-        </w:numPr>
-        <w:rPr>
-          <w:lang w:val="en-US"/>
-        </w:rPr>
-      </w:pPr>
-      <w:r>
-        <w:rPr>
-          <w:lang w:val="en-US"/>
-        </w:rPr>
-        <w:t>Added mountain passes to the Carpathians.</w:t>
-      </w:r>
-    </w:p>
-    <w:p>
-      <w:pPr>
-        <w:pStyle w:val="ListParagraph"/>
-        <w:numPr>
-          <w:ilvl w:val="0"/>
-          <w:numId w:val="63"/>
-        </w:numPr>
-        <w:rPr>
-          <w:lang w:val="en-US"/>
-        </w:rPr>
-      </w:pPr>
-      <w:r>
-        <w:rPr>
-          <w:lang w:val="en-US"/>
-        </w:rPr>
-        <w:t>New cultures: Rusyn, Vlach, Gagauz, Tuvan.</w:t>
-      </w:r>
-    </w:p>
-    <w:p>
-      <w:pPr>
-        <w:pStyle w:val="ListParagraph"/>
-        <w:numPr>
-          <w:ilvl w:val="0"/>
-          <w:numId w:val="63"/>
-        </w:numPr>
-        <w:rPr>
-          <w:lang w:val="en-US"/>
-        </w:rPr>
-      </w:pPr>
-      <w:r>
-        <w:rPr>
-          <w:lang w:val="en-US"/>
-        </w:rPr>
-        <w:t>Changed Russia’s Turkestan conquest CBs to give no infamy</w:t>
-      </w:r>
-    </w:p>
-    <w:p>
-      <w:pPr>
-        <w:rPr>
-          <w:lang w:val="en-US"/>
-        </w:rPr>
-      </w:pPr>
-      <w:r>
-        <w:rPr>
-          <w:highlight w:val="yellow"/>
-          <w:lang w:val="en-US"/>
-        </w:rPr>
-        <w:t>V 1.44 BETA 0.7.</w:t>
-      </w:r>
-      <w:r>
-        <w:rPr>
-          <w:highlight w:val="yellow"/>
-          <w:lang w:val="en-US"/>
-        </w:rPr>
-        <w:t>9</w:t>
-      </w:r>
-      <w:r>
-        <w:rPr>
-          <w:highlight w:val="yellow"/>
-          <w:lang w:val="en-US"/>
-        </w:rPr>
-        <w:t>:</w:t>
-      </w:r>
-    </w:p>
-    <w:p>
-      <w:pPr>
-        <w:pStyle w:val="ListParagraph"/>
-        <w:numPr>
-          <w:ilvl w:val="0"/>
           <w:numId w:val="64"/>
         </w:numPr>
         <w:rPr>
@@ -21562,7 +21024,13 @@
         <w:rPr>
           <w:lang w:val="en-US"/>
         </w:rPr>
-        <w:t>Reverted back to HFM, couldn’t handle the heat (This is probably temporary)</w:t>
+        <w:t>Fixed some localization errors pertaining to Mexico</w:t>
+      </w:r>
+      <w:r>
+        <w:rPr>
+          <w:lang w:val="en-US"/>
+        </w:rPr>
+        <w:t>.</w:t>
       </w:r>
     </w:p>
     <w:p>
@@ -21580,7 +21048,13 @@
         <w:rPr>
           <w:lang w:val="en-US"/>
         </w:rPr>
-        <w:t>Added Liechtenstein to the list of eligible countries for the fort ross-alaska purchase</w:t>
+        <w:t>Fixed Aspen/Oro city changing RGO’s every 5 years</w:t>
+      </w:r>
+      <w:r>
+        <w:rPr>
+          <w:lang w:val="en-US"/>
+        </w:rPr>
+        <w:t>.</w:t>
       </w:r>
     </w:p>
     <w:p>
@@ -21598,160 +21072,8 @@
         <w:rPr>
           <w:lang w:val="en-US"/>
         </w:rPr>
-        <w:t>Changed PLC’s fascist flag</w:t>
-      </w:r>
-    </w:p>
-    <w:p>
-      <w:pPr>
-        <w:pStyle w:val="ListParagraph"/>
-        <w:numPr>
-          <w:ilvl w:val="0"/>
-          <w:numId w:val="64"/>
-        </w:numPr>
-        <w:rPr>
-          <w:lang w:val="en-US"/>
-        </w:rPr>
-      </w:pPr>
-      <w:r>
-        <w:rPr>
-          <w:lang w:val="en-US"/>
-        </w:rPr>
-        <w:t>Reworked the way Russia conquers Turkestan, now they can conquer it even if they’re fallen from GP status</w:t>
-      </w:r>
-    </w:p>
-    <w:p>
-      <w:pPr>
-        <w:pStyle w:val="ListParagraph"/>
-        <w:numPr>
-          <w:ilvl w:val="0"/>
-          <w:numId w:val="64"/>
-        </w:numPr>
-        <w:rPr>
-          <w:lang w:val="en-US"/>
-        </w:rPr>
-      </w:pPr>
-      <w:r>
-        <w:rPr>
-          <w:lang w:val="en-US"/>
-        </w:rPr>
-        <w:t>Added a small 15 prestige boost for RUS as a test (they kept falling from GP status)</w:t>
-      </w:r>
-    </w:p>
-    <w:p>
-      <w:pPr>
-        <w:pStyle w:val="ListParagraph"/>
-        <w:numPr>
-          <w:ilvl w:val="0"/>
-          <w:numId w:val="64"/>
-        </w:numPr>
-        <w:rPr>
-          <w:lang w:val="en-US"/>
-        </w:rPr>
-      </w:pPr>
-      <w:r>
-        <w:rPr>
-          <w:lang w:val="en-US"/>
-        </w:rPr>
-        <w:t>Finally fixed Ft. Ross and Alaska not getting sold.</w:t>
-      </w:r>
-    </w:p>
-    <w:p>
-      <w:pPr>
-        <w:pStyle w:val="ListParagraph"/>
-        <w:numPr>
-          <w:ilvl w:val="0"/>
-          <w:numId w:val="64"/>
-        </w:numPr>
-        <w:rPr>
-          <w:lang w:val="en-US"/>
-        </w:rPr>
-      </w:pPr>
-      <w:r>
-        <w:rPr>
-          <w:lang w:val="en-US"/>
-        </w:rPr>
-        <w:t>Fixed Darjeeling’s lease events</w:t>
-      </w:r>
-      <w:r>
-        <w:rPr>
-          <w:lang w:val="en-US"/>
-        </w:rPr>
-        <w:t>.</w:t>
-      </w:r>
-    </w:p>
-    <w:p>
-      <w:pPr>
-        <w:pStyle w:val="ListParagraph"/>
-        <w:numPr>
-          <w:ilvl w:val="0"/>
-          <w:numId w:val="64"/>
-        </w:numPr>
-        <w:rPr>
-          <w:lang w:val="en-US"/>
-        </w:rPr>
-      </w:pPr>
-      <w:r>
-        <w:rPr>
-          <w:lang w:val="en-US"/>
-        </w:rPr>
-        <w:t>Fixed some localization errors pertaining to Mexico</w:t>
-      </w:r>
-      <w:r>
-        <w:rPr>
-          <w:lang w:val="en-US"/>
-        </w:rPr>
-        <w:t>.</w:t>
-      </w:r>
-    </w:p>
-    <w:p>
-      <w:pPr>
-        <w:pStyle w:val="ListParagraph"/>
-        <w:numPr>
-          <w:ilvl w:val="0"/>
-          <w:numId w:val="64"/>
-        </w:numPr>
-        <w:rPr>
-          <w:lang w:val="en-US"/>
-        </w:rPr>
-      </w:pPr>
-      <w:r>
-        <w:rPr>
-          <w:lang w:val="en-US"/>
-        </w:rPr>
-        <w:t>Fixed Aspen/Oro city changing RGO’s every 5 years</w:t>
-      </w:r>
-      <w:r>
-        <w:rPr>
-          <w:lang w:val="en-US"/>
-        </w:rPr>
-        <w:t>.</w:t>
-      </w:r>
-    </w:p>
-    <w:p>
-      <w:pPr>
-        <w:pStyle w:val="ListParagraph"/>
-        <w:numPr>
-          <w:ilvl w:val="0"/>
-          <w:numId w:val="64"/>
-        </w:numPr>
-        <w:rPr>
-          <w:lang w:val="en-US"/>
-        </w:rPr>
-      </w:pPr>
-      <w:r>
-        <w:rPr>
-          <w:lang w:val="en-US"/>
-        </w:rPr>
-        <w:t xml:space="preserve">Fixed some terrain types in: Chernigov, Paraná, Orsha, </w:t>
-      </w:r>
-      <w:proofErr w:type="gramStart"/>
-      <w:r>
-        <w:rPr>
-          <w:lang w:val="en-US"/>
-        </w:rPr>
-        <w:t>Smolensk</w:t>
-      </w:r>
-      <w:proofErr w:type="gramEnd"/>
+        <w:t>Fixed some terrain types in: Chernigov, Paraná, Orsha, Smolensk</w:t>
+      </w:r>
       <w:r>
         <w:rPr>
           <w:lang w:val="en-US"/>
@@ -22515,14 +21837,12 @@
         </w:rPr>
         <w:t xml:space="preserve">, </w:t>
       </w:r>
-      <w:proofErr w:type="gramStart"/>
       <w:r>
         <w:rPr>
           <w:lang w:val="en-US"/>
         </w:rPr>
         <w:t>Chortkiv</w:t>
       </w:r>
-      <w:proofErr w:type="gramEnd"/>
       <w:r>
         <w:rPr>
           <w:lang w:val="en-US"/>
@@ -23387,16 +22707,8 @@
         <w:rPr>
           <w:lang w:val="en-US"/>
         </w:rPr>
-        <w:t xml:space="preserve"> cultures: Danube Swabian, Carpathian German, Masurian, </w:t>
-      </w:r>
-      <w:proofErr w:type="gramStart"/>
-      <w:r>
-        <w:rPr>
-          <w:lang w:val="en-US"/>
-        </w:rPr>
-        <w:t>Criollo</w:t>
-      </w:r>
-      <w:proofErr w:type="gramEnd"/>
+        <w:t xml:space="preserve"> cultures: Danube Swabian, Carpathian German, Masurian, Criollo</w:t>
+      </w:r>
       <w:r>
         <w:rPr>
           <w:lang w:val="en-US"/>
@@ -23852,21 +23164,7 @@
         <w:rPr>
           <w:lang w:val="en-US"/>
         </w:rPr>
-        <w:t xml:space="preserve">Separated and seamlessly integrated the old Baltic governorate, it’s been split into 3 duchies: Livonia, Courland and Esthonia. All come with their flavor, and if they have an East German primary culture, can now form the United Baltic Duchy, allowing for more </w:t>
-      </w:r>
-      <w:proofErr w:type="gramStart"/>
-      <w:r>
-        <w:rPr>
-          <w:lang w:val="en-US"/>
-        </w:rPr>
-        <w:t>flavor</w:t>
-      </w:r>
-      <w:proofErr w:type="gramEnd"/>
-      <w:r>
-        <w:rPr>
-          <w:lang w:val="en-US"/>
-        </w:rPr>
-        <w:t xml:space="preserve"> and even</w:t>
+        <w:t>Separated and seamlessly integrated the old Baltic governorate, it’s been split into 3 duchies: Livonia, Courland and Esthonia. All come with their flavor, and if they have an East German primary culture, can now form the United Baltic Duchy, allowing for more flavor and even</w:t>
       </w:r>
       <w:r>
         <w:rPr>
@@ -24185,6 +23483,36 @@
           <w:lang w:val="en-US"/>
         </w:rPr>
         <w:t xml:space="preserve">Modified the terrain types in the </w:t>
+      </w:r>
+      <w:r>
+        <w:rPr>
+          <w:lang w:val="en-US"/>
+        </w:rPr>
+        <w:t>Low Countries</w:t>
+      </w:r>
+      <w:r>
+        <w:rPr>
+          <w:lang w:val="en-US"/>
+        </w:rPr>
+        <w:t xml:space="preserve"> to include floodplain farmlands.</w:t>
+      </w:r>
+    </w:p>
+    <w:p>
+      <w:pPr>
+        <w:pStyle w:val="ListParagraph"/>
+        <w:numPr>
+          <w:ilvl w:val="0"/>
+          <w:numId w:val="64"/>
+        </w:numPr>
+        <w:rPr>
+          <w:lang w:val="en-US"/>
+        </w:rPr>
+      </w:pPr>
+      <w:r>
+        <w:rPr>
+          <w:lang w:val="en-US"/>
+        </w:rPr>
+        <w:t xml:space="preserve">Fixed USA displaying a Monroe Doctrine CB against UK </w:t>
       </w:r>
       <w:bookmarkStart w:id="0" w:name="_GoBack"/>
       <w:bookmarkEnd w:id="0"/>
@@ -24192,26 +23520,8 @@
         <w:rPr>
           <w:lang w:val="en-US"/>
         </w:rPr>
-        <w:t>Low Countries</w:t>
-      </w:r>
-      <w:r>
-        <w:rPr>
-          <w:lang w:val="en-US"/>
-        </w:rPr>
-        <w:t xml:space="preserve"> to include floodplain farmlands.</w:t>
-      </w:r>
-    </w:p>
-    <w:p>
-      <w:pPr>
-        <w:pStyle w:val="ListParagraph"/>
-        <w:numPr>
-          <w:ilvl w:val="0"/>
-          <w:numId w:val="64"/>
-        </w:numPr>
-        <w:rPr>
-          <w:lang w:val="en-US"/>
-        </w:rPr>
-      </w:pPr>
+        <w:t>but being unable to use it.</w:t>
+      </w:r>
     </w:p>
     <w:p>
       <w:pPr>
@@ -24232,20 +23542,12 @@
           <w:lang w:val="en-US"/>
         </w:rPr>
       </w:pPr>
-      <w:proofErr w:type="gramStart"/>
       <w:r>
         <w:rPr>
           <w:lang w:val="en-US"/>
         </w:rPr>
         <w:lastRenderedPageBreak/>
-        <w:t>For V2 3.04.</w:t>
-      </w:r>
-      <w:proofErr w:type="gramEnd"/>
-      <w:r>
-        <w:rPr>
-          <w:lang w:val="en-US"/>
-        </w:rPr>
-        <w:t xml:space="preserve"> </w:t>
+        <w:t xml:space="preserve">For V2 3.04. </w:t>
       </w:r>
       <w:r>
         <w:rPr>
@@ -32566,7 +31868,7 @@
 </file>
 
 <file path=customXml/itemProps1.xml><?xml version="1.0" encoding="utf-8"?>
-<ds:datastoreItem xmlns:ds="http://schemas.openxmlformats.org/officeDocument/2006/customXml" ds:itemID="{11FB1D73-BF73-48CC-9FE4-E2AEA421392C}">
+<ds:datastoreItem xmlns:ds="http://schemas.openxmlformats.org/officeDocument/2006/customXml" ds:itemID="{BE79184E-2A1F-462D-AB57-39ABB33A7824}">
   <ds:schemaRefs>
     <ds:schemaRef ds:uri="http://schemas.openxmlformats.org/officeDocument/2006/bibliography"/>
   </ds:schemaRefs>

</xml_diff>

<commit_message>
3 new provinces, 2 new seazones, Lusatian overhaul
</commit_message>
<xml_diff>
--- a/Anon's HFM Edits.docx
+++ b/Anon's HFM Edits.docx
@@ -21847,6 +21847,14 @@
         <w:rPr>
           <w:lang w:val="en-US"/>
         </w:rPr>
+        <w:t>, Sagan, Gubin, Bautzen</w:t>
+      </w:r>
+      <w:bookmarkStart w:id="0" w:name="_GoBack"/>
+      <w:bookmarkEnd w:id="0"/>
+      <w:r>
+        <w:rPr>
+          <w:lang w:val="en-US"/>
+        </w:rPr>
         <w:t>.</w:t>
       </w:r>
     </w:p>
@@ -23532,11 +23540,14 @@
         </w:rPr>
         <w:t>Changed North German pops in East Prussia and some provinces of West Prussia to Eastern German.</w:t>
       </w:r>
-      <w:bookmarkStart w:id="0" w:name="_GoBack"/>
-      <w:bookmarkEnd w:id="0"/>
-    </w:p>
-    <w:p>
-      <w:pPr>
+    </w:p>
+    <w:p>
+      <w:pPr>
+        <w:pStyle w:val="ListParagraph"/>
+        <w:numPr>
+          <w:ilvl w:val="0"/>
+          <w:numId w:val="64"/>
+        </w:numPr>
         <w:rPr>
           <w:lang w:val="en-US"/>
         </w:rPr>
@@ -23546,6 +23557,43 @@
           <w:lang w:val="en-US"/>
         </w:rPr>
         <w:lastRenderedPageBreak/>
+        <w:t>Merged Carpathian Germans, Danube Swabians and Transylvanian Saxons into Eastern Germans and renamed them Auslands Deutsch.</w:t>
+      </w:r>
+    </w:p>
+    <w:p>
+      <w:pPr>
+        <w:pStyle w:val="ListParagraph"/>
+        <w:numPr>
+          <w:ilvl w:val="0"/>
+          <w:numId w:val="64"/>
+        </w:numPr>
+        <w:rPr>
+          <w:lang w:val="en-US"/>
+        </w:rPr>
+      </w:pPr>
+      <w:r>
+        <w:rPr>
+          <w:lang w:val="en-US"/>
+        </w:rPr>
+        <w:t>Added the following Seazones: Gulf of Danzig, Eastern Baltic Sea</w:t>
+      </w:r>
+      <w:r>
+        <w:rPr>
+          <w:lang w:val="en-US"/>
+        </w:rPr>
+        <w:t>.</w:t>
+      </w:r>
+    </w:p>
+    <w:p>
+      <w:pPr>
+        <w:rPr>
+          <w:lang w:val="en-US"/>
+        </w:rPr>
+      </w:pPr>
+      <w:r>
+        <w:rPr>
+          <w:lang w:val="en-US"/>
+        </w:rPr>
         <w:t>Installation:</w:t>
       </w:r>
     </w:p>
@@ -31880,7 +31928,7 @@
 </file>
 
 <file path=customXml/itemProps1.xml><?xml version="1.0" encoding="utf-8"?>
-<ds:datastoreItem xmlns:ds="http://schemas.openxmlformats.org/officeDocument/2006/customXml" ds:itemID="{872D639A-58D6-403A-B0AC-8E34FD506F11}">
+<ds:datastoreItem xmlns:ds="http://schemas.openxmlformats.org/officeDocument/2006/customXml" ds:itemID="{C0614C07-23BD-44E9-B206-BCCFCF7F3374}">
   <ds:schemaRefs>
     <ds:schemaRef ds:uri="http://schemas.openxmlformats.org/officeDocument/2006/bibliography"/>
   </ds:schemaRefs>

</xml_diff>

<commit_message>
misc province changes and corrected megali idea
</commit_message>
<xml_diff>
--- a/Anon's HFM Edits.docx
+++ b/Anon's HFM Edits.docx
@@ -12,21 +12,7 @@
         <w:rPr>
           <w:lang w:val="en-US"/>
         </w:rPr>
-        <w:t>Hey, it’s me again, this is a new project; it’s a work in progress, but I shouldn’t add much new stuff apart from a few events. I made this because I felt like both HPM/HFM, while almost perfect, needed a bit more irrelevant, FPS-gobbling content. So here we are</w:t>
-      </w:r>
-      <w:proofErr w:type="gramStart"/>
-      <w:r>
-        <w:rPr>
-          <w:lang w:val="en-US"/>
-        </w:rPr>
-        <w:t>,</w:t>
-      </w:r>
-      <w:proofErr w:type="gramEnd"/>
-      <w:r>
-        <w:rPr>
-          <w:lang w:val="en-US"/>
-        </w:rPr>
-        <w:t xml:space="preserve"> Anon’s HFM edits! </w:t>
+        <w:t xml:space="preserve">Hey, it’s me again, this is a new project; it’s a work in progress, but I shouldn’t add much new stuff apart from a few events. I made this because I felt like both HPM/HFM, while almost perfect, needed a bit more irrelevant, FPS-gobbling content. So here we are, Anon’s HFM edits! </w:t>
       </w:r>
     </w:p>
     <w:p>
@@ -45,34 +31,13 @@
         <w:rPr>
           <w:lang w:val="en-US"/>
         </w:rPr>
-        <w:t xml:space="preserve"> Also to whoever’s making PDM </w:t>
-      </w:r>
-      <w:proofErr w:type="gramStart"/>
-      <w:r>
-        <w:rPr>
-          <w:lang w:val="en-US"/>
-        </w:rPr>
-        <w:t>cause</w:t>
-      </w:r>
-      <w:proofErr w:type="gramEnd"/>
-      <w:r>
-        <w:rPr>
-          <w:lang w:val="en-US"/>
-        </w:rPr>
-        <w:t xml:space="preserve"> I ripped off a buncha assets from their terrain images.</w:t>
-      </w:r>
-      <w:r>
-        <w:rPr>
-          <w:lang w:val="en-US"/>
-        </w:rPr>
-        <w:t xml:space="preserve"> </w:t>
-      </w:r>
-      <w:proofErr w:type="gramStart"/>
-      <w:r>
-        <w:rPr>
-          <w:lang w:val="en-US"/>
-        </w:rPr>
-        <w:t>Stonkmonk for his insight on North American Natives and Dick Chappy for his insight on Texas</w:t>
+        <w:t xml:space="preserve"> Also to whoever’s making PDM cause I ripped off a buncha assets from their terrain images.</w:t>
+      </w:r>
+      <w:r>
+        <w:rPr>
+          <w:lang w:val="en-US"/>
+        </w:rPr>
+        <w:t xml:space="preserve"> Stonkmonk for his insight on North American Natives and Dick Chappy for his insight on Texas</w:t>
       </w:r>
       <w:r>
         <w:rPr>
@@ -86,7 +51,6 @@
         </w:rPr>
         <w:t>.</w:t>
       </w:r>
-      <w:proofErr w:type="gramEnd"/>
     </w:p>
     <w:p>
       <w:pPr>
@@ -328,21 +292,7 @@
         <w:rPr>
           <w:lang w:val="en-US"/>
         </w:rPr>
-        <w:t xml:space="preserve">Boosted the number of soldier pops in Venezuela, it made no sense a country which pretty </w:t>
-      </w:r>
-      <w:proofErr w:type="gramStart"/>
-      <w:r>
-        <w:rPr>
-          <w:lang w:val="en-US"/>
-        </w:rPr>
-        <w:t>much</w:t>
-      </w:r>
-      <w:proofErr w:type="gramEnd"/>
-      <w:r>
-        <w:rPr>
-          <w:lang w:val="en-US"/>
-        </w:rPr>
-        <w:t xml:space="preserve"> liberated half of spicland had so little professional soldiers 10 years after their war of independence.</w:t>
+        <w:t>Boosted the number of soldier pops in Venezuela, it made no sense a country which pretty much liberated half of spicland had so little professional soldiers 10 years after their war of independence.</w:t>
       </w:r>
     </w:p>
     <w:p>
@@ -1032,21 +982,7 @@
         <w:rPr>
           <w:lang w:val="en-US"/>
         </w:rPr>
-        <w:t xml:space="preserve">Fixed terrains in Tibet, it’s kind of odd how the whole Tibetan plateau is all fine and dandy with grassy rolling hills and grasslands; now </w:t>
-      </w:r>
-      <w:proofErr w:type="gramStart"/>
-      <w:r>
-        <w:rPr>
-          <w:lang w:val="en-US"/>
-        </w:rPr>
-        <w:t>it’s</w:t>
-      </w:r>
-      <w:proofErr w:type="gramEnd"/>
-      <w:r>
-        <w:rPr>
-          <w:lang w:val="en-US"/>
-        </w:rPr>
-        <w:t xml:space="preserve"> dry hills, montane tundras and semideserts just like irl.</w:t>
+        <w:t>Fixed terrains in Tibet, it’s kind of odd how the whole Tibetan plateau is all fine and dandy with grassy rolling hills and grasslands; now it’s dry hills, montane tundras and semideserts just like irl.</w:t>
       </w:r>
     </w:p>
     <w:p>
@@ -1330,21 +1266,7 @@
         <w:rPr>
           <w:lang w:val="en-US"/>
         </w:rPr>
-        <w:t>Added a new province in Santa Catarina: Desterro, an island off the coast of Lagunas; the Juliana Republic was originally unable to claim it (</w:t>
-      </w:r>
-      <w:proofErr w:type="gramStart"/>
-      <w:r>
-        <w:rPr>
-          <w:lang w:val="en-US"/>
-        </w:rPr>
-        <w:t>cause</w:t>
-      </w:r>
-      <w:proofErr w:type="gramEnd"/>
-      <w:r>
-        <w:rPr>
-          <w:lang w:val="en-US"/>
-        </w:rPr>
-        <w:t xml:space="preserve"> they had no navy and shit) so it remained under Brazilian control.</w:t>
+        <w:t>Added a new province in Santa Catarina: Desterro, an island off the coast of Lagunas; the Juliana Republic was originally unable to claim it (cause they had no navy and shit) so it remained under Brazilian control.</w:t>
       </w:r>
     </w:p>
     <w:p>
@@ -1815,21 +1737,7 @@
         <w:rPr>
           <w:lang w:val="en-US"/>
         </w:rPr>
-        <w:t xml:space="preserve">New nation in the Venezuelan llanos: Barinas. I had to make </w:t>
-      </w:r>
-      <w:proofErr w:type="gramStart"/>
-      <w:r>
-        <w:rPr>
-          <w:lang w:val="en-US"/>
-        </w:rPr>
-        <w:t>it,</w:t>
-      </w:r>
-      <w:proofErr w:type="gramEnd"/>
-      <w:r>
-        <w:rPr>
-          <w:lang w:val="en-US"/>
-        </w:rPr>
-        <w:t xml:space="preserve"> otherwise Llanero pops would get assimilated since their culture has no nation of its own.</w:t>
+        <w:t>New nation in the Venezuelan llanos: Barinas. I had to make it, otherwise Llanero pops would get assimilated since their culture has no nation of its own.</w:t>
       </w:r>
     </w:p>
     <w:p>
@@ -3091,21 +2999,7 @@
         <w:rPr>
           <w:lang w:val="en-US"/>
         </w:rPr>
-        <w:t xml:space="preserve"> Basically Oregon tag gets released in 1843, you get the option to ‘support them’ (aka play as Oregon) or to continue as whatever you’re currently playing as, this event should be syncretic with the other events revolving the Oregon territory and </w:t>
-      </w:r>
-      <w:proofErr w:type="gramStart"/>
-      <w:r>
-        <w:rPr>
-          <w:lang w:val="en-US"/>
-        </w:rPr>
-        <w:t>hudson’s</w:t>
-      </w:r>
-      <w:proofErr w:type="gramEnd"/>
-      <w:r>
-        <w:rPr>
-          <w:lang w:val="en-US"/>
-        </w:rPr>
-        <w:t xml:space="preserve"> bay company. So instead of USA annexing the shit out of empty Oregon, you should see the actual country popping up.</w:t>
+        <w:t xml:space="preserve"> Basically Oregon tag gets released in 1843, you get the option to ‘support them’ (aka play as Oregon) or to continue as whatever you’re currently playing as, this event should be syncretic with the other events revolving the Oregon territory and hudson’s bay company. So instead of USA annexing the shit out of empty Oregon, you should see the actual country popping up.</w:t>
       </w:r>
     </w:p>
     <w:p>
@@ -3263,21 +3157,7 @@
         <w:rPr>
           <w:lang w:val="en-US"/>
         </w:rPr>
-        <w:t xml:space="preserve">Some nice events to expel </w:t>
-      </w:r>
-      <w:proofErr w:type="gramStart"/>
-      <w:r>
-        <w:rPr>
-          <w:lang w:val="en-US"/>
-        </w:rPr>
-        <w:t>turks</w:t>
-      </w:r>
-      <w:proofErr w:type="gramEnd"/>
-      <w:r>
-        <w:rPr>
-          <w:lang w:val="en-US"/>
-        </w:rPr>
-        <w:t xml:space="preserve"> and azeris from your country as either Armenia, Cilicia</w:t>
+        <w:t>Some nice events to expel turks and azeris from your country as either Armenia, Cilicia</w:t>
       </w:r>
       <w:r>
         <w:rPr>
@@ -3423,21 +3303,7 @@
         <w:rPr>
           <w:lang w:val="en-US"/>
         </w:rPr>
-        <w:t xml:space="preserve">6 new provinces: Arauca, Chincha Islands, Apartadó, Bocas </w:t>
-      </w:r>
-      <w:proofErr w:type="gramStart"/>
-      <w:r>
-        <w:rPr>
-          <w:lang w:val="en-US"/>
-        </w:rPr>
-        <w:t>del</w:t>
-      </w:r>
-      <w:proofErr w:type="gramEnd"/>
-      <w:r>
-        <w:rPr>
-          <w:lang w:val="en-US"/>
-        </w:rPr>
-        <w:t xml:space="preserve"> Toro, Golfito, Greytown.</w:t>
+        <w:t>6 new provinces: Arauca, Chincha Islands, Apartadó, Bocas del Toro, Golfito, Greytown.</w:t>
       </w:r>
     </w:p>
     <w:p>
@@ -4354,21 +4220,7 @@
           <w:lang w:val="en-US"/>
         </w:rPr>
         <w:tab/>
-        <w:t>BYZ</w:t>
-      </w:r>
-      <w:proofErr w:type="gramStart"/>
-      <w:r>
-        <w:rPr>
-          <w:lang w:val="en-US"/>
-        </w:rPr>
-        <w:t>;Greek</w:t>
-      </w:r>
-      <w:proofErr w:type="gramEnd"/>
-      <w:r>
-        <w:rPr>
-          <w:lang w:val="en-US"/>
-        </w:rPr>
-        <w:t xml:space="preserve"> Empire;;;;;;;;;;;;;;;;;;;;x</w:t>
+        <w:t>BYZ;Greek Empire;;;;;;;;;;;;;;;;;;;;x</w:t>
       </w:r>
     </w:p>
     <w:p>
@@ -4388,21 +4240,7 @@
           <w:lang w:val="en-US"/>
         </w:rPr>
         <w:tab/>
-        <w:t>BYZ_ADJ</w:t>
-      </w:r>
-      <w:proofErr w:type="gramStart"/>
-      <w:r>
-        <w:rPr>
-          <w:lang w:val="en-US"/>
-        </w:rPr>
-        <w:t>;Greek</w:t>
-      </w:r>
-      <w:proofErr w:type="gramEnd"/>
-      <w:r>
-        <w:rPr>
-          <w:lang w:val="en-US"/>
-        </w:rPr>
-        <w:t>;;;;;;;;;;;;;;;;x</w:t>
+        <w:t>BYZ_ADJ;Greek;;;;;;;;;;;;;;;;x</w:t>
       </w:r>
     </w:p>
     <w:p>
@@ -4422,21 +4260,7 @@
           <w:lang w:val="en-US"/>
         </w:rPr>
         <w:tab/>
-        <w:t>BYZ_democracy</w:t>
-      </w:r>
-      <w:proofErr w:type="gramStart"/>
-      <w:r>
-        <w:rPr>
-          <w:lang w:val="en-US"/>
-        </w:rPr>
-        <w:t>;Greek</w:t>
-      </w:r>
-      <w:proofErr w:type="gramEnd"/>
-      <w:r>
-        <w:rPr>
-          <w:lang w:val="en-US"/>
-        </w:rPr>
-        <w:t xml:space="preserve"> Commonwealth;;;;;;;;;;;;;x</w:t>
+        <w:t>BYZ_democracy;Greek Commonwealth;;;;;;;;;;;;;x</w:t>
       </w:r>
     </w:p>
     <w:p>
@@ -4456,21 +4280,7 @@
           <w:lang w:val="en-US"/>
         </w:rPr>
         <w:tab/>
-        <w:t>BYZ_presidential_dictatorship</w:t>
-      </w:r>
-      <w:proofErr w:type="gramStart"/>
-      <w:r>
-        <w:rPr>
-          <w:lang w:val="en-US"/>
-        </w:rPr>
-        <w:t>;Greek</w:t>
-      </w:r>
-      <w:proofErr w:type="gramEnd"/>
-      <w:r>
-        <w:rPr>
-          <w:lang w:val="en-US"/>
-        </w:rPr>
-        <w:t xml:space="preserve"> Federation;;;;;;;;;;;;;x</w:t>
+        <w:t>BYZ_presidential_dictatorship;Greek Federation;;;;;;;;;;;;;x</w:t>
       </w:r>
     </w:p>
     <w:p>
@@ -4490,21 +4300,7 @@
           <w:lang w:val="en-US"/>
         </w:rPr>
         <w:tab/>
-        <w:t>BYZ_bourgeois_dictatorship</w:t>
-      </w:r>
-      <w:proofErr w:type="gramStart"/>
-      <w:r>
-        <w:rPr>
-          <w:lang w:val="en-US"/>
-        </w:rPr>
-        <w:t>;Greek</w:t>
-      </w:r>
-      <w:proofErr w:type="gramEnd"/>
-      <w:r>
-        <w:rPr>
-          <w:lang w:val="en-US"/>
-        </w:rPr>
-        <w:t xml:space="preserve"> Federation;;;;;;;;;;;;;x</w:t>
+        <w:t>BYZ_bourgeois_dictatorship;Greek Federation;;;;;;;;;;;;;x</w:t>
       </w:r>
     </w:p>
     <w:p>
@@ -4524,21 +4320,7 @@
           <w:lang w:val="en-US"/>
         </w:rPr>
         <w:tab/>
-        <w:t>BYZ_proletarian_dictatorship</w:t>
-      </w:r>
-      <w:proofErr w:type="gramStart"/>
-      <w:r>
-        <w:rPr>
-          <w:lang w:val="en-US"/>
-        </w:rPr>
-        <w:t>;Union</w:t>
-      </w:r>
-      <w:proofErr w:type="gramEnd"/>
-      <w:r>
-        <w:rPr>
-          <w:lang w:val="en-US"/>
-        </w:rPr>
-        <w:t xml:space="preserve"> of Socialist Greek Republics;;;;;;;;;;;;;x</w:t>
+        <w:t>BYZ_proletarian_dictatorship;Union of Socialist Greek Republics;;;;;;;;;;;;;x</w:t>
       </w:r>
     </w:p>
     <w:p>
@@ -4558,21 +4340,7 @@
           <w:lang w:val="en-US"/>
         </w:rPr>
         <w:tab/>
-        <w:t>BYZ_fascist_dictatorship</w:t>
-      </w:r>
-      <w:proofErr w:type="gramStart"/>
-      <w:r>
-        <w:rPr>
-          <w:lang w:val="en-US"/>
-        </w:rPr>
-        <w:t>;Greek</w:t>
-      </w:r>
-      <w:proofErr w:type="gramEnd"/>
-      <w:r>
-        <w:rPr>
-          <w:lang w:val="en-US"/>
-        </w:rPr>
-        <w:t xml:space="preserve"> Commonwealth;;;;;;;;;;;;;;</w:t>
+        <w:t>BYZ_fascist_dictatorship;Greek Commonwealth;;;;;;;;;;;;;;</w:t>
       </w:r>
     </w:p>
     <w:p>
@@ -6248,21 +6016,7 @@
         <w:rPr>
           <w:lang w:val="en-US"/>
         </w:rPr>
-        <w:t xml:space="preserve">Added yet another decision to genocide </w:t>
-      </w:r>
-      <w:proofErr w:type="gramStart"/>
-      <w:r>
-        <w:rPr>
-          <w:lang w:val="en-US"/>
-        </w:rPr>
-        <w:t>turks</w:t>
-      </w:r>
-      <w:proofErr w:type="gramEnd"/>
-      <w:r>
-        <w:rPr>
-          <w:lang w:val="en-US"/>
-        </w:rPr>
-        <w:t>: After conquering Anatolia</w:t>
+        <w:t>Added yet another decision to genocide turks: After conquering Anatolia</w:t>
       </w:r>
       <w:r>
         <w:rPr>
@@ -6848,14 +6602,7 @@
         <w:rPr>
           <w:lang w:val="en-US"/>
         </w:rPr>
-        <w:t xml:space="preserve">Cetatea Alba will now be properly seceded to RUS/ROM as one of the outcomes of the Crimean war/Great eastern </w:t>
-      </w:r>
-      <w:proofErr w:type="gramStart"/>
-      <w:r>
-        <w:rPr>
-          <w:lang w:val="en-US"/>
-        </w:rPr>
-        <w:t xml:space="preserve">crisis </w:t>
+        <w:t xml:space="preserve">Cetatea Alba will now be properly seceded to RUS/ROM as one of the outcomes of the Crimean war/Great eastern crisis </w:t>
       </w:r>
       <w:r>
         <w:rPr>
@@ -6863,7 +6610,6 @@
         </w:rPr>
         <w:t>.</w:t>
       </w:r>
-      <w:proofErr w:type="gramEnd"/>
     </w:p>
     <w:p>
       <w:pPr>
@@ -6940,21 +6686,7 @@
         <w:rPr>
           <w:lang w:val="en-US"/>
         </w:rPr>
-        <w:t xml:space="preserve"> instead of the Vatican </w:t>
-      </w:r>
-      <w:proofErr w:type="gramStart"/>
-      <w:r>
-        <w:rPr>
-          <w:lang w:val="en-US"/>
-        </w:rPr>
-        <w:t>city</w:t>
-      </w:r>
-      <w:proofErr w:type="gramEnd"/>
-      <w:r>
-        <w:rPr>
-          <w:lang w:val="en-US"/>
-        </w:rPr>
-        <w:t xml:space="preserve"> upon being released by Italy</w:t>
+        <w:t xml:space="preserve"> instead of the Vatican city upon being released by Italy</w:t>
       </w:r>
       <w:r>
         <w:rPr>
@@ -7213,21 +6945,7 @@
         <w:rPr>
           <w:lang w:val="en-US"/>
         </w:rPr>
-        <w:t xml:space="preserve"> Also </w:t>
-      </w:r>
-      <w:proofErr w:type="gramStart"/>
-      <w:r>
-        <w:rPr>
-          <w:lang w:val="en-US"/>
-        </w:rPr>
-        <w:t>it’s</w:t>
-      </w:r>
-      <w:proofErr w:type="gramEnd"/>
-      <w:r>
-        <w:rPr>
-          <w:lang w:val="en-US"/>
-        </w:rPr>
-        <w:t xml:space="preserve"> GRE only for some reason, can’t do anything about that.</w:t>
+        <w:t xml:space="preserve"> Also it’s GRE only for some reason, can’t do anything about that.</w:t>
       </w:r>
       <w:r>
         <w:rPr>
@@ -7991,21 +7709,7 @@
         <w:rPr>
           <w:lang w:val="en-US"/>
         </w:rPr>
-        <w:t xml:space="preserve">Actually fixed the bullshit where the Papal States would </w:t>
-      </w:r>
-      <w:proofErr w:type="gramStart"/>
-      <w:r>
-        <w:rPr>
-          <w:lang w:val="en-US"/>
-        </w:rPr>
-        <w:t>secede</w:t>
-      </w:r>
-      <w:proofErr w:type="gramEnd"/>
-      <w:r>
-        <w:rPr>
-          <w:lang w:val="en-US"/>
-        </w:rPr>
-        <w:t xml:space="preserve"> the Vatican while holding Rome.</w:t>
+        <w:t>Actually fixed the bullshit where the Papal States would secede the Vatican while holding Rome.</w:t>
       </w:r>
     </w:p>
     <w:p>
@@ -8468,27 +8172,13 @@
           <w:lang w:val="en-US"/>
         </w:rPr>
         <w:lastRenderedPageBreak/>
-        <w:t xml:space="preserve">Added Brahui culture to </w:t>
-      </w:r>
-      <w:proofErr w:type="gramStart"/>
-      <w:r>
-        <w:rPr>
-          <w:lang w:val="en-US"/>
-        </w:rPr>
-        <w:t>Balochistan</w:t>
-      </w:r>
-      <w:r>
-        <w:rPr>
-          <w:lang w:val="en-US"/>
-        </w:rPr>
-        <w:t>,</w:t>
-      </w:r>
-      <w:proofErr w:type="gramEnd"/>
-      <w:r>
-        <w:rPr>
-          <w:lang w:val="en-US"/>
-        </w:rPr>
-        <w:t xml:space="preserve"> changed Kalat’s main culture to Brahui, Balochi as accepted (At the time its rulers were Brahui.)</w:t>
+        <w:t>Added Brahui culture to Balochistan</w:t>
+      </w:r>
+      <w:r>
+        <w:rPr>
+          <w:lang w:val="en-US"/>
+        </w:rPr>
+        <w:t>, changed Kalat’s main culture to Brahui, Balochi as accepted (At the time its rulers were Brahui.)</w:t>
       </w:r>
     </w:p>
     <w:p>
@@ -8506,21 +8196,7 @@
         <w:rPr>
           <w:lang w:val="en-US"/>
         </w:rPr>
-        <w:t xml:space="preserve">Changed Quetta’s tradegood to </w:t>
-      </w:r>
-      <w:proofErr w:type="gramStart"/>
-      <w:r>
-        <w:rPr>
-          <w:lang w:val="en-US"/>
-        </w:rPr>
-        <w:t>coal,</w:t>
-      </w:r>
-      <w:proofErr w:type="gramEnd"/>
-      <w:r>
-        <w:rPr>
-          <w:lang w:val="en-US"/>
-        </w:rPr>
-        <w:t xml:space="preserve"> added Balochistan core.</w:t>
+        <w:t>Changed Quetta’s tradegood to coal, added Balochistan core.</w:t>
       </w:r>
     </w:p>
     <w:p>
@@ -8918,21 +8594,7 @@
         <w:rPr>
           <w:lang w:val="en-US"/>
         </w:rPr>
-        <w:t xml:space="preserve">Fixed Russia’s starting </w:t>
-      </w:r>
-      <w:proofErr w:type="gramStart"/>
-      <w:r>
-        <w:rPr>
-          <w:lang w:val="en-US"/>
-        </w:rPr>
-        <w:t>units,</w:t>
-      </w:r>
-      <w:proofErr w:type="gramEnd"/>
-      <w:r>
-        <w:rPr>
-          <w:lang w:val="en-US"/>
-        </w:rPr>
-        <w:t xml:space="preserve"> it was taking soldier pops from Alaska for some reason.</w:t>
+        <w:t>Fixed Russia’s starting units, it was taking soldier pops from Alaska for some reason.</w:t>
       </w:r>
     </w:p>
     <w:p>
@@ -9878,27 +9540,13 @@
         <w:rPr>
           <w:lang w:val="en-US"/>
         </w:rPr>
-        <w:t xml:space="preserve">s a big </w:t>
-      </w:r>
-      <w:proofErr w:type="gramStart"/>
-      <w:r>
-        <w:rPr>
-          <w:lang w:val="en-US"/>
-        </w:rPr>
-        <w:t>city</w:t>
-      </w:r>
-      <w:r>
-        <w:rPr>
-          <w:lang w:val="en-US"/>
-        </w:rPr>
-        <w:t>,</w:t>
-      </w:r>
-      <w:proofErr w:type="gramEnd"/>
-      <w:r>
-        <w:rPr>
-          <w:lang w:val="en-US"/>
-        </w:rPr>
-        <w:t xml:space="preserve"> province also encompasses Sabzevar, which is sizeable as well</w:t>
+        <w:t>s a big city</w:t>
+      </w:r>
+      <w:r>
+        <w:rPr>
+          <w:lang w:val="en-US"/>
+        </w:rPr>
+        <w:t>, province also encompasses Sabzevar, which is sizeable as well</w:t>
       </w:r>
       <w:r>
         <w:rPr>
@@ -10927,21 +10575,7 @@
         <w:rPr>
           <w:lang w:val="en-US"/>
         </w:rPr>
-        <w:t xml:space="preserve">Renamed Taman to </w:t>
-      </w:r>
-      <w:proofErr w:type="gramStart"/>
-      <w:r>
-        <w:rPr>
-          <w:lang w:val="en-US"/>
-        </w:rPr>
-        <w:t>Novorossiysk,</w:t>
-      </w:r>
-      <w:proofErr w:type="gramEnd"/>
-      <w:r>
-        <w:rPr>
-          <w:lang w:val="en-US"/>
-        </w:rPr>
-        <w:t xml:space="preserve"> reshaped the province and ceded to Russia</w:t>
+        <w:t>Renamed Taman to Novorossiysk, reshaped the province and ceded to Russia</w:t>
       </w:r>
       <w:r>
         <w:rPr>
@@ -11526,21 +11160,7 @@
         <w:rPr>
           <w:lang w:val="en-US"/>
         </w:rPr>
-        <w:t xml:space="preserve">Renamed Nishapur back to </w:t>
-      </w:r>
-      <w:proofErr w:type="gramStart"/>
-      <w:r>
-        <w:rPr>
-          <w:lang w:val="en-US"/>
-        </w:rPr>
-        <w:t>Sabzevar,</w:t>
-      </w:r>
-      <w:proofErr w:type="gramEnd"/>
-      <w:r>
-        <w:rPr>
-          <w:lang w:val="en-US"/>
-        </w:rPr>
-        <w:t xml:space="preserve"> reverted pop changes back to th</w:t>
+        <w:t>Renamed Nishapur back to Sabzevar, reverted pop changes back to th</w:t>
       </w:r>
       <w:r>
         <w:rPr>
@@ -12123,105 +11743,157 @@
         <w:rPr>
           <w:lang w:val="en-US"/>
         </w:rPr>
+        <w:t xml:space="preserve"> Ba</w:t>
+      </w:r>
+      <w:r>
+        <w:rPr>
+          <w:lang w:val="en-US"/>
+        </w:rPr>
+        <w:t>l</w:t>
+      </w:r>
+      <w:r>
+        <w:rPr>
+          <w:lang w:val="en-US"/>
+        </w:rPr>
+        <w:t xml:space="preserve"> el Mandeb</w:t>
+      </w:r>
+      <w:r>
+        <w:rPr>
+          <w:lang w:val="en-US"/>
+        </w:rPr>
+        <w:t xml:space="preserve"> (To Horn of Africa)</w:t>
+      </w:r>
+      <w:r>
+        <w:rPr>
+          <w:lang w:val="en-US"/>
+        </w:rPr>
+        <w:t xml:space="preserve"> and Straits of Obokk</w:t>
+      </w:r>
+      <w:r>
+        <w:rPr>
+          <w:lang w:val="en-US"/>
+        </w:rPr>
+        <w:t xml:space="preserve"> (To Bab el Mandeb)</w:t>
+      </w:r>
+      <w:r>
+        <w:rPr>
+          <w:lang w:val="en-US"/>
+        </w:rPr>
+        <w:t>.</w:t>
+      </w:r>
+      <w:r>
+        <w:rPr>
+          <w:lang w:val="en-US"/>
+        </w:rPr>
+        <w:t xml:space="preserve"> Laquedive islands</w:t>
+      </w:r>
+      <w:r>
+        <w:rPr>
+          <w:lang w:val="en-US"/>
+        </w:rPr>
+        <w:t xml:space="preserve"> (To Konkan Coast)</w:t>
+      </w:r>
+      <w:r>
+        <w:rPr>
+          <w:lang w:val="en-US"/>
+        </w:rPr>
+        <w:t xml:space="preserve"> and coast of Malabar</w:t>
+      </w:r>
+      <w:r>
+        <w:rPr>
+          <w:lang w:val="en-US"/>
+        </w:rPr>
+        <w:t xml:space="preserve"> (To Laccadive Sea)</w:t>
+      </w:r>
+      <w:r>
+        <w:rPr>
+          <w:lang w:val="en-US"/>
+        </w:rPr>
+        <w:t>.</w:t>
+      </w:r>
+      <w:r>
+        <w:rPr>
+          <w:lang w:val="en-US"/>
+        </w:rPr>
+        <w:t xml:space="preserve"> Renamed Mozambique Channel, Gulf of Zambeze and Coast of Natal to Northern, Central and Southern Mozambique Channel respectively.</w:t>
+      </w:r>
+      <w:r>
+        <w:rPr>
+          <w:lang w:val="en-US"/>
+        </w:rPr>
+        <w:t xml:space="preserve"> Swapped names of Del Cano Rise and Prince Edward Islands.</w:t>
+      </w:r>
+      <w:r>
+        <w:rPr>
+          <w:lang w:val="en-US"/>
+        </w:rPr>
+        <w:t xml:space="preserve"> Renamed Coast of Cameroon (To Coast of Kongo), Renamed Coast of Angola (To Skeleton Coast)</w:t>
+      </w:r>
+      <w:r>
+        <w:rPr>
+          <w:lang w:val="en-US"/>
+        </w:rPr>
+        <w:t>,</w:t>
+      </w:r>
+      <w:r>
+        <w:rPr>
+          <w:lang w:val="en-US"/>
+        </w:rPr>
         <w:t xml:space="preserve"> </w:t>
       </w:r>
-      <w:proofErr w:type="gramStart"/>
-      <w:r>
-        <w:rPr>
-          <w:lang w:val="en-US"/>
-        </w:rPr>
-        <w:t>Ba</w:t>
-      </w:r>
-      <w:r>
-        <w:rPr>
-          <w:lang w:val="en-US"/>
-        </w:rPr>
-        <w:t>l</w:t>
-      </w:r>
-      <w:proofErr w:type="gramEnd"/>
-      <w:r>
-        <w:rPr>
-          <w:lang w:val="en-US"/>
-        </w:rPr>
-        <w:t xml:space="preserve"> el Mandeb</w:t>
-      </w:r>
-      <w:r>
-        <w:rPr>
-          <w:lang w:val="en-US"/>
-        </w:rPr>
-        <w:t xml:space="preserve"> (To Horn of Africa)</w:t>
-      </w:r>
-      <w:r>
-        <w:rPr>
-          <w:lang w:val="en-US"/>
-        </w:rPr>
-        <w:t xml:space="preserve"> and Straits of Obokk</w:t>
-      </w:r>
-      <w:r>
-        <w:rPr>
-          <w:lang w:val="en-US"/>
-        </w:rPr>
-        <w:t xml:space="preserve"> (To Bab el Mandeb)</w:t>
-      </w:r>
-      <w:r>
-        <w:rPr>
-          <w:lang w:val="en-US"/>
-        </w:rPr>
-        <w:t>.</w:t>
-      </w:r>
-      <w:r>
-        <w:rPr>
-          <w:lang w:val="en-US"/>
-        </w:rPr>
-        <w:t xml:space="preserve"> Laquedive islands</w:t>
-      </w:r>
-      <w:r>
-        <w:rPr>
-          <w:lang w:val="en-US"/>
-        </w:rPr>
-        <w:t xml:space="preserve"> (To Konkan Coast)</w:t>
-      </w:r>
-      <w:r>
-        <w:rPr>
-          <w:lang w:val="en-US"/>
-        </w:rPr>
-        <w:t xml:space="preserve"> and coast of Malabar</w:t>
-      </w:r>
-      <w:r>
-        <w:rPr>
-          <w:lang w:val="en-US"/>
-        </w:rPr>
-        <w:t xml:space="preserve"> (To Laccadive Sea)</w:t>
-      </w:r>
-      <w:r>
-        <w:rPr>
-          <w:lang w:val="en-US"/>
-        </w:rPr>
-        <w:t>.</w:t>
-      </w:r>
-      <w:r>
-        <w:rPr>
-          <w:lang w:val="en-US"/>
-        </w:rPr>
-        <w:t xml:space="preserve"> Renamed Mozambique Channel, Gulf of Zambeze and Coast of Natal to Northern, Central and Southern Mozambique Channel respectively.</w:t>
-      </w:r>
-      <w:r>
-        <w:rPr>
-          <w:lang w:val="en-US"/>
-        </w:rPr>
-        <w:t xml:space="preserve"> Swapped names of Del Cano Rise and Prince Edward Islands.</w:t>
-      </w:r>
-      <w:r>
-        <w:rPr>
-          <w:lang w:val="en-US"/>
-        </w:rPr>
-        <w:t xml:space="preserve"> Renamed Coast of Cameroon (To Coast of Kongo), Renamed Coast of Angola (To Skeleton Coast)</w:t>
-      </w:r>
-      <w:r>
-        <w:rPr>
-          <w:lang w:val="en-US"/>
-        </w:rPr>
-        <w:t>,</w:t>
+      <w:r>
+        <w:rPr>
+          <w:lang w:val="en-US"/>
+        </w:rPr>
+        <w:t>r</w:t>
+      </w:r>
+      <w:r>
+        <w:rPr>
+          <w:lang w:val="en-US"/>
+        </w:rPr>
+        <w:t>enamed</w:t>
+      </w:r>
+      <w:r>
+        <w:rPr>
+          <w:lang w:val="en-US"/>
+        </w:rPr>
+        <w:t xml:space="preserve"> Gulf of Kongo (To Coast of Angola)</w:t>
+      </w:r>
+      <w:r>
+        <w:rPr>
+          <w:lang w:val="en-US"/>
+        </w:rPr>
+        <w:t xml:space="preserve"> and renamed St Paul Island (To</w:t>
+      </w:r>
+      <w:r>
+        <w:rPr>
+          <w:lang w:val="en-US"/>
+        </w:rPr>
+        <w:t xml:space="preserve"> Southeast Indian Basin</w:t>
+      </w:r>
+      <w:r>
+        <w:rPr>
+          <w:lang w:val="en-US"/>
+        </w:rPr>
+        <w:t>)</w:t>
+      </w:r>
+      <w:r>
+        <w:rPr>
+          <w:lang w:val="en-US"/>
+        </w:rPr>
+        <w:t>. Renamed Antofagasta Coast (To Atacama Coast), Atacama Coast (To Northern Chilean Coast) and Coast of Chile (To Central Chilean Coast.)</w:t>
+      </w:r>
+      <w:r>
+        <w:rPr>
+          <w:lang w:val="en-US"/>
+        </w:rPr>
+        <w:t xml:space="preserve"> Switched South Brazilian Basin for Martin Vaz Ridge; Fernando de Noronha and Romanche Gap. Switched Inaccessible Island with Coast of Tristan da Cunha. Renamed Inaccessible Island and Gough Island to South Atlantic (Couldn’t come up with a better name.)</w:t>
+      </w:r>
+      <w:r>
+        <w:rPr>
+          <w:lang w:val="en-US"/>
+        </w:rPr>
+        <w:t xml:space="preserve"> Changed Shetland Straits (To Coast of the Faroes), Jan Mayen Sea (To Northern Atlantic) and Spitzberg Sea (To Jan Mayen Sea.)</w:t>
       </w:r>
       <w:r>
         <w:rPr>
@@ -12229,66 +11901,6 @@
         </w:rPr>
         <w:t xml:space="preserve"> </w:t>
       </w:r>
-      <w:r>
-        <w:rPr>
-          <w:lang w:val="en-US"/>
-        </w:rPr>
-        <w:t>r</w:t>
-      </w:r>
-      <w:r>
-        <w:rPr>
-          <w:lang w:val="en-US"/>
-        </w:rPr>
-        <w:t>enamed</w:t>
-      </w:r>
-      <w:r>
-        <w:rPr>
-          <w:lang w:val="en-US"/>
-        </w:rPr>
-        <w:t xml:space="preserve"> Gulf of Kongo (To Coast of Angola)</w:t>
-      </w:r>
-      <w:r>
-        <w:rPr>
-          <w:lang w:val="en-US"/>
-        </w:rPr>
-        <w:t xml:space="preserve"> and renamed St Paul Island (To</w:t>
-      </w:r>
-      <w:r>
-        <w:rPr>
-          <w:lang w:val="en-US"/>
-        </w:rPr>
-        <w:t xml:space="preserve"> Southeast Indian Basin</w:t>
-      </w:r>
-      <w:r>
-        <w:rPr>
-          <w:lang w:val="en-US"/>
-        </w:rPr>
-        <w:t>)</w:t>
-      </w:r>
-      <w:r>
-        <w:rPr>
-          <w:lang w:val="en-US"/>
-        </w:rPr>
-        <w:t>. Renamed Antofagasta Coast (To Atacama Coast), Atacama Coast (To Northern Chilean Coast) and Coast of Chile (To Central Chilean Coast.)</w:t>
-      </w:r>
-      <w:r>
-        <w:rPr>
-          <w:lang w:val="en-US"/>
-        </w:rPr>
-        <w:t xml:space="preserve"> Switched South Brazilian Basin for Martin Vaz Ridge; Fernando de Noronha and Romanche Gap. Switched Inaccessible Island with Coast of Tristan da Cunha. Renamed Inaccessible Island and Gough Island to South Atlantic (Couldn’t come up with a better name.)</w:t>
-      </w:r>
-      <w:r>
-        <w:rPr>
-          <w:lang w:val="en-US"/>
-        </w:rPr>
-        <w:t xml:space="preserve"> Changed Shetland Straits (To Coast of the Faroes), Jan Mayen Sea (To Northern Atlantic) and Spitzberg Sea (To Jan Mayen Sea.)</w:t>
-      </w:r>
-      <w:r>
-        <w:rPr>
-          <w:lang w:val="en-US"/>
-        </w:rPr>
-        <w:t xml:space="preserve"> </w:t>
-      </w:r>
     </w:p>
     <w:p>
       <w:pPr>
@@ -12329,21 +11941,7 @@
         <w:rPr>
           <w:lang w:val="en-US"/>
         </w:rPr>
-        <w:t xml:space="preserve">-1080 farm size and -1000 mine </w:t>
-      </w:r>
-      <w:proofErr w:type="gramStart"/>
-      <w:r>
-        <w:rPr>
-          <w:lang w:val="en-US"/>
-        </w:rPr>
-        <w:t>size</w:t>
-      </w:r>
-      <w:proofErr w:type="gramEnd"/>
-      <w:r>
-        <w:rPr>
-          <w:lang w:val="en-US"/>
-        </w:rPr>
-        <w:t xml:space="preserve"> to </w:t>
+        <w:t xml:space="preserve">-1080 farm size and -1000 mine size to </w:t>
       </w:r>
       <w:r>
         <w:rPr>
@@ -14386,21 +13984,7 @@
         <w:rPr>
           <w:lang w:val="en-US"/>
         </w:rPr>
-        <w:t xml:space="preserve">. Previously it required either 45 </w:t>
-      </w:r>
-      <w:proofErr w:type="gramStart"/>
-      <w:r>
-        <w:rPr>
-          <w:lang w:val="en-US"/>
-        </w:rPr>
-        <w:t>prestige</w:t>
-      </w:r>
-      <w:proofErr w:type="gramEnd"/>
-      <w:r>
-        <w:rPr>
-          <w:lang w:val="en-US"/>
-        </w:rPr>
-        <w:t xml:space="preserve"> or doing research on the first rows of technology </w:t>
+        <w:t xml:space="preserve">. Previously it required either 45 prestige or doing research on the first rows of technology </w:t>
       </w:r>
       <w:r>
         <w:rPr>
@@ -15125,21 +14709,7 @@
         <w:rPr>
           <w:lang w:val="en-US"/>
         </w:rPr>
-        <w:t>Updated decision files to match the latest versions</w:t>
-      </w:r>
-      <w:proofErr w:type="gramStart"/>
-      <w:r>
-        <w:rPr>
-          <w:lang w:val="en-US"/>
-        </w:rPr>
-        <w:t>:;</w:t>
-      </w:r>
-      <w:proofErr w:type="gramEnd"/>
-      <w:r>
-        <w:rPr>
-          <w:lang w:val="en-US"/>
-        </w:rPr>
-        <w:t xml:space="preserve"> thanks to anon for pointing out the outdated files.</w:t>
+        <w:t>Updated decision files to match the latest versions:; thanks to anon for pointing out the outdated files.</w:t>
       </w:r>
     </w:p>
     <w:p>
@@ -16124,16 +15694,8 @@
         <w:rPr>
           <w:lang w:val="en-US"/>
         </w:rPr>
-        <w:t xml:space="preserve">, </w:t>
-      </w:r>
-      <w:proofErr w:type="gramStart"/>
-      <w:r>
-        <w:rPr>
-          <w:lang w:val="en-US"/>
-        </w:rPr>
-        <w:t>irredentism</w:t>
-      </w:r>
-      <w:proofErr w:type="gramEnd"/>
+        <w:t>, irredentism</w:t>
+      </w:r>
       <w:r>
         <w:rPr>
           <w:lang w:val="en-US"/>
@@ -16307,21 +15869,7 @@
         <w:rPr>
           <w:lang w:val="en-US"/>
         </w:rPr>
-        <w:t xml:space="preserve">Added some more flavor decisions and Russia and Alaska </w:t>
-      </w:r>
-      <w:proofErr w:type="gramStart"/>
-      <w:r>
-        <w:rPr>
-          <w:lang w:val="en-US"/>
-        </w:rPr>
-        <w:t>pertaining</w:t>
-      </w:r>
-      <w:proofErr w:type="gramEnd"/>
-      <w:r>
-        <w:rPr>
-          <w:lang w:val="en-US"/>
-        </w:rPr>
-        <w:t xml:space="preserve"> their American holdings.</w:t>
+        <w:t>Added some more flavor decisions and Russia and Alaska pertaining their American holdings.</w:t>
       </w:r>
     </w:p>
     <w:p>
@@ -16507,21 +16055,7 @@
         <w:rPr>
           <w:lang w:val="en-US"/>
         </w:rPr>
-        <w:t xml:space="preserve">Added a decision to turn Isla </w:t>
-      </w:r>
-      <w:proofErr w:type="gramStart"/>
-      <w:r>
-        <w:rPr>
-          <w:lang w:val="en-US"/>
-        </w:rPr>
-        <w:t>del</w:t>
-      </w:r>
-      <w:proofErr w:type="gramEnd"/>
-      <w:r>
-        <w:rPr>
-          <w:lang w:val="en-US"/>
-        </w:rPr>
-        <w:t xml:space="preserve"> Coco in Costa Rica into a penal colony.</w:t>
+        <w:t>Added a decision to turn Isla del Coco in Costa Rica into a penal colony.</w:t>
       </w:r>
     </w:p>
     <w:p>
@@ -17063,21 +16597,7 @@
         <w:rPr>
           <w:lang w:val="en-US"/>
         </w:rPr>
-        <w:t xml:space="preserve">Inverted Geneva Convention’s infamy gain, now you lose 0.01 </w:t>
-      </w:r>
-      <w:proofErr w:type="gramStart"/>
-      <w:r>
-        <w:rPr>
-          <w:lang w:val="en-US"/>
-        </w:rPr>
-        <w:t>infamy</w:t>
-      </w:r>
-      <w:proofErr w:type="gramEnd"/>
-      <w:r>
-        <w:rPr>
-          <w:lang w:val="en-US"/>
-        </w:rPr>
-        <w:t xml:space="preserve"> when you sign the devil’s pact.</w:t>
+        <w:t>Inverted Geneva Convention’s infamy gain, now you lose 0.01 infamy when you sign the devil’s pact.</w:t>
       </w:r>
     </w:p>
     <w:p>
@@ -17609,21 +17129,7 @@
         <w:rPr>
           <w:lang w:val="en-US"/>
         </w:rPr>
-        <w:t xml:space="preserve">Reworked the conditions under which the player can expel </w:t>
-      </w:r>
-      <w:proofErr w:type="gramStart"/>
-      <w:r>
-        <w:rPr>
-          <w:lang w:val="en-US"/>
-        </w:rPr>
-        <w:t>turks</w:t>
-      </w:r>
-      <w:proofErr w:type="gramEnd"/>
-      <w:r>
-        <w:rPr>
-          <w:lang w:val="en-US"/>
-        </w:rPr>
-        <w:t xml:space="preserve"> as GRE; now the player can only expel turks if TUR doesn’t own Konya, Trabzon, Gjirokaster, Skopje and Plovdiv.</w:t>
+        <w:t>Reworked the conditions under which the player can expel turks as GRE; now the player can only expel turks if TUR doesn’t own Konya, Trabzon, Gjirokaster, Skopje and Plovdiv.</w:t>
       </w:r>
     </w:p>
     <w:p>
@@ -17953,21 +17459,7 @@
         <w:rPr>
           <w:lang w:val="en-US"/>
         </w:rPr>
-        <w:t xml:space="preserve">Reworked the way </w:t>
-      </w:r>
-      <w:proofErr w:type="gramStart"/>
-      <w:r>
-        <w:rPr>
-          <w:lang w:val="en-US"/>
-        </w:rPr>
-        <w:t>north</w:t>
-      </w:r>
-      <w:proofErr w:type="gramEnd"/>
-      <w:r>
-        <w:rPr>
-          <w:lang w:val="en-US"/>
-        </w:rPr>
-        <w:t xml:space="preserve"> American minors request US statehood.</w:t>
+        <w:t>Reworked the way north American minors request US statehood.</w:t>
       </w:r>
     </w:p>
     <w:p>
@@ -18167,19 +17659,11 @@
         </w:rPr>
         <w:t xml:space="preserve">, </w:t>
       </w:r>
-      <w:proofErr w:type="gramStart"/>
-      <w:r>
-        <w:rPr>
-          <w:lang w:val="en-US"/>
-        </w:rPr>
-        <w:t>Arunachal</w:t>
-      </w:r>
-      <w:proofErr w:type="gramEnd"/>
-      <w:r>
-        <w:rPr>
-          <w:lang w:val="en-US"/>
-        </w:rPr>
-        <w:t>.</w:t>
+      <w:r>
+        <w:rPr>
+          <w:lang w:val="en-US"/>
+        </w:rPr>
+        <w:t>Arunachal.</w:t>
       </w:r>
     </w:p>
     <w:p>
@@ -18206,14 +17690,12 @@
         </w:rPr>
         <w:t xml:space="preserve">, </w:t>
       </w:r>
-      <w:proofErr w:type="gramStart"/>
       <w:r>
         <w:rPr>
           <w:lang w:val="en-US"/>
         </w:rPr>
         <w:t>Dartsedo</w:t>
       </w:r>
-      <w:proofErr w:type="gramEnd"/>
       <w:r>
         <w:rPr>
           <w:lang w:val="en-US"/>
@@ -18501,21 +17983,7 @@
         <w:rPr>
           <w:lang w:val="en-US"/>
         </w:rPr>
-        <w:t xml:space="preserve"> in Veracruz, Hopelchen and Ciudad </w:t>
-      </w:r>
-      <w:proofErr w:type="gramStart"/>
-      <w:r>
-        <w:rPr>
-          <w:lang w:val="en-US"/>
-        </w:rPr>
-        <w:t>del</w:t>
-      </w:r>
-      <w:proofErr w:type="gramEnd"/>
-      <w:r>
-        <w:rPr>
-          <w:lang w:val="en-US"/>
-        </w:rPr>
-        <w:t xml:space="preserve"> Carmen in Yucatan, Holpatin in Belize, Carmelita in Guatemala</w:t>
+        <w:t xml:space="preserve"> in Veracruz, Hopelchen and Ciudad del Carmen in Yucatan, Holpatin in Belize, Carmelita in Guatemala</w:t>
       </w:r>
       <w:r>
         <w:rPr>
@@ -18569,16 +18037,8 @@
         <w:rPr>
           <w:lang w:val="en-US"/>
         </w:rPr>
-        <w:t xml:space="preserve">Added the following regions: Campeche, East Yucatan, Belize, </w:t>
-      </w:r>
-      <w:proofErr w:type="gramStart"/>
-      <w:r>
-        <w:rPr>
-          <w:lang w:val="en-US"/>
-        </w:rPr>
-        <w:t>Peten</w:t>
-      </w:r>
-      <w:proofErr w:type="gramEnd"/>
+        <w:t>Added the following regions: Campeche, East Yucatan, Belize, Peten</w:t>
+      </w:r>
       <w:r>
         <w:rPr>
           <w:lang w:val="en-US"/>
@@ -19121,21 +18581,7 @@
         <w:rPr>
           <w:lang w:val="en-US"/>
         </w:rPr>
-        <w:t xml:space="preserve">, </w:t>
-      </w:r>
-      <w:proofErr w:type="gramStart"/>
-      <w:r>
-        <w:rPr>
-          <w:lang w:val="en-US"/>
-        </w:rPr>
-        <w:t>Bronze</w:t>
-      </w:r>
-      <w:proofErr w:type="gramEnd"/>
-      <w:r>
-        <w:rPr>
-          <w:lang w:val="en-US"/>
-        </w:rPr>
-        <w:t xml:space="preserve"> Artillery Factory</w:t>
+        <w:t>, Bronze Artillery Factory</w:t>
       </w:r>
       <w:r>
         <w:rPr>
@@ -19495,21 +18941,7 @@
         <w:rPr>
           <w:lang w:val="en-US"/>
         </w:rPr>
-        <w:t xml:space="preserve">Reshaped the following provinces: Bluefields, Puerto Lempira, </w:t>
-      </w:r>
-      <w:proofErr w:type="gramStart"/>
-      <w:r>
-        <w:rPr>
-          <w:lang w:val="en-US"/>
-        </w:rPr>
-        <w:t>Greytown</w:t>
-      </w:r>
-      <w:proofErr w:type="gramEnd"/>
-      <w:r>
-        <w:rPr>
-          <w:lang w:val="en-US"/>
-        </w:rPr>
-        <w:t>.</w:t>
+        <w:t>Reshaped the following provinces: Bluefields, Puerto Lempira, Greytown.</w:t>
       </w:r>
     </w:p>
     <w:p>
@@ -19545,16 +18977,8 @@
         <w:rPr>
           <w:lang w:val="en-US"/>
         </w:rPr>
-        <w:t xml:space="preserve">, </w:t>
-      </w:r>
-      <w:proofErr w:type="gramStart"/>
-      <w:r>
-        <w:rPr>
-          <w:lang w:val="en-US"/>
-        </w:rPr>
-        <w:t>Laz</w:t>
-      </w:r>
-      <w:proofErr w:type="gramEnd"/>
+        <w:t>, Laz</w:t>
+      </w:r>
       <w:r>
         <w:rPr>
           <w:lang w:val="en-US"/>
@@ -19905,16 +19329,56 @@
         <w:rPr>
           <w:lang w:val="en-US"/>
         </w:rPr>
-        <w:t xml:space="preserve">. It’s only used for Mexico during the 1855-1857 </w:t>
-      </w:r>
-      <w:proofErr w:type="gramStart"/>
-      <w:r>
-        <w:rPr>
-          <w:lang w:val="en-US"/>
-        </w:rPr>
-        <w:t>period</w:t>
-      </w:r>
-      <w:proofErr w:type="gramEnd"/>
+        <w:t>. It’s only used for Mexico during the 1855-1857 period.</w:t>
+      </w:r>
+    </w:p>
+    <w:p>
+      <w:pPr>
+        <w:pStyle w:val="ListParagraph"/>
+        <w:numPr>
+          <w:ilvl w:val="0"/>
+          <w:numId w:val="58"/>
+        </w:numPr>
+        <w:rPr>
+          <w:lang w:val="en-US"/>
+        </w:rPr>
+      </w:pPr>
+      <w:r>
+        <w:rPr>
+          <w:lang w:val="en-US"/>
+        </w:rPr>
+        <w:t>Enabled socialists to rule presidential dictatorships</w:t>
+      </w:r>
+      <w:r>
+        <w:rPr>
+          <w:lang w:val="en-US"/>
+        </w:rPr>
+        <w:t>,</w:t>
+      </w:r>
+      <w:r>
+        <w:rPr>
+          <w:lang w:val="en-US"/>
+        </w:rPr>
+        <w:t xml:space="preserve"> </w:t>
+      </w:r>
+      <w:r>
+        <w:rPr>
+          <w:lang w:val="en-US"/>
+        </w:rPr>
+        <w:t>and theocracies</w:t>
+      </w:r>
+      <w:r>
+        <w:rPr>
+          <w:lang w:val="en-US"/>
+        </w:rPr>
+        <w:t xml:space="preserve"> and monarchies</w:t>
+      </w:r>
+      <w:r>
+        <w:rPr>
+          <w:lang w:val="en-US"/>
+        </w:rPr>
+        <w:t xml:space="preserve"> to appoint fascist parties in their upper house</w:t>
+      </w:r>
       <w:r>
         <w:rPr>
           <w:lang w:val="en-US"/>
@@ -19937,37 +19401,55 @@
         <w:rPr>
           <w:lang w:val="en-US"/>
         </w:rPr>
-        <w:t>Enabled socialists to rule presidential dictatorships</w:t>
-      </w:r>
-      <w:r>
-        <w:rPr>
-          <w:lang w:val="en-US"/>
-        </w:rPr>
-        <w:t>,</w:t>
-      </w:r>
-      <w:r>
-        <w:rPr>
-          <w:lang w:val="en-US"/>
-        </w:rPr>
-        <w:t xml:space="preserve"> </w:t>
-      </w:r>
-      <w:r>
-        <w:rPr>
-          <w:lang w:val="en-US"/>
-        </w:rPr>
-        <w:t>and theocracies</w:t>
-      </w:r>
-      <w:r>
-        <w:rPr>
-          <w:lang w:val="en-US"/>
-        </w:rPr>
-        <w:t xml:space="preserve"> and monarchies</w:t>
-      </w:r>
-      <w:r>
-        <w:rPr>
-          <w:lang w:val="en-US"/>
-        </w:rPr>
-        <w:t xml:space="preserve"> to appoint fascist parties in their upper house</w:t>
+        <w:t>New cultures: Yucateco</w:t>
+      </w:r>
+    </w:p>
+    <w:p>
+      <w:pPr>
+        <w:pStyle w:val="ListParagraph"/>
+        <w:numPr>
+          <w:ilvl w:val="0"/>
+          <w:numId w:val="58"/>
+        </w:numPr>
+        <w:rPr>
+          <w:lang w:val="en-US"/>
+        </w:rPr>
+      </w:pPr>
+      <w:r>
+        <w:rPr>
+          <w:lang w:val="en-US"/>
+        </w:rPr>
+        <w:t>Made decision to annex the reformed USCA as GP Mexico.</w:t>
+      </w:r>
+    </w:p>
+    <w:p>
+      <w:pPr>
+        <w:pStyle w:val="ListParagraph"/>
+        <w:numPr>
+          <w:ilvl w:val="0"/>
+          <w:numId w:val="58"/>
+        </w:numPr>
+        <w:rPr>
+          <w:lang w:val="en-US"/>
+        </w:rPr>
+      </w:pPr>
+      <w:r>
+        <w:rPr>
+          <w:lang w:val="en-US"/>
+        </w:rPr>
+        <w:t>Rebalanced pops in Central America, added natives</w:t>
+      </w:r>
+      <w:r>
+        <w:rPr>
+          <w:lang w:val="en-US"/>
+        </w:rPr>
+        <w:t xml:space="preserve"> and </w:t>
+      </w:r>
+      <w:r>
+        <w:rPr>
+          <w:lang w:val="en-US"/>
+        </w:rPr>
+        <w:t>negroes</w:t>
       </w:r>
       <w:r>
         <w:rPr>
@@ -19991,7 +19473,7 @@
         <w:rPr>
           <w:lang w:val="en-US"/>
         </w:rPr>
-        <w:t>New cultures: Yucateco</w:t>
+        <w:t>Somewhat corrected Qinghai’s borders.</w:t>
       </w:r>
     </w:p>
     <w:p>
@@ -20009,7 +19491,7 @@
         <w:rPr>
           <w:lang w:val="en-US"/>
         </w:rPr>
-        <w:t>Made decision to annex the reformed USCA as GP Mexico.</w:t>
+        <w:t>Rebalanced pops in Tibet, Qinghai, Kashmir and Sikkim.</w:t>
       </w:r>
     </w:p>
     <w:p>
@@ -20027,22 +19509,146 @@
         <w:rPr>
           <w:lang w:val="en-US"/>
         </w:rPr>
-        <w:t>Rebalanced pops in Central America, added natives</w:t>
-      </w:r>
-      <w:r>
-        <w:rPr>
-          <w:lang w:val="en-US"/>
-        </w:rPr>
-        <w:t xml:space="preserve"> and </w:t>
-      </w:r>
-      <w:proofErr w:type="gramStart"/>
-      <w:r>
-        <w:rPr>
-          <w:lang w:val="en-US"/>
-        </w:rPr>
-        <w:t>negroes</w:t>
-      </w:r>
-      <w:proofErr w:type="gramEnd"/>
+        <w:t xml:space="preserve">Renamed Thimphu to </w:t>
+      </w:r>
+      <w:r>
+        <w:rPr>
+          <w:lang w:val="en-US"/>
+        </w:rPr>
+        <w:t>Punakha</w:t>
+      </w:r>
+      <w:r>
+        <w:rPr>
+          <w:lang w:val="en-US"/>
+        </w:rPr>
+        <w:t xml:space="preserve"> since </w:t>
+      </w:r>
+      <w:r>
+        <w:rPr>
+          <w:lang w:val="en-US"/>
+        </w:rPr>
+        <w:t>that</w:t>
+      </w:r>
+      <w:r>
+        <w:rPr>
+          <w:lang w:val="en-US"/>
+        </w:rPr>
+        <w:t xml:space="preserve"> city was made the capital of Bhutan in the 1950’s.</w:t>
+      </w:r>
+    </w:p>
+    <w:p>
+      <w:pPr>
+        <w:pStyle w:val="ListParagraph"/>
+        <w:numPr>
+          <w:ilvl w:val="0"/>
+          <w:numId w:val="58"/>
+        </w:numPr>
+        <w:rPr>
+          <w:lang w:val="en-US"/>
+        </w:rPr>
+      </w:pPr>
+      <w:r>
+        <w:rPr>
+          <w:lang w:val="en-US"/>
+        </w:rPr>
+        <w:t>Reworked mountain passes in the Himalayas and Pamir to better fit the new provinces.</w:t>
+      </w:r>
+    </w:p>
+    <w:p>
+      <w:pPr>
+        <w:pStyle w:val="ListParagraph"/>
+        <w:numPr>
+          <w:ilvl w:val="0"/>
+          <w:numId w:val="58"/>
+        </w:numPr>
+        <w:rPr>
+          <w:lang w:val="en-US"/>
+        </w:rPr>
+      </w:pPr>
+      <w:r>
+        <w:rPr>
+          <w:lang w:val="en-US"/>
+        </w:rPr>
+        <w:t>Added the Ante-Lebanon and Jabal Druze to terrain details.</w:t>
+      </w:r>
+    </w:p>
+    <w:p>
+      <w:pPr>
+        <w:pStyle w:val="ListParagraph"/>
+        <w:numPr>
+          <w:ilvl w:val="0"/>
+          <w:numId w:val="58"/>
+        </w:numPr>
+        <w:rPr>
+          <w:lang w:val="en-US"/>
+        </w:rPr>
+      </w:pPr>
+      <w:r>
+        <w:rPr>
+          <w:lang w:val="en-US"/>
+        </w:rPr>
+        <w:t>Added more Coptic pops in Egypt.</w:t>
+      </w:r>
+    </w:p>
+    <w:p>
+      <w:pPr>
+        <w:pStyle w:val="ListParagraph"/>
+        <w:numPr>
+          <w:ilvl w:val="0"/>
+          <w:numId w:val="58"/>
+        </w:numPr>
+        <w:rPr>
+          <w:lang w:val="en-US"/>
+        </w:rPr>
+      </w:pPr>
+      <w:r>
+        <w:rPr>
+          <w:lang w:val="en-US"/>
+        </w:rPr>
+        <w:t>Rebalanced Christian pops in the Levant.</w:t>
+      </w:r>
+    </w:p>
+    <w:p>
+      <w:pPr>
+        <w:pStyle w:val="ListParagraph"/>
+        <w:numPr>
+          <w:ilvl w:val="0"/>
+          <w:numId w:val="58"/>
+        </w:numPr>
+        <w:rPr>
+          <w:lang w:val="en-US"/>
+        </w:rPr>
+      </w:pPr>
+      <w:r>
+        <w:rPr>
+          <w:lang w:val="en-US"/>
+        </w:rPr>
+        <w:t>Rebalanced pops in the Kazakh Khanate.</w:t>
+      </w:r>
+    </w:p>
+    <w:p>
+      <w:pPr>
+        <w:pStyle w:val="ListParagraph"/>
+        <w:numPr>
+          <w:ilvl w:val="0"/>
+          <w:numId w:val="58"/>
+        </w:numPr>
+        <w:rPr>
+          <w:lang w:val="en-US"/>
+        </w:rPr>
+      </w:pPr>
+      <w:r>
+        <w:rPr>
+          <w:lang w:val="en-US"/>
+        </w:rPr>
+        <w:t xml:space="preserve">Rebalanced Hui pops in </w:t>
+      </w:r>
+      <w:r>
+        <w:rPr>
+          <w:lang w:val="en-US"/>
+        </w:rPr>
+        <w:t>Xinjiang</w:t>
+      </w:r>
       <w:r>
         <w:rPr>
           <w:lang w:val="en-US"/>
@@ -20065,7 +19671,13 @@
         <w:rPr>
           <w:lang w:val="en-US"/>
         </w:rPr>
-        <w:t>Somewhat corrected Qinghai’s borders.</w:t>
+        <w:t>Rebalanced pops in Indochina/south china to be more realistic</w:t>
+      </w:r>
+      <w:r>
+        <w:rPr>
+          <w:lang w:val="en-US"/>
+        </w:rPr>
+        <w:t>.</w:t>
       </w:r>
     </w:p>
     <w:p>
@@ -20083,7 +19695,7 @@
         <w:rPr>
           <w:lang w:val="en-US"/>
         </w:rPr>
-        <w:t>Rebalanced pops in Tibet, Qinghai, Kashmir and Sikkim.</w:t>
+        <w:t>Rebalanced pops in Qinghai.</w:t>
       </w:r>
     </w:p>
     <w:p>
@@ -20101,31 +19713,7 @@
         <w:rPr>
           <w:lang w:val="en-US"/>
         </w:rPr>
-        <w:t xml:space="preserve">Renamed Thimphu to </w:t>
-      </w:r>
-      <w:r>
-        <w:rPr>
-          <w:lang w:val="en-US"/>
-        </w:rPr>
-        <w:t>Punakha</w:t>
-      </w:r>
-      <w:r>
-        <w:rPr>
-          <w:lang w:val="en-US"/>
-        </w:rPr>
-        <w:t xml:space="preserve"> since </w:t>
-      </w:r>
-      <w:r>
-        <w:rPr>
-          <w:lang w:val="en-US"/>
-        </w:rPr>
-        <w:t>that</w:t>
-      </w:r>
-      <w:r>
-        <w:rPr>
-          <w:lang w:val="en-US"/>
-        </w:rPr>
-        <w:t xml:space="preserve"> city was made the capital of Bhutan in the 1950’s.</w:t>
+        <w:t>Beautified the Aral Sea and Syr &amp; Amur Darya rivers</w:t>
       </w:r>
     </w:p>
     <w:p>
@@ -20143,7 +19731,7 @@
         <w:rPr>
           <w:lang w:val="en-US"/>
         </w:rPr>
-        <w:t>Reworked mountain passes in the Himalayas and Pamir to better fit the new provinces.</w:t>
+        <w:t>Remade terrain around the Urals.</w:t>
       </w:r>
     </w:p>
     <w:p>
@@ -20161,7 +19749,25 @@
         <w:rPr>
           <w:lang w:val="en-US"/>
         </w:rPr>
-        <w:t>Added the Ante-Lebanon and Jabal Druze to terrain details.</w:t>
+        <w:t>Split Iranian and Turanian cultures from</w:t>
+      </w:r>
+      <w:r>
+        <w:rPr>
+          <w:lang w:val="en-US"/>
+        </w:rPr>
+        <w:t xml:space="preserve"> the</w:t>
+      </w:r>
+      <w:r>
+        <w:rPr>
+          <w:lang w:val="en-US"/>
+        </w:rPr>
+        <w:t xml:space="preserve"> Iranian-Turanian</w:t>
+      </w:r>
+      <w:r>
+        <w:rPr>
+          <w:lang w:val="en-US"/>
+        </w:rPr>
+        <w:t xml:space="preserve"> group.</w:t>
       </w:r>
     </w:p>
     <w:p>
@@ -20179,7 +19785,7 @@
         <w:rPr>
           <w:lang w:val="en-US"/>
         </w:rPr>
-        <w:t>Added more Coptic pops in Egypt.</w:t>
+        <w:t>Updated the Great Game events and decisions to better fit the new reworked central asia.</w:t>
       </w:r>
     </w:p>
     <w:p>
@@ -20197,7 +19803,7 @@
         <w:rPr>
           <w:lang w:val="en-US"/>
         </w:rPr>
-        <w:t>Rebalanced Christian pops in the Levant.</w:t>
+        <w:t>Updated all the Persian, arab and great game events to better fit the reworked levant and Arabia.</w:t>
       </w:r>
     </w:p>
     <w:p>
@@ -20215,7 +19821,13 @@
         <w:rPr>
           <w:lang w:val="en-US"/>
         </w:rPr>
-        <w:t>Rebalanced pops in the Kazakh Khanate.</w:t>
+        <w:t>Integrated the following HPM submods: Steppe Wolfe and Israel Mod.</w:t>
+      </w:r>
+      <w:r>
+        <w:rPr>
+          <w:lang w:val="en-US"/>
+        </w:rPr>
+        <w:t>Kredits to their respective creators.</w:t>
       </w:r>
     </w:p>
     <w:p>
@@ -20233,253 +19845,7 @@
         <w:rPr>
           <w:lang w:val="en-US"/>
         </w:rPr>
-        <w:t xml:space="preserve">Rebalanced Hui pops in </w:t>
-      </w:r>
-      <w:r>
-        <w:rPr>
-          <w:lang w:val="en-US"/>
-        </w:rPr>
-        <w:t>Xinjiang</w:t>
-      </w:r>
-      <w:r>
-        <w:rPr>
-          <w:lang w:val="en-US"/>
-        </w:rPr>
-        <w:t>.</w:t>
-      </w:r>
-    </w:p>
-    <w:p>
-      <w:pPr>
-        <w:pStyle w:val="ListParagraph"/>
-        <w:numPr>
-          <w:ilvl w:val="0"/>
-          <w:numId w:val="58"/>
-        </w:numPr>
-        <w:rPr>
-          <w:lang w:val="en-US"/>
-        </w:rPr>
-      </w:pPr>
-      <w:r>
-        <w:rPr>
-          <w:lang w:val="en-US"/>
-        </w:rPr>
-        <w:t>Rebalanced pops in Indochina/south china to be more realistic</w:t>
-      </w:r>
-      <w:r>
-        <w:rPr>
-          <w:lang w:val="en-US"/>
-        </w:rPr>
-        <w:t>.</w:t>
-      </w:r>
-    </w:p>
-    <w:p>
-      <w:pPr>
-        <w:pStyle w:val="ListParagraph"/>
-        <w:numPr>
-          <w:ilvl w:val="0"/>
-          <w:numId w:val="58"/>
-        </w:numPr>
-        <w:rPr>
-          <w:lang w:val="en-US"/>
-        </w:rPr>
-      </w:pPr>
-      <w:r>
-        <w:rPr>
-          <w:lang w:val="en-US"/>
-        </w:rPr>
-        <w:t>Rebalanced pops in Qinghai.</w:t>
-      </w:r>
-    </w:p>
-    <w:p>
-      <w:pPr>
-        <w:pStyle w:val="ListParagraph"/>
-        <w:numPr>
-          <w:ilvl w:val="0"/>
-          <w:numId w:val="58"/>
-        </w:numPr>
-        <w:rPr>
-          <w:lang w:val="en-US"/>
-        </w:rPr>
-      </w:pPr>
-      <w:r>
-        <w:rPr>
-          <w:lang w:val="en-US"/>
-        </w:rPr>
-        <w:t>Beautified the Aral Sea and Syr &amp; Amur Darya rivers</w:t>
-      </w:r>
-    </w:p>
-    <w:p>
-      <w:pPr>
-        <w:pStyle w:val="ListParagraph"/>
-        <w:numPr>
-          <w:ilvl w:val="0"/>
-          <w:numId w:val="58"/>
-        </w:numPr>
-        <w:rPr>
-          <w:lang w:val="en-US"/>
-        </w:rPr>
-      </w:pPr>
-      <w:r>
-        <w:rPr>
-          <w:lang w:val="en-US"/>
-        </w:rPr>
-        <w:t>Remade terrain around the Urals.</w:t>
-      </w:r>
-    </w:p>
-    <w:p>
-      <w:pPr>
-        <w:pStyle w:val="ListParagraph"/>
-        <w:numPr>
-          <w:ilvl w:val="0"/>
-          <w:numId w:val="58"/>
-        </w:numPr>
-        <w:rPr>
-          <w:lang w:val="en-US"/>
-        </w:rPr>
-      </w:pPr>
-      <w:r>
-        <w:rPr>
-          <w:lang w:val="en-US"/>
-        </w:rPr>
-        <w:t>Split Iranian and Turanian cultures from</w:t>
-      </w:r>
-      <w:r>
-        <w:rPr>
-          <w:lang w:val="en-US"/>
-        </w:rPr>
-        <w:t xml:space="preserve"> the</w:t>
-      </w:r>
-      <w:r>
-        <w:rPr>
-          <w:lang w:val="en-US"/>
-        </w:rPr>
-        <w:t xml:space="preserve"> Iranian-Turanian</w:t>
-      </w:r>
-      <w:r>
-        <w:rPr>
-          <w:lang w:val="en-US"/>
-        </w:rPr>
-        <w:t xml:space="preserve"> group.</w:t>
-      </w:r>
-    </w:p>
-    <w:p>
-      <w:pPr>
-        <w:pStyle w:val="ListParagraph"/>
-        <w:numPr>
-          <w:ilvl w:val="0"/>
-          <w:numId w:val="58"/>
-        </w:numPr>
-        <w:rPr>
-          <w:lang w:val="en-US"/>
-        </w:rPr>
-      </w:pPr>
-      <w:r>
-        <w:rPr>
-          <w:lang w:val="en-US"/>
-        </w:rPr>
-        <w:t xml:space="preserve">Updated the Great Game events and decisions to better fit the new reworked central </w:t>
-      </w:r>
-      <w:proofErr w:type="gramStart"/>
-      <w:r>
-        <w:rPr>
-          <w:lang w:val="en-US"/>
-        </w:rPr>
-        <w:t>asia</w:t>
-      </w:r>
-      <w:proofErr w:type="gramEnd"/>
-      <w:r>
-        <w:rPr>
-          <w:lang w:val="en-US"/>
-        </w:rPr>
-        <w:t>.</w:t>
-      </w:r>
-    </w:p>
-    <w:p>
-      <w:pPr>
-        <w:pStyle w:val="ListParagraph"/>
-        <w:numPr>
-          <w:ilvl w:val="0"/>
-          <w:numId w:val="58"/>
-        </w:numPr>
-        <w:rPr>
-          <w:lang w:val="en-US"/>
-        </w:rPr>
-      </w:pPr>
-      <w:r>
-        <w:rPr>
-          <w:lang w:val="en-US"/>
-        </w:rPr>
-        <w:t xml:space="preserve">Updated all the Persian, </w:t>
-      </w:r>
-      <w:proofErr w:type="gramStart"/>
-      <w:r>
-        <w:rPr>
-          <w:lang w:val="en-US"/>
-        </w:rPr>
-        <w:t>arab</w:t>
-      </w:r>
-      <w:proofErr w:type="gramEnd"/>
-      <w:r>
-        <w:rPr>
-          <w:lang w:val="en-US"/>
-        </w:rPr>
-        <w:t xml:space="preserve"> and great game events to better fit the reworked levant and Arabia.</w:t>
-      </w:r>
-    </w:p>
-    <w:p>
-      <w:pPr>
-        <w:pStyle w:val="ListParagraph"/>
-        <w:numPr>
-          <w:ilvl w:val="0"/>
-          <w:numId w:val="58"/>
-        </w:numPr>
-        <w:rPr>
-          <w:lang w:val="en-US"/>
-        </w:rPr>
-      </w:pPr>
-      <w:r>
-        <w:rPr>
-          <w:lang w:val="en-US"/>
-        </w:rPr>
-        <w:t>Integrated the following HPM submods: Steppe Wolfe and Israel Mod.</w:t>
-      </w:r>
-      <w:r>
-        <w:rPr>
-          <w:lang w:val="en-US"/>
-        </w:rPr>
-        <w:t>Kredits to their respective creators.</w:t>
-      </w:r>
-    </w:p>
-    <w:p>
-      <w:pPr>
-        <w:pStyle w:val="ListParagraph"/>
-        <w:numPr>
-          <w:ilvl w:val="0"/>
-          <w:numId w:val="58"/>
-        </w:numPr>
-        <w:rPr>
-          <w:lang w:val="en-US"/>
-        </w:rPr>
-      </w:pPr>
-      <w:r>
-        <w:rPr>
-          <w:lang w:val="en-US"/>
-        </w:rPr>
-        <w:t xml:space="preserve">Added a machine parts factory to </w:t>
-      </w:r>
-      <w:proofErr w:type="gramStart"/>
-      <w:r>
-        <w:rPr>
-          <w:lang w:val="en-US"/>
-        </w:rPr>
-        <w:t>new york</w:t>
-      </w:r>
-      <w:proofErr w:type="gramEnd"/>
-      <w:r>
-        <w:rPr>
-          <w:lang w:val="en-US"/>
-        </w:rPr>
-        <w:t>.</w:t>
+        <w:t>Added a machine parts factory to new york.</w:t>
       </w:r>
     </w:p>
     <w:p>
@@ -20760,14 +20126,7 @@
         <w:rPr>
           <w:lang w:val="en-US"/>
         </w:rPr>
-        <w:t xml:space="preserve">, checksum </w:t>
-      </w:r>
-      <w:proofErr w:type="gramStart"/>
-      <w:r>
-        <w:rPr>
-          <w:lang w:val="en-US"/>
-        </w:rPr>
-        <w:t xml:space="preserve">HICW </w:t>
+        <w:t xml:space="preserve">, checksum HICW </w:t>
       </w:r>
       <w:r>
         <w:rPr>
@@ -20775,7 +20134,6 @@
         </w:rPr>
         <w:t>:</w:t>
       </w:r>
-      <w:proofErr w:type="gramEnd"/>
     </w:p>
     <w:p>
       <w:pPr>
@@ -21041,21 +20399,7 @@
         <w:rPr>
           <w:lang w:val="en-US"/>
         </w:rPr>
-        <w:t xml:space="preserve">, </w:t>
-      </w:r>
-      <w:proofErr w:type="gramStart"/>
-      <w:r>
-        <w:rPr>
-          <w:lang w:val="en-US"/>
-        </w:rPr>
-        <w:t>Jungle</w:t>
-      </w:r>
-      <w:proofErr w:type="gramEnd"/>
-      <w:r>
-        <w:rPr>
-          <w:lang w:val="en-US"/>
-        </w:rPr>
-        <w:t xml:space="preserve"> Hills</w:t>
+        <w:t>, Jungle Hills</w:t>
       </w:r>
       <w:r>
         <w:rPr>
@@ -21285,16 +20629,379 @@
         <w:rPr>
           <w:lang w:val="en-US"/>
         </w:rPr>
-        <w:t xml:space="preserve">Gave TUR developing academia (20% tech research malus) and a way to get rid of the modifier by enacting the tanzimat reforms and having 90 </w:t>
-      </w:r>
-      <w:proofErr w:type="gramStart"/>
-      <w:r>
-        <w:rPr>
-          <w:lang w:val="en-US"/>
-        </w:rPr>
-        <w:t>prestige</w:t>
-      </w:r>
-      <w:proofErr w:type="gramEnd"/>
+        <w:t>Gave TUR developing academia (20% tech research malus) and a way to get rid of the modifier by enacting the tanzimat reforms and having 90 prestige.</w:t>
+      </w:r>
+    </w:p>
+    <w:p>
+      <w:pPr>
+        <w:pStyle w:val="ListParagraph"/>
+        <w:numPr>
+          <w:ilvl w:val="0"/>
+          <w:numId w:val="62"/>
+        </w:numPr>
+        <w:rPr>
+          <w:lang w:val="en-US"/>
+        </w:rPr>
+      </w:pPr>
+      <w:r>
+        <w:rPr>
+          <w:lang w:val="en-US"/>
+        </w:rPr>
+        <w:t>Reduced the active time for the academic_confusion malus (changing tech schools) from 10 years to 2.5 years.</w:t>
+      </w:r>
+    </w:p>
+    <w:p>
+      <w:pPr>
+        <w:pStyle w:val="ListParagraph"/>
+        <w:numPr>
+          <w:ilvl w:val="0"/>
+          <w:numId w:val="62"/>
+        </w:numPr>
+        <w:rPr>
+          <w:lang w:val="en-US"/>
+        </w:rPr>
+      </w:pPr>
+      <w:r>
+        <w:rPr>
+          <w:lang w:val="en-US"/>
+        </w:rPr>
+        <w:t>Added several new provinces to: Venezuela, Colombia.</w:t>
+      </w:r>
+    </w:p>
+    <w:p>
+      <w:pPr>
+        <w:pStyle w:val="ListParagraph"/>
+        <w:numPr>
+          <w:ilvl w:val="0"/>
+          <w:numId w:val="62"/>
+        </w:numPr>
+        <w:rPr>
+          <w:lang w:val="en-US"/>
+        </w:rPr>
+      </w:pPr>
+      <w:r>
+        <w:rPr>
+          <w:lang w:val="en-US"/>
+        </w:rPr>
+        <w:t>Added several new regions to: Colombia, Venezuela, Greenland &amp; Iceland.</w:t>
+      </w:r>
+    </w:p>
+    <w:p>
+      <w:pPr>
+        <w:pStyle w:val="ListParagraph"/>
+        <w:numPr>
+          <w:ilvl w:val="0"/>
+          <w:numId w:val="62"/>
+        </w:numPr>
+        <w:rPr>
+          <w:lang w:val="en-US"/>
+        </w:rPr>
+      </w:pPr>
+      <w:r>
+        <w:rPr>
+          <w:lang w:val="en-US"/>
+        </w:rPr>
+        <w:t>Diamond Rush in Gran Sabana and the founding of Santa Elena de Uairen</w:t>
+      </w:r>
+    </w:p>
+    <w:p>
+      <w:pPr>
+        <w:pStyle w:val="ListParagraph"/>
+        <w:numPr>
+          <w:ilvl w:val="0"/>
+          <w:numId w:val="62"/>
+        </w:numPr>
+        <w:rPr>
+          <w:lang w:val="en-US"/>
+        </w:rPr>
+      </w:pPr>
+      <w:r>
+        <w:rPr>
+          <w:lang w:val="en-US"/>
+        </w:rPr>
+        <w:t>Rubber and oil event</w:t>
+      </w:r>
+      <w:r>
+        <w:rPr>
+          <w:lang w:val="en-US"/>
+        </w:rPr>
+        <w:t xml:space="preserve"> integration</w:t>
+      </w:r>
+      <w:r>
+        <w:rPr>
+          <w:lang w:val="en-US"/>
+        </w:rPr>
+        <w:t xml:space="preserve"> for the new provinces.</w:t>
+      </w:r>
+    </w:p>
+    <w:p>
+      <w:pPr>
+        <w:pStyle w:val="ListParagraph"/>
+        <w:numPr>
+          <w:ilvl w:val="0"/>
+          <w:numId w:val="62"/>
+        </w:numPr>
+        <w:rPr>
+          <w:lang w:val="en-US"/>
+        </w:rPr>
+      </w:pPr>
+      <w:r>
+        <w:rPr>
+          <w:lang w:val="en-US"/>
+        </w:rPr>
+        <w:t>Re-added the stupid modular new RGOs</w:t>
+      </w:r>
+    </w:p>
+    <w:p>
+      <w:pPr>
+        <w:rPr>
+          <w:lang w:val="en-US"/>
+        </w:rPr>
+      </w:pPr>
+      <w:r>
+        <w:rPr>
+          <w:lang w:val="en-US"/>
+        </w:rPr>
+        <w:t xml:space="preserve">V0.0.4, checksum </w:t>
+      </w:r>
+      <w:r>
+        <w:rPr>
+          <w:lang w:val="en-US"/>
+        </w:rPr>
+        <w:t>n1gg3rs</w:t>
+      </w:r>
+      <w:r>
+        <w:rPr>
+          <w:lang w:val="en-US"/>
+        </w:rPr>
+        <w:t>:</w:t>
+      </w:r>
+    </w:p>
+    <w:p>
+      <w:pPr>
+        <w:pStyle w:val="ListParagraph"/>
+        <w:numPr>
+          <w:ilvl w:val="0"/>
+          <w:numId w:val="63"/>
+        </w:numPr>
+        <w:rPr>
+          <w:lang w:val="en-US"/>
+        </w:rPr>
+      </w:pPr>
+      <w:r>
+        <w:rPr>
+          <w:lang w:val="en-US"/>
+        </w:rPr>
+        <w:t>Added several new provinces and regions to: Pannonian basin, Balkans, Ukraine.</w:t>
+      </w:r>
+    </w:p>
+    <w:p>
+      <w:pPr>
+        <w:pStyle w:val="ListParagraph"/>
+        <w:numPr>
+          <w:ilvl w:val="0"/>
+          <w:numId w:val="63"/>
+        </w:numPr>
+        <w:rPr>
+          <w:lang w:val="en-US"/>
+        </w:rPr>
+      </w:pPr>
+      <w:r>
+        <w:rPr>
+          <w:lang w:val="en-US"/>
+        </w:rPr>
+        <w:t>Added mountain passes to the Carpathians.</w:t>
+      </w:r>
+    </w:p>
+    <w:p>
+      <w:pPr>
+        <w:pStyle w:val="ListParagraph"/>
+        <w:numPr>
+          <w:ilvl w:val="0"/>
+          <w:numId w:val="63"/>
+        </w:numPr>
+        <w:rPr>
+          <w:lang w:val="en-US"/>
+        </w:rPr>
+      </w:pPr>
+      <w:r>
+        <w:rPr>
+          <w:lang w:val="en-US"/>
+        </w:rPr>
+        <w:t>New cultures: Rusyn, Vlach, Gagauz, Tuvan.</w:t>
+      </w:r>
+    </w:p>
+    <w:p>
+      <w:pPr>
+        <w:pStyle w:val="ListParagraph"/>
+        <w:numPr>
+          <w:ilvl w:val="0"/>
+          <w:numId w:val="63"/>
+        </w:numPr>
+        <w:rPr>
+          <w:lang w:val="en-US"/>
+        </w:rPr>
+      </w:pPr>
+      <w:r>
+        <w:rPr>
+          <w:lang w:val="en-US"/>
+        </w:rPr>
+        <w:t>Changed Russia’s Turkestan conquest CBs to give no infamy</w:t>
+      </w:r>
+    </w:p>
+    <w:p>
+      <w:pPr>
+        <w:rPr>
+          <w:lang w:val="en-US"/>
+        </w:rPr>
+      </w:pPr>
+      <w:r>
+        <w:rPr>
+          <w:highlight w:val="yellow"/>
+          <w:lang w:val="en-US"/>
+        </w:rPr>
+        <w:t>V 1.44 BETA 0.7.</w:t>
+      </w:r>
+      <w:r>
+        <w:rPr>
+          <w:highlight w:val="yellow"/>
+          <w:lang w:val="en-US"/>
+        </w:rPr>
+        <w:t>9</w:t>
+      </w:r>
+      <w:r>
+        <w:rPr>
+          <w:highlight w:val="yellow"/>
+          <w:lang w:val="en-US"/>
+        </w:rPr>
+        <w:t>:</w:t>
+      </w:r>
+    </w:p>
+    <w:p>
+      <w:pPr>
+        <w:pStyle w:val="ListParagraph"/>
+        <w:numPr>
+          <w:ilvl w:val="0"/>
+          <w:numId w:val="64"/>
+        </w:numPr>
+        <w:rPr>
+          <w:lang w:val="en-US"/>
+        </w:rPr>
+      </w:pPr>
+      <w:r>
+        <w:rPr>
+          <w:lang w:val="en-US"/>
+        </w:rPr>
+        <w:t>Reverted back to HFM, couldn’t handle the heat (This is probably temporary)</w:t>
+      </w:r>
+    </w:p>
+    <w:p>
+      <w:pPr>
+        <w:pStyle w:val="ListParagraph"/>
+        <w:numPr>
+          <w:ilvl w:val="0"/>
+          <w:numId w:val="64"/>
+        </w:numPr>
+        <w:rPr>
+          <w:lang w:val="en-US"/>
+        </w:rPr>
+      </w:pPr>
+      <w:r>
+        <w:rPr>
+          <w:lang w:val="en-US"/>
+        </w:rPr>
+        <w:t>Added Liechtenstein to the list of eligible countries for the fort ross-alaska purchase</w:t>
+      </w:r>
+    </w:p>
+    <w:p>
+      <w:pPr>
+        <w:pStyle w:val="ListParagraph"/>
+        <w:numPr>
+          <w:ilvl w:val="0"/>
+          <w:numId w:val="64"/>
+        </w:numPr>
+        <w:rPr>
+          <w:lang w:val="en-US"/>
+        </w:rPr>
+      </w:pPr>
+      <w:r>
+        <w:rPr>
+          <w:lang w:val="en-US"/>
+        </w:rPr>
+        <w:t>Changed PLC’s fascist flag</w:t>
+      </w:r>
+    </w:p>
+    <w:p>
+      <w:pPr>
+        <w:pStyle w:val="ListParagraph"/>
+        <w:numPr>
+          <w:ilvl w:val="0"/>
+          <w:numId w:val="64"/>
+        </w:numPr>
+        <w:rPr>
+          <w:lang w:val="en-US"/>
+        </w:rPr>
+      </w:pPr>
+      <w:r>
+        <w:rPr>
+          <w:lang w:val="en-US"/>
+        </w:rPr>
+        <w:t>Reworked the way Russia conquers Turkestan, now they can conquer it even if they’re fallen from GP status</w:t>
+      </w:r>
+    </w:p>
+    <w:p>
+      <w:pPr>
+        <w:pStyle w:val="ListParagraph"/>
+        <w:numPr>
+          <w:ilvl w:val="0"/>
+          <w:numId w:val="64"/>
+        </w:numPr>
+        <w:rPr>
+          <w:lang w:val="en-US"/>
+        </w:rPr>
+      </w:pPr>
+      <w:r>
+        <w:rPr>
+          <w:lang w:val="en-US"/>
+        </w:rPr>
+        <w:t>Added a small 15 prestige boost for RUS as a test (they kept falling from GP status)</w:t>
+      </w:r>
+    </w:p>
+    <w:p>
+      <w:pPr>
+        <w:pStyle w:val="ListParagraph"/>
+        <w:numPr>
+          <w:ilvl w:val="0"/>
+          <w:numId w:val="64"/>
+        </w:numPr>
+        <w:rPr>
+          <w:lang w:val="en-US"/>
+        </w:rPr>
+      </w:pPr>
+      <w:r>
+        <w:rPr>
+          <w:lang w:val="en-US"/>
+        </w:rPr>
+        <w:t>Finally fixed Ft. Ross and Alaska not getting sold.</w:t>
+      </w:r>
+    </w:p>
+    <w:p>
+      <w:pPr>
+        <w:pStyle w:val="ListParagraph"/>
+        <w:numPr>
+          <w:ilvl w:val="0"/>
+          <w:numId w:val="64"/>
+        </w:numPr>
+        <w:rPr>
+          <w:lang w:val="en-US"/>
+        </w:rPr>
+      </w:pPr>
+      <w:r>
+        <w:rPr>
+          <w:lang w:val="en-US"/>
+        </w:rPr>
+        <w:t>Fixed Darjeeling’s lease events</w:t>
+      </w:r>
       <w:r>
         <w:rPr>
           <w:lang w:val="en-US"/>
@@ -21307,265 +21014,6 @@
         <w:pStyle w:val="ListParagraph"/>
         <w:numPr>
           <w:ilvl w:val="0"/>
-          <w:numId w:val="62"/>
-        </w:numPr>
-        <w:rPr>
-          <w:lang w:val="en-US"/>
-        </w:rPr>
-      </w:pPr>
-      <w:r>
-        <w:rPr>
-          <w:lang w:val="en-US"/>
-        </w:rPr>
-        <w:t>Reduced the active time for the academic_confusion malus (changing tech schools) from 10 years to 2.5 years.</w:t>
-      </w:r>
-    </w:p>
-    <w:p>
-      <w:pPr>
-        <w:pStyle w:val="ListParagraph"/>
-        <w:numPr>
-          <w:ilvl w:val="0"/>
-          <w:numId w:val="62"/>
-        </w:numPr>
-        <w:rPr>
-          <w:lang w:val="en-US"/>
-        </w:rPr>
-      </w:pPr>
-      <w:r>
-        <w:rPr>
-          <w:lang w:val="en-US"/>
-        </w:rPr>
-        <w:t>Added several new provinces to: Venezuela, Colombia.</w:t>
-      </w:r>
-    </w:p>
-    <w:p>
-      <w:pPr>
-        <w:pStyle w:val="ListParagraph"/>
-        <w:numPr>
-          <w:ilvl w:val="0"/>
-          <w:numId w:val="62"/>
-        </w:numPr>
-        <w:rPr>
-          <w:lang w:val="en-US"/>
-        </w:rPr>
-      </w:pPr>
-      <w:r>
-        <w:rPr>
-          <w:lang w:val="en-US"/>
-        </w:rPr>
-        <w:t xml:space="preserve">Added several new regions to: Colombia, Venezuela, </w:t>
-      </w:r>
-      <w:proofErr w:type="gramStart"/>
-      <w:r>
-        <w:rPr>
-          <w:lang w:val="en-US"/>
-        </w:rPr>
-        <w:t>Greenland</w:t>
-      </w:r>
-      <w:proofErr w:type="gramEnd"/>
-      <w:r>
-        <w:rPr>
-          <w:lang w:val="en-US"/>
-        </w:rPr>
-        <w:t xml:space="preserve"> &amp; Iceland.</w:t>
-      </w:r>
-    </w:p>
-    <w:p>
-      <w:pPr>
-        <w:pStyle w:val="ListParagraph"/>
-        <w:numPr>
-          <w:ilvl w:val="0"/>
-          <w:numId w:val="62"/>
-        </w:numPr>
-        <w:rPr>
-          <w:lang w:val="en-US"/>
-        </w:rPr>
-      </w:pPr>
-      <w:r>
-        <w:rPr>
-          <w:lang w:val="en-US"/>
-        </w:rPr>
-        <w:t>Diamond Rush in Gran Sabana and the founding of Santa Elena de Uairen</w:t>
-      </w:r>
-    </w:p>
-    <w:p>
-      <w:pPr>
-        <w:pStyle w:val="ListParagraph"/>
-        <w:numPr>
-          <w:ilvl w:val="0"/>
-          <w:numId w:val="62"/>
-        </w:numPr>
-        <w:rPr>
-          <w:lang w:val="en-US"/>
-        </w:rPr>
-      </w:pPr>
-      <w:r>
-        <w:rPr>
-          <w:lang w:val="en-US"/>
-        </w:rPr>
-        <w:t>Rubber and oil event</w:t>
-      </w:r>
-      <w:r>
-        <w:rPr>
-          <w:lang w:val="en-US"/>
-        </w:rPr>
-        <w:t xml:space="preserve"> integration</w:t>
-      </w:r>
-      <w:r>
-        <w:rPr>
-          <w:lang w:val="en-US"/>
-        </w:rPr>
-        <w:t xml:space="preserve"> for the new provinces.</w:t>
-      </w:r>
-    </w:p>
-    <w:p>
-      <w:pPr>
-        <w:pStyle w:val="ListParagraph"/>
-        <w:numPr>
-          <w:ilvl w:val="0"/>
-          <w:numId w:val="62"/>
-        </w:numPr>
-        <w:rPr>
-          <w:lang w:val="en-US"/>
-        </w:rPr>
-      </w:pPr>
-      <w:r>
-        <w:rPr>
-          <w:lang w:val="en-US"/>
-        </w:rPr>
-        <w:t>Re-added the stupid modular new RGOs</w:t>
-      </w:r>
-    </w:p>
-    <w:p>
-      <w:pPr>
-        <w:rPr>
-          <w:lang w:val="en-US"/>
-        </w:rPr>
-      </w:pPr>
-      <w:r>
-        <w:rPr>
-          <w:lang w:val="en-US"/>
-        </w:rPr>
-        <w:t xml:space="preserve">V0.0.4, checksum </w:t>
-      </w:r>
-      <w:r>
-        <w:rPr>
-          <w:lang w:val="en-US"/>
-        </w:rPr>
-        <w:t>n1gg3rs</w:t>
-      </w:r>
-      <w:r>
-        <w:rPr>
-          <w:lang w:val="en-US"/>
-        </w:rPr>
-        <w:t>:</w:t>
-      </w:r>
-    </w:p>
-    <w:p>
-      <w:pPr>
-        <w:pStyle w:val="ListParagraph"/>
-        <w:numPr>
-          <w:ilvl w:val="0"/>
-          <w:numId w:val="63"/>
-        </w:numPr>
-        <w:rPr>
-          <w:lang w:val="en-US"/>
-        </w:rPr>
-      </w:pPr>
-      <w:r>
-        <w:rPr>
-          <w:lang w:val="en-US"/>
-        </w:rPr>
-        <w:t>Added several new provinces and regions to: Pannonian basin, Balkans, Ukraine.</w:t>
-      </w:r>
-    </w:p>
-    <w:p>
-      <w:pPr>
-        <w:pStyle w:val="ListParagraph"/>
-        <w:numPr>
-          <w:ilvl w:val="0"/>
-          <w:numId w:val="63"/>
-        </w:numPr>
-        <w:rPr>
-          <w:lang w:val="en-US"/>
-        </w:rPr>
-      </w:pPr>
-      <w:r>
-        <w:rPr>
-          <w:lang w:val="en-US"/>
-        </w:rPr>
-        <w:t>Added mountain passes to the Carpathians.</w:t>
-      </w:r>
-    </w:p>
-    <w:p>
-      <w:pPr>
-        <w:pStyle w:val="ListParagraph"/>
-        <w:numPr>
-          <w:ilvl w:val="0"/>
-          <w:numId w:val="63"/>
-        </w:numPr>
-        <w:rPr>
-          <w:lang w:val="en-US"/>
-        </w:rPr>
-      </w:pPr>
-      <w:r>
-        <w:rPr>
-          <w:lang w:val="en-US"/>
-        </w:rPr>
-        <w:t>New cultures: Rusyn, Vlach, Gagauz, Tuvan.</w:t>
-      </w:r>
-    </w:p>
-    <w:p>
-      <w:pPr>
-        <w:pStyle w:val="ListParagraph"/>
-        <w:numPr>
-          <w:ilvl w:val="0"/>
-          <w:numId w:val="63"/>
-        </w:numPr>
-        <w:rPr>
-          <w:lang w:val="en-US"/>
-        </w:rPr>
-      </w:pPr>
-      <w:r>
-        <w:rPr>
-          <w:lang w:val="en-US"/>
-        </w:rPr>
-        <w:t>Changed Russia’s Turkestan conquest CBs to give no infamy</w:t>
-      </w:r>
-    </w:p>
-    <w:p>
-      <w:pPr>
-        <w:rPr>
-          <w:lang w:val="en-US"/>
-        </w:rPr>
-      </w:pPr>
-      <w:r>
-        <w:rPr>
-          <w:highlight w:val="yellow"/>
-          <w:lang w:val="en-US"/>
-        </w:rPr>
-        <w:t>V 1.44 BETA 0.7.</w:t>
-      </w:r>
-      <w:r>
-        <w:rPr>
-          <w:highlight w:val="yellow"/>
-          <w:lang w:val="en-US"/>
-        </w:rPr>
-        <w:t>9</w:t>
-      </w:r>
-      <w:r>
-        <w:rPr>
-          <w:highlight w:val="yellow"/>
-          <w:lang w:val="en-US"/>
-        </w:rPr>
-        <w:t>:</w:t>
-      </w:r>
-    </w:p>
-    <w:p>
-      <w:pPr>
-        <w:pStyle w:val="ListParagraph"/>
-        <w:numPr>
-          <w:ilvl w:val="0"/>
           <w:numId w:val="64"/>
         </w:numPr>
         <w:rPr>
@@ -21576,7 +21024,13 @@
         <w:rPr>
           <w:lang w:val="en-US"/>
         </w:rPr>
-        <w:t>Reverted back to HFM, couldn’t handle the heat (This is probably temporary)</w:t>
+        <w:t>Fixed some localization errors pertaining to Mexico</w:t>
+      </w:r>
+      <w:r>
+        <w:rPr>
+          <w:lang w:val="en-US"/>
+        </w:rPr>
+        <w:t>.</w:t>
       </w:r>
     </w:p>
     <w:p>
@@ -21594,7 +21048,13 @@
         <w:rPr>
           <w:lang w:val="en-US"/>
         </w:rPr>
-        <w:t>Added Liechtenstein to the list of eligible countries for the fort ross-alaska purchase</w:t>
+        <w:t>Fixed Aspen/Oro city changing RGO’s every 5 years</w:t>
+      </w:r>
+      <w:r>
+        <w:rPr>
+          <w:lang w:val="en-US"/>
+        </w:rPr>
+        <w:t>.</w:t>
       </w:r>
     </w:p>
     <w:p>
@@ -21612,160 +21072,8 @@
         <w:rPr>
           <w:lang w:val="en-US"/>
         </w:rPr>
-        <w:t>Changed PLC’s fascist flag</w:t>
-      </w:r>
-    </w:p>
-    <w:p>
-      <w:pPr>
-        <w:pStyle w:val="ListParagraph"/>
-        <w:numPr>
-          <w:ilvl w:val="0"/>
-          <w:numId w:val="64"/>
-        </w:numPr>
-        <w:rPr>
-          <w:lang w:val="en-US"/>
-        </w:rPr>
-      </w:pPr>
-      <w:r>
-        <w:rPr>
-          <w:lang w:val="en-US"/>
-        </w:rPr>
-        <w:t>Reworked the way Russia conquers Turkestan, now they can conquer it even if they’re fallen from GP status</w:t>
-      </w:r>
-    </w:p>
-    <w:p>
-      <w:pPr>
-        <w:pStyle w:val="ListParagraph"/>
-        <w:numPr>
-          <w:ilvl w:val="0"/>
-          <w:numId w:val="64"/>
-        </w:numPr>
-        <w:rPr>
-          <w:lang w:val="en-US"/>
-        </w:rPr>
-      </w:pPr>
-      <w:r>
-        <w:rPr>
-          <w:lang w:val="en-US"/>
-        </w:rPr>
-        <w:t>Added a small 15 prestige boost for RUS as a test (they kept falling from GP status)</w:t>
-      </w:r>
-    </w:p>
-    <w:p>
-      <w:pPr>
-        <w:pStyle w:val="ListParagraph"/>
-        <w:numPr>
-          <w:ilvl w:val="0"/>
-          <w:numId w:val="64"/>
-        </w:numPr>
-        <w:rPr>
-          <w:lang w:val="en-US"/>
-        </w:rPr>
-      </w:pPr>
-      <w:r>
-        <w:rPr>
-          <w:lang w:val="en-US"/>
-        </w:rPr>
-        <w:t>Finally fixed Ft. Ross and Alaska not getting sold.</w:t>
-      </w:r>
-    </w:p>
-    <w:p>
-      <w:pPr>
-        <w:pStyle w:val="ListParagraph"/>
-        <w:numPr>
-          <w:ilvl w:val="0"/>
-          <w:numId w:val="64"/>
-        </w:numPr>
-        <w:rPr>
-          <w:lang w:val="en-US"/>
-        </w:rPr>
-      </w:pPr>
-      <w:r>
-        <w:rPr>
-          <w:lang w:val="en-US"/>
-        </w:rPr>
-        <w:t>Fixed Darjeeling’s lease events</w:t>
-      </w:r>
-      <w:r>
-        <w:rPr>
-          <w:lang w:val="en-US"/>
-        </w:rPr>
-        <w:t>.</w:t>
-      </w:r>
-    </w:p>
-    <w:p>
-      <w:pPr>
-        <w:pStyle w:val="ListParagraph"/>
-        <w:numPr>
-          <w:ilvl w:val="0"/>
-          <w:numId w:val="64"/>
-        </w:numPr>
-        <w:rPr>
-          <w:lang w:val="en-US"/>
-        </w:rPr>
-      </w:pPr>
-      <w:r>
-        <w:rPr>
-          <w:lang w:val="en-US"/>
-        </w:rPr>
-        <w:t>Fixed some localization errors pertaining to Mexico</w:t>
-      </w:r>
-      <w:r>
-        <w:rPr>
-          <w:lang w:val="en-US"/>
-        </w:rPr>
-        <w:t>.</w:t>
-      </w:r>
-    </w:p>
-    <w:p>
-      <w:pPr>
-        <w:pStyle w:val="ListParagraph"/>
-        <w:numPr>
-          <w:ilvl w:val="0"/>
-          <w:numId w:val="64"/>
-        </w:numPr>
-        <w:rPr>
-          <w:lang w:val="en-US"/>
-        </w:rPr>
-      </w:pPr>
-      <w:r>
-        <w:rPr>
-          <w:lang w:val="en-US"/>
-        </w:rPr>
-        <w:t>Fixed Aspen/Oro city changing RGO’s every 5 years</w:t>
-      </w:r>
-      <w:r>
-        <w:rPr>
-          <w:lang w:val="en-US"/>
-        </w:rPr>
-        <w:t>.</w:t>
-      </w:r>
-    </w:p>
-    <w:p>
-      <w:pPr>
-        <w:pStyle w:val="ListParagraph"/>
-        <w:numPr>
-          <w:ilvl w:val="0"/>
-          <w:numId w:val="64"/>
-        </w:numPr>
-        <w:rPr>
-          <w:lang w:val="en-US"/>
-        </w:rPr>
-      </w:pPr>
-      <w:r>
-        <w:rPr>
-          <w:lang w:val="en-US"/>
-        </w:rPr>
-        <w:t xml:space="preserve">Fixed some terrain types in: Chernigov, Paraná, Orsha, </w:t>
-      </w:r>
-      <w:proofErr w:type="gramStart"/>
-      <w:r>
-        <w:rPr>
-          <w:lang w:val="en-US"/>
-        </w:rPr>
-        <w:t>Smolensk</w:t>
-      </w:r>
-      <w:proofErr w:type="gramEnd"/>
+        <w:t>Fixed some terrain types in: Chernigov, Paraná, Orsha, Smolensk</w:t>
+      </w:r>
       <w:r>
         <w:rPr>
           <w:lang w:val="en-US"/>
@@ -22539,16 +21847,8 @@
         <w:rPr>
           <w:lang w:val="en-US"/>
         </w:rPr>
-        <w:t xml:space="preserve">, Sagan, Gubin, </w:t>
-      </w:r>
-      <w:proofErr w:type="gramStart"/>
-      <w:r>
-        <w:rPr>
-          <w:lang w:val="en-US"/>
-        </w:rPr>
-        <w:t>Bautzen</w:t>
-      </w:r>
-      <w:proofErr w:type="gramEnd"/>
+        <w:t>, Sagan, Gubin, Bautzen</w:t>
+      </w:r>
       <w:r>
         <w:rPr>
           <w:lang w:val="en-US"/>
@@ -23413,16 +22713,8 @@
         <w:rPr>
           <w:lang w:val="en-US"/>
         </w:rPr>
-        <w:t xml:space="preserve"> cultures: Danube Swabian, Carpathian German, Masurian, </w:t>
-      </w:r>
-      <w:proofErr w:type="gramStart"/>
-      <w:r>
-        <w:rPr>
-          <w:lang w:val="en-US"/>
-        </w:rPr>
-        <w:t>Criollo</w:t>
-      </w:r>
-      <w:proofErr w:type="gramEnd"/>
+        <w:t xml:space="preserve"> cultures: Danube Swabian, Carpathian German, Masurian, Criollo</w:t>
+      </w:r>
       <w:r>
         <w:rPr>
           <w:lang w:val="en-US"/>
@@ -23878,21 +23170,7 @@
         <w:rPr>
           <w:lang w:val="en-US"/>
         </w:rPr>
-        <w:t xml:space="preserve">Separated and seamlessly integrated the old Baltic governorate, it’s been split into 3 duchies: Livonia, Courland and Esthonia. All come with their flavor, and if they have an East German primary culture, can now form the United Baltic Duchy, allowing for more </w:t>
-      </w:r>
-      <w:proofErr w:type="gramStart"/>
-      <w:r>
-        <w:rPr>
-          <w:lang w:val="en-US"/>
-        </w:rPr>
-        <w:t>flavor</w:t>
-      </w:r>
-      <w:proofErr w:type="gramEnd"/>
-      <w:r>
-        <w:rPr>
-          <w:lang w:val="en-US"/>
-        </w:rPr>
-        <w:t xml:space="preserve"> and even</w:t>
+        <w:t>Separated and seamlessly integrated the old Baltic governorate, it’s been split into 3 duchies: Livonia, Courland and Esthonia. All come with their flavor, and if they have an East German primary culture, can now form the United Baltic Duchy, allowing for more flavor and even</w:t>
       </w:r>
       <w:r>
         <w:rPr>
@@ -24441,6 +23719,24 @@
         </w:rPr>
         <w:t>government_decisions_on</w:t>
       </w:r>
+    </w:p>
+    <w:p>
+      <w:pPr>
+        <w:pStyle w:val="ListParagraph"/>
+        <w:numPr>
+          <w:ilvl w:val="0"/>
+          <w:numId w:val="64"/>
+        </w:numPr>
+        <w:rPr>
+          <w:lang w:val="en-US"/>
+        </w:rPr>
+      </w:pPr>
+      <w:r>
+        <w:rPr>
+          <w:lang w:val="en-US"/>
+        </w:rPr>
+        <w:t>Corrected Greece not getting cores on Scutarion upon taking the Megali Idea.</w:t>
+      </w:r>
       <w:bookmarkStart w:id="0" w:name="_GoBack"/>
       <w:bookmarkEnd w:id="0"/>
     </w:p>
@@ -24463,19 +23759,11 @@
           <w:lang w:val="en-US"/>
         </w:rPr>
       </w:pPr>
-      <w:proofErr w:type="gramStart"/>
-      <w:r>
-        <w:rPr>
-          <w:lang w:val="en-US"/>
-        </w:rPr>
-        <w:t>For V2 3.04.</w:t>
-      </w:r>
-      <w:proofErr w:type="gramEnd"/>
-      <w:r>
-        <w:rPr>
-          <w:lang w:val="en-US"/>
-        </w:rPr>
-        <w:t xml:space="preserve"> </w:t>
+      <w:r>
+        <w:rPr>
+          <w:lang w:val="en-US"/>
+        </w:rPr>
+        <w:t xml:space="preserve">For V2 3.04. </w:t>
       </w:r>
       <w:r>
         <w:rPr>
@@ -32796,7 +32084,7 @@
 </file>
 
 <file path=customXml/itemProps1.xml><?xml version="1.0" encoding="utf-8"?>
-<ds:datastoreItem xmlns:ds="http://schemas.openxmlformats.org/officeDocument/2006/customXml" ds:itemID="{73F5BC40-70F5-4C96-9312-2DCD08A5FADD}">
+<ds:datastoreItem xmlns:ds="http://schemas.openxmlformats.org/officeDocument/2006/customXml" ds:itemID="{A734760B-24A9-4F09-B162-3C57E4491C3A}">
   <ds:schemaRefs>
     <ds:schemaRef ds:uri="http://schemas.openxmlformats.org/officeDocument/2006/bibliography"/>
   </ds:schemaRefs>

</xml_diff>

<commit_message>
re-added varieties of geman
</commit_message>
<xml_diff>
--- a/Anon's HFM Edits.docx
+++ b/Anon's HFM Edits.docx
@@ -22723,11 +22723,18 @@
       </w:r>
       <w:r>
         <w:rPr>
-          <w:strike/>
           <w:lang w:val="en-US"/>
         </w:rPr>
         <w:t>Danube Swabian, Carpathian German</w:t>
       </w:r>
+      <w:r>
+        <w:rPr>
+          <w:lang w:val="en-US"/>
+        </w:rPr>
+        <w:t>, Baltic German</w:t>
+      </w:r>
+      <w:bookmarkStart w:id="0" w:name="_GoBack"/>
+      <w:bookmarkEnd w:id="0"/>
       <w:r>
         <w:rPr>
           <w:lang w:val="en-US"/>
@@ -23900,8 +23907,6 @@
         </w:rPr>
         <w:t>.</w:t>
       </w:r>
-      <w:bookmarkStart w:id="0" w:name="_GoBack"/>
-      <w:bookmarkEnd w:id="0"/>
     </w:p>
     <w:p>
       <w:pPr>
@@ -32247,7 +32252,7 @@
 </file>
 
 <file path=customXml/itemProps1.xml><?xml version="1.0" encoding="utf-8"?>
-<ds:datastoreItem xmlns:ds="http://schemas.openxmlformats.org/officeDocument/2006/customXml" ds:itemID="{2CCCE753-E143-4965-AB88-F98DE9F4BFA8}">
+<ds:datastoreItem xmlns:ds="http://schemas.openxmlformats.org/officeDocument/2006/customXml" ds:itemID="{26BEDB35-3DB4-4584-A884-FFCE2018693B}">
   <ds:schemaRefs>
     <ds:schemaRef ds:uri="http://schemas.openxmlformats.org/officeDocument/2006/bibliography"/>
   </ds:schemaRefs>

</xml_diff>

<commit_message>
random changes, added religions and israeli crimea
</commit_message>
<xml_diff>
--- a/Anon's HFM Edits.docx
+++ b/Anon's HFM Edits.docx
@@ -24107,38 +24107,68 @@
         <w:rPr>
           <w:lang w:val="en-US"/>
         </w:rPr>
+        <w:t>, Zaydi</w:t>
+      </w:r>
+      <w:r>
+        <w:rPr>
+          <w:lang w:val="en-US"/>
+        </w:rPr>
+        <w:t xml:space="preserve"> and</w:t>
+      </w:r>
+      <w:r>
+        <w:rPr>
+          <w:lang w:val="en-US"/>
+        </w:rPr>
+        <w:t xml:space="preserve"> Ismaili</w:t>
+      </w:r>
+      <w:r>
+        <w:rPr>
+          <w:lang w:val="en-US"/>
+        </w:rPr>
+        <w:t xml:space="preserve"> Islam</w:t>
+      </w:r>
+      <w:r>
+        <w:rPr>
+          <w:lang w:val="en-US"/>
+        </w:rPr>
+        <w:t>, Jain</w:t>
+      </w:r>
+      <w:r>
+        <w:rPr>
+          <w:lang w:val="en-US"/>
+        </w:rPr>
+        <w:t>ism, Anabaptism</w:t>
+      </w:r>
+      <w:r>
+        <w:rPr>
+          <w:lang w:val="en-US"/>
+        </w:rPr>
+        <w:t>, Atheis</w:t>
+      </w:r>
+      <w:r>
+        <w:rPr>
+          <w:lang w:val="en-US"/>
+        </w:rPr>
+        <w:t>m</w:t>
+      </w:r>
+      <w:r>
+        <w:rPr>
+          <w:lang w:val="en-US"/>
+        </w:rPr>
+        <w:t>, Secular</w:t>
+      </w:r>
+      <w:r>
+        <w:rPr>
+          <w:lang w:val="en-US"/>
+        </w:rPr>
+        <w:t>ism</w:t>
+      </w:r>
+      <w:r>
+        <w:rPr>
+          <w:lang w:val="en-US"/>
+        </w:rPr>
         <w:t>.</w:t>
       </w:r>
-      <w:r>
-        <w:rPr>
-          <w:lang w:val="en-US"/>
-        </w:rPr>
-        <w:t xml:space="preserve"> Added them to their respective areas (Italo</w:t>
-      </w:r>
-      <w:r>
-        <w:rPr>
-          <w:lang w:val="en-US"/>
-        </w:rPr>
-        <w:t>-</w:t>
-      </w:r>
-      <w:r>
-        <w:rPr>
-          <w:lang w:val="en-US"/>
-        </w:rPr>
-        <w:t>diaspora can be found in Lebanon, Tunis, Crimea, Odessa and Gibraltar</w:t>
-      </w:r>
-      <w:r>
-        <w:rPr>
-          <w:lang w:val="en-US"/>
-        </w:rPr>
-        <w:t xml:space="preserve"> also in India: Goa, Kerala and Tamil Nadu</w:t>
-      </w:r>
-      <w:r>
-        <w:rPr>
-          <w:lang w:val="en-US"/>
-        </w:rPr>
-        <w:t>)</w:t>
-      </w:r>
     </w:p>
     <w:p>
       <w:pPr>
@@ -24252,6 +24282,24 @@
           <w:lang w:val="en-US"/>
         </w:rPr>
         <w:t>Slaves and Serfs are 3 times more prone to becoming socialist, and 2 times more prone to becoming communist.</w:t>
+      </w:r>
+    </w:p>
+    <w:p>
+      <w:pPr>
+        <w:pStyle w:val="ListParagraph"/>
+        <w:numPr>
+          <w:ilvl w:val="0"/>
+          <w:numId w:val="64"/>
+        </w:numPr>
+        <w:rPr>
+          <w:lang w:val="en-US"/>
+        </w:rPr>
+      </w:pPr>
+      <w:r>
+        <w:rPr>
+          <w:lang w:val="en-US"/>
+        </w:rPr>
+        <w:t>Added the option to create Israel in Crimea.</w:t>
       </w:r>
       <w:bookmarkStart w:id="0" w:name="_GoBack"/>
       <w:bookmarkEnd w:id="0"/>
@@ -32600,7 +32648,7 @@
 </file>
 
 <file path=customXml/itemProps1.xml><?xml version="1.0" encoding="utf-8"?>
-<ds:datastoreItem xmlns:ds="http://schemas.openxmlformats.org/officeDocument/2006/customXml" ds:itemID="{49C50948-24B5-4B45-B679-2C13158B241A}">
+<ds:datastoreItem xmlns:ds="http://schemas.openxmlformats.org/officeDocument/2006/customXml" ds:itemID="{485AA4FD-5A12-45DF-B90D-DAE691DCEB4D}">
   <ds:schemaRefs>
     <ds:schemaRef ds:uri="http://schemas.openxmlformats.org/officeDocument/2006/bibliography"/>
   </ds:schemaRefs>

</xml_diff>

<commit_message>
German pops to southern brazil
</commit_message>
<xml_diff>
--- a/Anon's HFM Edits.docx
+++ b/Anon's HFM Edits.docx
@@ -24372,28 +24372,28 @@
           <w:lang w:val="en-US"/>
         </w:rPr>
         <w:lastRenderedPageBreak/>
-        <w:t xml:space="preserve">and Muslim Levantines to (lesser degree) </w:t>
-      </w:r>
-      <w:r>
-        <w:rPr>
-          <w:lang w:val="en-US"/>
-        </w:rPr>
-        <w:t>Venezuela, Dominican Republic, Cuba and Puerto Rico</w:t>
-      </w:r>
-      <w:r>
-        <w:rPr>
-          <w:lang w:val="en-US"/>
-        </w:rPr>
-        <w:t xml:space="preserve"> and (higher degree) to Mexico, Brazil, Central America, and Argentina; East Slavs to a free Alaska; Welsh to Argentina (and free Y Wladfla); Scots </w:t>
-      </w:r>
-      <w:r>
-        <w:rPr>
-          <w:lang w:val="en-US"/>
-        </w:rPr>
-        <w:t>and Ulster Scots to Nova Scotia; Irish to Newfoundland.</w:t>
+        <w:t xml:space="preserve">and Muslim Levantines to (lesser degree) Venezuela, Dominican Republic, Cuba and Puerto Rico and (higher degree) to Mexico, Brazil, Central America, and Argentina; East Slavs to a free Alaska; Welsh to Argentina (and free Y Wladfla); Scots </w:t>
+      </w:r>
+      <w:r>
+        <w:rPr>
+          <w:lang w:val="en-US"/>
+        </w:rPr>
+        <w:t>and Ulster Scots to Nova Scotia; Irish to Newfoundland</w:t>
+      </w:r>
+      <w:r>
+        <w:rPr>
+          <w:lang w:val="en-US"/>
+        </w:rPr>
+        <w:t>; German pops to southern Brazil</w:t>
       </w:r>
       <w:bookmarkStart w:id="0" w:name="_GoBack"/>
       <w:bookmarkEnd w:id="0"/>
+      <w:r>
+        <w:rPr>
+          <w:lang w:val="en-US"/>
+        </w:rPr>
+        <w:t>.</w:t>
+      </w:r>
     </w:p>
     <w:p>
       <w:pPr>
@@ -32739,7 +32739,7 @@
 </file>
 
 <file path=customXml/itemProps1.xml><?xml version="1.0" encoding="utf-8"?>
-<ds:datastoreItem xmlns:ds="http://schemas.openxmlformats.org/officeDocument/2006/customXml" ds:itemID="{3A5A45C4-0643-4B91-B54C-C29EB05306CA}">
+<ds:datastoreItem xmlns:ds="http://schemas.openxmlformats.org/officeDocument/2006/customXml" ds:itemID="{CAB6D92B-7215-405D-8A89-8ED9888CCCE0}">
   <ds:schemaRefs>
     <ds:schemaRef ds:uri="http://schemas.openxmlformats.org/officeDocument/2006/bibliography"/>
   </ds:schemaRefs>

</xml_diff>

<commit_message>
Israel polygamy and polans colonization of madagascar
</commit_message>
<xml_diff>
--- a/Anon's HFM Edits.docx
+++ b/Anon's HFM Edits.docx
@@ -24386,14 +24386,56 @@
         </w:rPr>
         <w:t>; German pops to southern Brazil</w:t>
       </w:r>
+      <w:r>
+        <w:rPr>
+          <w:lang w:val="en-US"/>
+        </w:rPr>
+        <w:t>.</w:t>
+      </w:r>
+    </w:p>
+    <w:p>
+      <w:pPr>
+        <w:pStyle w:val="ListParagraph"/>
+        <w:numPr>
+          <w:ilvl w:val="0"/>
+          <w:numId w:val="64"/>
+        </w:numPr>
+        <w:rPr>
+          <w:lang w:val="en-US"/>
+        </w:rPr>
+      </w:pPr>
+      <w:r>
+        <w:rPr>
+          <w:lang w:val="en-US"/>
+        </w:rPr>
+        <w:t>A</w:t>
+      </w:r>
+      <w:r>
+        <w:rPr>
+          <w:lang w:val="en-US"/>
+        </w:rPr>
+        <w:t xml:space="preserve">dded </w:t>
+      </w:r>
+      <w:r>
+        <w:rPr>
+          <w:lang w:val="en-US"/>
+        </w:rPr>
+        <w:t>and</w:t>
+      </w:r>
+      <w:r>
+        <w:rPr>
+          <w:lang w:val="en-US"/>
+        </w:rPr>
+        <w:t xml:space="preserve"> option to legalize polygamy in Israel</w:t>
+      </w:r>
+      <w:r>
+        <w:rPr>
+          <w:lang w:val="en-US"/>
+        </w:rPr>
+        <w:t xml:space="preserve"> as Fascists or Liberals.</w:t>
+      </w:r>
       <w:bookmarkStart w:id="0" w:name="_GoBack"/>
       <w:bookmarkEnd w:id="0"/>
-      <w:r>
-        <w:rPr>
-          <w:lang w:val="en-US"/>
-        </w:rPr>
-        <w:t>.</w:t>
-      </w:r>
     </w:p>
     <w:p>
       <w:pPr>
@@ -32739,7 +32781,7 @@
 </file>
 
 <file path=customXml/itemProps1.xml><?xml version="1.0" encoding="utf-8"?>
-<ds:datastoreItem xmlns:ds="http://schemas.openxmlformats.org/officeDocument/2006/customXml" ds:itemID="{CAB6D92B-7215-405D-8A89-8ED9888CCCE0}">
+<ds:datastoreItem xmlns:ds="http://schemas.openxmlformats.org/officeDocument/2006/customXml" ds:itemID="{0C5FF9A3-A347-4524-B44D-A71F465A93D2}">
   <ds:schemaRefs>
     <ds:schemaRef ds:uri="http://schemas.openxmlformats.org/officeDocument/2006/bibliography"/>
   </ds:schemaRefs>

</xml_diff>

<commit_message>
ukraine donbass coal decision, central ukrainian mineral basin, curonian gambia colony & african terrain overhaul
</commit_message>
<xml_diff>
--- a/Anon's HFM Edits.docx
+++ b/Anon's HFM Edits.docx
@@ -37,7 +37,37 @@
         <w:rPr>
           <w:lang w:val="en-US"/>
         </w:rPr>
-        <w:t xml:space="preserve"> Stonkmonk for his insight on North American Natives and Dick Chappy for his insight on Texas</w:t>
+        <w:t xml:space="preserve"> Stonkmonk for his insight </w:t>
+      </w:r>
+      <w:r>
+        <w:rPr>
+          <w:lang w:val="en-US"/>
+        </w:rPr>
+        <w:t>i</w:t>
+      </w:r>
+      <w:r>
+        <w:rPr>
+          <w:lang w:val="en-US"/>
+        </w:rPr>
+        <w:t xml:space="preserve">n North American Natives and Dick Chappy for his insight </w:t>
+      </w:r>
+      <w:r>
+        <w:rPr>
+          <w:lang w:val="en-US"/>
+        </w:rPr>
+        <w:t>i</w:t>
+      </w:r>
+      <w:r>
+        <w:rPr>
+          <w:lang w:val="en-US"/>
+        </w:rPr>
+        <w:t>n Texa</w:t>
+      </w:r>
+      <w:r>
+        <w:rPr>
+          <w:lang w:val="en-US"/>
+        </w:rPr>
+        <w:t>n</w:t>
       </w:r>
       <w:r>
         <w:rPr>
@@ -24433,6 +24463,24 @@
           <w:lang w:val="en-US"/>
         </w:rPr>
         <w:t xml:space="preserve"> as Fascists or Liberals.</w:t>
+      </w:r>
+    </w:p>
+    <w:p>
+      <w:pPr>
+        <w:pStyle w:val="ListParagraph"/>
+        <w:numPr>
+          <w:ilvl w:val="0"/>
+          <w:numId w:val="64"/>
+        </w:numPr>
+        <w:rPr>
+          <w:lang w:val="en-US"/>
+        </w:rPr>
+      </w:pPr>
+      <w:r>
+        <w:rPr>
+          <w:lang w:val="en-US"/>
+        </w:rPr>
+        <w:t>Reworked map and province terrain types in West Africa.</w:t>
       </w:r>
       <w:bookmarkStart w:id="0" w:name="_GoBack"/>
       <w:bookmarkEnd w:id="0"/>
@@ -32781,7 +32829,7 @@
 </file>
 
 <file path=customXml/itemProps1.xml><?xml version="1.0" encoding="utf-8"?>
-<ds:datastoreItem xmlns:ds="http://schemas.openxmlformats.org/officeDocument/2006/customXml" ds:itemID="{0C5FF9A3-A347-4524-B44D-A71F465A93D2}">
+<ds:datastoreItem xmlns:ds="http://schemas.openxmlformats.org/officeDocument/2006/customXml" ds:itemID="{3A7AF1CE-54F5-4359-9C56-50DDE858B339}">
   <ds:schemaRefs>
     <ds:schemaRef ds:uri="http://schemas.openxmlformats.org/officeDocument/2006/bibliography"/>
   </ds:schemaRefs>

</xml_diff>

<commit_message>
incomplete madagascar+comoros. do not download
</commit_message>
<xml_diff>
--- a/Anon's HFM Edits.docx
+++ b/Anon's HFM Edits.docx
@@ -24482,8 +24482,182 @@
         </w:rPr>
         <w:t>Reworked map and province terrain types in West Africa.</w:t>
       </w:r>
+    </w:p>
+    <w:p>
+      <w:pPr>
+        <w:pStyle w:val="ListParagraph"/>
+        <w:numPr>
+          <w:ilvl w:val="0"/>
+          <w:numId w:val="64"/>
+        </w:numPr>
+        <w:rPr>
+          <w:lang w:val="en-US"/>
+        </w:rPr>
+      </w:pPr>
+      <w:r>
+        <w:rPr>
+          <w:lang w:val="en-US"/>
+        </w:rPr>
+        <w:t>Overhauled Madagascar to be more historicaly accurate, gave it the same treatment as Crimea, added province rename decisions, reworked terrain and provinces, more flavor decisions, etc.</w:t>
+      </w:r>
+    </w:p>
+    <w:p>
+      <w:pPr>
+        <w:pStyle w:val="ListParagraph"/>
+        <w:numPr>
+          <w:ilvl w:val="0"/>
+          <w:numId w:val="64"/>
+        </w:numPr>
+        <w:rPr>
+          <w:lang w:val="en-US"/>
+        </w:rPr>
+      </w:pPr>
+      <w:r>
+        <w:rPr>
+          <w:lang w:val="en-US"/>
+        </w:rPr>
+        <w:t>Added failsafe event for the Papal States, if they happen to own Rome but not Vatican Hill, the event will transfer Vatican to them.</w:t>
+      </w:r>
+    </w:p>
+    <w:p>
+      <w:pPr>
+        <w:pStyle w:val="ListParagraph"/>
+        <w:numPr>
+          <w:ilvl w:val="0"/>
+          <w:numId w:val="64"/>
+        </w:numPr>
+        <w:rPr>
+          <w:lang w:val="en-US"/>
+        </w:rPr>
+      </w:pPr>
+      <w:r>
+        <w:rPr>
+          <w:lang w:val="en-US"/>
+        </w:rPr>
+        <w:t>Fixed some stuff pertaining Italy and Ireland not getting their respective cores when taking some events/decisions in their plotlines. Should reduce bordergore.</w:t>
+      </w:r>
+    </w:p>
+    <w:p>
+      <w:pPr>
+        <w:pStyle w:val="ListParagraph"/>
+        <w:numPr>
+          <w:ilvl w:val="0"/>
+          <w:numId w:val="64"/>
+        </w:numPr>
+        <w:rPr>
+          <w:lang w:val="en-US"/>
+        </w:rPr>
+      </w:pPr>
+      <w:r>
+        <w:rPr>
+          <w:lang w:val="en-US"/>
+        </w:rPr>
+        <w:t>Lowered supply limits in dry montane grasslands, dry montane forests, dry forest hills and dry forests.</w:t>
+      </w:r>
+    </w:p>
+    <w:p>
+      <w:pPr>
+        <w:pStyle w:val="ListParagraph"/>
+        <w:numPr>
+          <w:ilvl w:val="0"/>
+          <w:numId w:val="64"/>
+        </w:numPr>
+        <w:rPr>
+          <w:lang w:val="en-US"/>
+        </w:rPr>
+      </w:pPr>
+      <w:r>
+        <w:rPr>
+          <w:lang w:val="en-US"/>
+        </w:rPr>
+        <w:t>Enable the creation of artillery to most Japanese minors.</w:t>
+      </w:r>
+    </w:p>
+    <w:p>
+      <w:pPr>
+        <w:pStyle w:val="ListParagraph"/>
+        <w:numPr>
+          <w:ilvl w:val="0"/>
+          <w:numId w:val="64"/>
+        </w:numPr>
+        <w:rPr>
+          <w:lang w:val="en-US"/>
+        </w:rPr>
+      </w:pPr>
+      <w:r>
+        <w:rPr>
+          <w:lang w:val="en-US"/>
+        </w:rPr>
+        <w:t>Fixed the second treaty of Erzurum decision between Persia and the roaches.</w:t>
+      </w:r>
+    </w:p>
+    <w:p>
+      <w:pPr>
+        <w:pStyle w:val="ListParagraph"/>
+        <w:numPr>
+          <w:ilvl w:val="0"/>
+          <w:numId w:val="64"/>
+        </w:numPr>
+        <w:rPr>
+          <w:lang w:val="en-US"/>
+        </w:rPr>
+      </w:pPr>
+      <w:r>
+        <w:rPr>
+          <w:lang w:val="en-US"/>
+        </w:rPr>
+        <w:t>Fixed issue where Italy was forming way too early.</w:t>
+      </w:r>
+    </w:p>
+    <w:p>
+      <w:pPr>
+        <w:pStyle w:val="ListParagraph"/>
+        <w:numPr>
+          <w:ilvl w:val="0"/>
+          <w:numId w:val="64"/>
+        </w:numPr>
+        <w:rPr>
+          <w:lang w:val="en-US"/>
+        </w:rPr>
+      </w:pPr>
+      <w:r>
+        <w:rPr>
+          <w:lang w:val="en-US"/>
+        </w:rPr>
+        <w:t>Fixed issue with South Tyrol compromise not including all Italian cultures.</w:t>
+      </w:r>
+    </w:p>
+    <w:p>
+      <w:pPr>
+        <w:pStyle w:val="ListParagraph"/>
+        <w:numPr>
+          <w:ilvl w:val="0"/>
+          <w:numId w:val="64"/>
+        </w:numPr>
+        <w:rPr>
+          <w:lang w:val="en-US"/>
+        </w:rPr>
+      </w:pPr>
+      <w:r>
+        <w:rPr>
+          <w:lang w:val="en-US"/>
+        </w:rPr>
+        <w:t xml:space="preserve">Fix map issue which allowed fleets to immediately travel to the </w:t>
+      </w:r>
+      <w:r>
+        <w:rPr>
+          <w:lang w:val="en-US"/>
+        </w:rPr>
+        <w:t>coast of SEA</w:t>
+      </w:r>
       <w:bookmarkStart w:id="0" w:name="_GoBack"/>
       <w:bookmarkEnd w:id="0"/>
+      <w:r>
+        <w:rPr>
+          <w:lang w:val="en-US"/>
+        </w:rPr>
+        <w:t>.</w:t>
+      </w:r>
     </w:p>
     <w:p>
       <w:pPr>
@@ -32829,7 +33003,7 @@
 </file>
 
 <file path=customXml/itemProps1.xml><?xml version="1.0" encoding="utf-8"?>
-<ds:datastoreItem xmlns:ds="http://schemas.openxmlformats.org/officeDocument/2006/customXml" ds:itemID="{3A7AF1CE-54F5-4359-9C56-50DDE858B339}">
+<ds:datastoreItem xmlns:ds="http://schemas.openxmlformats.org/officeDocument/2006/customXml" ds:itemID="{1014B3F2-2BA9-46F3-9E5A-6B91ECF19EC9}">
   <ds:schemaRefs>
     <ds:schemaRef ds:uri="http://schemas.openxmlformats.org/officeDocument/2006/bibliography"/>
   </ds:schemaRefs>

</xml_diff>

<commit_message>
madagascar & comoros flavor
</commit_message>
<xml_diff>
--- a/Anon's HFM Edits.docx
+++ b/Anon's HFM Edits.docx
@@ -24746,8 +24746,196 @@
         </w:rPr>
         <w:t>Added a failsafe event for AI Russia which reduces its infamy whenever they’re past 25 (since I don’t know the exact reason why AI Russia keeps going over the infamy limit.) This is a placeholder and will be removed whenever I find what’s going on. The infamy charts are as follows: 25~30 infamy, -10 reduced; 30~40 infamy, -20 reduced; 40+, -30 reduced.</w:t>
       </w:r>
+    </w:p>
+    <w:p>
+      <w:pPr>
+        <w:pStyle w:val="ListParagraph"/>
+        <w:numPr>
+          <w:ilvl w:val="0"/>
+          <w:numId w:val="64"/>
+        </w:numPr>
+        <w:rPr>
+          <w:lang w:val="en-US"/>
+        </w:rPr>
+      </w:pPr>
+      <w:r>
+        <w:rPr>
+          <w:lang w:val="en-US"/>
+        </w:rPr>
+        <w:t>A</w:t>
+      </w:r>
+      <w:r>
+        <w:rPr>
+          <w:lang w:val="en-US"/>
+        </w:rPr>
+        <w:t xml:space="preserve">dded a failsafe to </w:t>
+      </w:r>
+      <w:r>
+        <w:rPr>
+          <w:lang w:val="en-US"/>
+        </w:rPr>
+        <w:t xml:space="preserve">cede ownership of </w:t>
+      </w:r>
+      <w:r>
+        <w:rPr>
+          <w:lang w:val="en-US"/>
+        </w:rPr>
+        <w:t>C</w:t>
+      </w:r>
+      <w:r>
+        <w:rPr>
+          <w:lang w:val="en-US"/>
+        </w:rPr>
+        <w:t xml:space="preserve">hortkiv if </w:t>
+      </w:r>
+      <w:r>
+        <w:rPr>
+          <w:lang w:val="en-US"/>
+        </w:rPr>
+        <w:t>A</w:t>
+      </w:r>
+      <w:r>
+        <w:rPr>
+          <w:lang w:val="en-US"/>
+        </w:rPr>
+        <w:t xml:space="preserve">ustria doesn't own </w:t>
+      </w:r>
+      <w:r>
+        <w:rPr>
+          <w:lang w:val="en-US"/>
+        </w:rPr>
+        <w:t>L</w:t>
+      </w:r>
+      <w:r>
+        <w:rPr>
+          <w:lang w:val="en-US"/>
+        </w:rPr>
+        <w:t xml:space="preserve">vov or </w:t>
+      </w:r>
+      <w:r>
+        <w:rPr>
+          <w:lang w:val="en-US"/>
+        </w:rPr>
+        <w:t>C</w:t>
+      </w:r>
+      <w:r>
+        <w:rPr>
+          <w:lang w:val="en-US"/>
+        </w:rPr>
+        <w:t>ernauti</w:t>
+      </w:r>
+      <w:r>
+        <w:rPr>
+          <w:lang w:val="en-US"/>
+        </w:rPr>
+        <w:t xml:space="preserve"> as to reduce bordergore. Chortkiv is annexed to Lvov’s owner.</w:t>
+      </w:r>
+    </w:p>
+    <w:p>
+      <w:pPr>
+        <w:pStyle w:val="ListParagraph"/>
+        <w:numPr>
+          <w:ilvl w:val="0"/>
+          <w:numId w:val="64"/>
+        </w:numPr>
+        <w:rPr>
+          <w:lang w:val="en-US"/>
+        </w:rPr>
+      </w:pPr>
+      <w:r>
+        <w:rPr>
+          <w:lang w:val="en-US"/>
+        </w:rPr>
+        <w:t xml:space="preserve">Added a failsafe to </w:t>
+      </w:r>
+      <w:r>
+        <w:rPr>
+          <w:lang w:val="en-US"/>
+        </w:rPr>
+        <w:t xml:space="preserve">cede ownership of </w:t>
+      </w:r>
+      <w:r>
+        <w:rPr>
+          <w:lang w:val="en-US"/>
+        </w:rPr>
+        <w:t>Herzegovina</w:t>
+      </w:r>
+      <w:r>
+        <w:rPr>
+          <w:lang w:val="en-US"/>
+        </w:rPr>
+        <w:t xml:space="preserve"> if </w:t>
+      </w:r>
+      <w:r>
+        <w:rPr>
+          <w:lang w:val="en-US"/>
+        </w:rPr>
+        <w:t>the Ottomans</w:t>
+      </w:r>
+      <w:r>
+        <w:rPr>
+          <w:lang w:val="en-US"/>
+        </w:rPr>
+        <w:t xml:space="preserve"> don't own </w:t>
+      </w:r>
+      <w:r>
+        <w:rPr>
+          <w:lang w:val="en-US"/>
+        </w:rPr>
+        <w:t>Sarajevo and Novi Pazar as to reduce bordergore. The provinces of Herzegovina are annexed to Sarajevo’s owner.</w:t>
+      </w:r>
+    </w:p>
+    <w:p>
+      <w:pPr>
+        <w:pStyle w:val="ListParagraph"/>
+        <w:numPr>
+          <w:ilvl w:val="0"/>
+          <w:numId w:val="64"/>
+        </w:numPr>
+        <w:rPr>
+          <w:lang w:val="en-US"/>
+        </w:rPr>
+      </w:pPr>
+      <w:r>
+        <w:rPr>
+          <w:lang w:val="en-US"/>
+        </w:rPr>
+        <w:t>Updated New Colonies.txt with new religions.</w:t>
+      </w:r>
+    </w:p>
+    <w:p>
+      <w:pPr>
+        <w:pStyle w:val="ListParagraph"/>
+        <w:numPr>
+          <w:ilvl w:val="0"/>
+          <w:numId w:val="64"/>
+        </w:numPr>
+        <w:rPr>
+          <w:lang w:val="en-US"/>
+        </w:rPr>
+      </w:pPr>
+      <w:r>
+        <w:rPr>
+          <w:lang w:val="en-US"/>
+        </w:rPr>
+        <w:t>Added extended flavor and plot to Madagascar and the Comoros.</w:t>
+      </w:r>
       <w:bookmarkStart w:id="0" w:name="_GoBack"/>
       <w:bookmarkEnd w:id="0"/>
+    </w:p>
+    <w:p>
+      <w:pPr>
+        <w:rPr>
+          <w:lang w:val="en-US"/>
+        </w:rPr>
+      </w:pPr>
+    </w:p>
+    <w:p>
+      <w:pPr>
+        <w:rPr>
+          <w:lang w:val="en-US"/>
+        </w:rPr>
+      </w:pPr>
     </w:p>
     <w:p>
       <w:pPr>
@@ -33093,7 +33281,7 @@
 </file>
 
 <file path=customXml/itemProps1.xml><?xml version="1.0" encoding="utf-8"?>
-<ds:datastoreItem xmlns:ds="http://schemas.openxmlformats.org/officeDocument/2006/customXml" ds:itemID="{148D8B04-3792-46DB-868D-3AB953B93DF4}">
+<ds:datastoreItem xmlns:ds="http://schemas.openxmlformats.org/officeDocument/2006/customXml" ds:itemID="{FA4F12AC-A380-449E-AA19-8DDAD053E849}">
   <ds:schemaRefs>
     <ds:schemaRef ds:uri="http://schemas.openxmlformats.org/officeDocument/2006/bibliography"/>
   </ds:schemaRefs>

</xml_diff>

<commit_message>
Madagascar & Comoros more flavor
</commit_message>
<xml_diff>
--- a/Anon's HFM Edits.docx
+++ b/Anon's HFM Edits.docx
@@ -24918,7 +24918,37 @@
         <w:rPr>
           <w:lang w:val="en-US"/>
         </w:rPr>
-        <w:t>Added extended flavor and plot to Madagascar and the Comoros.</w:t>
+        <w:t>Added extended flavor and plot to Madagascar</w:t>
+      </w:r>
+      <w:r>
+        <w:rPr>
+          <w:lang w:val="en-US"/>
+        </w:rPr>
+        <w:t>. Including the foundation of new cities, civilization progress, a treaty port and more</w:t>
+      </w:r>
+      <w:r>
+        <w:rPr>
+          <w:lang w:val="en-US"/>
+        </w:rPr>
+        <w:t>.</w:t>
+      </w:r>
+    </w:p>
+    <w:p>
+      <w:pPr>
+        <w:pStyle w:val="ListParagraph"/>
+        <w:numPr>
+          <w:ilvl w:val="0"/>
+          <w:numId w:val="64"/>
+        </w:numPr>
+        <w:rPr>
+          <w:lang w:val="en-US"/>
+        </w:rPr>
+      </w:pPr>
+      <w:r>
+        <w:rPr>
+          <w:lang w:val="en-US"/>
+        </w:rPr>
+        <w:t>Added extended flavor and plot to the Comoros.</w:t>
       </w:r>
       <w:bookmarkStart w:id="0" w:name="_GoBack"/>
       <w:bookmarkEnd w:id="0"/>
@@ -33281,7 +33311,7 @@
 </file>
 
 <file path=customXml/itemProps1.xml><?xml version="1.0" encoding="utf-8"?>
-<ds:datastoreItem xmlns:ds="http://schemas.openxmlformats.org/officeDocument/2006/customXml" ds:itemID="{FA4F12AC-A380-449E-AA19-8DDAD053E849}">
+<ds:datastoreItem xmlns:ds="http://schemas.openxmlformats.org/officeDocument/2006/customXml" ds:itemID="{1318C9FD-28F1-44F3-BBF4-8E5839196242}">
   <ds:schemaRefs>
     <ds:schemaRef ds:uri="http://schemas.openxmlformats.org/officeDocument/2006/bibliography"/>
   </ds:schemaRefs>

</xml_diff>

<commit_message>
localisation fixes - save compatible
</commit_message>
<xml_diff>
--- a/Anon's HFM Edits.docx
+++ b/Anon's HFM Edits.docx
@@ -12,21 +12,7 @@
         <w:rPr>
           <w:lang w:val="en-US"/>
         </w:rPr>
-        <w:t>Hey, it’s me again, this is a new project; it’s a work in progress, but I shouldn’t add much new stuff apart from a few events. I made this because I felt like both HPM/HFM, while almost perfect, needed a bit more irrelevant, FPS-gobbling content. So here we are</w:t>
-      </w:r>
-      <w:proofErr w:type="gramStart"/>
-      <w:r>
-        <w:rPr>
-          <w:lang w:val="en-US"/>
-        </w:rPr>
-        <w:t>,</w:t>
-      </w:r>
-      <w:proofErr w:type="gramEnd"/>
-      <w:r>
-        <w:rPr>
-          <w:lang w:val="en-US"/>
-        </w:rPr>
-        <w:t xml:space="preserve"> Anon’s HFM edits! </w:t>
+        <w:t xml:space="preserve">Hey, it’s me again, this is a new project; it’s a work in progress, but I shouldn’t add much new stuff apart from a few events. I made this because I felt like both HPM/HFM, while almost perfect, needed a bit more irrelevant, FPS-gobbling content. So here we are, Anon’s HFM edits! </w:t>
       </w:r>
     </w:p>
     <w:p>
@@ -45,34 +31,13 @@
         <w:rPr>
           <w:lang w:val="en-US"/>
         </w:rPr>
-        <w:t xml:space="preserve"> Also to whoever’s making PDM </w:t>
-      </w:r>
-      <w:proofErr w:type="gramStart"/>
-      <w:r>
-        <w:rPr>
-          <w:lang w:val="en-US"/>
-        </w:rPr>
-        <w:t>cause</w:t>
-      </w:r>
-      <w:proofErr w:type="gramEnd"/>
-      <w:r>
-        <w:rPr>
-          <w:lang w:val="en-US"/>
-        </w:rPr>
-        <w:t xml:space="preserve"> I ripped off a buncha assets from their terrain images.</w:t>
-      </w:r>
-      <w:r>
-        <w:rPr>
-          <w:lang w:val="en-US"/>
-        </w:rPr>
-        <w:t xml:space="preserve"> </w:t>
-      </w:r>
-      <w:proofErr w:type="gramStart"/>
-      <w:r>
-        <w:rPr>
-          <w:lang w:val="en-US"/>
-        </w:rPr>
-        <w:t xml:space="preserve">Stonkmonk for his insight </w:t>
+        <w:t xml:space="preserve"> Also to whoever’s making PDM cause I ripped off a buncha assets from their terrain images.</w:t>
+      </w:r>
+      <w:r>
+        <w:rPr>
+          <w:lang w:val="en-US"/>
+        </w:rPr>
+        <w:t xml:space="preserve"> Stonkmonk for his insight </w:t>
       </w:r>
       <w:r>
         <w:rPr>
@@ -116,21 +81,12 @@
         </w:rPr>
         <w:t>.</w:t>
       </w:r>
-      <w:proofErr w:type="gramEnd"/>
-      <w:r>
-        <w:rPr>
-          <w:lang w:val="en-US"/>
-        </w:rPr>
-        <w:t xml:space="preserve"> </w:t>
-      </w:r>
-      <w:proofErr w:type="gramStart"/>
-      <w:r>
-        <w:rPr>
-          <w:lang w:val="en-US"/>
-        </w:rPr>
-        <w:t>Dima for his insight on Argentina.</w:t>
-      </w:r>
-      <w:proofErr w:type="gramEnd"/>
+      <w:r>
+        <w:rPr>
+          <w:lang w:val="en-US"/>
+        </w:rPr>
+        <w:t xml:space="preserve"> Dima for his insight on Argentina.</w:t>
+      </w:r>
     </w:p>
     <w:p>
       <w:pPr>
@@ -1062,21 +1018,7 @@
         <w:rPr>
           <w:lang w:val="en-US"/>
         </w:rPr>
-        <w:t xml:space="preserve">Fixed terrains in Tibet, it’s kind of odd how the whole Tibetan plateau is all fine and dandy with grassy rolling hills and grasslands; now </w:t>
-      </w:r>
-      <w:proofErr w:type="gramStart"/>
-      <w:r>
-        <w:rPr>
-          <w:lang w:val="en-US"/>
-        </w:rPr>
-        <w:t>it’s</w:t>
-      </w:r>
-      <w:proofErr w:type="gramEnd"/>
-      <w:r>
-        <w:rPr>
-          <w:lang w:val="en-US"/>
-        </w:rPr>
-        <w:t xml:space="preserve"> dry hills, montane tundras and semideserts just like irl.</w:t>
+        <w:t>Fixed terrains in Tibet, it’s kind of odd how the whole Tibetan plateau is all fine and dandy with grassy rolling hills and grasslands; now it’s dry hills, montane tundras and semideserts just like irl.</w:t>
       </w:r>
     </w:p>
     <w:p>
@@ -1360,21 +1302,7 @@
         <w:rPr>
           <w:lang w:val="en-US"/>
         </w:rPr>
-        <w:t>Added a new province in Santa Catarina: Desterro, an island off the coast of Lagunas; the Juliana Republic was originally unable to claim it (</w:t>
-      </w:r>
-      <w:proofErr w:type="gramStart"/>
-      <w:r>
-        <w:rPr>
-          <w:lang w:val="en-US"/>
-        </w:rPr>
-        <w:t>cause</w:t>
-      </w:r>
-      <w:proofErr w:type="gramEnd"/>
-      <w:r>
-        <w:rPr>
-          <w:lang w:val="en-US"/>
-        </w:rPr>
-        <w:t xml:space="preserve"> they had no navy and shit) so it remained under Brazilian control.</w:t>
+        <w:t>Added a new province in Santa Catarina: Desterro, an island off the coast of Lagunas; the Juliana Republic was originally unable to claim it (cause they had no navy and shit) so it remained under Brazilian control.</w:t>
       </w:r>
     </w:p>
     <w:p>
@@ -1845,21 +1773,7 @@
         <w:rPr>
           <w:lang w:val="en-US"/>
         </w:rPr>
-        <w:t xml:space="preserve">New nation in the Venezuelan llanos: Barinas. I had to make </w:t>
-      </w:r>
-      <w:proofErr w:type="gramStart"/>
-      <w:r>
-        <w:rPr>
-          <w:lang w:val="en-US"/>
-        </w:rPr>
-        <w:t>it,</w:t>
-      </w:r>
-      <w:proofErr w:type="gramEnd"/>
-      <w:r>
-        <w:rPr>
-          <w:lang w:val="en-US"/>
-        </w:rPr>
-        <w:t xml:space="preserve"> otherwise Llanero pops would get assimilated since their culture has no nation of its own.</w:t>
+        <w:t>New nation in the Venezuelan llanos: Barinas. I had to make it, otherwise Llanero pops would get assimilated since their culture has no nation of its own.</w:t>
       </w:r>
     </w:p>
     <w:p>
@@ -3121,21 +3035,7 @@
         <w:rPr>
           <w:lang w:val="en-US"/>
         </w:rPr>
-        <w:t xml:space="preserve"> Basically Oregon tag gets released in 1843, you get the option to ‘support them’ (aka play as Oregon) or to continue as whatever you’re currently playing as, this event should be syncretic with the other events revolving the Oregon territory and </w:t>
-      </w:r>
-      <w:proofErr w:type="gramStart"/>
-      <w:r>
-        <w:rPr>
-          <w:lang w:val="en-US"/>
-        </w:rPr>
-        <w:t>hudson’s</w:t>
-      </w:r>
-      <w:proofErr w:type="gramEnd"/>
-      <w:r>
-        <w:rPr>
-          <w:lang w:val="en-US"/>
-        </w:rPr>
-        <w:t xml:space="preserve"> bay company. So instead of USA annexing the shit out of empty Oregon, you should see the actual country popping up.</w:t>
+        <w:t xml:space="preserve"> Basically Oregon tag gets released in 1843, you get the option to ‘support them’ (aka play as Oregon) or to continue as whatever you’re currently playing as, this event should be syncretic with the other events revolving the Oregon territory and hudson’s bay company. So instead of USA annexing the shit out of empty Oregon, you should see the actual country popping up.</w:t>
       </w:r>
     </w:p>
     <w:p>
@@ -3293,21 +3193,7 @@
         <w:rPr>
           <w:lang w:val="en-US"/>
         </w:rPr>
-        <w:t xml:space="preserve">Some nice events to expel </w:t>
-      </w:r>
-      <w:proofErr w:type="gramStart"/>
-      <w:r>
-        <w:rPr>
-          <w:lang w:val="en-US"/>
-        </w:rPr>
-        <w:t>turks</w:t>
-      </w:r>
-      <w:proofErr w:type="gramEnd"/>
-      <w:r>
-        <w:rPr>
-          <w:lang w:val="en-US"/>
-        </w:rPr>
-        <w:t xml:space="preserve"> and azeris from your country as either Armenia, Cilicia</w:t>
+        <w:t>Some nice events to expel turks and azeris from your country as either Armenia, Cilicia</w:t>
       </w:r>
       <w:r>
         <w:rPr>
@@ -3453,21 +3339,7 @@
         <w:rPr>
           <w:lang w:val="en-US"/>
         </w:rPr>
-        <w:t xml:space="preserve">6 new provinces: Arauca, Chincha Islands, Apartadó, Bocas </w:t>
-      </w:r>
-      <w:proofErr w:type="gramStart"/>
-      <w:r>
-        <w:rPr>
-          <w:lang w:val="en-US"/>
-        </w:rPr>
-        <w:t>del</w:t>
-      </w:r>
-      <w:proofErr w:type="gramEnd"/>
-      <w:r>
-        <w:rPr>
-          <w:lang w:val="en-US"/>
-        </w:rPr>
-        <w:t xml:space="preserve"> Toro, Golfito, Greytown.</w:t>
+        <w:t>6 new provinces: Arauca, Chincha Islands, Apartadó, Bocas del Toro, Golfito, Greytown.</w:t>
       </w:r>
     </w:p>
     <w:p>
@@ -4384,21 +4256,7 @@
           <w:lang w:val="en-US"/>
         </w:rPr>
         <w:tab/>
-        <w:t>BYZ</w:t>
-      </w:r>
-      <w:proofErr w:type="gramStart"/>
-      <w:r>
-        <w:rPr>
-          <w:lang w:val="en-US"/>
-        </w:rPr>
-        <w:t>;Greek</w:t>
-      </w:r>
-      <w:proofErr w:type="gramEnd"/>
-      <w:r>
-        <w:rPr>
-          <w:lang w:val="en-US"/>
-        </w:rPr>
-        <w:t xml:space="preserve"> Empire;;;;;;;;;;;;;;;;;;;;x</w:t>
+        <w:t>BYZ;Greek Empire;;;;;;;;;;;;;;;;;;;;x</w:t>
       </w:r>
     </w:p>
     <w:p>
@@ -4418,21 +4276,7 @@
           <w:lang w:val="en-US"/>
         </w:rPr>
         <w:tab/>
-        <w:t>BYZ_ADJ</w:t>
-      </w:r>
-      <w:proofErr w:type="gramStart"/>
-      <w:r>
-        <w:rPr>
-          <w:lang w:val="en-US"/>
-        </w:rPr>
-        <w:t>;Greek</w:t>
-      </w:r>
-      <w:proofErr w:type="gramEnd"/>
-      <w:r>
-        <w:rPr>
-          <w:lang w:val="en-US"/>
-        </w:rPr>
-        <w:t>;;;;;;;;;;;;;;;;x</w:t>
+        <w:t>BYZ_ADJ;Greek;;;;;;;;;;;;;;;;x</w:t>
       </w:r>
     </w:p>
     <w:p>
@@ -4452,21 +4296,7 @@
           <w:lang w:val="en-US"/>
         </w:rPr>
         <w:tab/>
-        <w:t>BYZ_democracy</w:t>
-      </w:r>
-      <w:proofErr w:type="gramStart"/>
-      <w:r>
-        <w:rPr>
-          <w:lang w:val="en-US"/>
-        </w:rPr>
-        <w:t>;Greek</w:t>
-      </w:r>
-      <w:proofErr w:type="gramEnd"/>
-      <w:r>
-        <w:rPr>
-          <w:lang w:val="en-US"/>
-        </w:rPr>
-        <w:t xml:space="preserve"> Commonwealth;;;;;;;;;;;;;x</w:t>
+        <w:t>BYZ_democracy;Greek Commonwealth;;;;;;;;;;;;;x</w:t>
       </w:r>
     </w:p>
     <w:p>
@@ -4486,21 +4316,7 @@
           <w:lang w:val="en-US"/>
         </w:rPr>
         <w:tab/>
-        <w:t>BYZ_presidential_dictatorship</w:t>
-      </w:r>
-      <w:proofErr w:type="gramStart"/>
-      <w:r>
-        <w:rPr>
-          <w:lang w:val="en-US"/>
-        </w:rPr>
-        <w:t>;Greek</w:t>
-      </w:r>
-      <w:proofErr w:type="gramEnd"/>
-      <w:r>
-        <w:rPr>
-          <w:lang w:val="en-US"/>
-        </w:rPr>
-        <w:t xml:space="preserve"> Federation;;;;;;;;;;;;;x</w:t>
+        <w:t>BYZ_presidential_dictatorship;Greek Federation;;;;;;;;;;;;;x</w:t>
       </w:r>
     </w:p>
     <w:p>
@@ -4520,21 +4336,7 @@
           <w:lang w:val="en-US"/>
         </w:rPr>
         <w:tab/>
-        <w:t>BYZ_bourgeois_dictatorship</w:t>
-      </w:r>
-      <w:proofErr w:type="gramStart"/>
-      <w:r>
-        <w:rPr>
-          <w:lang w:val="en-US"/>
-        </w:rPr>
-        <w:t>;Greek</w:t>
-      </w:r>
-      <w:proofErr w:type="gramEnd"/>
-      <w:r>
-        <w:rPr>
-          <w:lang w:val="en-US"/>
-        </w:rPr>
-        <w:t xml:space="preserve"> Federation;;;;;;;;;;;;;x</w:t>
+        <w:t>BYZ_bourgeois_dictatorship;Greek Federation;;;;;;;;;;;;;x</w:t>
       </w:r>
     </w:p>
     <w:p>
@@ -4554,21 +4356,7 @@
           <w:lang w:val="en-US"/>
         </w:rPr>
         <w:tab/>
-        <w:t>BYZ_proletarian_dictatorship</w:t>
-      </w:r>
-      <w:proofErr w:type="gramStart"/>
-      <w:r>
-        <w:rPr>
-          <w:lang w:val="en-US"/>
-        </w:rPr>
-        <w:t>;Union</w:t>
-      </w:r>
-      <w:proofErr w:type="gramEnd"/>
-      <w:r>
-        <w:rPr>
-          <w:lang w:val="en-US"/>
-        </w:rPr>
-        <w:t xml:space="preserve"> of Socialist Greek Republics;;;;;;;;;;;;;x</w:t>
+        <w:t>BYZ_proletarian_dictatorship;Union of Socialist Greek Republics;;;;;;;;;;;;;x</w:t>
       </w:r>
     </w:p>
     <w:p>
@@ -4588,21 +4376,7 @@
           <w:lang w:val="en-US"/>
         </w:rPr>
         <w:tab/>
-        <w:t>BYZ_fascist_dictatorship</w:t>
-      </w:r>
-      <w:proofErr w:type="gramStart"/>
-      <w:r>
-        <w:rPr>
-          <w:lang w:val="en-US"/>
-        </w:rPr>
-        <w:t>;Greek</w:t>
-      </w:r>
-      <w:proofErr w:type="gramEnd"/>
-      <w:r>
-        <w:rPr>
-          <w:lang w:val="en-US"/>
-        </w:rPr>
-        <w:t xml:space="preserve"> Commonwealth;;;;;;;;;;;;;;</w:t>
+        <w:t>BYZ_fascist_dictatorship;Greek Commonwealth;;;;;;;;;;;;;;</w:t>
       </w:r>
     </w:p>
     <w:p>
@@ -6278,21 +6052,7 @@
         <w:rPr>
           <w:lang w:val="en-US"/>
         </w:rPr>
-        <w:t xml:space="preserve">Added yet another decision to genocide </w:t>
-      </w:r>
-      <w:proofErr w:type="gramStart"/>
-      <w:r>
-        <w:rPr>
-          <w:lang w:val="en-US"/>
-        </w:rPr>
-        <w:t>turks</w:t>
-      </w:r>
-      <w:proofErr w:type="gramEnd"/>
-      <w:r>
-        <w:rPr>
-          <w:lang w:val="en-US"/>
-        </w:rPr>
-        <w:t>: After conquering Anatolia</w:t>
+        <w:t>Added yet another decision to genocide turks: After conquering Anatolia</w:t>
       </w:r>
       <w:r>
         <w:rPr>
@@ -6878,14 +6638,7 @@
         <w:rPr>
           <w:lang w:val="en-US"/>
         </w:rPr>
-        <w:t xml:space="preserve">Cetatea Alba will now be properly seceded to RUS/ROM as one of the outcomes of the Crimean war/Great eastern </w:t>
-      </w:r>
-      <w:proofErr w:type="gramStart"/>
-      <w:r>
-        <w:rPr>
-          <w:lang w:val="en-US"/>
-        </w:rPr>
-        <w:t xml:space="preserve">crisis </w:t>
+        <w:t xml:space="preserve">Cetatea Alba will now be properly seceded to RUS/ROM as one of the outcomes of the Crimean war/Great eastern crisis </w:t>
       </w:r>
       <w:r>
         <w:rPr>
@@ -6893,7 +6646,6 @@
         </w:rPr>
         <w:t>.</w:t>
       </w:r>
-      <w:proofErr w:type="gramEnd"/>
     </w:p>
     <w:p>
       <w:pPr>
@@ -6970,21 +6722,7 @@
         <w:rPr>
           <w:lang w:val="en-US"/>
         </w:rPr>
-        <w:t xml:space="preserve"> instead of the Vatican </w:t>
-      </w:r>
-      <w:proofErr w:type="gramStart"/>
-      <w:r>
-        <w:rPr>
-          <w:lang w:val="en-US"/>
-        </w:rPr>
-        <w:t>city</w:t>
-      </w:r>
-      <w:proofErr w:type="gramEnd"/>
-      <w:r>
-        <w:rPr>
-          <w:lang w:val="en-US"/>
-        </w:rPr>
-        <w:t xml:space="preserve"> upon being released by Italy</w:t>
+        <w:t xml:space="preserve"> instead of the Vatican city upon being released by Italy</w:t>
       </w:r>
       <w:r>
         <w:rPr>
@@ -7243,21 +6981,7 @@
         <w:rPr>
           <w:lang w:val="en-US"/>
         </w:rPr>
-        <w:t xml:space="preserve"> Also </w:t>
-      </w:r>
-      <w:proofErr w:type="gramStart"/>
-      <w:r>
-        <w:rPr>
-          <w:lang w:val="en-US"/>
-        </w:rPr>
-        <w:t>it’s</w:t>
-      </w:r>
-      <w:proofErr w:type="gramEnd"/>
-      <w:r>
-        <w:rPr>
-          <w:lang w:val="en-US"/>
-        </w:rPr>
-        <w:t xml:space="preserve"> GRE only for some reason, can’t do anything about that.</w:t>
+        <w:t xml:space="preserve"> Also it’s GRE only for some reason, can’t do anything about that.</w:t>
       </w:r>
       <w:r>
         <w:rPr>
@@ -8021,21 +7745,7 @@
         <w:rPr>
           <w:lang w:val="en-US"/>
         </w:rPr>
-        <w:t xml:space="preserve">Actually fixed the bullshit where the Papal States would </w:t>
-      </w:r>
-      <w:proofErr w:type="gramStart"/>
-      <w:r>
-        <w:rPr>
-          <w:lang w:val="en-US"/>
-        </w:rPr>
-        <w:t>secede</w:t>
-      </w:r>
-      <w:proofErr w:type="gramEnd"/>
-      <w:r>
-        <w:rPr>
-          <w:lang w:val="en-US"/>
-        </w:rPr>
-        <w:t xml:space="preserve"> the Vatican while holding Rome.</w:t>
+        <w:t>Actually fixed the bullshit where the Papal States would secede the Vatican while holding Rome.</w:t>
       </w:r>
     </w:p>
     <w:p>
@@ -8498,27 +8208,13 @@
           <w:lang w:val="en-US"/>
         </w:rPr>
         <w:lastRenderedPageBreak/>
-        <w:t xml:space="preserve">Added Brahui culture to </w:t>
-      </w:r>
-      <w:proofErr w:type="gramStart"/>
-      <w:r>
-        <w:rPr>
-          <w:lang w:val="en-US"/>
-        </w:rPr>
-        <w:t>Balochistan</w:t>
-      </w:r>
-      <w:r>
-        <w:rPr>
-          <w:lang w:val="en-US"/>
-        </w:rPr>
-        <w:t>,</w:t>
-      </w:r>
-      <w:proofErr w:type="gramEnd"/>
-      <w:r>
-        <w:rPr>
-          <w:lang w:val="en-US"/>
-        </w:rPr>
-        <w:t xml:space="preserve"> changed Kalat’s main culture to Brahui, Balochi as accepted (At the time its rulers were Brahui.)</w:t>
+        <w:t>Added Brahui culture to Balochistan</w:t>
+      </w:r>
+      <w:r>
+        <w:rPr>
+          <w:lang w:val="en-US"/>
+        </w:rPr>
+        <w:t>, changed Kalat’s main culture to Brahui, Balochi as accepted (At the time its rulers were Brahui.)</w:t>
       </w:r>
     </w:p>
     <w:p>
@@ -8536,21 +8232,7 @@
         <w:rPr>
           <w:lang w:val="en-US"/>
         </w:rPr>
-        <w:t xml:space="preserve">Changed Quetta’s tradegood to </w:t>
-      </w:r>
-      <w:proofErr w:type="gramStart"/>
-      <w:r>
-        <w:rPr>
-          <w:lang w:val="en-US"/>
-        </w:rPr>
-        <w:t>coal,</w:t>
-      </w:r>
-      <w:proofErr w:type="gramEnd"/>
-      <w:r>
-        <w:rPr>
-          <w:lang w:val="en-US"/>
-        </w:rPr>
-        <w:t xml:space="preserve"> added Balochistan core.</w:t>
+        <w:t>Changed Quetta’s tradegood to coal, added Balochistan core.</w:t>
       </w:r>
     </w:p>
     <w:p>
@@ -8948,21 +8630,7 @@
         <w:rPr>
           <w:lang w:val="en-US"/>
         </w:rPr>
-        <w:t xml:space="preserve">Fixed Russia’s starting </w:t>
-      </w:r>
-      <w:proofErr w:type="gramStart"/>
-      <w:r>
-        <w:rPr>
-          <w:lang w:val="en-US"/>
-        </w:rPr>
-        <w:t>units,</w:t>
-      </w:r>
-      <w:proofErr w:type="gramEnd"/>
-      <w:r>
-        <w:rPr>
-          <w:lang w:val="en-US"/>
-        </w:rPr>
-        <w:t xml:space="preserve"> it was taking soldier pops from Alaska for some reason.</w:t>
+        <w:t>Fixed Russia’s starting units, it was taking soldier pops from Alaska for some reason.</w:t>
       </w:r>
     </w:p>
     <w:p>
@@ -9908,27 +9576,13 @@
         <w:rPr>
           <w:lang w:val="en-US"/>
         </w:rPr>
-        <w:t xml:space="preserve">s a big </w:t>
-      </w:r>
-      <w:proofErr w:type="gramStart"/>
-      <w:r>
-        <w:rPr>
-          <w:lang w:val="en-US"/>
-        </w:rPr>
-        <w:t>city</w:t>
-      </w:r>
-      <w:r>
-        <w:rPr>
-          <w:lang w:val="en-US"/>
-        </w:rPr>
-        <w:t>,</w:t>
-      </w:r>
-      <w:proofErr w:type="gramEnd"/>
-      <w:r>
-        <w:rPr>
-          <w:lang w:val="en-US"/>
-        </w:rPr>
-        <w:t xml:space="preserve"> province also encompasses Sabzevar, which is sizeable as well</w:t>
+        <w:t>s a big city</w:t>
+      </w:r>
+      <w:r>
+        <w:rPr>
+          <w:lang w:val="en-US"/>
+        </w:rPr>
+        <w:t>, province also encompasses Sabzevar, which is sizeable as well</w:t>
       </w:r>
       <w:r>
         <w:rPr>
@@ -10957,21 +10611,7 @@
         <w:rPr>
           <w:lang w:val="en-US"/>
         </w:rPr>
-        <w:t xml:space="preserve">Renamed Taman to </w:t>
-      </w:r>
-      <w:proofErr w:type="gramStart"/>
-      <w:r>
-        <w:rPr>
-          <w:lang w:val="en-US"/>
-        </w:rPr>
-        <w:t>Novorossiysk,</w:t>
-      </w:r>
-      <w:proofErr w:type="gramEnd"/>
-      <w:r>
-        <w:rPr>
-          <w:lang w:val="en-US"/>
-        </w:rPr>
-        <w:t xml:space="preserve"> reshaped the province and ceded to Russia</w:t>
+        <w:t>Renamed Taman to Novorossiysk, reshaped the province and ceded to Russia</w:t>
       </w:r>
       <w:r>
         <w:rPr>
@@ -11556,21 +11196,7 @@
         <w:rPr>
           <w:lang w:val="en-US"/>
         </w:rPr>
-        <w:t xml:space="preserve">Renamed Nishapur back to </w:t>
-      </w:r>
-      <w:proofErr w:type="gramStart"/>
-      <w:r>
-        <w:rPr>
-          <w:lang w:val="en-US"/>
-        </w:rPr>
-        <w:t>Sabzevar,</w:t>
-      </w:r>
-      <w:proofErr w:type="gramEnd"/>
-      <w:r>
-        <w:rPr>
-          <w:lang w:val="en-US"/>
-        </w:rPr>
-        <w:t xml:space="preserve"> reverted pop changes back to th</w:t>
+        <w:t>Renamed Nishapur back to Sabzevar, reverted pop changes back to th</w:t>
       </w:r>
       <w:r>
         <w:rPr>
@@ -12153,105 +11779,157 @@
         <w:rPr>
           <w:lang w:val="en-US"/>
         </w:rPr>
+        <w:t xml:space="preserve"> Ba</w:t>
+      </w:r>
+      <w:r>
+        <w:rPr>
+          <w:lang w:val="en-US"/>
+        </w:rPr>
+        <w:t>l</w:t>
+      </w:r>
+      <w:r>
+        <w:rPr>
+          <w:lang w:val="en-US"/>
+        </w:rPr>
+        <w:t xml:space="preserve"> el Mandeb</w:t>
+      </w:r>
+      <w:r>
+        <w:rPr>
+          <w:lang w:val="en-US"/>
+        </w:rPr>
+        <w:t xml:space="preserve"> (To Horn of Africa)</w:t>
+      </w:r>
+      <w:r>
+        <w:rPr>
+          <w:lang w:val="en-US"/>
+        </w:rPr>
+        <w:t xml:space="preserve"> and Straits of Obokk</w:t>
+      </w:r>
+      <w:r>
+        <w:rPr>
+          <w:lang w:val="en-US"/>
+        </w:rPr>
+        <w:t xml:space="preserve"> (To Bab el Mandeb)</w:t>
+      </w:r>
+      <w:r>
+        <w:rPr>
+          <w:lang w:val="en-US"/>
+        </w:rPr>
+        <w:t>.</w:t>
+      </w:r>
+      <w:r>
+        <w:rPr>
+          <w:lang w:val="en-US"/>
+        </w:rPr>
+        <w:t xml:space="preserve"> Laquedive islands</w:t>
+      </w:r>
+      <w:r>
+        <w:rPr>
+          <w:lang w:val="en-US"/>
+        </w:rPr>
+        <w:t xml:space="preserve"> (To Konkan Coast)</w:t>
+      </w:r>
+      <w:r>
+        <w:rPr>
+          <w:lang w:val="en-US"/>
+        </w:rPr>
+        <w:t xml:space="preserve"> and coast of Malabar</w:t>
+      </w:r>
+      <w:r>
+        <w:rPr>
+          <w:lang w:val="en-US"/>
+        </w:rPr>
+        <w:t xml:space="preserve"> (To Laccadive Sea)</w:t>
+      </w:r>
+      <w:r>
+        <w:rPr>
+          <w:lang w:val="en-US"/>
+        </w:rPr>
+        <w:t>.</w:t>
+      </w:r>
+      <w:r>
+        <w:rPr>
+          <w:lang w:val="en-US"/>
+        </w:rPr>
+        <w:t xml:space="preserve"> Renamed Mozambique Channel, Gulf of Zambeze and Coast of Natal to Northern, Central and Southern Mozambique Channel respectively.</w:t>
+      </w:r>
+      <w:r>
+        <w:rPr>
+          <w:lang w:val="en-US"/>
+        </w:rPr>
+        <w:t xml:space="preserve"> Swapped names of Del Cano Rise and Prince Edward Islands.</w:t>
+      </w:r>
+      <w:r>
+        <w:rPr>
+          <w:lang w:val="en-US"/>
+        </w:rPr>
+        <w:t xml:space="preserve"> Renamed Coast of Cameroon (To Coast of Kongo), Renamed Coast of Angola (To Skeleton Coast)</w:t>
+      </w:r>
+      <w:r>
+        <w:rPr>
+          <w:lang w:val="en-US"/>
+        </w:rPr>
+        <w:t>,</w:t>
+      </w:r>
+      <w:r>
+        <w:rPr>
+          <w:lang w:val="en-US"/>
+        </w:rPr>
         <w:t xml:space="preserve"> </w:t>
       </w:r>
-      <w:proofErr w:type="gramStart"/>
-      <w:r>
-        <w:rPr>
-          <w:lang w:val="en-US"/>
-        </w:rPr>
-        <w:t>Ba</w:t>
-      </w:r>
-      <w:r>
-        <w:rPr>
-          <w:lang w:val="en-US"/>
-        </w:rPr>
-        <w:t>l</w:t>
-      </w:r>
-      <w:proofErr w:type="gramEnd"/>
-      <w:r>
-        <w:rPr>
-          <w:lang w:val="en-US"/>
-        </w:rPr>
-        <w:t xml:space="preserve"> el Mandeb</w:t>
-      </w:r>
-      <w:r>
-        <w:rPr>
-          <w:lang w:val="en-US"/>
-        </w:rPr>
-        <w:t xml:space="preserve"> (To Horn of Africa)</w:t>
-      </w:r>
-      <w:r>
-        <w:rPr>
-          <w:lang w:val="en-US"/>
-        </w:rPr>
-        <w:t xml:space="preserve"> and Straits of Obokk</w:t>
-      </w:r>
-      <w:r>
-        <w:rPr>
-          <w:lang w:val="en-US"/>
-        </w:rPr>
-        <w:t xml:space="preserve"> (To Bab el Mandeb)</w:t>
-      </w:r>
-      <w:r>
-        <w:rPr>
-          <w:lang w:val="en-US"/>
-        </w:rPr>
-        <w:t>.</w:t>
-      </w:r>
-      <w:r>
-        <w:rPr>
-          <w:lang w:val="en-US"/>
-        </w:rPr>
-        <w:t xml:space="preserve"> Laquedive islands</w:t>
-      </w:r>
-      <w:r>
-        <w:rPr>
-          <w:lang w:val="en-US"/>
-        </w:rPr>
-        <w:t xml:space="preserve"> (To Konkan Coast)</w:t>
-      </w:r>
-      <w:r>
-        <w:rPr>
-          <w:lang w:val="en-US"/>
-        </w:rPr>
-        <w:t xml:space="preserve"> and coast of Malabar</w:t>
-      </w:r>
-      <w:r>
-        <w:rPr>
-          <w:lang w:val="en-US"/>
-        </w:rPr>
-        <w:t xml:space="preserve"> (To Laccadive Sea)</w:t>
-      </w:r>
-      <w:r>
-        <w:rPr>
-          <w:lang w:val="en-US"/>
-        </w:rPr>
-        <w:t>.</w:t>
-      </w:r>
-      <w:r>
-        <w:rPr>
-          <w:lang w:val="en-US"/>
-        </w:rPr>
-        <w:t xml:space="preserve"> Renamed Mozambique Channel, Gulf of Zambeze and Coast of Natal to Northern, Central and Southern Mozambique Channel respectively.</w:t>
-      </w:r>
-      <w:r>
-        <w:rPr>
-          <w:lang w:val="en-US"/>
-        </w:rPr>
-        <w:t xml:space="preserve"> Swapped names of Del Cano Rise and Prince Edward Islands.</w:t>
-      </w:r>
-      <w:r>
-        <w:rPr>
-          <w:lang w:val="en-US"/>
-        </w:rPr>
-        <w:t xml:space="preserve"> Renamed Coast of Cameroon (To Coast of Kongo), Renamed Coast of Angola (To Skeleton Coast)</w:t>
-      </w:r>
-      <w:r>
-        <w:rPr>
-          <w:lang w:val="en-US"/>
-        </w:rPr>
-        <w:t>,</w:t>
+      <w:r>
+        <w:rPr>
+          <w:lang w:val="en-US"/>
+        </w:rPr>
+        <w:t>r</w:t>
+      </w:r>
+      <w:r>
+        <w:rPr>
+          <w:lang w:val="en-US"/>
+        </w:rPr>
+        <w:t>enamed</w:t>
+      </w:r>
+      <w:r>
+        <w:rPr>
+          <w:lang w:val="en-US"/>
+        </w:rPr>
+        <w:t xml:space="preserve"> Gulf of Kongo (To Coast of Angola)</w:t>
+      </w:r>
+      <w:r>
+        <w:rPr>
+          <w:lang w:val="en-US"/>
+        </w:rPr>
+        <w:t xml:space="preserve"> and renamed St Paul Island (To</w:t>
+      </w:r>
+      <w:r>
+        <w:rPr>
+          <w:lang w:val="en-US"/>
+        </w:rPr>
+        <w:t xml:space="preserve"> Southeast Indian Basin</w:t>
+      </w:r>
+      <w:r>
+        <w:rPr>
+          <w:lang w:val="en-US"/>
+        </w:rPr>
+        <w:t>)</w:t>
+      </w:r>
+      <w:r>
+        <w:rPr>
+          <w:lang w:val="en-US"/>
+        </w:rPr>
+        <w:t>. Renamed Antofagasta Coast (To Atacama Coast), Atacama Coast (To Northern Chilean Coast) and Coast of Chile (To Central Chilean Coast.)</w:t>
+      </w:r>
+      <w:r>
+        <w:rPr>
+          <w:lang w:val="en-US"/>
+        </w:rPr>
+        <w:t xml:space="preserve"> Switched South Brazilian Basin for Martin Vaz Ridge; Fernando de Noronha and Romanche Gap. Switched Inaccessible Island with Coast of Tristan da Cunha. Renamed Inaccessible Island and Gough Island to South Atlantic (Couldn’t come up with a better name.)</w:t>
+      </w:r>
+      <w:r>
+        <w:rPr>
+          <w:lang w:val="en-US"/>
+        </w:rPr>
+        <w:t xml:space="preserve"> Changed Shetland Straits (To Coast of the Faroes), Jan Mayen Sea (To Northern Atlantic) and Spitzberg Sea (To Jan Mayen Sea.)</w:t>
       </w:r>
       <w:r>
         <w:rPr>
@@ -12259,66 +11937,6 @@
         </w:rPr>
         <w:t xml:space="preserve"> </w:t>
       </w:r>
-      <w:r>
-        <w:rPr>
-          <w:lang w:val="en-US"/>
-        </w:rPr>
-        <w:t>r</w:t>
-      </w:r>
-      <w:r>
-        <w:rPr>
-          <w:lang w:val="en-US"/>
-        </w:rPr>
-        <w:t>enamed</w:t>
-      </w:r>
-      <w:r>
-        <w:rPr>
-          <w:lang w:val="en-US"/>
-        </w:rPr>
-        <w:t xml:space="preserve"> Gulf of Kongo (To Coast of Angola)</w:t>
-      </w:r>
-      <w:r>
-        <w:rPr>
-          <w:lang w:val="en-US"/>
-        </w:rPr>
-        <w:t xml:space="preserve"> and renamed St Paul Island (To</w:t>
-      </w:r>
-      <w:r>
-        <w:rPr>
-          <w:lang w:val="en-US"/>
-        </w:rPr>
-        <w:t xml:space="preserve"> Southeast Indian Basin</w:t>
-      </w:r>
-      <w:r>
-        <w:rPr>
-          <w:lang w:val="en-US"/>
-        </w:rPr>
-        <w:t>)</w:t>
-      </w:r>
-      <w:r>
-        <w:rPr>
-          <w:lang w:val="en-US"/>
-        </w:rPr>
-        <w:t>. Renamed Antofagasta Coast (To Atacama Coast), Atacama Coast (To Northern Chilean Coast) and Coast of Chile (To Central Chilean Coast.)</w:t>
-      </w:r>
-      <w:r>
-        <w:rPr>
-          <w:lang w:val="en-US"/>
-        </w:rPr>
-        <w:t xml:space="preserve"> Switched South Brazilian Basin for Martin Vaz Ridge; Fernando de Noronha and Romanche Gap. Switched Inaccessible Island with Coast of Tristan da Cunha. Renamed Inaccessible Island and Gough Island to South Atlantic (Couldn’t come up with a better name.)</w:t>
-      </w:r>
-      <w:r>
-        <w:rPr>
-          <w:lang w:val="en-US"/>
-        </w:rPr>
-        <w:t xml:space="preserve"> Changed Shetland Straits (To Coast of the Faroes), Jan Mayen Sea (To Northern Atlantic) and Spitzberg Sea (To Jan Mayen Sea.)</w:t>
-      </w:r>
-      <w:r>
-        <w:rPr>
-          <w:lang w:val="en-US"/>
-        </w:rPr>
-        <w:t xml:space="preserve"> </w:t>
-      </w:r>
     </w:p>
     <w:p>
       <w:pPr>
@@ -12359,21 +11977,7 @@
         <w:rPr>
           <w:lang w:val="en-US"/>
         </w:rPr>
-        <w:t xml:space="preserve">-1080 farm size and -1000 mine </w:t>
-      </w:r>
-      <w:proofErr w:type="gramStart"/>
-      <w:r>
-        <w:rPr>
-          <w:lang w:val="en-US"/>
-        </w:rPr>
-        <w:t>size</w:t>
-      </w:r>
-      <w:proofErr w:type="gramEnd"/>
-      <w:r>
-        <w:rPr>
-          <w:lang w:val="en-US"/>
-        </w:rPr>
-        <w:t xml:space="preserve"> to </w:t>
+        <w:t xml:space="preserve">-1080 farm size and -1000 mine size to </w:t>
       </w:r>
       <w:r>
         <w:rPr>
@@ -14416,21 +14020,7 @@
         <w:rPr>
           <w:lang w:val="en-US"/>
         </w:rPr>
-        <w:t xml:space="preserve">. Previously it required either 45 </w:t>
-      </w:r>
-      <w:proofErr w:type="gramStart"/>
-      <w:r>
-        <w:rPr>
-          <w:lang w:val="en-US"/>
-        </w:rPr>
-        <w:t>prestige</w:t>
-      </w:r>
-      <w:proofErr w:type="gramEnd"/>
-      <w:r>
-        <w:rPr>
-          <w:lang w:val="en-US"/>
-        </w:rPr>
-        <w:t xml:space="preserve"> or doing research on the first rows of technology </w:t>
+        <w:t xml:space="preserve">. Previously it required either 45 prestige or doing research on the first rows of technology </w:t>
       </w:r>
       <w:r>
         <w:rPr>
@@ -15155,21 +14745,7 @@
         <w:rPr>
           <w:lang w:val="en-US"/>
         </w:rPr>
-        <w:t>Updated decision files to match the latest versions</w:t>
-      </w:r>
-      <w:proofErr w:type="gramStart"/>
-      <w:r>
-        <w:rPr>
-          <w:lang w:val="en-US"/>
-        </w:rPr>
-        <w:t>:;</w:t>
-      </w:r>
-      <w:proofErr w:type="gramEnd"/>
-      <w:r>
-        <w:rPr>
-          <w:lang w:val="en-US"/>
-        </w:rPr>
-        <w:t xml:space="preserve"> thanks to anon for pointing out the outdated files.</w:t>
+        <w:t>Updated decision files to match the latest versions:; thanks to anon for pointing out the outdated files.</w:t>
       </w:r>
     </w:p>
     <w:p>
@@ -16154,16 +15730,8 @@
         <w:rPr>
           <w:lang w:val="en-US"/>
         </w:rPr>
-        <w:t xml:space="preserve">, </w:t>
-      </w:r>
-      <w:proofErr w:type="gramStart"/>
-      <w:r>
-        <w:rPr>
-          <w:lang w:val="en-US"/>
-        </w:rPr>
-        <w:t>irredentism</w:t>
-      </w:r>
-      <w:proofErr w:type="gramEnd"/>
+        <w:t>, irredentism</w:t>
+      </w:r>
       <w:r>
         <w:rPr>
           <w:lang w:val="en-US"/>
@@ -16337,21 +15905,7 @@
         <w:rPr>
           <w:lang w:val="en-US"/>
         </w:rPr>
-        <w:t xml:space="preserve">Added some more flavor decisions and Russia and Alaska </w:t>
-      </w:r>
-      <w:proofErr w:type="gramStart"/>
-      <w:r>
-        <w:rPr>
-          <w:lang w:val="en-US"/>
-        </w:rPr>
-        <w:t>pertaining</w:t>
-      </w:r>
-      <w:proofErr w:type="gramEnd"/>
-      <w:r>
-        <w:rPr>
-          <w:lang w:val="en-US"/>
-        </w:rPr>
-        <w:t xml:space="preserve"> their American holdings.</w:t>
+        <w:t>Added some more flavor decisions and Russia and Alaska pertaining their American holdings.</w:t>
       </w:r>
     </w:p>
     <w:p>
@@ -16537,21 +16091,7 @@
         <w:rPr>
           <w:lang w:val="en-US"/>
         </w:rPr>
-        <w:t xml:space="preserve">Added a decision to turn Isla </w:t>
-      </w:r>
-      <w:proofErr w:type="gramStart"/>
-      <w:r>
-        <w:rPr>
-          <w:lang w:val="en-US"/>
-        </w:rPr>
-        <w:t>del</w:t>
-      </w:r>
-      <w:proofErr w:type="gramEnd"/>
-      <w:r>
-        <w:rPr>
-          <w:lang w:val="en-US"/>
-        </w:rPr>
-        <w:t xml:space="preserve"> Coco in Costa Rica into a penal colony.</w:t>
+        <w:t>Added a decision to turn Isla del Coco in Costa Rica into a penal colony.</w:t>
       </w:r>
     </w:p>
     <w:p>
@@ -17093,21 +16633,7 @@
         <w:rPr>
           <w:lang w:val="en-US"/>
         </w:rPr>
-        <w:t xml:space="preserve">Inverted Geneva Convention’s infamy gain, now you lose 0.01 </w:t>
-      </w:r>
-      <w:proofErr w:type="gramStart"/>
-      <w:r>
-        <w:rPr>
-          <w:lang w:val="en-US"/>
-        </w:rPr>
-        <w:t>infamy</w:t>
-      </w:r>
-      <w:proofErr w:type="gramEnd"/>
-      <w:r>
-        <w:rPr>
-          <w:lang w:val="en-US"/>
-        </w:rPr>
-        <w:t xml:space="preserve"> when you sign the devil’s pact.</w:t>
+        <w:t>Inverted Geneva Convention’s infamy gain, now you lose 0.01 infamy when you sign the devil’s pact.</w:t>
       </w:r>
     </w:p>
     <w:p>
@@ -17639,21 +17165,7 @@
         <w:rPr>
           <w:lang w:val="en-US"/>
         </w:rPr>
-        <w:t xml:space="preserve">Reworked the conditions under which the player can expel </w:t>
-      </w:r>
-      <w:proofErr w:type="gramStart"/>
-      <w:r>
-        <w:rPr>
-          <w:lang w:val="en-US"/>
-        </w:rPr>
-        <w:t>turks</w:t>
-      </w:r>
-      <w:proofErr w:type="gramEnd"/>
-      <w:r>
-        <w:rPr>
-          <w:lang w:val="en-US"/>
-        </w:rPr>
-        <w:t xml:space="preserve"> as GRE; now the player can only expel turks if TUR doesn’t own Konya, Trabzon, Gjirokaster, Skopje and Plovdiv.</w:t>
+        <w:t>Reworked the conditions under which the player can expel turks as GRE; now the player can only expel turks if TUR doesn’t own Konya, Trabzon, Gjirokaster, Skopje and Plovdiv.</w:t>
       </w:r>
     </w:p>
     <w:p>
@@ -17983,21 +17495,7 @@
         <w:rPr>
           <w:lang w:val="en-US"/>
         </w:rPr>
-        <w:t xml:space="preserve">Reworked the way </w:t>
-      </w:r>
-      <w:proofErr w:type="gramStart"/>
-      <w:r>
-        <w:rPr>
-          <w:lang w:val="en-US"/>
-        </w:rPr>
-        <w:t>north</w:t>
-      </w:r>
-      <w:proofErr w:type="gramEnd"/>
-      <w:r>
-        <w:rPr>
-          <w:lang w:val="en-US"/>
-        </w:rPr>
-        <w:t xml:space="preserve"> American minors request US statehood.</w:t>
+        <w:t>Reworked the way north American minors request US statehood.</w:t>
       </w:r>
     </w:p>
     <w:p>
@@ -18197,19 +17695,11 @@
         </w:rPr>
         <w:t xml:space="preserve">, </w:t>
       </w:r>
-      <w:proofErr w:type="gramStart"/>
-      <w:r>
-        <w:rPr>
-          <w:lang w:val="en-US"/>
-        </w:rPr>
-        <w:t>Arunachal</w:t>
-      </w:r>
-      <w:proofErr w:type="gramEnd"/>
-      <w:r>
-        <w:rPr>
-          <w:lang w:val="en-US"/>
-        </w:rPr>
-        <w:t>.</w:t>
+      <w:r>
+        <w:rPr>
+          <w:lang w:val="en-US"/>
+        </w:rPr>
+        <w:t>Arunachal.</w:t>
       </w:r>
     </w:p>
     <w:p>
@@ -18236,14 +17726,12 @@
         </w:rPr>
         <w:t xml:space="preserve">, </w:t>
       </w:r>
-      <w:proofErr w:type="gramStart"/>
       <w:r>
         <w:rPr>
           <w:lang w:val="en-US"/>
         </w:rPr>
         <w:t>Dartsedo</w:t>
       </w:r>
-      <w:proofErr w:type="gramEnd"/>
       <w:r>
         <w:rPr>
           <w:lang w:val="en-US"/>
@@ -18531,21 +18019,7 @@
         <w:rPr>
           <w:lang w:val="en-US"/>
         </w:rPr>
-        <w:t xml:space="preserve"> in Veracruz, Hopelchen and Ciudad </w:t>
-      </w:r>
-      <w:proofErr w:type="gramStart"/>
-      <w:r>
-        <w:rPr>
-          <w:lang w:val="en-US"/>
-        </w:rPr>
-        <w:t>del</w:t>
-      </w:r>
-      <w:proofErr w:type="gramEnd"/>
-      <w:r>
-        <w:rPr>
-          <w:lang w:val="en-US"/>
-        </w:rPr>
-        <w:t xml:space="preserve"> Carmen in Yucatan, Holpatin in Belize, Carmelita in Guatemala</w:t>
+        <w:t xml:space="preserve"> in Veracruz, Hopelchen and Ciudad del Carmen in Yucatan, Holpatin in Belize, Carmelita in Guatemala</w:t>
       </w:r>
       <w:r>
         <w:rPr>
@@ -18599,16 +18073,8 @@
         <w:rPr>
           <w:lang w:val="en-US"/>
         </w:rPr>
-        <w:t xml:space="preserve">Added the following regions: Campeche, East Yucatan, Belize, </w:t>
-      </w:r>
-      <w:proofErr w:type="gramStart"/>
-      <w:r>
-        <w:rPr>
-          <w:lang w:val="en-US"/>
-        </w:rPr>
-        <w:t>Peten</w:t>
-      </w:r>
-      <w:proofErr w:type="gramEnd"/>
+        <w:t>Added the following regions: Campeche, East Yucatan, Belize, Peten</w:t>
+      </w:r>
       <w:r>
         <w:rPr>
           <w:lang w:val="en-US"/>
@@ -19151,21 +18617,7 @@
         <w:rPr>
           <w:lang w:val="en-US"/>
         </w:rPr>
-        <w:t xml:space="preserve">, </w:t>
-      </w:r>
-      <w:proofErr w:type="gramStart"/>
-      <w:r>
-        <w:rPr>
-          <w:lang w:val="en-US"/>
-        </w:rPr>
-        <w:t>Bronze</w:t>
-      </w:r>
-      <w:proofErr w:type="gramEnd"/>
-      <w:r>
-        <w:rPr>
-          <w:lang w:val="en-US"/>
-        </w:rPr>
-        <w:t xml:space="preserve"> Artillery Factory</w:t>
+        <w:t>, Bronze Artillery Factory</w:t>
       </w:r>
       <w:r>
         <w:rPr>
@@ -19525,21 +18977,7 @@
         <w:rPr>
           <w:lang w:val="en-US"/>
         </w:rPr>
-        <w:t xml:space="preserve">Reshaped the following provinces: Bluefields, Puerto Lempira, </w:t>
-      </w:r>
-      <w:proofErr w:type="gramStart"/>
-      <w:r>
-        <w:rPr>
-          <w:lang w:val="en-US"/>
-        </w:rPr>
-        <w:t>Greytown</w:t>
-      </w:r>
-      <w:proofErr w:type="gramEnd"/>
-      <w:r>
-        <w:rPr>
-          <w:lang w:val="en-US"/>
-        </w:rPr>
-        <w:t>.</w:t>
+        <w:t>Reshaped the following provinces: Bluefields, Puerto Lempira, Greytown.</w:t>
       </w:r>
     </w:p>
     <w:p>
@@ -19575,16 +19013,8 @@
         <w:rPr>
           <w:lang w:val="en-US"/>
         </w:rPr>
-        <w:t xml:space="preserve">, </w:t>
-      </w:r>
-      <w:proofErr w:type="gramStart"/>
-      <w:r>
-        <w:rPr>
-          <w:lang w:val="en-US"/>
-        </w:rPr>
-        <w:t>Laz</w:t>
-      </w:r>
-      <w:proofErr w:type="gramEnd"/>
+        <w:t>, Laz</w:t>
+      </w:r>
       <w:r>
         <w:rPr>
           <w:lang w:val="en-US"/>
@@ -19935,16 +19365,56 @@
         <w:rPr>
           <w:lang w:val="en-US"/>
         </w:rPr>
-        <w:t xml:space="preserve">. It’s only used for Mexico during the 1855-1857 </w:t>
-      </w:r>
-      <w:proofErr w:type="gramStart"/>
-      <w:r>
-        <w:rPr>
-          <w:lang w:val="en-US"/>
-        </w:rPr>
-        <w:t>period</w:t>
-      </w:r>
-      <w:proofErr w:type="gramEnd"/>
+        <w:t>. It’s only used for Mexico during the 1855-1857 period.</w:t>
+      </w:r>
+    </w:p>
+    <w:p>
+      <w:pPr>
+        <w:pStyle w:val="ListParagraph"/>
+        <w:numPr>
+          <w:ilvl w:val="0"/>
+          <w:numId w:val="58"/>
+        </w:numPr>
+        <w:rPr>
+          <w:lang w:val="en-US"/>
+        </w:rPr>
+      </w:pPr>
+      <w:r>
+        <w:rPr>
+          <w:lang w:val="en-US"/>
+        </w:rPr>
+        <w:t>Enabled socialists to rule presidential dictatorships</w:t>
+      </w:r>
+      <w:r>
+        <w:rPr>
+          <w:lang w:val="en-US"/>
+        </w:rPr>
+        <w:t>,</w:t>
+      </w:r>
+      <w:r>
+        <w:rPr>
+          <w:lang w:val="en-US"/>
+        </w:rPr>
+        <w:t xml:space="preserve"> </w:t>
+      </w:r>
+      <w:r>
+        <w:rPr>
+          <w:lang w:val="en-US"/>
+        </w:rPr>
+        <w:t>and theocracies</w:t>
+      </w:r>
+      <w:r>
+        <w:rPr>
+          <w:lang w:val="en-US"/>
+        </w:rPr>
+        <w:t xml:space="preserve"> and monarchies</w:t>
+      </w:r>
+      <w:r>
+        <w:rPr>
+          <w:lang w:val="en-US"/>
+        </w:rPr>
+        <w:t xml:space="preserve"> to appoint fascist parties in their upper house</w:t>
+      </w:r>
       <w:r>
         <w:rPr>
           <w:lang w:val="en-US"/>
@@ -19967,37 +19437,55 @@
         <w:rPr>
           <w:lang w:val="en-US"/>
         </w:rPr>
-        <w:t>Enabled socialists to rule presidential dictatorships</w:t>
-      </w:r>
-      <w:r>
-        <w:rPr>
-          <w:lang w:val="en-US"/>
-        </w:rPr>
-        <w:t>,</w:t>
-      </w:r>
-      <w:r>
-        <w:rPr>
-          <w:lang w:val="en-US"/>
-        </w:rPr>
-        <w:t xml:space="preserve"> </w:t>
-      </w:r>
-      <w:r>
-        <w:rPr>
-          <w:lang w:val="en-US"/>
-        </w:rPr>
-        <w:t>and theocracies</w:t>
-      </w:r>
-      <w:r>
-        <w:rPr>
-          <w:lang w:val="en-US"/>
-        </w:rPr>
-        <w:t xml:space="preserve"> and monarchies</w:t>
-      </w:r>
-      <w:r>
-        <w:rPr>
-          <w:lang w:val="en-US"/>
-        </w:rPr>
-        <w:t xml:space="preserve"> to appoint fascist parties in their upper house</w:t>
+        <w:t>New cultures: Yucateco</w:t>
+      </w:r>
+    </w:p>
+    <w:p>
+      <w:pPr>
+        <w:pStyle w:val="ListParagraph"/>
+        <w:numPr>
+          <w:ilvl w:val="0"/>
+          <w:numId w:val="58"/>
+        </w:numPr>
+        <w:rPr>
+          <w:lang w:val="en-US"/>
+        </w:rPr>
+      </w:pPr>
+      <w:r>
+        <w:rPr>
+          <w:lang w:val="en-US"/>
+        </w:rPr>
+        <w:t>Made decision to annex the reformed USCA as GP Mexico.</w:t>
+      </w:r>
+    </w:p>
+    <w:p>
+      <w:pPr>
+        <w:pStyle w:val="ListParagraph"/>
+        <w:numPr>
+          <w:ilvl w:val="0"/>
+          <w:numId w:val="58"/>
+        </w:numPr>
+        <w:rPr>
+          <w:lang w:val="en-US"/>
+        </w:rPr>
+      </w:pPr>
+      <w:r>
+        <w:rPr>
+          <w:lang w:val="en-US"/>
+        </w:rPr>
+        <w:t>Rebalanced pops in Central America, added natives</w:t>
+      </w:r>
+      <w:r>
+        <w:rPr>
+          <w:lang w:val="en-US"/>
+        </w:rPr>
+        <w:t xml:space="preserve"> and </w:t>
+      </w:r>
+      <w:r>
+        <w:rPr>
+          <w:lang w:val="en-US"/>
+        </w:rPr>
+        <w:t>negroes</w:t>
       </w:r>
       <w:r>
         <w:rPr>
@@ -20021,7 +19509,7 @@
         <w:rPr>
           <w:lang w:val="en-US"/>
         </w:rPr>
-        <w:t>New cultures: Yucateco</w:t>
+        <w:t>Somewhat corrected Qinghai’s borders.</w:t>
       </w:r>
     </w:p>
     <w:p>
@@ -20039,7 +19527,7 @@
         <w:rPr>
           <w:lang w:val="en-US"/>
         </w:rPr>
-        <w:t>Made decision to annex the reformed USCA as GP Mexico.</w:t>
+        <w:t>Rebalanced pops in Tibet, Qinghai, Kashmir and Sikkim.</w:t>
       </w:r>
     </w:p>
     <w:p>
@@ -20057,22 +19545,146 @@
         <w:rPr>
           <w:lang w:val="en-US"/>
         </w:rPr>
-        <w:t>Rebalanced pops in Central America, added natives</w:t>
-      </w:r>
-      <w:r>
-        <w:rPr>
-          <w:lang w:val="en-US"/>
-        </w:rPr>
-        <w:t xml:space="preserve"> and </w:t>
-      </w:r>
-      <w:proofErr w:type="gramStart"/>
-      <w:r>
-        <w:rPr>
-          <w:lang w:val="en-US"/>
-        </w:rPr>
-        <w:t>negroes</w:t>
-      </w:r>
-      <w:proofErr w:type="gramEnd"/>
+        <w:t xml:space="preserve">Renamed Thimphu to </w:t>
+      </w:r>
+      <w:r>
+        <w:rPr>
+          <w:lang w:val="en-US"/>
+        </w:rPr>
+        <w:t>Punakha</w:t>
+      </w:r>
+      <w:r>
+        <w:rPr>
+          <w:lang w:val="en-US"/>
+        </w:rPr>
+        <w:t xml:space="preserve"> since </w:t>
+      </w:r>
+      <w:r>
+        <w:rPr>
+          <w:lang w:val="en-US"/>
+        </w:rPr>
+        <w:t>that</w:t>
+      </w:r>
+      <w:r>
+        <w:rPr>
+          <w:lang w:val="en-US"/>
+        </w:rPr>
+        <w:t xml:space="preserve"> city was made the capital of Bhutan in the 1950’s.</w:t>
+      </w:r>
+    </w:p>
+    <w:p>
+      <w:pPr>
+        <w:pStyle w:val="ListParagraph"/>
+        <w:numPr>
+          <w:ilvl w:val="0"/>
+          <w:numId w:val="58"/>
+        </w:numPr>
+        <w:rPr>
+          <w:lang w:val="en-US"/>
+        </w:rPr>
+      </w:pPr>
+      <w:r>
+        <w:rPr>
+          <w:lang w:val="en-US"/>
+        </w:rPr>
+        <w:t>Reworked mountain passes in the Himalayas and Pamir to better fit the new provinces.</w:t>
+      </w:r>
+    </w:p>
+    <w:p>
+      <w:pPr>
+        <w:pStyle w:val="ListParagraph"/>
+        <w:numPr>
+          <w:ilvl w:val="0"/>
+          <w:numId w:val="58"/>
+        </w:numPr>
+        <w:rPr>
+          <w:lang w:val="en-US"/>
+        </w:rPr>
+      </w:pPr>
+      <w:r>
+        <w:rPr>
+          <w:lang w:val="en-US"/>
+        </w:rPr>
+        <w:t>Added the Ante-Lebanon and Jabal Druze to terrain details.</w:t>
+      </w:r>
+    </w:p>
+    <w:p>
+      <w:pPr>
+        <w:pStyle w:val="ListParagraph"/>
+        <w:numPr>
+          <w:ilvl w:val="0"/>
+          <w:numId w:val="58"/>
+        </w:numPr>
+        <w:rPr>
+          <w:lang w:val="en-US"/>
+        </w:rPr>
+      </w:pPr>
+      <w:r>
+        <w:rPr>
+          <w:lang w:val="en-US"/>
+        </w:rPr>
+        <w:t>Added more Coptic pops in Egypt.</w:t>
+      </w:r>
+    </w:p>
+    <w:p>
+      <w:pPr>
+        <w:pStyle w:val="ListParagraph"/>
+        <w:numPr>
+          <w:ilvl w:val="0"/>
+          <w:numId w:val="58"/>
+        </w:numPr>
+        <w:rPr>
+          <w:lang w:val="en-US"/>
+        </w:rPr>
+      </w:pPr>
+      <w:r>
+        <w:rPr>
+          <w:lang w:val="en-US"/>
+        </w:rPr>
+        <w:t>Rebalanced Christian pops in the Levant.</w:t>
+      </w:r>
+    </w:p>
+    <w:p>
+      <w:pPr>
+        <w:pStyle w:val="ListParagraph"/>
+        <w:numPr>
+          <w:ilvl w:val="0"/>
+          <w:numId w:val="58"/>
+        </w:numPr>
+        <w:rPr>
+          <w:lang w:val="en-US"/>
+        </w:rPr>
+      </w:pPr>
+      <w:r>
+        <w:rPr>
+          <w:lang w:val="en-US"/>
+        </w:rPr>
+        <w:t>Rebalanced pops in the Kazakh Khanate.</w:t>
+      </w:r>
+    </w:p>
+    <w:p>
+      <w:pPr>
+        <w:pStyle w:val="ListParagraph"/>
+        <w:numPr>
+          <w:ilvl w:val="0"/>
+          <w:numId w:val="58"/>
+        </w:numPr>
+        <w:rPr>
+          <w:lang w:val="en-US"/>
+        </w:rPr>
+      </w:pPr>
+      <w:r>
+        <w:rPr>
+          <w:lang w:val="en-US"/>
+        </w:rPr>
+        <w:t xml:space="preserve">Rebalanced Hui pops in </w:t>
+      </w:r>
+      <w:r>
+        <w:rPr>
+          <w:lang w:val="en-US"/>
+        </w:rPr>
+        <w:t>Xinjiang</w:t>
+      </w:r>
       <w:r>
         <w:rPr>
           <w:lang w:val="en-US"/>
@@ -20095,7 +19707,13 @@
         <w:rPr>
           <w:lang w:val="en-US"/>
         </w:rPr>
-        <w:t>Somewhat corrected Qinghai’s borders.</w:t>
+        <w:t>Rebalanced pops in Indochina/south china to be more realistic</w:t>
+      </w:r>
+      <w:r>
+        <w:rPr>
+          <w:lang w:val="en-US"/>
+        </w:rPr>
+        <w:t>.</w:t>
       </w:r>
     </w:p>
     <w:p>
@@ -20113,7 +19731,7 @@
         <w:rPr>
           <w:lang w:val="en-US"/>
         </w:rPr>
-        <w:t>Rebalanced pops in Tibet, Qinghai, Kashmir and Sikkim.</w:t>
+        <w:t>Rebalanced pops in Qinghai.</w:t>
       </w:r>
     </w:p>
     <w:p>
@@ -20131,31 +19749,7 @@
         <w:rPr>
           <w:lang w:val="en-US"/>
         </w:rPr>
-        <w:t xml:space="preserve">Renamed Thimphu to </w:t>
-      </w:r>
-      <w:r>
-        <w:rPr>
-          <w:lang w:val="en-US"/>
-        </w:rPr>
-        <w:t>Punakha</w:t>
-      </w:r>
-      <w:r>
-        <w:rPr>
-          <w:lang w:val="en-US"/>
-        </w:rPr>
-        <w:t xml:space="preserve"> since </w:t>
-      </w:r>
-      <w:r>
-        <w:rPr>
-          <w:lang w:val="en-US"/>
-        </w:rPr>
-        <w:t>that</w:t>
-      </w:r>
-      <w:r>
-        <w:rPr>
-          <w:lang w:val="en-US"/>
-        </w:rPr>
-        <w:t xml:space="preserve"> city was made the capital of Bhutan in the 1950’s.</w:t>
+        <w:t>Beautified the Aral Sea and Syr &amp; Amur Darya rivers</w:t>
       </w:r>
     </w:p>
     <w:p>
@@ -20173,7 +19767,7 @@
         <w:rPr>
           <w:lang w:val="en-US"/>
         </w:rPr>
-        <w:t>Reworked mountain passes in the Himalayas and Pamir to better fit the new provinces.</w:t>
+        <w:t>Remade terrain around the Urals.</w:t>
       </w:r>
     </w:p>
     <w:p>
@@ -20191,7 +19785,25 @@
         <w:rPr>
           <w:lang w:val="en-US"/>
         </w:rPr>
-        <w:t>Added the Ante-Lebanon and Jabal Druze to terrain details.</w:t>
+        <w:t>Split Iranian and Turanian cultures from</w:t>
+      </w:r>
+      <w:r>
+        <w:rPr>
+          <w:lang w:val="en-US"/>
+        </w:rPr>
+        <w:t xml:space="preserve"> the</w:t>
+      </w:r>
+      <w:r>
+        <w:rPr>
+          <w:lang w:val="en-US"/>
+        </w:rPr>
+        <w:t xml:space="preserve"> Iranian-Turanian</w:t>
+      </w:r>
+      <w:r>
+        <w:rPr>
+          <w:lang w:val="en-US"/>
+        </w:rPr>
+        <w:t xml:space="preserve"> group.</w:t>
       </w:r>
     </w:p>
     <w:p>
@@ -20209,7 +19821,7 @@
         <w:rPr>
           <w:lang w:val="en-US"/>
         </w:rPr>
-        <w:t>Added more Coptic pops in Egypt.</w:t>
+        <w:t>Updated the Great Game events and decisions to better fit the new reworked central asia.</w:t>
       </w:r>
     </w:p>
     <w:p>
@@ -20227,7 +19839,7 @@
         <w:rPr>
           <w:lang w:val="en-US"/>
         </w:rPr>
-        <w:t>Rebalanced Christian pops in the Levant.</w:t>
+        <w:t>Updated all the Persian, arab and great game events to better fit the reworked levant and Arabia.</w:t>
       </w:r>
     </w:p>
     <w:p>
@@ -20245,7 +19857,13 @@
         <w:rPr>
           <w:lang w:val="en-US"/>
         </w:rPr>
-        <w:t>Rebalanced pops in the Kazakh Khanate.</w:t>
+        <w:t>Integrated the following HPM submods: Steppe Wolfe and Israel Mod.</w:t>
+      </w:r>
+      <w:r>
+        <w:rPr>
+          <w:lang w:val="en-US"/>
+        </w:rPr>
+        <w:t>Kredits to their respective creators.</w:t>
       </w:r>
     </w:p>
     <w:p>
@@ -20263,253 +19881,7 @@
         <w:rPr>
           <w:lang w:val="en-US"/>
         </w:rPr>
-        <w:t xml:space="preserve">Rebalanced Hui pops in </w:t>
-      </w:r>
-      <w:r>
-        <w:rPr>
-          <w:lang w:val="en-US"/>
-        </w:rPr>
-        <w:t>Xinjiang</w:t>
-      </w:r>
-      <w:r>
-        <w:rPr>
-          <w:lang w:val="en-US"/>
-        </w:rPr>
-        <w:t>.</w:t>
-      </w:r>
-    </w:p>
-    <w:p>
-      <w:pPr>
-        <w:pStyle w:val="ListParagraph"/>
-        <w:numPr>
-          <w:ilvl w:val="0"/>
-          <w:numId w:val="58"/>
-        </w:numPr>
-        <w:rPr>
-          <w:lang w:val="en-US"/>
-        </w:rPr>
-      </w:pPr>
-      <w:r>
-        <w:rPr>
-          <w:lang w:val="en-US"/>
-        </w:rPr>
-        <w:t>Rebalanced pops in Indochina/south china to be more realistic</w:t>
-      </w:r>
-      <w:r>
-        <w:rPr>
-          <w:lang w:val="en-US"/>
-        </w:rPr>
-        <w:t>.</w:t>
-      </w:r>
-    </w:p>
-    <w:p>
-      <w:pPr>
-        <w:pStyle w:val="ListParagraph"/>
-        <w:numPr>
-          <w:ilvl w:val="0"/>
-          <w:numId w:val="58"/>
-        </w:numPr>
-        <w:rPr>
-          <w:lang w:val="en-US"/>
-        </w:rPr>
-      </w:pPr>
-      <w:r>
-        <w:rPr>
-          <w:lang w:val="en-US"/>
-        </w:rPr>
-        <w:t>Rebalanced pops in Qinghai.</w:t>
-      </w:r>
-    </w:p>
-    <w:p>
-      <w:pPr>
-        <w:pStyle w:val="ListParagraph"/>
-        <w:numPr>
-          <w:ilvl w:val="0"/>
-          <w:numId w:val="58"/>
-        </w:numPr>
-        <w:rPr>
-          <w:lang w:val="en-US"/>
-        </w:rPr>
-      </w:pPr>
-      <w:r>
-        <w:rPr>
-          <w:lang w:val="en-US"/>
-        </w:rPr>
-        <w:t>Beautified the Aral Sea and Syr &amp; Amur Darya rivers</w:t>
-      </w:r>
-    </w:p>
-    <w:p>
-      <w:pPr>
-        <w:pStyle w:val="ListParagraph"/>
-        <w:numPr>
-          <w:ilvl w:val="0"/>
-          <w:numId w:val="58"/>
-        </w:numPr>
-        <w:rPr>
-          <w:lang w:val="en-US"/>
-        </w:rPr>
-      </w:pPr>
-      <w:r>
-        <w:rPr>
-          <w:lang w:val="en-US"/>
-        </w:rPr>
-        <w:t>Remade terrain around the Urals.</w:t>
-      </w:r>
-    </w:p>
-    <w:p>
-      <w:pPr>
-        <w:pStyle w:val="ListParagraph"/>
-        <w:numPr>
-          <w:ilvl w:val="0"/>
-          <w:numId w:val="58"/>
-        </w:numPr>
-        <w:rPr>
-          <w:lang w:val="en-US"/>
-        </w:rPr>
-      </w:pPr>
-      <w:r>
-        <w:rPr>
-          <w:lang w:val="en-US"/>
-        </w:rPr>
-        <w:t>Split Iranian and Turanian cultures from</w:t>
-      </w:r>
-      <w:r>
-        <w:rPr>
-          <w:lang w:val="en-US"/>
-        </w:rPr>
-        <w:t xml:space="preserve"> the</w:t>
-      </w:r>
-      <w:r>
-        <w:rPr>
-          <w:lang w:val="en-US"/>
-        </w:rPr>
-        <w:t xml:space="preserve"> Iranian-Turanian</w:t>
-      </w:r>
-      <w:r>
-        <w:rPr>
-          <w:lang w:val="en-US"/>
-        </w:rPr>
-        <w:t xml:space="preserve"> group.</w:t>
-      </w:r>
-    </w:p>
-    <w:p>
-      <w:pPr>
-        <w:pStyle w:val="ListParagraph"/>
-        <w:numPr>
-          <w:ilvl w:val="0"/>
-          <w:numId w:val="58"/>
-        </w:numPr>
-        <w:rPr>
-          <w:lang w:val="en-US"/>
-        </w:rPr>
-      </w:pPr>
-      <w:r>
-        <w:rPr>
-          <w:lang w:val="en-US"/>
-        </w:rPr>
-        <w:t xml:space="preserve">Updated the Great Game events and decisions to better fit the new reworked central </w:t>
-      </w:r>
-      <w:proofErr w:type="gramStart"/>
-      <w:r>
-        <w:rPr>
-          <w:lang w:val="en-US"/>
-        </w:rPr>
-        <w:t>asia</w:t>
-      </w:r>
-      <w:proofErr w:type="gramEnd"/>
-      <w:r>
-        <w:rPr>
-          <w:lang w:val="en-US"/>
-        </w:rPr>
-        <w:t>.</w:t>
-      </w:r>
-    </w:p>
-    <w:p>
-      <w:pPr>
-        <w:pStyle w:val="ListParagraph"/>
-        <w:numPr>
-          <w:ilvl w:val="0"/>
-          <w:numId w:val="58"/>
-        </w:numPr>
-        <w:rPr>
-          <w:lang w:val="en-US"/>
-        </w:rPr>
-      </w:pPr>
-      <w:r>
-        <w:rPr>
-          <w:lang w:val="en-US"/>
-        </w:rPr>
-        <w:t xml:space="preserve">Updated all the Persian, </w:t>
-      </w:r>
-      <w:proofErr w:type="gramStart"/>
-      <w:r>
-        <w:rPr>
-          <w:lang w:val="en-US"/>
-        </w:rPr>
-        <w:t>arab</w:t>
-      </w:r>
-      <w:proofErr w:type="gramEnd"/>
-      <w:r>
-        <w:rPr>
-          <w:lang w:val="en-US"/>
-        </w:rPr>
-        <w:t xml:space="preserve"> and great game events to better fit the reworked levant and Arabia.</w:t>
-      </w:r>
-    </w:p>
-    <w:p>
-      <w:pPr>
-        <w:pStyle w:val="ListParagraph"/>
-        <w:numPr>
-          <w:ilvl w:val="0"/>
-          <w:numId w:val="58"/>
-        </w:numPr>
-        <w:rPr>
-          <w:lang w:val="en-US"/>
-        </w:rPr>
-      </w:pPr>
-      <w:r>
-        <w:rPr>
-          <w:lang w:val="en-US"/>
-        </w:rPr>
-        <w:t>Integrated the following HPM submods: Steppe Wolfe and Israel Mod.</w:t>
-      </w:r>
-      <w:r>
-        <w:rPr>
-          <w:lang w:val="en-US"/>
-        </w:rPr>
-        <w:t>Kredits to their respective creators.</w:t>
-      </w:r>
-    </w:p>
-    <w:p>
-      <w:pPr>
-        <w:pStyle w:val="ListParagraph"/>
-        <w:numPr>
-          <w:ilvl w:val="0"/>
-          <w:numId w:val="58"/>
-        </w:numPr>
-        <w:rPr>
-          <w:lang w:val="en-US"/>
-        </w:rPr>
-      </w:pPr>
-      <w:r>
-        <w:rPr>
-          <w:lang w:val="en-US"/>
-        </w:rPr>
-        <w:t xml:space="preserve">Added a machine parts factory to </w:t>
-      </w:r>
-      <w:proofErr w:type="gramStart"/>
-      <w:r>
-        <w:rPr>
-          <w:lang w:val="en-US"/>
-        </w:rPr>
-        <w:t>new york</w:t>
-      </w:r>
-      <w:proofErr w:type="gramEnd"/>
-      <w:r>
-        <w:rPr>
-          <w:lang w:val="en-US"/>
-        </w:rPr>
-        <w:t>.</w:t>
+        <w:t>Added a machine parts factory to new york.</w:t>
       </w:r>
     </w:p>
     <w:p>
@@ -20790,14 +20162,7 @@
         <w:rPr>
           <w:lang w:val="en-US"/>
         </w:rPr>
-        <w:t xml:space="preserve">, checksum </w:t>
-      </w:r>
-      <w:proofErr w:type="gramStart"/>
-      <w:r>
-        <w:rPr>
-          <w:lang w:val="en-US"/>
-        </w:rPr>
-        <w:t xml:space="preserve">HICW </w:t>
+        <w:t xml:space="preserve">, checksum HICW </w:t>
       </w:r>
       <w:r>
         <w:rPr>
@@ -20805,7 +20170,6 @@
         </w:rPr>
         <w:t>:</w:t>
       </w:r>
-      <w:proofErr w:type="gramEnd"/>
     </w:p>
     <w:p>
       <w:pPr>
@@ -21071,21 +20435,7 @@
         <w:rPr>
           <w:lang w:val="en-US"/>
         </w:rPr>
-        <w:t xml:space="preserve">, </w:t>
-      </w:r>
-      <w:proofErr w:type="gramStart"/>
-      <w:r>
-        <w:rPr>
-          <w:lang w:val="en-US"/>
-        </w:rPr>
-        <w:t>Jungle</w:t>
-      </w:r>
-      <w:proofErr w:type="gramEnd"/>
-      <w:r>
-        <w:rPr>
-          <w:lang w:val="en-US"/>
-        </w:rPr>
-        <w:t xml:space="preserve"> Hills</w:t>
+        <w:t>, Jungle Hills</w:t>
       </w:r>
       <w:r>
         <w:rPr>
@@ -21315,16 +20665,379 @@
         <w:rPr>
           <w:lang w:val="en-US"/>
         </w:rPr>
-        <w:t xml:space="preserve">Gave TUR developing academia (20% tech research malus) and a way to get rid of the modifier by enacting the tanzimat reforms and having 90 </w:t>
-      </w:r>
-      <w:proofErr w:type="gramStart"/>
-      <w:r>
-        <w:rPr>
-          <w:lang w:val="en-US"/>
-        </w:rPr>
-        <w:t>prestige</w:t>
-      </w:r>
-      <w:proofErr w:type="gramEnd"/>
+        <w:t>Gave TUR developing academia (20% tech research malus) and a way to get rid of the modifier by enacting the tanzimat reforms and having 90 prestige.</w:t>
+      </w:r>
+    </w:p>
+    <w:p>
+      <w:pPr>
+        <w:pStyle w:val="ListParagraph"/>
+        <w:numPr>
+          <w:ilvl w:val="0"/>
+          <w:numId w:val="62"/>
+        </w:numPr>
+        <w:rPr>
+          <w:lang w:val="en-US"/>
+        </w:rPr>
+      </w:pPr>
+      <w:r>
+        <w:rPr>
+          <w:lang w:val="en-US"/>
+        </w:rPr>
+        <w:t>Reduced the active time for the academic_confusion malus (changing tech schools) from 10 years to 2.5 years.</w:t>
+      </w:r>
+    </w:p>
+    <w:p>
+      <w:pPr>
+        <w:pStyle w:val="ListParagraph"/>
+        <w:numPr>
+          <w:ilvl w:val="0"/>
+          <w:numId w:val="62"/>
+        </w:numPr>
+        <w:rPr>
+          <w:lang w:val="en-US"/>
+        </w:rPr>
+      </w:pPr>
+      <w:r>
+        <w:rPr>
+          <w:lang w:val="en-US"/>
+        </w:rPr>
+        <w:t>Added several new provinces to: Venezuela, Colombia.</w:t>
+      </w:r>
+    </w:p>
+    <w:p>
+      <w:pPr>
+        <w:pStyle w:val="ListParagraph"/>
+        <w:numPr>
+          <w:ilvl w:val="0"/>
+          <w:numId w:val="62"/>
+        </w:numPr>
+        <w:rPr>
+          <w:lang w:val="en-US"/>
+        </w:rPr>
+      </w:pPr>
+      <w:r>
+        <w:rPr>
+          <w:lang w:val="en-US"/>
+        </w:rPr>
+        <w:t>Added several new regions to: Colombia, Venezuela, Greenland &amp; Iceland.</w:t>
+      </w:r>
+    </w:p>
+    <w:p>
+      <w:pPr>
+        <w:pStyle w:val="ListParagraph"/>
+        <w:numPr>
+          <w:ilvl w:val="0"/>
+          <w:numId w:val="62"/>
+        </w:numPr>
+        <w:rPr>
+          <w:lang w:val="en-US"/>
+        </w:rPr>
+      </w:pPr>
+      <w:r>
+        <w:rPr>
+          <w:lang w:val="en-US"/>
+        </w:rPr>
+        <w:t>Diamond Rush in Gran Sabana and the founding of Santa Elena de Uairen</w:t>
+      </w:r>
+    </w:p>
+    <w:p>
+      <w:pPr>
+        <w:pStyle w:val="ListParagraph"/>
+        <w:numPr>
+          <w:ilvl w:val="0"/>
+          <w:numId w:val="62"/>
+        </w:numPr>
+        <w:rPr>
+          <w:lang w:val="en-US"/>
+        </w:rPr>
+      </w:pPr>
+      <w:r>
+        <w:rPr>
+          <w:lang w:val="en-US"/>
+        </w:rPr>
+        <w:t>Rubber and oil event</w:t>
+      </w:r>
+      <w:r>
+        <w:rPr>
+          <w:lang w:val="en-US"/>
+        </w:rPr>
+        <w:t xml:space="preserve"> integration</w:t>
+      </w:r>
+      <w:r>
+        <w:rPr>
+          <w:lang w:val="en-US"/>
+        </w:rPr>
+        <w:t xml:space="preserve"> for the new provinces.</w:t>
+      </w:r>
+    </w:p>
+    <w:p>
+      <w:pPr>
+        <w:pStyle w:val="ListParagraph"/>
+        <w:numPr>
+          <w:ilvl w:val="0"/>
+          <w:numId w:val="62"/>
+        </w:numPr>
+        <w:rPr>
+          <w:lang w:val="en-US"/>
+        </w:rPr>
+      </w:pPr>
+      <w:r>
+        <w:rPr>
+          <w:lang w:val="en-US"/>
+        </w:rPr>
+        <w:t>Re-added the stupid modular new RGOs</w:t>
+      </w:r>
+    </w:p>
+    <w:p>
+      <w:pPr>
+        <w:rPr>
+          <w:lang w:val="en-US"/>
+        </w:rPr>
+      </w:pPr>
+      <w:r>
+        <w:rPr>
+          <w:lang w:val="en-US"/>
+        </w:rPr>
+        <w:t xml:space="preserve">V0.0.4, checksum </w:t>
+      </w:r>
+      <w:r>
+        <w:rPr>
+          <w:lang w:val="en-US"/>
+        </w:rPr>
+        <w:t>n1gg3rs</w:t>
+      </w:r>
+      <w:r>
+        <w:rPr>
+          <w:lang w:val="en-US"/>
+        </w:rPr>
+        <w:t>:</w:t>
+      </w:r>
+    </w:p>
+    <w:p>
+      <w:pPr>
+        <w:pStyle w:val="ListParagraph"/>
+        <w:numPr>
+          <w:ilvl w:val="0"/>
+          <w:numId w:val="63"/>
+        </w:numPr>
+        <w:rPr>
+          <w:lang w:val="en-US"/>
+        </w:rPr>
+      </w:pPr>
+      <w:r>
+        <w:rPr>
+          <w:lang w:val="en-US"/>
+        </w:rPr>
+        <w:t>Added several new provinces and regions to: Pannonian basin, Balkans, Ukraine.</w:t>
+      </w:r>
+    </w:p>
+    <w:p>
+      <w:pPr>
+        <w:pStyle w:val="ListParagraph"/>
+        <w:numPr>
+          <w:ilvl w:val="0"/>
+          <w:numId w:val="63"/>
+        </w:numPr>
+        <w:rPr>
+          <w:lang w:val="en-US"/>
+        </w:rPr>
+      </w:pPr>
+      <w:r>
+        <w:rPr>
+          <w:lang w:val="en-US"/>
+        </w:rPr>
+        <w:t>Added mountain passes to the Carpathians.</w:t>
+      </w:r>
+    </w:p>
+    <w:p>
+      <w:pPr>
+        <w:pStyle w:val="ListParagraph"/>
+        <w:numPr>
+          <w:ilvl w:val="0"/>
+          <w:numId w:val="63"/>
+        </w:numPr>
+        <w:rPr>
+          <w:lang w:val="en-US"/>
+        </w:rPr>
+      </w:pPr>
+      <w:r>
+        <w:rPr>
+          <w:lang w:val="en-US"/>
+        </w:rPr>
+        <w:t>New cultures: Rusyn, Vlach, Gagauz, Tuvan.</w:t>
+      </w:r>
+    </w:p>
+    <w:p>
+      <w:pPr>
+        <w:pStyle w:val="ListParagraph"/>
+        <w:numPr>
+          <w:ilvl w:val="0"/>
+          <w:numId w:val="63"/>
+        </w:numPr>
+        <w:rPr>
+          <w:lang w:val="en-US"/>
+        </w:rPr>
+      </w:pPr>
+      <w:r>
+        <w:rPr>
+          <w:lang w:val="en-US"/>
+        </w:rPr>
+        <w:t>Changed Russia’s Turkestan conquest CBs to give no infamy</w:t>
+      </w:r>
+    </w:p>
+    <w:p>
+      <w:pPr>
+        <w:rPr>
+          <w:lang w:val="en-US"/>
+        </w:rPr>
+      </w:pPr>
+      <w:r>
+        <w:rPr>
+          <w:highlight w:val="yellow"/>
+          <w:lang w:val="en-US"/>
+        </w:rPr>
+        <w:t>V 1.44 BETA 0.7.</w:t>
+      </w:r>
+      <w:r>
+        <w:rPr>
+          <w:highlight w:val="yellow"/>
+          <w:lang w:val="en-US"/>
+        </w:rPr>
+        <w:t>9</w:t>
+      </w:r>
+      <w:r>
+        <w:rPr>
+          <w:highlight w:val="yellow"/>
+          <w:lang w:val="en-US"/>
+        </w:rPr>
+        <w:t>:</w:t>
+      </w:r>
+    </w:p>
+    <w:p>
+      <w:pPr>
+        <w:pStyle w:val="ListParagraph"/>
+        <w:numPr>
+          <w:ilvl w:val="0"/>
+          <w:numId w:val="64"/>
+        </w:numPr>
+        <w:rPr>
+          <w:lang w:val="en-US"/>
+        </w:rPr>
+      </w:pPr>
+      <w:r>
+        <w:rPr>
+          <w:lang w:val="en-US"/>
+        </w:rPr>
+        <w:t>Reverted back to HFM, couldn’t handle the heat (This is probably temporary)</w:t>
+      </w:r>
+    </w:p>
+    <w:p>
+      <w:pPr>
+        <w:pStyle w:val="ListParagraph"/>
+        <w:numPr>
+          <w:ilvl w:val="0"/>
+          <w:numId w:val="64"/>
+        </w:numPr>
+        <w:rPr>
+          <w:lang w:val="en-US"/>
+        </w:rPr>
+      </w:pPr>
+      <w:r>
+        <w:rPr>
+          <w:lang w:val="en-US"/>
+        </w:rPr>
+        <w:t>Added Liechtenstein to the list of eligible countries for the fort ross-alaska purchase</w:t>
+      </w:r>
+    </w:p>
+    <w:p>
+      <w:pPr>
+        <w:pStyle w:val="ListParagraph"/>
+        <w:numPr>
+          <w:ilvl w:val="0"/>
+          <w:numId w:val="64"/>
+        </w:numPr>
+        <w:rPr>
+          <w:lang w:val="en-US"/>
+        </w:rPr>
+      </w:pPr>
+      <w:r>
+        <w:rPr>
+          <w:lang w:val="en-US"/>
+        </w:rPr>
+        <w:t>Changed PLC’s fascist flag</w:t>
+      </w:r>
+    </w:p>
+    <w:p>
+      <w:pPr>
+        <w:pStyle w:val="ListParagraph"/>
+        <w:numPr>
+          <w:ilvl w:val="0"/>
+          <w:numId w:val="64"/>
+        </w:numPr>
+        <w:rPr>
+          <w:lang w:val="en-US"/>
+        </w:rPr>
+      </w:pPr>
+      <w:r>
+        <w:rPr>
+          <w:lang w:val="en-US"/>
+        </w:rPr>
+        <w:t>Reworked the way Russia conquers Turkestan, now they can conquer it even if they’re fallen from GP status</w:t>
+      </w:r>
+    </w:p>
+    <w:p>
+      <w:pPr>
+        <w:pStyle w:val="ListParagraph"/>
+        <w:numPr>
+          <w:ilvl w:val="0"/>
+          <w:numId w:val="64"/>
+        </w:numPr>
+        <w:rPr>
+          <w:lang w:val="en-US"/>
+        </w:rPr>
+      </w:pPr>
+      <w:r>
+        <w:rPr>
+          <w:lang w:val="en-US"/>
+        </w:rPr>
+        <w:t>Added a small 15 prestige boost for RUS as a test (they kept falling from GP status)</w:t>
+      </w:r>
+    </w:p>
+    <w:p>
+      <w:pPr>
+        <w:pStyle w:val="ListParagraph"/>
+        <w:numPr>
+          <w:ilvl w:val="0"/>
+          <w:numId w:val="64"/>
+        </w:numPr>
+        <w:rPr>
+          <w:lang w:val="en-US"/>
+        </w:rPr>
+      </w:pPr>
+      <w:r>
+        <w:rPr>
+          <w:lang w:val="en-US"/>
+        </w:rPr>
+        <w:t>Finally fixed Ft. Ross and Alaska not getting sold.</w:t>
+      </w:r>
+    </w:p>
+    <w:p>
+      <w:pPr>
+        <w:pStyle w:val="ListParagraph"/>
+        <w:numPr>
+          <w:ilvl w:val="0"/>
+          <w:numId w:val="64"/>
+        </w:numPr>
+        <w:rPr>
+          <w:lang w:val="en-US"/>
+        </w:rPr>
+      </w:pPr>
+      <w:r>
+        <w:rPr>
+          <w:lang w:val="en-US"/>
+        </w:rPr>
+        <w:t>Fixed Darjeeling’s lease events</w:t>
+      </w:r>
       <w:r>
         <w:rPr>
           <w:lang w:val="en-US"/>
@@ -21337,265 +21050,6 @@
         <w:pStyle w:val="ListParagraph"/>
         <w:numPr>
           <w:ilvl w:val="0"/>
-          <w:numId w:val="62"/>
-        </w:numPr>
-        <w:rPr>
-          <w:lang w:val="en-US"/>
-        </w:rPr>
-      </w:pPr>
-      <w:r>
-        <w:rPr>
-          <w:lang w:val="en-US"/>
-        </w:rPr>
-        <w:t>Reduced the active time for the academic_confusion malus (changing tech schools) from 10 years to 2.5 years.</w:t>
-      </w:r>
-    </w:p>
-    <w:p>
-      <w:pPr>
-        <w:pStyle w:val="ListParagraph"/>
-        <w:numPr>
-          <w:ilvl w:val="0"/>
-          <w:numId w:val="62"/>
-        </w:numPr>
-        <w:rPr>
-          <w:lang w:val="en-US"/>
-        </w:rPr>
-      </w:pPr>
-      <w:r>
-        <w:rPr>
-          <w:lang w:val="en-US"/>
-        </w:rPr>
-        <w:t>Added several new provinces to: Venezuela, Colombia.</w:t>
-      </w:r>
-    </w:p>
-    <w:p>
-      <w:pPr>
-        <w:pStyle w:val="ListParagraph"/>
-        <w:numPr>
-          <w:ilvl w:val="0"/>
-          <w:numId w:val="62"/>
-        </w:numPr>
-        <w:rPr>
-          <w:lang w:val="en-US"/>
-        </w:rPr>
-      </w:pPr>
-      <w:r>
-        <w:rPr>
-          <w:lang w:val="en-US"/>
-        </w:rPr>
-        <w:t xml:space="preserve">Added several new regions to: Colombia, Venezuela, </w:t>
-      </w:r>
-      <w:proofErr w:type="gramStart"/>
-      <w:r>
-        <w:rPr>
-          <w:lang w:val="en-US"/>
-        </w:rPr>
-        <w:t>Greenland</w:t>
-      </w:r>
-      <w:proofErr w:type="gramEnd"/>
-      <w:r>
-        <w:rPr>
-          <w:lang w:val="en-US"/>
-        </w:rPr>
-        <w:t xml:space="preserve"> &amp; Iceland.</w:t>
-      </w:r>
-    </w:p>
-    <w:p>
-      <w:pPr>
-        <w:pStyle w:val="ListParagraph"/>
-        <w:numPr>
-          <w:ilvl w:val="0"/>
-          <w:numId w:val="62"/>
-        </w:numPr>
-        <w:rPr>
-          <w:lang w:val="en-US"/>
-        </w:rPr>
-      </w:pPr>
-      <w:r>
-        <w:rPr>
-          <w:lang w:val="en-US"/>
-        </w:rPr>
-        <w:t>Diamond Rush in Gran Sabana and the founding of Santa Elena de Uairen</w:t>
-      </w:r>
-    </w:p>
-    <w:p>
-      <w:pPr>
-        <w:pStyle w:val="ListParagraph"/>
-        <w:numPr>
-          <w:ilvl w:val="0"/>
-          <w:numId w:val="62"/>
-        </w:numPr>
-        <w:rPr>
-          <w:lang w:val="en-US"/>
-        </w:rPr>
-      </w:pPr>
-      <w:r>
-        <w:rPr>
-          <w:lang w:val="en-US"/>
-        </w:rPr>
-        <w:t>Rubber and oil event</w:t>
-      </w:r>
-      <w:r>
-        <w:rPr>
-          <w:lang w:val="en-US"/>
-        </w:rPr>
-        <w:t xml:space="preserve"> integration</w:t>
-      </w:r>
-      <w:r>
-        <w:rPr>
-          <w:lang w:val="en-US"/>
-        </w:rPr>
-        <w:t xml:space="preserve"> for the new provinces.</w:t>
-      </w:r>
-    </w:p>
-    <w:p>
-      <w:pPr>
-        <w:pStyle w:val="ListParagraph"/>
-        <w:numPr>
-          <w:ilvl w:val="0"/>
-          <w:numId w:val="62"/>
-        </w:numPr>
-        <w:rPr>
-          <w:lang w:val="en-US"/>
-        </w:rPr>
-      </w:pPr>
-      <w:r>
-        <w:rPr>
-          <w:lang w:val="en-US"/>
-        </w:rPr>
-        <w:t>Re-added the stupid modular new RGOs</w:t>
-      </w:r>
-    </w:p>
-    <w:p>
-      <w:pPr>
-        <w:rPr>
-          <w:lang w:val="en-US"/>
-        </w:rPr>
-      </w:pPr>
-      <w:r>
-        <w:rPr>
-          <w:lang w:val="en-US"/>
-        </w:rPr>
-        <w:t xml:space="preserve">V0.0.4, checksum </w:t>
-      </w:r>
-      <w:r>
-        <w:rPr>
-          <w:lang w:val="en-US"/>
-        </w:rPr>
-        <w:t>n1gg3rs</w:t>
-      </w:r>
-      <w:r>
-        <w:rPr>
-          <w:lang w:val="en-US"/>
-        </w:rPr>
-        <w:t>:</w:t>
-      </w:r>
-    </w:p>
-    <w:p>
-      <w:pPr>
-        <w:pStyle w:val="ListParagraph"/>
-        <w:numPr>
-          <w:ilvl w:val="0"/>
-          <w:numId w:val="63"/>
-        </w:numPr>
-        <w:rPr>
-          <w:lang w:val="en-US"/>
-        </w:rPr>
-      </w:pPr>
-      <w:r>
-        <w:rPr>
-          <w:lang w:val="en-US"/>
-        </w:rPr>
-        <w:t>Added several new provinces and regions to: Pannonian basin, Balkans, Ukraine.</w:t>
-      </w:r>
-    </w:p>
-    <w:p>
-      <w:pPr>
-        <w:pStyle w:val="ListParagraph"/>
-        <w:numPr>
-          <w:ilvl w:val="0"/>
-          <w:numId w:val="63"/>
-        </w:numPr>
-        <w:rPr>
-          <w:lang w:val="en-US"/>
-        </w:rPr>
-      </w:pPr>
-      <w:r>
-        <w:rPr>
-          <w:lang w:val="en-US"/>
-        </w:rPr>
-        <w:t>Added mountain passes to the Carpathians.</w:t>
-      </w:r>
-    </w:p>
-    <w:p>
-      <w:pPr>
-        <w:pStyle w:val="ListParagraph"/>
-        <w:numPr>
-          <w:ilvl w:val="0"/>
-          <w:numId w:val="63"/>
-        </w:numPr>
-        <w:rPr>
-          <w:lang w:val="en-US"/>
-        </w:rPr>
-      </w:pPr>
-      <w:r>
-        <w:rPr>
-          <w:lang w:val="en-US"/>
-        </w:rPr>
-        <w:t>New cultures: Rusyn, Vlach, Gagauz, Tuvan.</w:t>
-      </w:r>
-    </w:p>
-    <w:p>
-      <w:pPr>
-        <w:pStyle w:val="ListParagraph"/>
-        <w:numPr>
-          <w:ilvl w:val="0"/>
-          <w:numId w:val="63"/>
-        </w:numPr>
-        <w:rPr>
-          <w:lang w:val="en-US"/>
-        </w:rPr>
-      </w:pPr>
-      <w:r>
-        <w:rPr>
-          <w:lang w:val="en-US"/>
-        </w:rPr>
-        <w:t>Changed Russia’s Turkestan conquest CBs to give no infamy</w:t>
-      </w:r>
-    </w:p>
-    <w:p>
-      <w:pPr>
-        <w:rPr>
-          <w:lang w:val="en-US"/>
-        </w:rPr>
-      </w:pPr>
-      <w:r>
-        <w:rPr>
-          <w:highlight w:val="yellow"/>
-          <w:lang w:val="en-US"/>
-        </w:rPr>
-        <w:t>V 1.44 BETA 0.7.</w:t>
-      </w:r>
-      <w:r>
-        <w:rPr>
-          <w:highlight w:val="yellow"/>
-          <w:lang w:val="en-US"/>
-        </w:rPr>
-        <w:t>9</w:t>
-      </w:r>
-      <w:r>
-        <w:rPr>
-          <w:highlight w:val="yellow"/>
-          <w:lang w:val="en-US"/>
-        </w:rPr>
-        <w:t>:</w:t>
-      </w:r>
-    </w:p>
-    <w:p>
-      <w:pPr>
-        <w:pStyle w:val="ListParagraph"/>
-        <w:numPr>
-          <w:ilvl w:val="0"/>
           <w:numId w:val="64"/>
         </w:numPr>
         <w:rPr>
@@ -21606,7 +21060,13 @@
         <w:rPr>
           <w:lang w:val="en-US"/>
         </w:rPr>
-        <w:t>Reverted back to HFM, couldn’t handle the heat (This is probably temporary)</w:t>
+        <w:t>Fixed some localization errors pertaining to Mexico</w:t>
+      </w:r>
+      <w:r>
+        <w:rPr>
+          <w:lang w:val="en-US"/>
+        </w:rPr>
+        <w:t>.</w:t>
       </w:r>
     </w:p>
     <w:p>
@@ -21624,7 +21084,13 @@
         <w:rPr>
           <w:lang w:val="en-US"/>
         </w:rPr>
-        <w:t>Added Liechtenstein to the list of eligible countries for the fort ross-alaska purchase</w:t>
+        <w:t>Fixed Aspen/Oro city changing RGO’s every 5 years</w:t>
+      </w:r>
+      <w:r>
+        <w:rPr>
+          <w:lang w:val="en-US"/>
+        </w:rPr>
+        <w:t>.</w:t>
       </w:r>
     </w:p>
     <w:p>
@@ -21642,160 +21108,8 @@
         <w:rPr>
           <w:lang w:val="en-US"/>
         </w:rPr>
-        <w:t>Changed PLC’s fascist flag</w:t>
-      </w:r>
-    </w:p>
-    <w:p>
-      <w:pPr>
-        <w:pStyle w:val="ListParagraph"/>
-        <w:numPr>
-          <w:ilvl w:val="0"/>
-          <w:numId w:val="64"/>
-        </w:numPr>
-        <w:rPr>
-          <w:lang w:val="en-US"/>
-        </w:rPr>
-      </w:pPr>
-      <w:r>
-        <w:rPr>
-          <w:lang w:val="en-US"/>
-        </w:rPr>
-        <w:t>Reworked the way Russia conquers Turkestan, now they can conquer it even if they’re fallen from GP status</w:t>
-      </w:r>
-    </w:p>
-    <w:p>
-      <w:pPr>
-        <w:pStyle w:val="ListParagraph"/>
-        <w:numPr>
-          <w:ilvl w:val="0"/>
-          <w:numId w:val="64"/>
-        </w:numPr>
-        <w:rPr>
-          <w:lang w:val="en-US"/>
-        </w:rPr>
-      </w:pPr>
-      <w:r>
-        <w:rPr>
-          <w:lang w:val="en-US"/>
-        </w:rPr>
-        <w:t>Added a small 15 prestige boost for RUS as a test (they kept falling from GP status)</w:t>
-      </w:r>
-    </w:p>
-    <w:p>
-      <w:pPr>
-        <w:pStyle w:val="ListParagraph"/>
-        <w:numPr>
-          <w:ilvl w:val="0"/>
-          <w:numId w:val="64"/>
-        </w:numPr>
-        <w:rPr>
-          <w:lang w:val="en-US"/>
-        </w:rPr>
-      </w:pPr>
-      <w:r>
-        <w:rPr>
-          <w:lang w:val="en-US"/>
-        </w:rPr>
-        <w:t>Finally fixed Ft. Ross and Alaska not getting sold.</w:t>
-      </w:r>
-    </w:p>
-    <w:p>
-      <w:pPr>
-        <w:pStyle w:val="ListParagraph"/>
-        <w:numPr>
-          <w:ilvl w:val="0"/>
-          <w:numId w:val="64"/>
-        </w:numPr>
-        <w:rPr>
-          <w:lang w:val="en-US"/>
-        </w:rPr>
-      </w:pPr>
-      <w:r>
-        <w:rPr>
-          <w:lang w:val="en-US"/>
-        </w:rPr>
-        <w:t>Fixed Darjeeling’s lease events</w:t>
-      </w:r>
-      <w:r>
-        <w:rPr>
-          <w:lang w:val="en-US"/>
-        </w:rPr>
-        <w:t>.</w:t>
-      </w:r>
-    </w:p>
-    <w:p>
-      <w:pPr>
-        <w:pStyle w:val="ListParagraph"/>
-        <w:numPr>
-          <w:ilvl w:val="0"/>
-          <w:numId w:val="64"/>
-        </w:numPr>
-        <w:rPr>
-          <w:lang w:val="en-US"/>
-        </w:rPr>
-      </w:pPr>
-      <w:r>
-        <w:rPr>
-          <w:lang w:val="en-US"/>
-        </w:rPr>
-        <w:t>Fixed some localization errors pertaining to Mexico</w:t>
-      </w:r>
-      <w:r>
-        <w:rPr>
-          <w:lang w:val="en-US"/>
-        </w:rPr>
-        <w:t>.</w:t>
-      </w:r>
-    </w:p>
-    <w:p>
-      <w:pPr>
-        <w:pStyle w:val="ListParagraph"/>
-        <w:numPr>
-          <w:ilvl w:val="0"/>
-          <w:numId w:val="64"/>
-        </w:numPr>
-        <w:rPr>
-          <w:lang w:val="en-US"/>
-        </w:rPr>
-      </w:pPr>
-      <w:r>
-        <w:rPr>
-          <w:lang w:val="en-US"/>
-        </w:rPr>
-        <w:t>Fixed Aspen/Oro city changing RGO’s every 5 years</w:t>
-      </w:r>
-      <w:r>
-        <w:rPr>
-          <w:lang w:val="en-US"/>
-        </w:rPr>
-        <w:t>.</w:t>
-      </w:r>
-    </w:p>
-    <w:p>
-      <w:pPr>
-        <w:pStyle w:val="ListParagraph"/>
-        <w:numPr>
-          <w:ilvl w:val="0"/>
-          <w:numId w:val="64"/>
-        </w:numPr>
-        <w:rPr>
-          <w:lang w:val="en-US"/>
-        </w:rPr>
-      </w:pPr>
-      <w:r>
-        <w:rPr>
-          <w:lang w:val="en-US"/>
-        </w:rPr>
-        <w:t xml:space="preserve">Fixed some terrain types in: Chernigov, Paraná, Orsha, </w:t>
-      </w:r>
-      <w:proofErr w:type="gramStart"/>
-      <w:r>
-        <w:rPr>
-          <w:lang w:val="en-US"/>
-        </w:rPr>
-        <w:t>Smolensk</w:t>
-      </w:r>
-      <w:proofErr w:type="gramEnd"/>
+        <w:t>Fixed some terrain types in: Chernigov, Paraná, Orsha, Smolensk</w:t>
+      </w:r>
       <w:r>
         <w:rPr>
           <w:lang w:val="en-US"/>
@@ -23543,21 +22857,7 @@
         <w:rPr>
           <w:lang w:val="en-US"/>
         </w:rPr>
-        <w:t xml:space="preserve">, Karaite, Samaritan, </w:t>
-      </w:r>
-      <w:proofErr w:type="gramStart"/>
-      <w:r>
-        <w:rPr>
-          <w:lang w:val="en-US"/>
-        </w:rPr>
-        <w:t>Italo</w:t>
-      </w:r>
-      <w:proofErr w:type="gramEnd"/>
-      <w:r>
-        <w:rPr>
-          <w:lang w:val="en-US"/>
-        </w:rPr>
-        <w:t>-Diaspora</w:t>
+        <w:t>, Karaite, Samaritan, Italo-Diaspora</w:t>
       </w:r>
       <w:r>
         <w:rPr>
@@ -24014,21 +23314,7 @@
         <w:rPr>
           <w:lang w:val="en-US"/>
         </w:rPr>
-        <w:t xml:space="preserve">Separated and seamlessly integrated the old Baltic governorate, it’s been split into 3 duchies: Livonia, Courland and Esthonia. All come with their flavor, and if they have an East German primary culture, can now form the United Baltic Duchy, allowing for more </w:t>
-      </w:r>
-      <w:proofErr w:type="gramStart"/>
-      <w:r>
-        <w:rPr>
-          <w:lang w:val="en-US"/>
-        </w:rPr>
-        <w:t>flavor</w:t>
-      </w:r>
-      <w:proofErr w:type="gramEnd"/>
-      <w:r>
-        <w:rPr>
-          <w:lang w:val="en-US"/>
-        </w:rPr>
-        <w:t xml:space="preserve"> and even</w:t>
+        <w:t>Separated and seamlessly integrated the old Baltic governorate, it’s been split into 3 duchies: Livonia, Courland and Esthonia. All come with their flavor, and if they have an East German primary culture, can now form the United Baltic Duchy, allowing for more flavor and even</w:t>
       </w:r>
       <w:r>
         <w:rPr>
@@ -24767,21 +24053,7 @@
         <w:rPr>
           <w:lang w:val="en-US"/>
         </w:rPr>
-        <w:t xml:space="preserve">er if YUC is a vassal of </w:t>
-      </w:r>
-      <w:proofErr w:type="gramStart"/>
-      <w:r>
-        <w:rPr>
-          <w:lang w:val="en-US"/>
-        </w:rPr>
-        <w:t>Mexico,</w:t>
-      </w:r>
-      <w:proofErr w:type="gramEnd"/>
-      <w:r>
-        <w:rPr>
-          <w:lang w:val="en-US"/>
-        </w:rPr>
-        <w:t xml:space="preserve"> also revised and polished the Yucatan Plotline</w:t>
+        <w:t>er if YUC is a vassal of Mexico, also revised and polished the Yucatan Plotline</w:t>
       </w:r>
       <w:r>
         <w:rPr>
@@ -25478,21 +24750,7 @@
         <w:rPr>
           <w:lang w:val="en-US"/>
         </w:rPr>
-        <w:t>Added a failsafe event for AI Russia which reduces its infamy whenever they’re past 25 (since I don’t know the exact reason why AI Russia keeps going over the infamy limit.) This is a placeholder and will be removed whenever I find what’s going on. The infamy charts are as follows: 25</w:t>
-      </w:r>
-      <w:proofErr w:type="gramStart"/>
-      <w:r>
-        <w:rPr>
-          <w:lang w:val="en-US"/>
-        </w:rPr>
-        <w:t>~30 infamy</w:t>
-      </w:r>
-      <w:proofErr w:type="gramEnd"/>
-      <w:r>
-        <w:rPr>
-          <w:lang w:val="en-US"/>
-        </w:rPr>
-        <w:t>, -10 reduced; 30~40 infamy, -20 reduced; 40+, -30 reduced.</w:t>
+        <w:t>Added a failsafe event for AI Russia which reduces its infamy whenever they’re past 25 (since I don’t know the exact reason why AI Russia keeps going over the infamy limit.) This is a placeholder and will be removed whenever I find what’s going on. The infamy charts are as follows: 25~30 infamy, -10 reduced; 30~40 infamy, -20 reduced; 40+, -30 reduced.</w:t>
       </w:r>
     </w:p>
     <w:p>
@@ -25729,16 +24987,214 @@
         <w:rPr>
           <w:lang w:val="en-US"/>
         </w:rPr>
-        <w:t xml:space="preserve">Added the following cultures: Peninsular Greek, Anatolian Greek, Levantine Greek, Pontic Greek, Italiot, Karamanli, </w:t>
-      </w:r>
-      <w:proofErr w:type="gramStart"/>
-      <w:r>
-        <w:rPr>
-          <w:lang w:val="en-US"/>
-        </w:rPr>
-        <w:t>Yörük</w:t>
-      </w:r>
-      <w:proofErr w:type="gramEnd"/>
+        <w:t>Added the following cultures: Peninsular Greek, Anatolian Greek, Levantine Greek, Pontic Greek, Italiot, Karamanli, Yörük.</w:t>
+      </w:r>
+    </w:p>
+    <w:p>
+      <w:pPr>
+        <w:pStyle w:val="ListParagraph"/>
+        <w:numPr>
+          <w:ilvl w:val="0"/>
+          <w:numId w:val="65"/>
+        </w:numPr>
+        <w:rPr>
+          <w:lang w:val="en-US"/>
+        </w:rPr>
+      </w:pPr>
+      <w:r>
+        <w:rPr>
+          <w:lang w:val="en-US"/>
+        </w:rPr>
+        <w:t>Renamed the following cultures and culture groups: Greek to Insular Greek, separated Greeks from the Levantine culture group to form their own group instead, Hellenic. Turko-Semitic culture group to Turko-Anatolian.</w:t>
+      </w:r>
+    </w:p>
+    <w:p>
+      <w:pPr>
+        <w:pStyle w:val="ListParagraph"/>
+        <w:numPr>
+          <w:ilvl w:val="0"/>
+          <w:numId w:val="65"/>
+        </w:numPr>
+        <w:rPr>
+          <w:lang w:val="en-US"/>
+        </w:rPr>
+      </w:pPr>
+      <w:r>
+        <w:rPr>
+          <w:lang w:val="en-US"/>
+        </w:rPr>
+        <w:t>Added the following provinces: Dafni/Mt. Athos, Thassos and Samothrace, Imbros and Tenedos, Sporades.</w:t>
+      </w:r>
+    </w:p>
+    <w:p>
+      <w:pPr>
+        <w:pStyle w:val="ListParagraph"/>
+        <w:numPr>
+          <w:ilvl w:val="0"/>
+          <w:numId w:val="65"/>
+        </w:numPr>
+        <w:rPr>
+          <w:lang w:val="en-US"/>
+        </w:rPr>
+      </w:pPr>
+      <w:r>
+        <w:rPr>
+          <w:lang w:val="en-US"/>
+        </w:rPr>
+        <w:t>Added the following regions: Eastern Aegean Islands, Crete.</w:t>
+      </w:r>
+    </w:p>
+    <w:p>
+      <w:pPr>
+        <w:pStyle w:val="ListParagraph"/>
+        <w:numPr>
+          <w:ilvl w:val="0"/>
+          <w:numId w:val="65"/>
+        </w:numPr>
+        <w:rPr>
+          <w:lang w:val="en-US"/>
+        </w:rPr>
+      </w:pPr>
+      <w:r>
+        <w:rPr>
+          <w:lang w:val="en-US"/>
+        </w:rPr>
+        <w:t>Fixed a ton of bugs related to the Polish events and decisions, the Russian conquest of Central Asia and Manchuria, Ft. Ross and Alaska sale, Donbass and Central Ukrainian mining modifiers, Venezuelan/Gran Colombian Navy decision crashing the game, provinces with incorrect cores, Madagascar purchase and Madagascar decisions for Israel, Russian decisions for the Great Game incurring in prestige loss and infamy gain due to breaking truces, Persian events and decisions.</w:t>
+      </w:r>
+    </w:p>
+    <w:p>
+      <w:pPr>
+        <w:pStyle w:val="ListParagraph"/>
+        <w:numPr>
+          <w:ilvl w:val="0"/>
+          <w:numId w:val="65"/>
+        </w:numPr>
+        <w:rPr>
+          <w:lang w:val="en-US"/>
+        </w:rPr>
+      </w:pPr>
+      <w:r>
+        <w:rPr>
+          <w:lang w:val="en-US"/>
+        </w:rPr>
+        <w:t>Added several QoL events and decisions from BAI mod.</w:t>
+      </w:r>
+    </w:p>
+    <w:p>
+      <w:pPr>
+        <w:pStyle w:val="ListParagraph"/>
+        <w:numPr>
+          <w:ilvl w:val="0"/>
+          <w:numId w:val="65"/>
+        </w:numPr>
+        <w:rPr>
+          <w:lang w:val="en-US"/>
+        </w:rPr>
+      </w:pPr>
+      <w:r>
+        <w:rPr>
+          <w:lang w:val="en-US"/>
+        </w:rPr>
+        <w:t>Laid the foundations for a complete overhaul of Greece. I’d advise against playing Greece on this update as some things might be broken with the addition of the new Hellenic cultures.</w:t>
+      </w:r>
+    </w:p>
+    <w:p>
+      <w:pPr>
+        <w:rPr>
+          <w:lang w:val="en-US"/>
+        </w:rPr>
+      </w:pPr>
+      <w:r>
+        <w:rPr>
+          <w:lang w:val="en-US"/>
+        </w:rPr>
+        <w:t>17</w:t>
+      </w:r>
+      <w:r>
+        <w:rPr>
+          <w:lang w:val="en-US"/>
+        </w:rPr>
+        <w:t>/12</w:t>
+      </w:r>
+      <w:r>
+        <w:rPr>
+          <w:lang w:val="en-US"/>
+        </w:rPr>
+        <w:t xml:space="preserve">/20 </w:t>
+      </w:r>
+      <w:r>
+        <w:rPr>
+          <w:highlight w:val="yellow"/>
+          <w:lang w:val="en-US"/>
+        </w:rPr>
+        <w:t>- V 1.44 BETA 0.7.9 (Save incompatible):</w:t>
+      </w:r>
+    </w:p>
+    <w:p>
+      <w:pPr>
+        <w:pStyle w:val="ListParagraph"/>
+        <w:numPr>
+          <w:ilvl w:val="0"/>
+          <w:numId w:val="66"/>
+        </w:numPr>
+        <w:rPr>
+          <w:lang w:val="en-US"/>
+        </w:rPr>
+      </w:pPr>
+      <w:r>
+        <w:rPr>
+          <w:lang w:val="en-US"/>
+        </w:rPr>
+        <w:t>Added another hidden province reserved for special pop transfers.</w:t>
+      </w:r>
+    </w:p>
+    <w:p>
+      <w:pPr>
+        <w:pStyle w:val="ListParagraph"/>
+        <w:numPr>
+          <w:ilvl w:val="0"/>
+          <w:numId w:val="66"/>
+        </w:numPr>
+        <w:rPr>
+          <w:lang w:val="en-US"/>
+        </w:rPr>
+      </w:pPr>
+      <w:r>
+        <w:rPr>
+          <w:lang w:val="en-US"/>
+        </w:rPr>
+        <w:t>Changed the Monarchist flag of Sardinia-Piedmont back to the vanilla version of Victoria 2.</w:t>
+      </w:r>
+    </w:p>
+    <w:p>
+      <w:pPr>
+        <w:pStyle w:val="ListParagraph"/>
+        <w:numPr>
+          <w:ilvl w:val="0"/>
+          <w:numId w:val="66"/>
+        </w:numPr>
+        <w:rPr>
+          <w:lang w:val="en-US"/>
+        </w:rPr>
+      </w:pPr>
+      <w:r>
+        <w:rPr>
+          <w:lang w:val="en-US"/>
+        </w:rPr>
+        <w:t>Fixed the roaches not properly annexing Zaydi</w:t>
+      </w:r>
+      <w:r>
+        <w:rPr>
+          <w:lang w:val="en-US"/>
+        </w:rPr>
+        <w:t xml:space="preserve"> due to an issue with Zaydi’s </w:t>
+      </w:r>
+      <w:r>
+        <w:rPr>
+          <w:lang w:val="en-US"/>
+        </w:rPr>
+        <w:t>claims in the Empty Quarter</w:t>
+      </w:r>
       <w:r>
         <w:rPr>
           <w:lang w:val="en-US"/>
@@ -25751,174 +25207,6 @@
         <w:pStyle w:val="ListParagraph"/>
         <w:numPr>
           <w:ilvl w:val="0"/>
-          <w:numId w:val="65"/>
-        </w:numPr>
-        <w:rPr>
-          <w:lang w:val="en-US"/>
-        </w:rPr>
-      </w:pPr>
-      <w:r>
-        <w:rPr>
-          <w:lang w:val="en-US"/>
-        </w:rPr>
-        <w:t xml:space="preserve">Renamed the following cultures and culture groups: Greek to Insular </w:t>
-      </w:r>
-      <w:proofErr w:type="gramStart"/>
-      <w:r>
-        <w:rPr>
-          <w:lang w:val="en-US"/>
-        </w:rPr>
-        <w:t>Greek,</w:t>
-      </w:r>
-      <w:proofErr w:type="gramEnd"/>
-      <w:r>
-        <w:rPr>
-          <w:lang w:val="en-US"/>
-        </w:rPr>
-        <w:t xml:space="preserve"> separated Greeks from the Levantine culture group to form their own group instead, Hellenic. Turko-Semitic culture group to Turko-Anatolian.</w:t>
-      </w:r>
-    </w:p>
-    <w:p>
-      <w:pPr>
-        <w:pStyle w:val="ListParagraph"/>
-        <w:numPr>
-          <w:ilvl w:val="0"/>
-          <w:numId w:val="65"/>
-        </w:numPr>
-        <w:rPr>
-          <w:lang w:val="en-US"/>
-        </w:rPr>
-      </w:pPr>
-      <w:r>
-        <w:rPr>
-          <w:lang w:val="en-US"/>
-        </w:rPr>
-        <w:t>Added the following provinces: Dafni/Mt. Athos, Thassos and Samothrace, Imbros and Tenedos, Sporades.</w:t>
-      </w:r>
-    </w:p>
-    <w:p>
-      <w:pPr>
-        <w:pStyle w:val="ListParagraph"/>
-        <w:numPr>
-          <w:ilvl w:val="0"/>
-          <w:numId w:val="65"/>
-        </w:numPr>
-        <w:rPr>
-          <w:lang w:val="en-US"/>
-        </w:rPr>
-      </w:pPr>
-      <w:r>
-        <w:rPr>
-          <w:lang w:val="en-US"/>
-        </w:rPr>
-        <w:t>Added the following regions: Eastern Aegean Islands, Crete.</w:t>
-      </w:r>
-    </w:p>
-    <w:p>
-      <w:pPr>
-        <w:pStyle w:val="ListParagraph"/>
-        <w:numPr>
-          <w:ilvl w:val="0"/>
-          <w:numId w:val="65"/>
-        </w:numPr>
-        <w:rPr>
-          <w:lang w:val="en-US"/>
-        </w:rPr>
-      </w:pPr>
-      <w:r>
-        <w:rPr>
-          <w:lang w:val="en-US"/>
-        </w:rPr>
-        <w:t>Fixed a ton of bugs related to the Polish events and decisions, the Russian conquest of Central Asia and Manchuria, Ft. Ross and Alaska sale, Donbass and Central Ukrainian mining modifiers, Venezuelan/Gran Colombian Navy decision crashing the game, provinces with incorrect cores, Madagascar purchase and Madagascar decisions for Israel, Russian decisions for the Great Game incurring in prestige loss and infamy gain due to breaking truces, Persian events and decisions.</w:t>
-      </w:r>
-    </w:p>
-    <w:p>
-      <w:pPr>
-        <w:pStyle w:val="ListParagraph"/>
-        <w:numPr>
-          <w:ilvl w:val="0"/>
-          <w:numId w:val="65"/>
-        </w:numPr>
-        <w:rPr>
-          <w:lang w:val="en-US"/>
-        </w:rPr>
-      </w:pPr>
-      <w:r>
-        <w:rPr>
-          <w:lang w:val="en-US"/>
-        </w:rPr>
-        <w:t>Added several QoL events and decisions from BAI mod.</w:t>
-      </w:r>
-    </w:p>
-    <w:p>
-      <w:pPr>
-        <w:pStyle w:val="ListParagraph"/>
-        <w:numPr>
-          <w:ilvl w:val="0"/>
-          <w:numId w:val="65"/>
-        </w:numPr>
-        <w:rPr>
-          <w:lang w:val="en-US"/>
-        </w:rPr>
-      </w:pPr>
-      <w:r>
-        <w:rPr>
-          <w:lang w:val="en-US"/>
-        </w:rPr>
-        <w:t xml:space="preserve">Laid the foundations for a complete overhaul of Greece. I’d </w:t>
-      </w:r>
-      <w:proofErr w:type="gramStart"/>
-      <w:r>
-        <w:rPr>
-          <w:lang w:val="en-US"/>
-        </w:rPr>
-        <w:t>advise</w:t>
-      </w:r>
-      <w:proofErr w:type="gramEnd"/>
-      <w:r>
-        <w:rPr>
-          <w:lang w:val="en-US"/>
-        </w:rPr>
-        <w:t xml:space="preserve"> against playing Greece on this update as some things might be broken with the addition of the new Hellenic cultures.</w:t>
-      </w:r>
-    </w:p>
-    <w:p>
-      <w:pPr>
-        <w:rPr>
-          <w:lang w:val="en-US"/>
-        </w:rPr>
-      </w:pPr>
-      <w:r>
-        <w:rPr>
-          <w:lang w:val="en-US"/>
-        </w:rPr>
-        <w:t>17</w:t>
-      </w:r>
-      <w:r>
-        <w:rPr>
-          <w:lang w:val="en-US"/>
-        </w:rPr>
-        <w:t>/12</w:t>
-      </w:r>
-      <w:r>
-        <w:rPr>
-          <w:lang w:val="en-US"/>
-        </w:rPr>
-        <w:t xml:space="preserve">/20 </w:t>
-      </w:r>
-      <w:r>
-        <w:rPr>
-          <w:highlight w:val="yellow"/>
-          <w:lang w:val="en-US"/>
-        </w:rPr>
-        <w:t>- V 1.44 BETA 0.7.9 (Save incompatible):</w:t>
-      </w:r>
-    </w:p>
-    <w:p>
-      <w:pPr>
-        <w:pStyle w:val="ListParagraph"/>
-        <w:numPr>
-          <w:ilvl w:val="0"/>
           <w:numId w:val="66"/>
         </w:numPr>
         <w:rPr>
@@ -25929,7 +25217,19 @@
         <w:rPr>
           <w:lang w:val="en-US"/>
         </w:rPr>
-        <w:t>Added another hidden province reserved for special pop transfers.</w:t>
+        <w:t>Added the following terrain types: Pampa</w:t>
+      </w:r>
+      <w:r>
+        <w:rPr>
+          <w:lang w:val="en-US"/>
+        </w:rPr>
+        <w:t>, Savanna Hills, Steppe Hills</w:t>
+      </w:r>
+      <w:r>
+        <w:rPr>
+          <w:lang w:val="en-US"/>
+        </w:rPr>
+        <w:t>.</w:t>
       </w:r>
     </w:p>
     <w:p>
@@ -25947,7 +25247,7 @@
         <w:rPr>
           <w:lang w:val="en-US"/>
         </w:rPr>
-        <w:t>Changed the Monarchist flag of Sardinia-Piedmont back to the vanilla version of Victoria 2.</w:t>
+        <w:t>Added the following province pictures: Tucuman.</w:t>
       </w:r>
     </w:p>
     <w:p>
@@ -25965,19 +25265,67 @@
         <w:rPr>
           <w:lang w:val="en-US"/>
         </w:rPr>
-        <w:t>Fixed the roaches not properly annexing Zaydi</w:t>
-      </w:r>
-      <w:r>
-        <w:rPr>
-          <w:lang w:val="en-US"/>
-        </w:rPr>
-        <w:t xml:space="preserve"> due to an issue with Zaydi’s </w:t>
-      </w:r>
-      <w:r>
-        <w:rPr>
-          <w:lang w:val="en-US"/>
-        </w:rPr>
-        <w:t>claims in the Empty Quarter</w:t>
+        <w:t xml:space="preserve">Added the following regions: </w:t>
+      </w:r>
+      <w:r>
+        <w:rPr>
+          <w:lang w:val="en-US"/>
+        </w:rPr>
+        <w:t>San Luis</w:t>
+      </w:r>
+      <w:r>
+        <w:rPr>
+          <w:lang w:val="en-US"/>
+        </w:rPr>
+        <w:t xml:space="preserve"> and </w:t>
+      </w:r>
+      <w:r>
+        <w:rPr>
+          <w:lang w:val="en-US"/>
+        </w:rPr>
+        <w:t>Mendoza</w:t>
+      </w:r>
+      <w:r>
+        <w:rPr>
+          <w:lang w:val="en-US"/>
+        </w:rPr>
+        <w:t xml:space="preserve"> (Argentina).</w:t>
+      </w:r>
+    </w:p>
+    <w:p>
+      <w:pPr>
+        <w:pStyle w:val="ListParagraph"/>
+        <w:numPr>
+          <w:ilvl w:val="0"/>
+          <w:numId w:val="66"/>
+        </w:numPr>
+        <w:rPr>
+          <w:lang w:val="en-US"/>
+        </w:rPr>
+      </w:pPr>
+      <w:r>
+        <w:rPr>
+          <w:lang w:val="en-US"/>
+        </w:rPr>
+        <w:t xml:space="preserve">Renamed the following regions: </w:t>
+      </w:r>
+      <w:r>
+        <w:rPr>
+          <w:lang w:val="en-US"/>
+        </w:rPr>
+        <w:t>Tucumán to Santiago del Estero</w:t>
+      </w:r>
+      <w:r>
+        <w:rPr>
+          <w:lang w:val="en-US"/>
+        </w:rPr>
+        <w:t xml:space="preserve">, </w:t>
+      </w:r>
+      <w:r>
+        <w:rPr>
+          <w:lang w:val="en-US"/>
+        </w:rPr>
+        <w:t>Catamarca to Cuyo</w:t>
       </w:r>
       <w:r>
         <w:rPr>
@@ -26001,27 +25349,13 @@
         <w:rPr>
           <w:lang w:val="en-US"/>
         </w:rPr>
-        <w:t>Added the following terrain types: Pampa</w:t>
-      </w:r>
-      <w:r>
-        <w:rPr>
-          <w:lang w:val="en-US"/>
-        </w:rPr>
-        <w:t xml:space="preserve">, Savanna Hills, </w:t>
-      </w:r>
-      <w:proofErr w:type="gramStart"/>
-      <w:r>
-        <w:rPr>
-          <w:lang w:val="en-US"/>
-        </w:rPr>
-        <w:t>Steppe</w:t>
-      </w:r>
-      <w:proofErr w:type="gramEnd"/>
-      <w:r>
-        <w:rPr>
-          <w:lang w:val="en-US"/>
-        </w:rPr>
-        <w:t xml:space="preserve"> Hills</w:t>
+        <w:t>Readjusted pops in Argentina</w:t>
+      </w:r>
+      <w:r>
+        <w:rPr>
+          <w:lang w:val="en-US"/>
+        </w:rPr>
+        <w:t xml:space="preserve"> and Egypt</w:t>
       </w:r>
       <w:r>
         <w:rPr>
@@ -26045,7 +25379,61 @@
         <w:rPr>
           <w:lang w:val="en-US"/>
         </w:rPr>
-        <w:t>Added the following province pictures: Tucuman.</w:t>
+        <w:t>Reworked terrain tiles and map terrain in: Argentina, Paraguay, Bolivian Chaco, Brazilian Mato Grosso, South Africa, Rhodesia</w:t>
+      </w:r>
+      <w:r>
+        <w:rPr>
+          <w:lang w:val="en-US"/>
+        </w:rPr>
+        <w:t>, Australia</w:t>
+      </w:r>
+      <w:r>
+        <w:rPr>
+          <w:lang w:val="en-US"/>
+        </w:rPr>
+        <w:t>, Ethiopia</w:t>
+      </w:r>
+      <w:r>
+        <w:rPr>
+          <w:lang w:val="en-US"/>
+        </w:rPr>
+        <w:t>, African Great Lakes, Madagascar, Levant, Anatolia, Armenian Highlands, Sicily, Macaronesia, North Africa</w:t>
+      </w:r>
+      <w:r>
+        <w:rPr>
+          <w:lang w:val="en-US"/>
+        </w:rPr>
+        <w:t>, Nanning, Greece, North Mesopotamia</w:t>
+      </w:r>
+      <w:r>
+        <w:rPr>
+          <w:lang w:val="en-US"/>
+        </w:rPr>
+        <w:t>, Egypt, The Arabian Peninsula</w:t>
+      </w:r>
+      <w:r>
+        <w:rPr>
+          <w:lang w:val="en-US"/>
+        </w:rPr>
+        <w:t>, Northern Venezuela, Zagros Mountains</w:t>
+      </w:r>
+      <w:r>
+        <w:rPr>
+          <w:lang w:val="en-US"/>
+        </w:rPr>
+        <w:t>, Egypt</w:t>
+      </w:r>
+      <w:r>
+        <w:rPr>
+          <w:lang w:val="en-US"/>
+        </w:rPr>
+        <w:t>, Texas, the whole eastern coast of the USA, Baja California, all of North Mexico</w:t>
+      </w:r>
+      <w:r>
+        <w:rPr>
+          <w:lang w:val="en-US"/>
+        </w:rPr>
+        <w:t>.</w:t>
       </w:r>
     </w:p>
     <w:p>
@@ -26063,31 +25451,7 @@
         <w:rPr>
           <w:lang w:val="en-US"/>
         </w:rPr>
-        <w:t xml:space="preserve">Added the following regions: </w:t>
-      </w:r>
-      <w:r>
-        <w:rPr>
-          <w:lang w:val="en-US"/>
-        </w:rPr>
-        <w:t>San Luis</w:t>
-      </w:r>
-      <w:r>
-        <w:rPr>
-          <w:lang w:val="en-US"/>
-        </w:rPr>
-        <w:t xml:space="preserve"> and </w:t>
-      </w:r>
-      <w:r>
-        <w:rPr>
-          <w:lang w:val="en-US"/>
-        </w:rPr>
-        <w:t>Mendoza</w:t>
-      </w:r>
-      <w:r>
-        <w:rPr>
-          <w:lang w:val="en-US"/>
-        </w:rPr>
-        <w:t xml:space="preserve"> (Argentina).</w:t>
+        <w:t>Corrected many capital-type terrains using outdated terrain data.</w:t>
       </w:r>
     </w:p>
     <w:p>
@@ -26105,25 +25469,37 @@
         <w:rPr>
           <w:lang w:val="en-US"/>
         </w:rPr>
-        <w:t xml:space="preserve">Renamed the following regions: </w:t>
-      </w:r>
-      <w:r>
-        <w:rPr>
-          <w:lang w:val="en-US"/>
-        </w:rPr>
-        <w:t>Tucumán to Santiago del Estero</w:t>
-      </w:r>
-      <w:r>
-        <w:rPr>
-          <w:lang w:val="en-US"/>
-        </w:rPr>
-        <w:t xml:space="preserve">, </w:t>
-      </w:r>
-      <w:r>
-        <w:rPr>
-          <w:lang w:val="en-US"/>
-        </w:rPr>
-        <w:t>Catamarca to Cuyo</w:t>
+        <w:t>Terrain, region</w:t>
+      </w:r>
+      <w:r>
+        <w:rPr>
+          <w:lang w:val="en-US"/>
+        </w:rPr>
+        <w:t>, pops</w:t>
+      </w:r>
+      <w:r>
+        <w:rPr>
+          <w:lang w:val="en-US"/>
+        </w:rPr>
+        <w:t xml:space="preserve"> and province overhaul in Argentina thanks do Dima.</w:t>
+      </w:r>
+    </w:p>
+    <w:p>
+      <w:pPr>
+        <w:pStyle w:val="ListParagraph"/>
+        <w:numPr>
+          <w:ilvl w:val="0"/>
+          <w:numId w:val="66"/>
+        </w:numPr>
+        <w:rPr>
+          <w:lang w:val="en-US"/>
+        </w:rPr>
+      </w:pPr>
+      <w:r>
+        <w:rPr>
+          <w:lang w:val="en-US"/>
+        </w:rPr>
+        <w:t>Fixed broken renaming decisions for Dzungaria and Tarim Basin</w:t>
       </w:r>
       <w:r>
         <w:rPr>
@@ -26147,19 +25523,7 @@
         <w:rPr>
           <w:lang w:val="en-US"/>
         </w:rPr>
-        <w:t>Readjusted pops in Argentina</w:t>
-      </w:r>
-      <w:r>
-        <w:rPr>
-          <w:lang w:val="en-US"/>
-        </w:rPr>
-        <w:t xml:space="preserve"> and Egypt</w:t>
-      </w:r>
-      <w:r>
-        <w:rPr>
-          <w:lang w:val="en-US"/>
-        </w:rPr>
-        <w:t>.</w:t>
+        <w:t>Fixed Trinidad &amp; Tobago renaming decisions</w:t>
       </w:r>
     </w:p>
     <w:p>
@@ -26177,61 +25541,20 @@
         <w:rPr>
           <w:lang w:val="en-US"/>
         </w:rPr>
-        <w:t>Reworked terrain tiles and map terrain in: Argentina, Paraguay, Bolivian Chaco, Brazilian Mato Grosso, South Africa, Rhodesia</w:t>
-      </w:r>
-      <w:r>
-        <w:rPr>
-          <w:lang w:val="en-US"/>
-        </w:rPr>
-        <w:t>, Australia</w:t>
-      </w:r>
-      <w:r>
-        <w:rPr>
-          <w:lang w:val="en-US"/>
-        </w:rPr>
-        <w:t>, Ethiopia</w:t>
-      </w:r>
-      <w:r>
-        <w:rPr>
-          <w:lang w:val="en-US"/>
-        </w:rPr>
-        <w:t>, African Great Lakes, Madagascar, Levant, Anatolia, Armenian Highlands, Sicily, Macaronesia, North Africa</w:t>
-      </w:r>
-      <w:r>
-        <w:rPr>
-          <w:lang w:val="en-US"/>
-        </w:rPr>
-        <w:t>, Nanning, Greece, North Mesopotamia</w:t>
-      </w:r>
-      <w:r>
-        <w:rPr>
-          <w:lang w:val="en-US"/>
-        </w:rPr>
-        <w:t>, Egypt, The Arabian Peninsula</w:t>
-      </w:r>
-      <w:r>
-        <w:rPr>
-          <w:lang w:val="en-US"/>
-        </w:rPr>
-        <w:t>, Northern Venezuela, Zagros Mountains</w:t>
-      </w:r>
-      <w:r>
-        <w:rPr>
-          <w:lang w:val="en-US"/>
-        </w:rPr>
-        <w:t>, Egypt</w:t>
-      </w:r>
-      <w:r>
-        <w:rPr>
-          <w:lang w:val="en-US"/>
-        </w:rPr>
-        <w:t>, Texas, the whole eastern coast of the USA, Baja California, all of North Mexico</w:t>
-      </w:r>
-      <w:r>
-        <w:rPr>
-          <w:lang w:val="en-US"/>
-        </w:rPr>
-        <w:t>.</w:t>
+        <w:lastRenderedPageBreak/>
+        <w:t>Updated several technologies and inventions in accord</w:t>
+      </w:r>
+      <w:r>
+        <w:rPr>
+          <w:lang w:val="en-US"/>
+        </w:rPr>
+        <w:t>ance</w:t>
+      </w:r>
+      <w:r>
+        <w:rPr>
+          <w:lang w:val="en-US"/>
+        </w:rPr>
+        <w:t xml:space="preserve"> to HFM1.28, more to come. (Especially the education techs which were severely outdated)</w:t>
       </w:r>
     </w:p>
     <w:p>
@@ -26249,7 +25572,7 @@
         <w:rPr>
           <w:lang w:val="en-US"/>
         </w:rPr>
-        <w:t>Corrected many capital-type terrains using outdated terrain data.</w:t>
+        <w:t>Updated some stuff concerning the East India Company, mainly background stuff.</w:t>
       </w:r>
     </w:p>
     <w:p>
@@ -26267,19 +25590,7 @@
         <w:rPr>
           <w:lang w:val="en-US"/>
         </w:rPr>
-        <w:t>Terrain, region</w:t>
-      </w:r>
-      <w:r>
-        <w:rPr>
-          <w:lang w:val="en-US"/>
-        </w:rPr>
-        <w:t>, pops</w:t>
-      </w:r>
-      <w:r>
-        <w:rPr>
-          <w:lang w:val="en-US"/>
-        </w:rPr>
-        <w:t xml:space="preserve"> and province overhaul in Argentina thanks do Dima.</w:t>
+        <w:t>Disabled new Greek cultures for the moment, for future use.</w:t>
       </w:r>
     </w:p>
     <w:p>
@@ -26297,121 +25608,28 @@
         <w:rPr>
           <w:lang w:val="en-US"/>
         </w:rPr>
-        <w:t>Fixed broken renaming de</w:t>
+        <w:t>Reworked the way Tovar Colony and Y Wladfa work, this time employing the new pop transfer provinces.</w:t>
+      </w:r>
+    </w:p>
+    <w:p>
+      <w:pPr>
+        <w:pStyle w:val="ListParagraph"/>
+        <w:numPr>
+          <w:ilvl w:val="0"/>
+          <w:numId w:val="66"/>
+        </w:numPr>
+        <w:rPr>
+          <w:lang w:val="en-US"/>
+        </w:rPr>
+      </w:pPr>
+      <w:r>
+        <w:rPr>
+          <w:lang w:val="en-US"/>
+        </w:rPr>
+        <w:t>Fixed something for Poland, it was critical but I forgot what it was.</w:t>
       </w:r>
       <w:bookmarkStart w:id="0" w:name="_GoBack"/>
       <w:bookmarkEnd w:id="0"/>
-      <w:r>
-        <w:rPr>
-          <w:lang w:val="en-US"/>
-        </w:rPr>
-        <w:t>cisions for Dzungaria and Tarim Basin</w:t>
-      </w:r>
-      <w:r>
-        <w:rPr>
-          <w:lang w:val="en-US"/>
-        </w:rPr>
-        <w:t>.</w:t>
-      </w:r>
-    </w:p>
-    <w:p>
-      <w:pPr>
-        <w:pStyle w:val="ListParagraph"/>
-        <w:numPr>
-          <w:ilvl w:val="0"/>
-          <w:numId w:val="66"/>
-        </w:numPr>
-        <w:rPr>
-          <w:lang w:val="en-US"/>
-        </w:rPr>
-      </w:pPr>
-      <w:r>
-        <w:rPr>
-          <w:lang w:val="en-US"/>
-        </w:rPr>
-        <w:t>Fixed Trinidad &amp; Tobago renaming decisions</w:t>
-      </w:r>
-    </w:p>
-    <w:p>
-      <w:pPr>
-        <w:pStyle w:val="ListParagraph"/>
-        <w:numPr>
-          <w:ilvl w:val="0"/>
-          <w:numId w:val="66"/>
-        </w:numPr>
-        <w:rPr>
-          <w:lang w:val="en-US"/>
-        </w:rPr>
-      </w:pPr>
-      <w:r>
-        <w:rPr>
-          <w:lang w:val="en-US"/>
-        </w:rPr>
-        <w:lastRenderedPageBreak/>
-        <w:t>Updated several technologies and inventions in accord</w:t>
-      </w:r>
-      <w:r>
-        <w:rPr>
-          <w:lang w:val="en-US"/>
-        </w:rPr>
-        <w:t>ance</w:t>
-      </w:r>
-      <w:r>
-        <w:rPr>
-          <w:lang w:val="en-US"/>
-        </w:rPr>
-        <w:t xml:space="preserve"> to HFM1.28, more to come. (Especially the education techs which were severely outdated)</w:t>
-      </w:r>
-    </w:p>
-    <w:p>
-      <w:pPr>
-        <w:pStyle w:val="ListParagraph"/>
-        <w:numPr>
-          <w:ilvl w:val="0"/>
-          <w:numId w:val="66"/>
-        </w:numPr>
-        <w:rPr>
-          <w:lang w:val="en-US"/>
-        </w:rPr>
-      </w:pPr>
-      <w:r>
-        <w:rPr>
-          <w:lang w:val="en-US"/>
-        </w:rPr>
-        <w:t>Updated some stuff concerning the East India Company, mainly background stuff.</w:t>
-      </w:r>
-    </w:p>
-    <w:p>
-      <w:pPr>
-        <w:pStyle w:val="ListParagraph"/>
-        <w:numPr>
-          <w:ilvl w:val="0"/>
-          <w:numId w:val="66"/>
-        </w:numPr>
-        <w:rPr>
-          <w:lang w:val="en-US"/>
-        </w:rPr>
-      </w:pPr>
-      <w:r>
-        <w:rPr>
-          <w:lang w:val="en-US"/>
-        </w:rPr>
-        <w:t xml:space="preserve">Disabled </w:t>
-      </w:r>
-      <w:proofErr w:type="gramStart"/>
-      <w:r>
-        <w:rPr>
-          <w:lang w:val="en-US"/>
-        </w:rPr>
-        <w:t>new</w:t>
-      </w:r>
-      <w:proofErr w:type="gramEnd"/>
-      <w:r>
-        <w:rPr>
-          <w:lang w:val="en-US"/>
-        </w:rPr>
-        <w:t xml:space="preserve"> Greek cultures for the moment, for future use.</w:t>
-      </w:r>
     </w:p>
     <w:p>
       <w:pPr>
@@ -26439,19 +25657,11 @@
           <w:lang w:val="en-US"/>
         </w:rPr>
       </w:pPr>
-      <w:proofErr w:type="gramStart"/>
-      <w:r>
-        <w:rPr>
-          <w:lang w:val="en-US"/>
-        </w:rPr>
-        <w:t>For V2 3.04.</w:t>
-      </w:r>
-      <w:proofErr w:type="gramEnd"/>
-      <w:r>
-        <w:rPr>
-          <w:lang w:val="en-US"/>
-        </w:rPr>
-        <w:t xml:space="preserve"> </w:t>
+      <w:r>
+        <w:rPr>
+          <w:lang w:val="en-US"/>
+        </w:rPr>
+        <w:t xml:space="preserve">For V2 3.04. </w:t>
       </w:r>
       <w:r>
         <w:rPr>
@@ -35004,7 +34214,7 @@
 </file>
 
 <file path=customXml/itemProps1.xml><?xml version="1.0" encoding="utf-8"?>
-<ds:datastoreItem xmlns:ds="http://schemas.openxmlformats.org/officeDocument/2006/customXml" ds:itemID="{53FF97FA-918D-4157-B628-AAC68DB879EB}">
+<ds:datastoreItem xmlns:ds="http://schemas.openxmlformats.org/officeDocument/2006/customXml" ds:itemID="{20625FDC-F93A-43D0-B1F1-A30D7E2B66ED}">
   <ds:schemaRefs>
     <ds:schemaRef ds:uri="http://schemas.openxmlformats.org/officeDocument/2006/bibliography"/>
   </ds:schemaRefs>

</xml_diff>

<commit_message>
12/1/21 - V 1.44 BETA 0.7.9 (Save incompatible):
•    Added an event for the release of the Princely State of Khairpur, by Kaladah.
</commit_message>
<xml_diff>
--- a/Anon's HFM Edits.docx
+++ b/Anon's HFM Edits.docx
@@ -26944,14 +26944,32 @@
         </w:rPr>
         <w:t xml:space="preserve">HPM </w:t>
       </w:r>
+      <w:r>
+        <w:rPr>
+          <w:lang w:val="en-US"/>
+        </w:rPr>
+        <w:t>event.</w:t>
+      </w:r>
+    </w:p>
+    <w:p>
+      <w:pPr>
+        <w:pStyle w:val="ListParagraph"/>
+        <w:numPr>
+          <w:ilvl w:val="0"/>
+          <w:numId w:val="70"/>
+        </w:numPr>
+        <w:rPr>
+          <w:lang w:val="en-US"/>
+        </w:rPr>
+      </w:pPr>
+      <w:r>
+        <w:rPr>
+          <w:lang w:val="en-US"/>
+        </w:rPr>
+        <w:t>Added an event for the release of the Princely State of Khairpur, by Kaladah.</w:t>
+      </w:r>
       <w:bookmarkStart w:id="0" w:name="_GoBack"/>
       <w:bookmarkEnd w:id="0"/>
-      <w:r>
-        <w:rPr>
-          <w:lang w:val="en-US"/>
-        </w:rPr>
-        <w:t>event.</w:t>
-      </w:r>
     </w:p>
     <w:p>
       <w:pPr>
@@ -35987,7 +36005,7 @@
 </file>
 
 <file path=customXml/itemProps1.xml><?xml version="1.0" encoding="utf-8"?>
-<ds:datastoreItem xmlns:ds="http://schemas.openxmlformats.org/officeDocument/2006/customXml" ds:itemID="{C8948D93-F602-4AFC-9F02-7B1149449F12}">
+<ds:datastoreItem xmlns:ds="http://schemas.openxmlformats.org/officeDocument/2006/customXml" ds:itemID="{E7672E7A-D617-413E-8837-9FED9EE9C211}">
   <ds:schemaRefs>
     <ds:schemaRef ds:uri="http://schemas.openxmlformats.org/officeDocument/2006/bibliography"/>
   </ds:schemaRefs>

</xml_diff>

<commit_message>
14/1/21 - V 1.44 BETA 0.7.9 (Save incompatible):
•	New flavor for Ada Kaleh added by Kaladah.
•	Edited Anglo-Afghan War decision requirements by Kaladah.
•	Some minor fixes to the historical version of the Treaty of Thapathali
</commit_message>
<xml_diff>
--- a/Anon's HFM Edits.docx
+++ b/Anon's HFM Edits.docx
@@ -26842,11 +26842,138 @@
     </w:p>
     <w:p>
       <w:pPr>
-        <w:ind w:left="360"/>
-        <w:rPr>
-          <w:lang w:val="en-US"/>
-        </w:rPr>
-      </w:pPr>
+        <w:rPr>
+          <w:lang w:val="en-US"/>
+        </w:rPr>
+      </w:pPr>
+      <w:r>
+        <w:rPr>
+          <w:lang w:val="en-US"/>
+        </w:rPr>
+        <w:t xml:space="preserve">12/1/21 </w:t>
+      </w:r>
+      <w:r>
+        <w:rPr>
+          <w:highlight w:val="yellow"/>
+          <w:lang w:val="en-US"/>
+        </w:rPr>
+        <w:t>- V 1.44 BETA 0.7.9 (Save incompatible):</w:t>
+      </w:r>
+    </w:p>
+    <w:p>
+      <w:pPr>
+        <w:pStyle w:val="ListParagraph"/>
+        <w:numPr>
+          <w:ilvl w:val="0"/>
+          <w:numId w:val="70"/>
+        </w:numPr>
+        <w:rPr>
+          <w:lang w:val="en-US"/>
+        </w:rPr>
+      </w:pPr>
+      <w:r>
+        <w:rPr>
+          <w:lang w:val="en-US"/>
+        </w:rPr>
+        <w:t>Fixed several localization errors.</w:t>
+      </w:r>
+    </w:p>
+    <w:p>
+      <w:pPr>
+        <w:pStyle w:val="ListParagraph"/>
+        <w:numPr>
+          <w:ilvl w:val="0"/>
+          <w:numId w:val="70"/>
+        </w:numPr>
+        <w:rPr>
+          <w:lang w:val="en-US"/>
+        </w:rPr>
+      </w:pPr>
+      <w:r>
+        <w:rPr>
+          <w:lang w:val="en-US"/>
+        </w:rPr>
+        <w:t>Fixed Napier’s expedition to Sindh being repeatable.</w:t>
+      </w:r>
+    </w:p>
+    <w:p>
+      <w:pPr>
+        <w:pStyle w:val="ListParagraph"/>
+        <w:numPr>
+          <w:ilvl w:val="0"/>
+          <w:numId w:val="70"/>
+        </w:numPr>
+        <w:rPr>
+          <w:lang w:val="en-US"/>
+        </w:rPr>
+      </w:pPr>
+      <w:r>
+        <w:rPr>
+          <w:lang w:val="en-US"/>
+        </w:rPr>
+        <w:t xml:space="preserve">Enabled the </w:t>
+      </w:r>
+      <w:r>
+        <w:rPr>
+          <w:lang w:val="en-US"/>
+        </w:rPr>
+        <w:t>Foreign Influence in Hawaii</w:t>
+      </w:r>
+      <w:r>
+        <w:rPr>
+          <w:lang w:val="en-US"/>
+        </w:rPr>
+        <w:t xml:space="preserve"> </w:t>
+      </w:r>
+      <w:r>
+        <w:rPr>
+          <w:lang w:val="en-US"/>
+        </w:rPr>
+        <w:t xml:space="preserve">HPM </w:t>
+      </w:r>
+      <w:r>
+        <w:rPr>
+          <w:lang w:val="en-US"/>
+        </w:rPr>
+        <w:t>event.</w:t>
+      </w:r>
+    </w:p>
+    <w:p>
+      <w:pPr>
+        <w:pStyle w:val="ListParagraph"/>
+        <w:numPr>
+          <w:ilvl w:val="0"/>
+          <w:numId w:val="70"/>
+        </w:numPr>
+        <w:rPr>
+          <w:lang w:val="en-US"/>
+        </w:rPr>
+      </w:pPr>
+      <w:r>
+        <w:rPr>
+          <w:lang w:val="en-US"/>
+        </w:rPr>
+        <w:t>Added an event for the release of the Princely State of Khairpur, by Kaladah.</w:t>
+      </w:r>
+    </w:p>
+    <w:p>
+      <w:pPr>
+        <w:rPr>
+          <w:lang w:val="en-US"/>
+        </w:rPr>
+      </w:pPr>
+      <w:r>
+        <w:rPr>
+          <w:lang w:val="en-US"/>
+        </w:rPr>
+        <w:t>14</w:t>
+      </w:r>
+      <w:r>
+        <w:rPr>
+          <w:lang w:val="en-US"/>
+        </w:rPr>
+        <w:t>/</w:t>
+      </w:r>
       <w:r>
         <w:rPr>
           <w:lang w:val="en-US"/>
@@ -26857,126 +26984,108 @@
         <w:rPr>
           <w:lang w:val="en-US"/>
         </w:rPr>
-        <w:t>2</w:t>
-      </w:r>
-      <w:r>
-        <w:rPr>
-          <w:lang w:val="en-US"/>
-        </w:rPr>
-        <w:t xml:space="preserve">/1/21 </w:t>
+        <w:t xml:space="preserve">/21 </w:t>
       </w:r>
       <w:r>
         <w:rPr>
           <w:highlight w:val="yellow"/>
           <w:lang w:val="en-US"/>
         </w:rPr>
-        <w:t>- V 1.44 BETA 0.7.9 (Save incompatible):</w:t>
-      </w:r>
-    </w:p>
-    <w:p>
-      <w:pPr>
-        <w:pStyle w:val="ListParagraph"/>
-        <w:numPr>
-          <w:ilvl w:val="0"/>
-          <w:numId w:val="70"/>
-        </w:numPr>
-        <w:rPr>
-          <w:lang w:val="en-US"/>
-        </w:rPr>
-      </w:pPr>
-      <w:r>
-        <w:rPr>
-          <w:lang w:val="en-US"/>
-        </w:rPr>
-        <w:t>Fixed several localization errors.</w:t>
-      </w:r>
-    </w:p>
-    <w:p>
-      <w:pPr>
-        <w:pStyle w:val="ListParagraph"/>
-        <w:numPr>
-          <w:ilvl w:val="0"/>
-          <w:numId w:val="70"/>
-        </w:numPr>
-        <w:rPr>
-          <w:lang w:val="en-US"/>
-        </w:rPr>
-      </w:pPr>
-      <w:r>
-        <w:rPr>
-          <w:lang w:val="en-US"/>
-        </w:rPr>
-        <w:t>Fixed Napier’s expedition to Sindh being repeatable.</w:t>
-      </w:r>
-    </w:p>
-    <w:p>
-      <w:pPr>
-        <w:pStyle w:val="ListParagraph"/>
-        <w:numPr>
-          <w:ilvl w:val="0"/>
-          <w:numId w:val="70"/>
-        </w:numPr>
-        <w:rPr>
-          <w:lang w:val="en-US"/>
-        </w:rPr>
-      </w:pPr>
-      <w:r>
-        <w:rPr>
-          <w:lang w:val="en-US"/>
-        </w:rPr>
-        <w:t xml:space="preserve">Enabled the </w:t>
-      </w:r>
-      <w:r>
-        <w:rPr>
-          <w:lang w:val="en-US"/>
-        </w:rPr>
-        <w:t>Foreign Influence in Hawaii</w:t>
-      </w:r>
-      <w:r>
-        <w:rPr>
-          <w:lang w:val="en-US"/>
-        </w:rPr>
-        <w:t xml:space="preserve"> </w:t>
-      </w:r>
-      <w:r>
-        <w:rPr>
-          <w:lang w:val="en-US"/>
-        </w:rPr>
-        <w:t xml:space="preserve">HPM </w:t>
-      </w:r>
-      <w:r>
-        <w:rPr>
-          <w:lang w:val="en-US"/>
-        </w:rPr>
-        <w:t>event.</w:t>
-      </w:r>
-    </w:p>
-    <w:p>
-      <w:pPr>
-        <w:pStyle w:val="ListParagraph"/>
-        <w:numPr>
-          <w:ilvl w:val="0"/>
-          <w:numId w:val="70"/>
-        </w:numPr>
-        <w:rPr>
-          <w:lang w:val="en-US"/>
-        </w:rPr>
-      </w:pPr>
-      <w:r>
-        <w:rPr>
-          <w:lang w:val="en-US"/>
-        </w:rPr>
-        <w:t>Added an event for the release of the Princely State of Khairpur, by Kaladah.</w:t>
+        <w:t>- V 1.44 BETA 0.7.9 (Save in</w:t>
+      </w:r>
+      <w:r>
+        <w:rPr>
+          <w:highlight w:val="yellow"/>
+          <w:lang w:val="en-US"/>
+        </w:rPr>
+        <w:t>compatible):</w:t>
+      </w:r>
+    </w:p>
+    <w:p>
+      <w:pPr>
+        <w:pStyle w:val="ListParagraph"/>
+        <w:numPr>
+          <w:ilvl w:val="0"/>
+          <w:numId w:val="71"/>
+        </w:numPr>
+        <w:rPr>
+          <w:lang w:val="en-US"/>
+        </w:rPr>
+      </w:pPr>
+      <w:r>
+        <w:rPr>
+          <w:lang w:val="en-US"/>
+        </w:rPr>
+        <w:t>New flavor for Ada Kaleh added by Kaladah.</w:t>
+      </w:r>
+    </w:p>
+    <w:p>
+      <w:pPr>
+        <w:pStyle w:val="ListParagraph"/>
+        <w:numPr>
+          <w:ilvl w:val="0"/>
+          <w:numId w:val="71"/>
+        </w:numPr>
+        <w:rPr>
+          <w:lang w:val="en-US"/>
+        </w:rPr>
+      </w:pPr>
+      <w:r>
+        <w:rPr>
+          <w:lang w:val="en-US"/>
+        </w:rPr>
+        <w:t xml:space="preserve">Edited </w:t>
+      </w:r>
+      <w:r>
+        <w:rPr>
+          <w:lang w:val="en-US"/>
+        </w:rPr>
+        <w:t xml:space="preserve">Anglo-Afghan War </w:t>
+      </w:r>
+      <w:r>
+        <w:rPr>
+          <w:lang w:val="en-US"/>
+        </w:rPr>
+        <w:t xml:space="preserve">decision </w:t>
+      </w:r>
+      <w:r>
+        <w:rPr>
+          <w:lang w:val="en-US"/>
+        </w:rPr>
+        <w:t xml:space="preserve">requirements </w:t>
+      </w:r>
+      <w:r>
+        <w:rPr>
+          <w:lang w:val="en-US"/>
+        </w:rPr>
+        <w:t>by Kaladah.</w:t>
+      </w:r>
+    </w:p>
+    <w:p>
+      <w:pPr>
+        <w:pStyle w:val="ListParagraph"/>
+        <w:numPr>
+          <w:ilvl w:val="0"/>
+          <w:numId w:val="71"/>
+        </w:numPr>
+        <w:rPr>
+          <w:lang w:val="en-US"/>
+        </w:rPr>
+      </w:pPr>
+      <w:r>
+        <w:rPr>
+          <w:lang w:val="en-US"/>
+        </w:rPr>
+        <w:t xml:space="preserve">Some minor fixes to the historical version of the </w:t>
       </w:r>
       <w:bookmarkStart w:id="0" w:name="_GoBack"/>
       <w:bookmarkEnd w:id="0"/>
-    </w:p>
-    <w:p>
-      <w:pPr>
-        <w:rPr>
-          <w:lang w:val="en-US"/>
-        </w:rPr>
-      </w:pPr>
+      <w:r>
+        <w:rPr>
+          <w:lang w:val="en-US"/>
+        </w:rPr>
+        <w:t>Treaty of Thapathali</w:t>
+      </w:r>
     </w:p>
     <w:p>
       <w:pPr>
@@ -34788,6 +34897,119 @@
     </w:lvl>
   </w:abstractNum>
   <w:abstractNum w:abstractNumId="68">
+    <w:nsid w:val="7D197EED"/>
+    <w:multiLevelType w:val="hybridMultilevel"/>
+    <w:tmpl w:val="1714A958"/>
+    <w:lvl w:ilvl="0" w:tplc="200A0001">
+      <w:start w:val="1"/>
+      <w:numFmt w:val="bullet"/>
+      <w:lvlText w:val=""/>
+      <w:lvlJc w:val="left"/>
+      <w:pPr>
+        <w:ind w:left="720" w:hanging="360"/>
+      </w:pPr>
+      <w:rPr>
+        <w:rFonts w:ascii="Symbol" w:hAnsi="Symbol" w:hint="default"/>
+      </w:rPr>
+    </w:lvl>
+    <w:lvl w:ilvl="1" w:tplc="200A0003" w:tentative="1">
+      <w:start w:val="1"/>
+      <w:numFmt w:val="bullet"/>
+      <w:lvlText w:val="o"/>
+      <w:lvlJc w:val="left"/>
+      <w:pPr>
+        <w:ind w:left="1440" w:hanging="360"/>
+      </w:pPr>
+      <w:rPr>
+        <w:rFonts w:ascii="Courier New" w:hAnsi="Courier New" w:cs="Courier New" w:hint="default"/>
+      </w:rPr>
+    </w:lvl>
+    <w:lvl w:ilvl="2" w:tplc="200A0005" w:tentative="1">
+      <w:start w:val="1"/>
+      <w:numFmt w:val="bullet"/>
+      <w:lvlText w:val=""/>
+      <w:lvlJc w:val="left"/>
+      <w:pPr>
+        <w:ind w:left="2160" w:hanging="360"/>
+      </w:pPr>
+      <w:rPr>
+        <w:rFonts w:ascii="Wingdings" w:hAnsi="Wingdings" w:hint="default"/>
+      </w:rPr>
+    </w:lvl>
+    <w:lvl w:ilvl="3" w:tplc="200A0001" w:tentative="1">
+      <w:start w:val="1"/>
+      <w:numFmt w:val="bullet"/>
+      <w:lvlText w:val=""/>
+      <w:lvlJc w:val="left"/>
+      <w:pPr>
+        <w:ind w:left="2880" w:hanging="360"/>
+      </w:pPr>
+      <w:rPr>
+        <w:rFonts w:ascii="Symbol" w:hAnsi="Symbol" w:hint="default"/>
+      </w:rPr>
+    </w:lvl>
+    <w:lvl w:ilvl="4" w:tplc="200A0003" w:tentative="1">
+      <w:start w:val="1"/>
+      <w:numFmt w:val="bullet"/>
+      <w:lvlText w:val="o"/>
+      <w:lvlJc w:val="left"/>
+      <w:pPr>
+        <w:ind w:left="3600" w:hanging="360"/>
+      </w:pPr>
+      <w:rPr>
+        <w:rFonts w:ascii="Courier New" w:hAnsi="Courier New" w:cs="Courier New" w:hint="default"/>
+      </w:rPr>
+    </w:lvl>
+    <w:lvl w:ilvl="5" w:tplc="200A0005" w:tentative="1">
+      <w:start w:val="1"/>
+      <w:numFmt w:val="bullet"/>
+      <w:lvlText w:val=""/>
+      <w:lvlJc w:val="left"/>
+      <w:pPr>
+        <w:ind w:left="4320" w:hanging="360"/>
+      </w:pPr>
+      <w:rPr>
+        <w:rFonts w:ascii="Wingdings" w:hAnsi="Wingdings" w:hint="default"/>
+      </w:rPr>
+    </w:lvl>
+    <w:lvl w:ilvl="6" w:tplc="200A0001" w:tentative="1">
+      <w:start w:val="1"/>
+      <w:numFmt w:val="bullet"/>
+      <w:lvlText w:val=""/>
+      <w:lvlJc w:val="left"/>
+      <w:pPr>
+        <w:ind w:left="5040" w:hanging="360"/>
+      </w:pPr>
+      <w:rPr>
+        <w:rFonts w:ascii="Symbol" w:hAnsi="Symbol" w:hint="default"/>
+      </w:rPr>
+    </w:lvl>
+    <w:lvl w:ilvl="7" w:tplc="200A0003" w:tentative="1">
+      <w:start w:val="1"/>
+      <w:numFmt w:val="bullet"/>
+      <w:lvlText w:val="o"/>
+      <w:lvlJc w:val="left"/>
+      <w:pPr>
+        <w:ind w:left="5760" w:hanging="360"/>
+      </w:pPr>
+      <w:rPr>
+        <w:rFonts w:ascii="Courier New" w:hAnsi="Courier New" w:cs="Courier New" w:hint="default"/>
+      </w:rPr>
+    </w:lvl>
+    <w:lvl w:ilvl="8" w:tplc="200A0005" w:tentative="1">
+      <w:start w:val="1"/>
+      <w:numFmt w:val="bullet"/>
+      <w:lvlText w:val=""/>
+      <w:lvlJc w:val="left"/>
+      <w:pPr>
+        <w:ind w:left="6480" w:hanging="360"/>
+      </w:pPr>
+      <w:rPr>
+        <w:rFonts w:ascii="Wingdings" w:hAnsi="Wingdings" w:hint="default"/>
+      </w:rPr>
+    </w:lvl>
+  </w:abstractNum>
+  <w:abstractNum w:abstractNumId="69">
     <w:nsid w:val="7D4816E2"/>
     <w:multiLevelType w:val="hybridMultilevel"/>
     <w:tmpl w:val="30EAD1B0"/>
@@ -34900,7 +35122,7 @@
       </w:rPr>
     </w:lvl>
   </w:abstractNum>
-  <w:abstractNum w:abstractNumId="69">
+  <w:abstractNum w:abstractNumId="70">
     <w:nsid w:val="7DB900BC"/>
     <w:multiLevelType w:val="hybridMultilevel"/>
     <w:tmpl w:val="CFC6660C"/>
@@ -35191,7 +35413,7 @@
     <w:abstractNumId w:val="41"/>
   </w:num>
   <w:num w:numId="60">
-    <w:abstractNumId w:val="68"/>
+    <w:abstractNumId w:val="69"/>
   </w:num>
   <w:num w:numId="61">
     <w:abstractNumId w:val="65"/>
@@ -35212,7 +35434,7 @@
     <w:abstractNumId w:val="18"/>
   </w:num>
   <w:num w:numId="67">
-    <w:abstractNumId w:val="69"/>
+    <w:abstractNumId w:val="70"/>
   </w:num>
   <w:num w:numId="68">
     <w:abstractNumId w:val="44"/>
@@ -35223,7 +35445,10 @@
   <w:num w:numId="70">
     <w:abstractNumId w:val="12"/>
   </w:num>
-  <w:numIdMacAtCleanup w:val="60"/>
+  <w:num w:numId="71">
+    <w:abstractNumId w:val="68"/>
+  </w:num>
+  <w:numIdMacAtCleanup w:val="71"/>
 </w:numbering>
 </file>
 
@@ -36005,7 +36230,7 @@
 </file>
 
 <file path=customXml/itemProps1.xml><?xml version="1.0" encoding="utf-8"?>
-<ds:datastoreItem xmlns:ds="http://schemas.openxmlformats.org/officeDocument/2006/customXml" ds:itemID="{E7672E7A-D617-413E-8837-9FED9EE9C211}">
+<ds:datastoreItem xmlns:ds="http://schemas.openxmlformats.org/officeDocument/2006/customXml" ds:itemID="{8CE1179D-1B2C-4905-B49A-258803E977DC}">
   <ds:schemaRefs>
     <ds:schemaRef ds:uri="http://schemas.openxmlformats.org/officeDocument/2006/bibliography"/>
   </ds:schemaRefs>

</xml_diff>

<commit_message>
Reduced chance of EIC to rebel. They are still likely to rebel if ENG is doing poorly.
</commit_message>
<xml_diff>
--- a/Anon's HFM Edits.docx
+++ b/Anon's HFM Edits.docx
@@ -18893,6 +18893,24 @@
           <w:lang w:val="en-US"/>
         </w:rPr>
         <w:t>France &amp; UK will not join the Crimean war if France loses the “Italian war”</w:t>
+      </w:r>
+    </w:p>
+    <w:p>
+      <w:pPr>
+        <w:pStyle w:val="ListParagraph"/>
+        <w:numPr>
+          <w:ilvl w:val="0"/>
+          <w:numId w:val="72"/>
+        </w:numPr>
+        <w:rPr>
+          <w:lang w:val="en-US"/>
+        </w:rPr>
+      </w:pPr>
+      <w:r>
+        <w:rPr>
+          <w:lang w:val="en-US"/>
+        </w:rPr>
+        <w:t>Reduced chance for EIC to rebel. They are still likely to rebel if ENG Is performing poorly.</w:t>
       </w:r>
     </w:p>
     <w:p>
@@ -29190,7 +29208,6 @@
     <w:rPrDefault>
       <w:rPr>
         <w:rFonts w:ascii="Calibri" w:hAnsi="Calibri" w:eastAsia="Calibri" w:cs="" w:asciiTheme="minorHAnsi" w:cstheme="minorBidi" w:eastAsiaTheme="minorHAnsi" w:hAnsiTheme="minorHAnsi"/>
-        <w:sz w:val="22"/>
         <w:szCs w:val="22"/>
         <w:lang w:val="es-VE" w:eastAsia="en-US" w:bidi="ar-SA"/>
       </w:rPr>

</xml_diff>

<commit_message>
Treaty of Chushul hotfix
</commit_message>
<xml_diff>
--- a/Anon's HFM Edits.docx
+++ b/Anon's HFM Edits.docx
@@ -18645,6 +18645,7 @@
     <w:p>
       <w:pPr>
         <w:pStyle w:val="ListParagraph"/>
+        <w:ind w:hanging="0"/>
         <w:rPr/>
       </w:pPr>
       <w:r>
@@ -18920,16 +18921,12 @@
           <w:ilvl w:val="0"/>
           <w:numId w:val="0"/>
         </w:numPr>
-        <w:ind w:left="720" w:hanging="0"/>
+        <w:ind w:hanging="0"/>
         <w:rPr/>
       </w:pPr>
       <w:r>
         <w:rPr/>
-        <w:t>20</w:t>
-      </w:r>
-      <w:r>
-        <w:rPr/>
-        <w:t xml:space="preserve">/1/21 </w:t>
+        <w:t xml:space="preserve">20/1/21 </w:t>
       </w:r>
       <w:r>
         <w:rPr>
@@ -18966,12 +18963,12 @@
           <w:numId w:val="72"/>
         </w:numPr>
         <w:rPr>
-          <w:rFonts w:asciiTheme="minorHAnsi" w:cstheme="minorBidi" w:eastAsiaTheme="minorHAnsi" w:hAnsiTheme="minorHAnsi"/>
-        </w:rPr>
-      </w:pPr>
-      <w:r>
-        <w:rPr>
-          <w:rFonts w:asciiTheme="minorHAnsi" w:cstheme="minorBidi" w:eastAsiaTheme="minorHAnsi" w:hAnsiTheme="minorHAnsi"/>
+          <w:rFonts w:ascii="Calibri" w:hAnsi="Calibri" w:eastAsia="Calibri" w:cs="" w:asciiTheme="minorHAnsi" w:cstheme="minorBidi" w:eastAsiaTheme="minorHAnsi" w:hAnsiTheme="minorHAnsi"/>
+        </w:rPr>
+      </w:pPr>
+      <w:r>
+        <w:rPr>
+          <w:rFonts w:eastAsia="Calibri" w:cs="" w:cstheme="minorBidi" w:eastAsiaTheme="minorHAnsi"/>
           <w:lang w:val="en-US"/>
         </w:rPr>
         <w:t>Sikkim event/decision chain works in case where Sikkim refuses to renew Darjeeling lease.</w:t>
@@ -18985,15 +18982,34 @@
           <w:numId w:val="72"/>
         </w:numPr>
         <w:rPr>
-          <w:rFonts w:asciiTheme="minorHAnsi" w:cstheme="minorBidi" w:eastAsiaTheme="minorHAnsi" w:hAnsiTheme="minorHAnsi"/>
-        </w:rPr>
-      </w:pPr>
-      <w:r>
-        <w:rPr>
-          <w:rFonts w:asciiTheme="minorHAnsi" w:cstheme="minorBidi" w:eastAsiaTheme="minorHAnsi" w:hAnsiTheme="minorHAnsi"/>
+          <w:rFonts w:ascii="Calibri" w:hAnsi="Calibri" w:eastAsia="Calibri" w:cs="" w:asciiTheme="minorHAnsi" w:cstheme="minorBidi" w:eastAsiaTheme="minorHAnsi" w:hAnsiTheme="minorHAnsi"/>
+        </w:rPr>
+      </w:pPr>
+      <w:r>
+        <w:rPr>
+          <w:rFonts w:eastAsia="Calibri" w:cs="" w:cstheme="minorBidi" w:eastAsiaTheme="minorHAnsi"/>
           <w:lang w:val="en-US"/>
         </w:rPr>
         <w:t>Early Darjeeling war fires properly.</w:t>
+      </w:r>
+    </w:p>
+    <w:p>
+      <w:pPr>
+        <w:pStyle w:val="ListParagraph"/>
+        <w:numPr>
+          <w:ilvl w:val="0"/>
+          <w:numId w:val="72"/>
+        </w:numPr>
+        <w:rPr>
+          <w:rFonts w:ascii="Calibri" w:hAnsi="Calibri" w:eastAsia="Calibri" w:cs="" w:asciiTheme="minorHAnsi" w:cstheme="minorBidi" w:eastAsiaTheme="minorHAnsi" w:hAnsiTheme="minorHAnsi"/>
+        </w:rPr>
+      </w:pPr>
+      <w:r>
+        <w:rPr>
+          <w:rFonts w:eastAsia="Calibri" w:cs="" w:cstheme="minorBidi" w:eastAsiaTheme="minorHAnsi"/>
+          <w:lang w:val="en-US"/>
+        </w:rPr>
+        <w:t>Fixed QNG-sided Treaty of Chushul.</w:t>
       </w:r>
     </w:p>
     <w:p>

</xml_diff>

<commit_message>
Re-added decisions for changing tech school
</commit_message>
<xml_diff>
--- a/Anon's HFM Edits.docx
+++ b/Anon's HFM Edits.docx
@@ -18645,7 +18645,7 @@
     <w:p>
       <w:pPr>
         <w:pStyle w:val="ListParagraph"/>
-        <w:ind w:hanging="0"/>
+        <w:ind w:left="720" w:hanging="0"/>
         <w:rPr/>
       </w:pPr>
       <w:r>
@@ -18921,7 +18921,7 @@
           <w:ilvl w:val="0"/>
           <w:numId w:val="0"/>
         </w:numPr>
-        <w:ind w:hanging="0"/>
+        <w:ind w:left="0" w:hanging="0"/>
         <w:rPr/>
       </w:pPr>
       <w:r>
@@ -19010,6 +19010,25 @@
           <w:lang w:val="en-US"/>
         </w:rPr>
         <w:t>Fixed QNG-sided Treaty of Chushul.</w:t>
+      </w:r>
+    </w:p>
+    <w:p>
+      <w:pPr>
+        <w:pStyle w:val="ListParagraph"/>
+        <w:numPr>
+          <w:ilvl w:val="0"/>
+          <w:numId w:val="72"/>
+        </w:numPr>
+        <w:rPr>
+          <w:rFonts w:ascii="Calibri" w:hAnsi="Calibri" w:eastAsia="Calibri" w:cs="" w:asciiTheme="minorHAnsi" w:cstheme="minorBidi" w:eastAsiaTheme="minorHAnsi" w:hAnsiTheme="minorHAnsi"/>
+        </w:rPr>
+      </w:pPr>
+      <w:r>
+        <w:rPr>
+          <w:rFonts w:eastAsia="Calibri" w:cs="" w:cstheme="minorBidi" w:eastAsiaTheme="minorHAnsi"/>
+          <w:lang w:val="en-US"/>
+        </w:rPr>
+        <w:t>Re-added decisions for changing tech school.</w:t>
       </w:r>
     </w:p>
     <w:p>

</xml_diff>

<commit_message>
21/4/21 – V 1.44 BETA 0.7.9 (Hotfix, possible save incompatibility):
•	Fixed an issue where “Secessionist Sentiments - Set Up” event would loop on every province owned by the USA.
•	Fixed an issue where the British would always annex the Oregon Territory.
</commit_message>
<xml_diff>
--- a/Anon's HFM Edits.docx
+++ b/Anon's HFM Edits.docx
@@ -15,15 +15,7 @@
     </w:p>
     <w:p>
       <w:r>
-        <w:t xml:space="preserve">-Special thanks to my friend Venezuelanon who has helped me implement a lot of stuff regarding Latin America. Also to whoever’s making PDM </w:t>
-      </w:r>
-      <w:proofErr w:type="gramStart"/>
-      <w:r>
-        <w:t>cause</w:t>
-      </w:r>
-      <w:proofErr w:type="gramEnd"/>
-      <w:r>
-        <w:t xml:space="preserve"> I ripped off a buncha assets from their terrain images. Stonkmonk for his insight on North American Natives and Dick Chappy for his insight on Texan and Confederate history. Dima for his insight on Argentina. And Kaladah for fixing lots of events and decisions and creating the break truce cbs.</w:t>
+        <w:t>-Special thanks to my friend Venezuelanon who has helped me implement a lot of stuff regarding Latin America. Also to whoever’s making PDM cause I ripped off a buncha assets from their terrain images. Stonkmonk for his insight on North American Natives and Dick Chappy for his insight on Texan and Confederate history. Dima for his insight on Argentina. And Kaladah for fixing lots of events and decisions and creating the break truce cbs.</w:t>
       </w:r>
     </w:p>
     <w:p>
@@ -534,15 +526,7 @@
         </w:numPr>
       </w:pPr>
       <w:r>
-        <w:t xml:space="preserve">Fixed terrains in Tibet, it’s kind of odd how the whole Tibetan plateau is all fine and dandy with grassy rolling hills and grasslands; now </w:t>
-      </w:r>
-      <w:proofErr w:type="gramStart"/>
-      <w:r>
-        <w:t>it’s</w:t>
-      </w:r>
-      <w:proofErr w:type="gramEnd"/>
-      <w:r>
-        <w:t xml:space="preserve"> dry hills, montane tundras and semideserts just like irl.</w:t>
+        <w:t>Fixed terrains in Tibet, it’s kind of odd how the whole Tibetan plateau is all fine and dandy with grassy rolling hills and grasslands; now it’s dry hills, montane tundras and semideserts just like irl.</w:t>
       </w:r>
     </w:p>
     <w:p>
@@ -684,15 +668,7 @@
         </w:numPr>
       </w:pPr>
       <w:r>
-        <w:t>Added a new province in Santa Catarina: Desterro, an island off the coast of Lagunas; the Juliana Republic was originally unable to claim it (</w:t>
-      </w:r>
-      <w:proofErr w:type="gramStart"/>
-      <w:r>
-        <w:t>cause</w:t>
-      </w:r>
-      <w:proofErr w:type="gramEnd"/>
-      <w:r>
-        <w:t xml:space="preserve"> they had no navy and shit) so it remained under Brazilian control.</w:t>
+        <w:t>Added a new province in Santa Catarina: Desterro, an island off the coast of Lagunas; the Juliana Republic was originally unable to claim it (cause they had no navy and shit) so it remained under Brazilian control.</w:t>
       </w:r>
     </w:p>
     <w:p>
@@ -1633,15 +1609,7 @@
         </w:numPr>
       </w:pPr>
       <w:r>
-        <w:t xml:space="preserve">Independent provisional government of Oregon; can form Cascadia and shit. This feature is still in beta, as I haven’t had much time to test it out, should work 100% though. Basically Oregon tag gets released in 1843, you get the option to ‘support them’ (aka play as Oregon) or to continue as whatever you’re currently playing as, this event should be syncretic with the other events revolving the Oregon territory and </w:t>
-      </w:r>
-      <w:proofErr w:type="gramStart"/>
-      <w:r>
-        <w:t>hudson’s</w:t>
-      </w:r>
-      <w:proofErr w:type="gramEnd"/>
-      <w:r>
-        <w:t xml:space="preserve"> bay company. So instead of USA annexing the shit out of empty Oregon, you should see the actual country popping up.</w:t>
+        <w:t>Independent provisional government of Oregon; can form Cascadia and shit. This feature is still in beta, as I haven’t had much time to test it out, should work 100% though. Basically Oregon tag gets released in 1843, you get the option to ‘support them’ (aka play as Oregon) or to continue as whatever you’re currently playing as, this event should be syncretic with the other events revolving the Oregon territory and hudson’s bay company. So instead of USA annexing the shit out of empty Oregon, you should see the actual country popping up.</w:t>
       </w:r>
     </w:p>
     <w:p>
@@ -1743,15 +1711,7 @@
         </w:numPr>
       </w:pPr>
       <w:r>
-        <w:t xml:space="preserve">Some nice events to expel </w:t>
-      </w:r>
-      <w:proofErr w:type="gramStart"/>
-      <w:r>
-        <w:t>turks</w:t>
-      </w:r>
-      <w:proofErr w:type="gramEnd"/>
-      <w:r>
-        <w:t xml:space="preserve"> and azeris from your country as either Armenia, Cilicia, Greater Armenia or Georgia.</w:t>
+        <w:t>Some nice events to expel turks and azeris from your country as either Armenia, Cilicia, Greater Armenia or Georgia.</w:t>
       </w:r>
     </w:p>
     <w:p>
@@ -1821,15 +1781,7 @@
         </w:numPr>
       </w:pPr>
       <w:r>
-        <w:t xml:space="preserve">6 new provinces: Arauca, Chincha Islands, Apartadó, Bocas </w:t>
-      </w:r>
-      <w:proofErr w:type="gramStart"/>
-      <w:r>
-        <w:t>del</w:t>
-      </w:r>
-      <w:proofErr w:type="gramEnd"/>
-      <w:r>
-        <w:t xml:space="preserve"> Toro, Golfito, Greytown.</w:t>
+        <w:t>6 new provinces: Arauca, Chincha Islands, Apartadó, Bocas del Toro, Golfito, Greytown.</w:t>
       </w:r>
     </w:p>
     <w:p>
@@ -2319,15 +2271,7 @@
       </w:r>
       <w:r>
         <w:tab/>
-        <w:t>BYZ</w:t>
-      </w:r>
-      <w:proofErr w:type="gramStart"/>
-      <w:r>
-        <w:t>;Greek</w:t>
-      </w:r>
-      <w:proofErr w:type="gramEnd"/>
-      <w:r>
-        <w:t xml:space="preserve"> Empire;;;;;;;;;;;;;;;;;;;;x</w:t>
+        <w:t>BYZ;Greek Empire;;;;;;;;;;;;;;;;;;;;x</w:t>
       </w:r>
     </w:p>
     <w:p>
@@ -2336,15 +2280,7 @@
       </w:r>
       <w:r>
         <w:tab/>
-        <w:t>BYZ_ADJ</w:t>
-      </w:r>
-      <w:proofErr w:type="gramStart"/>
-      <w:r>
-        <w:t>;Greek</w:t>
-      </w:r>
-      <w:proofErr w:type="gramEnd"/>
-      <w:r>
-        <w:t>;;;;;;;;;;;;;;;;x</w:t>
+        <w:t>BYZ_ADJ;Greek;;;;;;;;;;;;;;;;x</w:t>
       </w:r>
     </w:p>
     <w:p>
@@ -2353,15 +2289,7 @@
       </w:r>
       <w:r>
         <w:tab/>
-        <w:t>BYZ_democracy</w:t>
-      </w:r>
-      <w:proofErr w:type="gramStart"/>
-      <w:r>
-        <w:t>;Greek</w:t>
-      </w:r>
-      <w:proofErr w:type="gramEnd"/>
-      <w:r>
-        <w:t xml:space="preserve"> Commonwealth;;;;;;;;;;;;;x</w:t>
+        <w:t>BYZ_democracy;Greek Commonwealth;;;;;;;;;;;;;x</w:t>
       </w:r>
     </w:p>
     <w:p>
@@ -2370,15 +2298,7 @@
       </w:r>
       <w:r>
         <w:tab/>
-        <w:t>BYZ_presidential_dictatorship</w:t>
-      </w:r>
-      <w:proofErr w:type="gramStart"/>
-      <w:r>
-        <w:t>;Greek</w:t>
-      </w:r>
-      <w:proofErr w:type="gramEnd"/>
-      <w:r>
-        <w:t xml:space="preserve"> Federation;;;;;;;;;;;;;x</w:t>
+        <w:t>BYZ_presidential_dictatorship;Greek Federation;;;;;;;;;;;;;x</w:t>
       </w:r>
     </w:p>
     <w:p>
@@ -2387,15 +2307,7 @@
       </w:r>
       <w:r>
         <w:tab/>
-        <w:t>BYZ_bourgeois_dictatorship</w:t>
-      </w:r>
-      <w:proofErr w:type="gramStart"/>
-      <w:r>
-        <w:t>;Greek</w:t>
-      </w:r>
-      <w:proofErr w:type="gramEnd"/>
-      <w:r>
-        <w:t xml:space="preserve"> Federation;;;;;;;;;;;;;x</w:t>
+        <w:t>BYZ_bourgeois_dictatorship;Greek Federation;;;;;;;;;;;;;x</w:t>
       </w:r>
     </w:p>
     <w:p>
@@ -2404,15 +2316,7 @@
       </w:r>
       <w:r>
         <w:tab/>
-        <w:t>BYZ_proletarian_dictatorship</w:t>
-      </w:r>
-      <w:proofErr w:type="gramStart"/>
-      <w:r>
-        <w:t>;Union</w:t>
-      </w:r>
-      <w:proofErr w:type="gramEnd"/>
-      <w:r>
-        <w:t xml:space="preserve"> of Socialist Greek Republics;;;;;;;;;;;;;x</w:t>
+        <w:t>BYZ_proletarian_dictatorship;Union of Socialist Greek Republics;;;;;;;;;;;;;x</w:t>
       </w:r>
     </w:p>
     <w:p>
@@ -2421,15 +2325,7 @@
       </w:r>
       <w:r>
         <w:tab/>
-        <w:t>BYZ_fascist_dictatorship</w:t>
-      </w:r>
-      <w:proofErr w:type="gramStart"/>
-      <w:r>
-        <w:t>;Greek</w:t>
-      </w:r>
-      <w:proofErr w:type="gramEnd"/>
-      <w:r>
-        <w:t xml:space="preserve"> Commonwealth;;;;;;;;;;;;;;</w:t>
+        <w:t>BYZ_fascist_dictatorship;Greek Commonwealth;;;;;;;;;;;;;;</w:t>
       </w:r>
     </w:p>
     <w:p>
@@ -3253,15 +3149,7 @@
         </w:numPr>
       </w:pPr>
       <w:r>
-        <w:t xml:space="preserve">Added yet another decision to genocide </w:t>
-      </w:r>
-      <w:proofErr w:type="gramStart"/>
-      <w:r>
-        <w:t>turks</w:t>
-      </w:r>
-      <w:proofErr w:type="gramEnd"/>
-      <w:r>
-        <w:t xml:space="preserve">: After conquering Anatolia as GRE or BYZ, you will now have the option to genocide, integrate or leave the turks alone. </w:t>
+        <w:t xml:space="preserve">Added yet another decision to genocide turks: After conquering Anatolia as GRE or BYZ, you will now have the option to genocide, integrate or leave the turks alone. </w:t>
       </w:r>
     </w:p>
     <w:p>
@@ -3545,13 +3433,8 @@
         </w:numPr>
       </w:pPr>
       <w:r>
-        <w:t xml:space="preserve">Cetatea Alba will now be properly seceded to RUS/ROM as one of the outcomes of the Crimean war/Great eastern </w:t>
-      </w:r>
-      <w:proofErr w:type="gramStart"/>
-      <w:r>
-        <w:t>crisis .</w:t>
-      </w:r>
-      <w:proofErr w:type="gramEnd"/>
+        <w:t>Cetatea Alba will now be properly seceded to RUS/ROM as one of the outcomes of the Crimean war/Great eastern crisis .</w:t>
+      </w:r>
     </w:p>
     <w:p>
       <w:pPr>
@@ -3574,15 +3457,7 @@
         </w:numPr>
       </w:pPr>
       <w:r>
-        <w:t xml:space="preserve">Fixed some shit where the Papal States would get Rome instead of the Vatican </w:t>
-      </w:r>
-      <w:proofErr w:type="gramStart"/>
-      <w:r>
-        <w:t>city</w:t>
-      </w:r>
-      <w:proofErr w:type="gramEnd"/>
-      <w:r>
-        <w:t xml:space="preserve"> upon being released by Italy.</w:t>
+        <w:t>Fixed some shit where the Papal States would get Rome instead of the Vatican city upon being released by Italy.</w:t>
       </w:r>
     </w:p>
     <w:p>
@@ -3683,15 +3558,7 @@
         </w:numPr>
       </w:pPr>
       <w:r>
-        <w:t xml:space="preserve">GRE can integrate any country with Greek as primary culture (Cyprus, Crete, Ikonion, Pontus, Antioch, Anatolia and Alexandria) via decision provided they are under GRE’s sphere of influence (This was technically already in vanilla HFM, but I tweaked it a bit. Also </w:t>
-      </w:r>
-      <w:proofErr w:type="gramStart"/>
-      <w:r>
-        <w:t>it’s</w:t>
-      </w:r>
-      <w:proofErr w:type="gramEnd"/>
-      <w:r>
-        <w:t xml:space="preserve"> GRE only for some reason, can’t do anything about that.)</w:t>
+        <w:t>GRE can integrate any country with Greek as primary culture (Cyprus, Crete, Ikonion, Pontus, Antioch, Anatolia and Alexandria) via decision provided they are under GRE’s sphere of influence (This was technically already in vanilla HFM, but I tweaked it a bit. Also it’s GRE only for some reason, can’t do anything about that.)</w:t>
       </w:r>
     </w:p>
     <w:p>
@@ -5334,15 +5201,7 @@
         </w:numPr>
       </w:pPr>
       <w:r>
-        <w:t xml:space="preserve">Renamed </w:t>
-      </w:r>
-      <w:proofErr w:type="gramStart"/>
-      <w:r>
-        <w:t>Bal</w:t>
-      </w:r>
-      <w:proofErr w:type="gramEnd"/>
-      <w:r>
-        <w:t xml:space="preserve"> el Mandeb (To Horn of Africa) and Straits of Obokk (To Bab el Mandeb). Laquedive islands (To Konkan Coast) and coast of Malabar (To Laccadive Sea). Renamed Mozambique Channel, Gulf of Zambeze and Coast of Natal to Northern, Central and Southern Mozambique Channel respectively. Swapped names of Del Cano Rise and Prince Edward Islands. Renamed Coast of Cameroon (To Coast of Kongo), Renamed Coast of Angola (To Skeleton Coast), renamed Gulf of Kongo (To Coast of Angola) and renamed St Paul Island (To Southeast Indian Basin). Renamed Antofagasta Coast (To Atacama Coast), Atacama Coast (To Northern Chilean Coast) and Coast of Chile (To Central Chilean Coast.) Switched South Brazilian Basin for Martin Vaz Ridge; Fernando de Noronha and Romanche Gap. Switched Inaccessible Island with Coast of Tristan da Cunha. Renamed Inaccessible Island and Gough Island to South Atlantic (Couldn’t come up with a better name.) Changed Shetland Straits (To Coast of the Faroes), Jan Mayen Sea (To Northern Atlantic) and Spitzberg Sea (To Jan Mayen Sea.) </w:t>
+        <w:t xml:space="preserve">Renamed Bal el Mandeb (To Horn of Africa) and Straits of Obokk (To Bab el Mandeb). Laquedive islands (To Konkan Coast) and coast of Malabar (To Laccadive Sea). Renamed Mozambique Channel, Gulf of Zambeze and Coast of Natal to Northern, Central and Southern Mozambique Channel respectively. Swapped names of Del Cano Rise and Prince Edward Islands. Renamed Coast of Cameroon (To Coast of Kongo), Renamed Coast of Angola (To Skeleton Coast), renamed Gulf of Kongo (To Coast of Angola) and renamed St Paul Island (To Southeast Indian Basin). Renamed Antofagasta Coast (To Atacama Coast), Atacama Coast (To Northern Chilean Coast) and Coast of Chile (To Central Chilean Coast.) Switched South Brazilian Basin for Martin Vaz Ridge; Fernando de Noronha and Romanche Gap. Switched Inaccessible Island with Coast of Tristan da Cunha. Renamed Inaccessible Island and Gough Island to South Atlantic (Couldn’t come up with a better name.) Changed Shetland Straits (To Coast of the Faroes), Jan Mayen Sea (To Northern Atlantic) and Spitzberg Sea (To Jan Mayen Sea.) </w:t>
       </w:r>
     </w:p>
     <w:p>
@@ -6456,15 +6315,7 @@
         </w:numPr>
       </w:pPr>
       <w:r>
-        <w:t>Updated decision files to match the latest versions</w:t>
-      </w:r>
-      <w:proofErr w:type="gramStart"/>
-      <w:r>
-        <w:t>:;</w:t>
-      </w:r>
-      <w:proofErr w:type="gramEnd"/>
-      <w:r>
-        <w:t xml:space="preserve"> thanks to anon for pointing out the outdated files.</w:t>
+        <w:t>Updated decision files to match the latest versions:; thanks to anon for pointing out the outdated files.</w:t>
       </w:r>
     </w:p>
     <w:p>
@@ -6921,15 +6772,7 @@
         </w:numPr>
       </w:pPr>
       <w:r>
-        <w:t xml:space="preserve">Updated FlavourMod_FRA_Colonial, MEXFlavor, FlavourMod_USA, CAL_California, </w:t>
-      </w:r>
-      <w:proofErr w:type="gramStart"/>
-      <w:r>
-        <w:t>irredentism</w:t>
-      </w:r>
-      <w:proofErr w:type="gramEnd"/>
-      <w:r>
-        <w:t>, ACW, Second ACW, American_wars, Flavourmod_SPA and USAFlavor with some new provinces.</w:t>
+        <w:t>Updated FlavourMod_FRA_Colonial, MEXFlavor, FlavourMod_USA, CAL_California, irredentism, ACW, Second ACW, American_wars, Flavourmod_SPA and USAFlavor with some new provinces.</w:t>
       </w:r>
     </w:p>
     <w:p>
@@ -7140,15 +6983,7 @@
         </w:numPr>
       </w:pPr>
       <w:r>
-        <w:t xml:space="preserve">Added a decision to turn Isla </w:t>
-      </w:r>
-      <w:proofErr w:type="gramStart"/>
-      <w:r>
-        <w:t>del</w:t>
-      </w:r>
-      <w:proofErr w:type="gramEnd"/>
-      <w:r>
-        <w:t xml:space="preserve"> Coco in Costa Rica into a penal colony.</w:t>
+        <w:t>Added a decision to turn Isla del Coco in Costa Rica into a penal colony.</w:t>
       </w:r>
     </w:p>
     <w:p>
@@ -7738,15 +7573,7 @@
         </w:numPr>
       </w:pPr>
       <w:r>
-        <w:t xml:space="preserve">Reworked the conditions under which the player can expel </w:t>
-      </w:r>
-      <w:proofErr w:type="gramStart"/>
-      <w:r>
-        <w:t>turks</w:t>
-      </w:r>
-      <w:proofErr w:type="gramEnd"/>
-      <w:r>
-        <w:t xml:space="preserve"> as GRE; now the player can only expel turks if TUR doesn’t own Konya, Trabzon, Gjirokaster, Skopje and Plovdiv.</w:t>
+        <w:t>Reworked the conditions under which the player can expel turks as GRE; now the player can only expel turks if TUR doesn’t own Konya, Trabzon, Gjirokaster, Skopje and Plovdiv.</w:t>
       </w:r>
     </w:p>
     <w:p>
@@ -7908,15 +7735,7 @@
         </w:numPr>
       </w:pPr>
       <w:r>
-        <w:t xml:space="preserve">Reworked the way </w:t>
-      </w:r>
-      <w:proofErr w:type="gramStart"/>
-      <w:r>
-        <w:t>north</w:t>
-      </w:r>
-      <w:proofErr w:type="gramEnd"/>
-      <w:r>
-        <w:t xml:space="preserve"> American minors request US statehood.</w:t>
+        <w:t>Reworked the way north American minors request US statehood.</w:t>
       </w:r>
     </w:p>
     <w:p>
@@ -8036,15 +7855,7 @@
         </w:numPr>
       </w:pPr>
       <w:r>
-        <w:t xml:space="preserve">Added the following regions: Ngari, Kham, </w:t>
-      </w:r>
-      <w:proofErr w:type="gramStart"/>
-      <w:r>
-        <w:t>Arunachal</w:t>
-      </w:r>
-      <w:proofErr w:type="gramEnd"/>
-      <w:r>
-        <w:t>.</w:t>
+        <w:t>Added the following regions: Ngari, Kham, Arunachal.</w:t>
       </w:r>
     </w:p>
     <w:p>
@@ -8057,15 +7868,7 @@
       </w:pPr>
       <w:r>
         <w:lastRenderedPageBreak/>
-        <w:t xml:space="preserve">Added the following provinces: Gerze, Rutog, Tsongdu, Kumantag, Amdo, Nyingchi, Itanagar, Anini, </w:t>
-      </w:r>
-      <w:proofErr w:type="gramStart"/>
-      <w:r>
-        <w:t>Dartsedo</w:t>
-      </w:r>
-      <w:proofErr w:type="gramEnd"/>
-      <w:r>
-        <w:t>.</w:t>
+        <w:t>Added the following provinces: Gerze, Rutog, Tsongdu, Kumantag, Amdo, Nyingchi, Itanagar, Anini, Dartsedo.</w:t>
       </w:r>
     </w:p>
     <w:p>
@@ -8178,15 +7981,7 @@
         </w:numPr>
       </w:pPr>
       <w:r>
-        <w:t xml:space="preserve">Added the following provinces: Xalapa in Veracruz, Hopelchen and Ciudad </w:t>
-      </w:r>
-      <w:proofErr w:type="gramStart"/>
-      <w:r>
-        <w:t>del</w:t>
-      </w:r>
-      <w:proofErr w:type="gramEnd"/>
-      <w:r>
-        <w:t xml:space="preserve"> Carmen in Yucatan, Holpatin in Belize, Carmelita in Guatemala. </w:t>
+        <w:t xml:space="preserve">Added the following provinces: Xalapa in Veracruz, Hopelchen and Ciudad del Carmen in Yucatan, Holpatin in Belize, Carmelita in Guatemala. </w:t>
       </w:r>
       <w:r>
         <w:rPr>
@@ -8207,15 +8002,7 @@
         </w:numPr>
       </w:pPr>
       <w:r>
-        <w:t xml:space="preserve">Added the following regions: Campeche, East Yucatan, Belize, </w:t>
-      </w:r>
-      <w:proofErr w:type="gramStart"/>
-      <w:r>
-        <w:t>Peten</w:t>
-      </w:r>
-      <w:proofErr w:type="gramEnd"/>
-      <w:r>
-        <w:t>. Tabasco. Kola Peninsula, Bitlis, Harput, Sivas, Ganja, North Caucasia. East Himalaya.</w:t>
+        <w:t>Added the following regions: Campeche, East Yucatan, Belize, Peten. Tabasco. Kola Peninsula, Bitlis, Harput, Sivas, Ganja, North Caucasia. East Himalaya.</w:t>
       </w:r>
     </w:p>
     <w:p>
@@ -8393,15 +8180,7 @@
         </w:numPr>
       </w:pPr>
       <w:r>
-        <w:t xml:space="preserve">Added the following factories: Rum Distillery, Bronze Foundry, </w:t>
-      </w:r>
-      <w:proofErr w:type="gramStart"/>
-      <w:r>
-        <w:t>Bronze</w:t>
-      </w:r>
-      <w:proofErr w:type="gramEnd"/>
-      <w:r>
-        <w:t xml:space="preserve"> Artillery Factory.</w:t>
+        <w:t>Added the following factories: Rum Distillery, Bronze Foundry, Bronze Artillery Factory.</w:t>
       </w:r>
     </w:p>
     <w:p>
@@ -8605,15 +8384,7 @@
         </w:numPr>
       </w:pPr>
       <w:r>
-        <w:t xml:space="preserve">Reshaped the following provinces: Bluefields, Puerto Lempira, </w:t>
-      </w:r>
-      <w:proofErr w:type="gramStart"/>
-      <w:r>
-        <w:t>Greytown</w:t>
-      </w:r>
-      <w:proofErr w:type="gramEnd"/>
-      <w:r>
-        <w:t>.</w:t>
+        <w:t>Reshaped the following provinces: Bluefields, Puerto Lempira, Greytown.</w:t>
       </w:r>
     </w:p>
     <w:p>
@@ -8625,15 +8396,7 @@
         </w:numPr>
       </w:pPr>
       <w:r>
-        <w:t xml:space="preserve">Added the following cultures: Karelian, Turkic Minor, Tati-Talyshi, Mizrahi, </w:t>
-      </w:r>
-      <w:proofErr w:type="gramStart"/>
-      <w:r>
-        <w:t>Laz</w:t>
-      </w:r>
-      <w:proofErr w:type="gramEnd"/>
-      <w:r>
-        <w:t>.</w:t>
+        <w:t>Added the following cultures: Karelian, Turkic Minor, Tati-Talyshi, Mizrahi, Laz.</w:t>
       </w:r>
     </w:p>
     <w:p>
@@ -8880,15 +8643,7 @@
         </w:numPr>
       </w:pPr>
       <w:r>
-        <w:t xml:space="preserve">Rebalanced pops in Central America, added natives and </w:t>
-      </w:r>
-      <w:proofErr w:type="gramStart"/>
-      <w:r>
-        <w:t>negroes</w:t>
-      </w:r>
-      <w:proofErr w:type="gramEnd"/>
-      <w:r>
-        <w:t>.</w:t>
+        <w:t>Rebalanced pops in Central America, added natives and negroes.</w:t>
       </w:r>
     </w:p>
     <w:p>
@@ -9068,15 +8823,7 @@
         </w:numPr>
       </w:pPr>
       <w:r>
-        <w:t xml:space="preserve">Updated the Great Game events and decisions to better fit the new reworked central </w:t>
-      </w:r>
-      <w:proofErr w:type="gramStart"/>
-      <w:r>
-        <w:t>asia</w:t>
-      </w:r>
-      <w:proofErr w:type="gramEnd"/>
-      <w:r>
-        <w:t>.</w:t>
+        <w:t>Updated the Great Game events and decisions to better fit the new reworked central asia.</w:t>
       </w:r>
     </w:p>
     <w:p>
@@ -9088,15 +8835,7 @@
         </w:numPr>
       </w:pPr>
       <w:r>
-        <w:t xml:space="preserve">Updated all the Persian, </w:t>
-      </w:r>
-      <w:proofErr w:type="gramStart"/>
-      <w:r>
-        <w:t>arab</w:t>
-      </w:r>
-      <w:proofErr w:type="gramEnd"/>
-      <w:r>
-        <w:t xml:space="preserve"> and great game events to better fit the reworked levant and Arabia.</w:t>
+        <w:t>Updated all the Persian, arab and great game events to better fit the reworked levant and Arabia.</w:t>
       </w:r>
     </w:p>
     <w:p>
@@ -9120,15 +8859,7 @@
         </w:numPr>
       </w:pPr>
       <w:r>
-        <w:t xml:space="preserve">Added a machine parts factory to </w:t>
-      </w:r>
-      <w:proofErr w:type="gramStart"/>
-      <w:r>
-        <w:t>new york</w:t>
-      </w:r>
-      <w:proofErr w:type="gramEnd"/>
-      <w:r>
-        <w:t>.</w:t>
+        <w:t>Added a machine parts factory to new york.</w:t>
       </w:r>
     </w:p>
     <w:p>
@@ -9294,13 +9025,8 @@
     </w:p>
     <w:p>
       <w:r>
-        <w:t xml:space="preserve">V0.0.1, checksum </w:t>
-      </w:r>
-      <w:proofErr w:type="gramStart"/>
-      <w:r>
-        <w:t>HICW :</w:t>
-      </w:r>
-      <w:proofErr w:type="gramEnd"/>
+        <w:t>V0.0.1, checksum HICW :</w:t>
+      </w:r>
     </w:p>
     <w:p>
       <w:pPr>
@@ -9385,15 +9111,7 @@
         </w:numPr>
       </w:pPr>
       <w:r>
-        <w:t xml:space="preserve">Implemented the following terrain types: Dry Forest, Dry Forest Hills, Dry Forest Mountains, Desert Hills, Forest Hills, </w:t>
-      </w:r>
-      <w:proofErr w:type="gramStart"/>
-      <w:r>
-        <w:t>Jungle</w:t>
-      </w:r>
-      <w:proofErr w:type="gramEnd"/>
-      <w:r>
-        <w:t xml:space="preserve"> Hills.</w:t>
+        <w:t>Implemented the following terrain types: Dry Forest, Dry Forest Hills, Dry Forest Mountains, Desert Hills, Forest Hills, Jungle Hills.</w:t>
       </w:r>
     </w:p>
     <w:p>
@@ -9555,15 +9273,7 @@
         </w:numPr>
       </w:pPr>
       <w:r>
-        <w:t xml:space="preserve">Added several new regions to: Colombia, Venezuela, </w:t>
-      </w:r>
-      <w:proofErr w:type="gramStart"/>
-      <w:r>
-        <w:t>Greenland</w:t>
-      </w:r>
-      <w:proofErr w:type="gramEnd"/>
-      <w:r>
-        <w:t xml:space="preserve"> &amp; Iceland.</w:t>
+        <w:t>Added several new regions to: Colombia, Venezuela, Greenland &amp; Iceland.</w:t>
       </w:r>
     </w:p>
     <w:p>
@@ -9780,15 +9490,7 @@
         </w:numPr>
       </w:pPr>
       <w:r>
-        <w:t xml:space="preserve">Fixed some terrain types in: Chernigov, Paraná, Orsha, </w:t>
-      </w:r>
-      <w:proofErr w:type="gramStart"/>
-      <w:r>
-        <w:t>Smolensk</w:t>
-      </w:r>
-      <w:proofErr w:type="gramEnd"/>
-      <w:r>
-        <w:t>.</w:t>
+        <w:t>Fixed some terrain types in: Chernigov, Paraná, Orsha, Smolensk.</w:t>
       </w:r>
     </w:p>
     <w:p>
@@ -10399,15 +10101,7 @@
         </w:numPr>
       </w:pPr>
       <w:r>
-        <w:t xml:space="preserve">Added the following cultures: Danube Swabian, Carpathian German, Baltic German, Masurian, Criollo, Ukrainian, Karaite, Samaritan, </w:t>
-      </w:r>
-      <w:proofErr w:type="gramStart"/>
-      <w:r>
-        <w:t>Italo</w:t>
-      </w:r>
-      <w:proofErr w:type="gramEnd"/>
-      <w:r>
-        <w:t>-Diaspora.</w:t>
+        <w:t>Added the following cultures: Danube Swabian, Carpathian German, Baltic German, Masurian, Criollo, Ukrainian, Karaite, Samaritan, Italo-Diaspora.</w:t>
       </w:r>
     </w:p>
     <w:p>
@@ -11472,15 +11166,7 @@
         </w:numPr>
       </w:pPr>
       <w:r>
-        <w:t xml:space="preserve">Added the following cultures: Peninsular Greek, Anatolian Greek, Levantine Greek, Pontic Greek, Italiot, Karamanli, </w:t>
-      </w:r>
-      <w:proofErr w:type="gramStart"/>
-      <w:r>
-        <w:t>Yörük</w:t>
-      </w:r>
-      <w:proofErr w:type="gramEnd"/>
-      <w:r>
-        <w:t>.</w:t>
+        <w:t>Added the following cultures: Peninsular Greek, Anatolian Greek, Levantine Greek, Pontic Greek, Italiot, Karamanli, Yörük.</w:t>
       </w:r>
     </w:p>
     <w:p>
@@ -11552,15 +11238,7 @@
         </w:numPr>
       </w:pPr>
       <w:r>
-        <w:t xml:space="preserve">Laid the foundations for a complete overhaul of Greece. I’d </w:t>
-      </w:r>
-      <w:proofErr w:type="gramStart"/>
-      <w:r>
-        <w:t>advise</w:t>
-      </w:r>
-      <w:proofErr w:type="gramEnd"/>
-      <w:r>
-        <w:t xml:space="preserve"> against playing Greece on this update as some things might be broken with the addition of the new Hellenic cultures.</w:t>
+        <w:t>Laid the foundations for a complete overhaul of Greece. I’d advise against playing Greece on this update as some things might be broken with the addition of the new Hellenic cultures.</w:t>
       </w:r>
     </w:p>
     <w:p>
@@ -11619,15 +11297,7 @@
         </w:numPr>
       </w:pPr>
       <w:r>
-        <w:t xml:space="preserve">Added the following terrain types: Pampa, Savanna Hills, </w:t>
-      </w:r>
-      <w:proofErr w:type="gramStart"/>
-      <w:r>
-        <w:t>Steppe</w:t>
-      </w:r>
-      <w:proofErr w:type="gramEnd"/>
-      <w:r>
-        <w:t xml:space="preserve"> Hills.</w:t>
+        <w:t>Added the following terrain types: Pampa, Savanna Hills, Steppe Hills.</w:t>
       </w:r>
     </w:p>
     <w:p>
@@ -11772,15 +11442,7 @@
         </w:numPr>
       </w:pPr>
       <w:r>
-        <w:t xml:space="preserve">Disabled </w:t>
-      </w:r>
-      <w:proofErr w:type="gramStart"/>
-      <w:r>
-        <w:t>new</w:t>
-      </w:r>
-      <w:proofErr w:type="gramEnd"/>
-      <w:r>
-        <w:t xml:space="preserve"> Greek cultures for the moment, for future use.</w:t>
+        <w:t>Disabled new Greek cultures for the moment, for future use.</w:t>
       </w:r>
     </w:p>
     <w:p>
@@ -12149,15 +11811,7 @@
         </w:numPr>
       </w:pPr>
       <w:r>
-        <w:t xml:space="preserve">Changed Germany’s Fascist religious policy from moralist to </w:t>
-      </w:r>
-      <w:proofErr w:type="gramStart"/>
-      <w:r>
-        <w:t>secularized</w:t>
-      </w:r>
-      <w:proofErr w:type="gramEnd"/>
-      <w:r>
-        <w:t xml:space="preserve"> as to better reflect irl.</w:t>
+        <w:t>Changed Germany’s Fascist religious policy from moralist to secularized as to better reflect irl.</w:t>
       </w:r>
     </w:p>
     <w:p>
@@ -12632,15 +12286,7 @@
         </w:numPr>
       </w:pPr>
       <w:r>
-        <w:t xml:space="preserve">Reduced chance for EIC to rebel. They are still likely to rebel if ENG </w:t>
-      </w:r>
-      <w:proofErr w:type="gramStart"/>
-      <w:r>
-        <w:t>Is</w:t>
-      </w:r>
-      <w:proofErr w:type="gramEnd"/>
-      <w:r>
-        <w:t xml:space="preserve"> performing poorly.</w:t>
+        <w:t>Reduced chance for EIC to rebel. They are still likely to rebel if ENG Is performing poorly.</w:t>
       </w:r>
     </w:p>
     <w:p>
@@ -12719,7 +12365,6 @@
       </w:r>
     </w:p>
     <w:p>
-      <w:bookmarkStart w:id="0" w:name="_GoBack"/>
       <w:r>
         <w:t>20</w:t>
       </w:r>
@@ -12757,14 +12402,7 @@
         <w:rPr>
           <w:highlight w:val="yellow"/>
         </w:rPr>
-        <w:t>)</w:t>
-      </w:r>
-      <w:bookmarkEnd w:id="0"/>
-      <w:r>
-        <w:rPr>
-          <w:highlight w:val="yellow"/>
-        </w:rPr>
-        <w:t>:</w:t>
+        <w:t>):</w:t>
       </w:r>
     </w:p>
     <w:p>
@@ -13651,15 +13289,7 @@
         <w:t>968</w:t>
       </w:r>
       <w:r>
-        <w:t xml:space="preserve">), </w:t>
-      </w:r>
-      <w:proofErr w:type="gramStart"/>
-      <w:r>
-        <w:t>Posen</w:t>
-      </w:r>
-      <w:proofErr w:type="gramEnd"/>
-      <w:r>
-        <w:t xml:space="preserve"> (</w:t>
+        <w:t>), Posen (</w:t>
       </w:r>
       <w:r>
         <w:t>699</w:t>
@@ -13944,7 +13574,7 @@
         <w:pStyle w:val="ListParagraph"/>
         <w:numPr>
           <w:ilvl w:val="0"/>
-          <w:numId w:val="76"/>
+          <w:numId w:val="72"/>
         </w:numPr>
       </w:pPr>
       <w:r>
@@ -13989,6 +13619,76 @@
       <w:r>
         <w:t xml:space="preserve"> Also in case Yucatan is owned by the USA, they’ll now become part of the CSA and enslave the Maya.</w:t>
       </w:r>
+      <w:r>
+        <w:t xml:space="preserve"> </w:t>
+      </w:r>
+    </w:p>
+    <w:p>
+      <w:r>
+        <w:t>21</w:t>
+      </w:r>
+      <w:r>
+        <w:t>/</w:t>
+      </w:r>
+      <w:r>
+        <w:t>4</w:t>
+      </w:r>
+      <w:r>
+        <w:t xml:space="preserve">/21 </w:t>
+      </w:r>
+      <w:r>
+        <w:rPr>
+          <w:highlight w:val="yellow"/>
+        </w:rPr>
+        <w:t>– V 1.44 BETA 0.7.9 (</w:t>
+      </w:r>
+      <w:r>
+        <w:rPr>
+          <w:highlight w:val="yellow"/>
+        </w:rPr>
+        <w:t>Hotfix, possible save incompatibility</w:t>
+      </w:r>
+      <w:r>
+        <w:rPr>
+          <w:highlight w:val="yellow"/>
+        </w:rPr>
+        <w:t>):</w:t>
+      </w:r>
+    </w:p>
+    <w:p>
+      <w:pPr>
+        <w:pStyle w:val="ListParagraph"/>
+        <w:numPr>
+          <w:ilvl w:val="0"/>
+          <w:numId w:val="76"/>
+        </w:numPr>
+      </w:pPr>
+      <w:r>
+        <w:t>Fixed an issue where “</w:t>
+      </w:r>
+      <w:r>
+        <w:t>Secessionist Sentiments - Set Up</w:t>
+      </w:r>
+      <w:r>
+        <w:t>” event would loop on every province owned by the USA</w:t>
+      </w:r>
+      <w:bookmarkStart w:id="0" w:name="_GoBack"/>
+      <w:bookmarkEnd w:id="0"/>
+      <w:r>
+        <w:t>.</w:t>
+      </w:r>
+    </w:p>
+    <w:p>
+      <w:pPr>
+        <w:pStyle w:val="ListParagraph"/>
+        <w:numPr>
+          <w:ilvl w:val="0"/>
+          <w:numId w:val="76"/>
+        </w:numPr>
+      </w:pPr>
+      <w:r>
+        <w:t>Fixed an issue where the British would always annex the Oregon Territory.</w:t>
+      </w:r>
     </w:p>
     <w:p/>
     <w:p/>
@@ -13999,6 +13699,7 @@
     </w:p>
     <w:p>
       <w:r>
+        <w:lastRenderedPageBreak/>
         <w:t xml:space="preserve">For V2 3.04. Delete old versions, drag &amp; drop to your mods folder, make sure to also tick </w:t>
       </w:r>
       <w:r>
@@ -25830,7 +25531,7 @@
 </file>
 
 <file path=customXml/itemProps1.xml><?xml version="1.0" encoding="utf-8"?>
-<ds:datastoreItem xmlns:ds="http://schemas.openxmlformats.org/officeDocument/2006/customXml" ds:itemID="{1C4EF0F9-28A6-4D78-BAC3-DD53C8D241F8}">
+<ds:datastoreItem xmlns:ds="http://schemas.openxmlformats.org/officeDocument/2006/customXml" ds:itemID="{42DEF821-234C-473B-BB6B-3D5A0D935817}">
   <ds:schemaRefs>
     <ds:schemaRef ds:uri="http://schemas.openxmlformats.org/officeDocument/2006/bibliography"/>
   </ds:schemaRefs>

</xml_diff>

<commit_message>
21/4/21 – V 1.44 BETA 0.7.9, second release (Hotfix, possible save incompatibility):
•	Corrected an issue where the Expel Albanians/Bosnians decisions were erroneously removing all of the Albanian and Bosnian cores.
•	Added new decision “Expel the Bosniaks from Croatia, Slavonia and Dalmatia”, self-explanatory. Can be taken by Christian South Slavs, moves Bosnian pops to Sarajevo.
•	Added new decision “Expel the Bosniaks to Sarajevo”, which can be taken upon having ethnically cleansed Bosnians from the Montenegro and Serbia regions. Bosnian pops will be confined to the Sarajevo province upon having the remainder of their cores removed from the region.
•	Corrected an issue where Russia would always annex half of Xinjiang and all of Tibet. The decision has been disabled for the AI until I rework Central Asia (Players still may take the decision normally.)
•	Corrected an issue with the form_turkestan decision which prevented the country from being formed.
</commit_message>
<xml_diff>
--- a/Anon's HFM Edits.docx
+++ b/Anon's HFM Edits.docx
@@ -13672,23 +13672,170 @@
       <w:r>
         <w:t>” event would loop on every province owned by the USA</w:t>
       </w:r>
+      <w:r>
+        <w:t>.</w:t>
+      </w:r>
+    </w:p>
+    <w:p>
+      <w:pPr>
+        <w:pStyle w:val="ListParagraph"/>
+        <w:numPr>
+          <w:ilvl w:val="0"/>
+          <w:numId w:val="72"/>
+        </w:numPr>
+      </w:pPr>
+      <w:r>
+        <w:t>Fixed an issue where the British would always annex the Oregon Territory.</w:t>
+      </w:r>
+      <w:r>
+        <w:t xml:space="preserve"> </w:t>
+      </w:r>
+    </w:p>
+    <w:p>
+      <w:r>
+        <w:t>21</w:t>
+      </w:r>
+      <w:r>
+        <w:t>/</w:t>
+      </w:r>
+      <w:r>
+        <w:t>4</w:t>
+      </w:r>
+      <w:r>
+        <w:t xml:space="preserve">/21 </w:t>
+      </w:r>
+      <w:r>
+        <w:rPr>
+          <w:highlight w:val="yellow"/>
+        </w:rPr>
+        <w:t>– V 1.44 BETA 0.7.9</w:t>
+      </w:r>
+      <w:r>
+        <w:rPr>
+          <w:highlight w:val="yellow"/>
+        </w:rPr>
+        <w:t>, second release</w:t>
+      </w:r>
+      <w:r>
+        <w:rPr>
+          <w:highlight w:val="yellow"/>
+        </w:rPr>
+        <w:t xml:space="preserve"> (</w:t>
+      </w:r>
+      <w:r>
+        <w:rPr>
+          <w:highlight w:val="yellow"/>
+        </w:rPr>
+        <w:t>Hotfix, possible save incompatibility</w:t>
+      </w:r>
+      <w:r>
+        <w:rPr>
+          <w:highlight w:val="yellow"/>
+        </w:rPr>
+        <w:t>):</w:t>
+      </w:r>
+    </w:p>
+    <w:p>
+      <w:pPr>
+        <w:pStyle w:val="ListParagraph"/>
+        <w:numPr>
+          <w:ilvl w:val="0"/>
+          <w:numId w:val="76"/>
+        </w:numPr>
+      </w:pPr>
+      <w:r>
+        <w:t>Corrected an issue where the Expel Albanians/Bosnians decisions were erroneously removing all of the Albanian and Bosnian cores.</w:t>
+      </w:r>
+    </w:p>
+    <w:p>
+      <w:pPr>
+        <w:pStyle w:val="ListParagraph"/>
+        <w:numPr>
+          <w:ilvl w:val="0"/>
+          <w:numId w:val="76"/>
+        </w:numPr>
+      </w:pPr>
+      <w:r>
+        <w:t>Added new decision “</w:t>
+      </w:r>
+      <w:r>
+        <w:t>Expel the Bosniaks from Croatia, Slavonia and Dalmatia</w:t>
+      </w:r>
+      <w:r>
+        <w:t xml:space="preserve">”, self-explanatory. </w:t>
+      </w:r>
+      <w:r>
+        <w:t>Can be taken by Christian South Slavs, m</w:t>
+      </w:r>
+      <w:r>
+        <w:t>oves Bosnian pops to Sarajevo.</w:t>
+      </w:r>
+    </w:p>
+    <w:p>
+      <w:pPr>
+        <w:pStyle w:val="ListParagraph"/>
+        <w:numPr>
+          <w:ilvl w:val="0"/>
+          <w:numId w:val="76"/>
+        </w:numPr>
+      </w:pPr>
+      <w:r>
+        <w:lastRenderedPageBreak/>
+        <w:t>Added new decision “</w:t>
+      </w:r>
+      <w:r>
+        <w:t>Expel the Bosniaks to Sarajevo</w:t>
+      </w:r>
+      <w:r>
+        <w:t>”, which can be taken upon having ethnically cleansed Bosnians from the Montenegro and Serbia regions. Bosnian pops will be confined to the Sarajevo province upon having the remainder of their cores removed from the region.</w:t>
+      </w:r>
+    </w:p>
+    <w:p>
+      <w:pPr>
+        <w:pStyle w:val="ListParagraph"/>
+        <w:numPr>
+          <w:ilvl w:val="0"/>
+          <w:numId w:val="76"/>
+        </w:numPr>
+      </w:pPr>
+      <w:r>
+        <w:t>Corrected an issue where Russia would always annex half of Xinjiang and all of Tibet</w:t>
+      </w:r>
+      <w:r>
+        <w:t>. The decision has been disabled for the AI until I rework Central Asia</w:t>
+      </w:r>
+      <w:r>
+        <w:t xml:space="preserve"> (Players still may take the decision normally</w:t>
+      </w:r>
+      <w:r>
+        <w:t>.</w:t>
+      </w:r>
+      <w:r>
+        <w:t>)</w:t>
+      </w:r>
+    </w:p>
+    <w:p>
+      <w:pPr>
+        <w:pStyle w:val="ListParagraph"/>
+        <w:numPr>
+          <w:ilvl w:val="0"/>
+          <w:numId w:val="76"/>
+        </w:numPr>
+      </w:pPr>
+      <w:r>
+        <w:t xml:space="preserve">Corrected an issue with the </w:t>
+      </w:r>
+      <w:r>
+        <w:t>form_turkestan</w:t>
+      </w:r>
+      <w:r>
+        <w:t xml:space="preserve"> decision </w:t>
+      </w:r>
+      <w:r>
+        <w:t>which prevented the country from being formed.</w:t>
+      </w:r>
       <w:bookmarkStart w:id="0" w:name="_GoBack"/>
       <w:bookmarkEnd w:id="0"/>
-      <w:r>
-        <w:t>.</w:t>
-      </w:r>
-    </w:p>
-    <w:p>
-      <w:pPr>
-        <w:pStyle w:val="ListParagraph"/>
-        <w:numPr>
-          <w:ilvl w:val="0"/>
-          <w:numId w:val="76"/>
-        </w:numPr>
-      </w:pPr>
-      <w:r>
-        <w:t>Fixed an issue where the British would always annex the Oregon Territory.</w:t>
-      </w:r>
     </w:p>
     <w:p/>
     <w:p/>
@@ -13699,7 +13846,6 @@
     </w:p>
     <w:p>
       <w:r>
-        <w:lastRenderedPageBreak/>
         <w:t xml:space="preserve">For V2 3.04. Delete old versions, drag &amp; drop to your mods folder, make sure to also tick </w:t>
       </w:r>
       <w:r>
@@ -25531,7 +25677,7 @@
 </file>
 
 <file path=customXml/itemProps1.xml><?xml version="1.0" encoding="utf-8"?>
-<ds:datastoreItem xmlns:ds="http://schemas.openxmlformats.org/officeDocument/2006/customXml" ds:itemID="{42DEF821-234C-473B-BB6B-3D5A0D935817}">
+<ds:datastoreItem xmlns:ds="http://schemas.openxmlformats.org/officeDocument/2006/customXml" ds:itemID="{DCCADD54-C21E-4ABE-8FCB-17CD8ED03788}">
   <ds:schemaRefs>
     <ds:schemaRef ds:uri="http://schemas.openxmlformats.org/officeDocument/2006/bibliography"/>
   </ds:schemaRefs>

</xml_diff>

<commit_message>
12/7/21 – V 1.44 BETA 0.8.0 (Hotfix, save incompatibility) – 2nd release:
•	Disabled several triggered modifiers which were messing with the economy and immigration.
•	Corrected the name of the start date war between Imerina and Antankarana.
•	Forbade the AI from getting the Great Power Migration (for post-colonial nations in the Americas or Oceania) triggered modifier.
•	Corrected an issue regarding the Khedivate of Egypt annexing the Libyan and Sudanese deserts at game start.
</commit_message>
<xml_diff>
--- a/Anon's HFM Edits.docx
+++ b/Anon's HFM Edits.docx
@@ -14275,15 +14275,7 @@
         <w:rPr>
           <w:highlight w:val="yellow"/>
         </w:rPr>
-        <w:t>Hotfix, save incompatib</w:t>
-      </w:r>
-      <w:bookmarkStart w:id="0" w:name="_GoBack"/>
-      <w:bookmarkEnd w:id="0"/>
-      <w:r>
-        <w:rPr>
-          <w:highlight w:val="yellow"/>
-        </w:rPr>
-        <w:t>ility</w:t>
+        <w:t>Hotfix, save incompatibility</w:t>
       </w:r>
       <w:r>
         <w:rPr>
@@ -19117,9 +19109,6 @@
           <w:ilvl w:val="0"/>
           <w:numId w:val="76"/>
         </w:numPr>
-        <w:rPr>
-          <w:highlight w:val="yellow"/>
-        </w:rPr>
       </w:pPr>
       <w:r>
         <w:rPr>
@@ -19187,12 +19176,97 @@
         </w:rPr>
         <w:t xml:space="preserve"> the user’s part, mainly for commented-out tags in common/countries.txt)</w:t>
       </w:r>
-    </w:p>
-    <w:p>
       <w:r>
         <w:t xml:space="preserve"> </w:t>
       </w:r>
-      <w:r>
+    </w:p>
+    <w:p>
+      <w:r>
+        <w:t>12/7/21 – V 1.44 BETA 0.8.0 (Hotfix, save incompatibility) – 2</w:t>
+      </w:r>
+      <w:r>
+        <w:rPr>
+          <w:vertAlign w:val="superscript"/>
+        </w:rPr>
+        <w:t>nd</w:t>
+      </w:r>
+      <w:r>
+        <w:t xml:space="preserve"> release:</w:t>
+      </w:r>
+    </w:p>
+    <w:p>
+      <w:pPr>
+        <w:pStyle w:val="ListParagraph"/>
+        <w:numPr>
+          <w:ilvl w:val="0"/>
+          <w:numId w:val="78"/>
+        </w:numPr>
+      </w:pPr>
+      <w:r>
+        <w:t>Disabled several triggered modifiers which were messing with the economy and immigration.</w:t>
+      </w:r>
+    </w:p>
+    <w:p>
+      <w:pPr>
+        <w:pStyle w:val="ListParagraph"/>
+        <w:numPr>
+          <w:ilvl w:val="0"/>
+          <w:numId w:val="78"/>
+        </w:numPr>
+      </w:pPr>
+      <w:r>
+        <w:t>Corrected the name of the start date war between Imerina and Antankarana.</w:t>
+      </w:r>
+    </w:p>
+    <w:p>
+      <w:pPr>
+        <w:pStyle w:val="ListParagraph"/>
+        <w:numPr>
+          <w:ilvl w:val="0"/>
+          <w:numId w:val="78"/>
+        </w:numPr>
+      </w:pPr>
+      <w:r>
+        <w:t>Forbade the AI from getting the Great Power Migration (for post-colonial nations</w:t>
+      </w:r>
+      <w:r>
+        <w:t xml:space="preserve"> in the Americas or Oceania</w:t>
+      </w:r>
+      <w:r>
+        <w:t>) triggered modifier.</w:t>
+      </w:r>
+    </w:p>
+    <w:p>
+      <w:pPr>
+        <w:pStyle w:val="ListParagraph"/>
+        <w:numPr>
+          <w:ilvl w:val="0"/>
+          <w:numId w:val="78"/>
+        </w:numPr>
+      </w:pPr>
+      <w:r>
+        <w:t>Corrected an issue regarding the Khedivate of Egypt annexing the Libyan and Sudanese deserts at game start.</w:t>
+      </w:r>
+    </w:p>
+    <w:p>
+      <w:pPr>
+        <w:ind w:left="360"/>
+        <w:rPr>
+          <w:highlight w:val="yellow"/>
+        </w:rPr>
+      </w:pPr>
+    </w:p>
+    <w:p>
+      <w:r>
+        <w:t xml:space="preserve"> </w:t>
+      </w:r>
+    </w:p>
+    <w:p/>
+    <w:p>
+      <w:bookmarkStart w:id="0" w:name="_GoBack"/>
+      <w:bookmarkEnd w:id="0"/>
+      <w:r>
+        <w:lastRenderedPageBreak/>
         <w:t>Installation:</w:t>
       </w:r>
       <w:r>
@@ -28695,6 +28769,119 @@
     </w:lvl>
   </w:abstractNum>
   <w:abstractNum w:abstractNumId="68">
+    <w:nsid w:val="709B2D94"/>
+    <w:multiLevelType w:val="hybridMultilevel"/>
+    <w:tmpl w:val="63B4802E"/>
+    <w:lvl w:ilvl="0" w:tplc="200A0001">
+      <w:start w:val="1"/>
+      <w:numFmt w:val="bullet"/>
+      <w:lvlText w:val=""/>
+      <w:lvlJc w:val="left"/>
+      <w:pPr>
+        <w:ind w:left="720" w:hanging="360"/>
+      </w:pPr>
+      <w:rPr>
+        <w:rFonts w:ascii="Symbol" w:hAnsi="Symbol" w:hint="default"/>
+      </w:rPr>
+    </w:lvl>
+    <w:lvl w:ilvl="1" w:tplc="200A0003" w:tentative="1">
+      <w:start w:val="1"/>
+      <w:numFmt w:val="bullet"/>
+      <w:lvlText w:val="o"/>
+      <w:lvlJc w:val="left"/>
+      <w:pPr>
+        <w:ind w:left="1440" w:hanging="360"/>
+      </w:pPr>
+      <w:rPr>
+        <w:rFonts w:ascii="Courier New" w:hAnsi="Courier New" w:cs="Courier New" w:hint="default"/>
+      </w:rPr>
+    </w:lvl>
+    <w:lvl w:ilvl="2" w:tplc="200A0005" w:tentative="1">
+      <w:start w:val="1"/>
+      <w:numFmt w:val="bullet"/>
+      <w:lvlText w:val=""/>
+      <w:lvlJc w:val="left"/>
+      <w:pPr>
+        <w:ind w:left="2160" w:hanging="360"/>
+      </w:pPr>
+      <w:rPr>
+        <w:rFonts w:ascii="Wingdings" w:hAnsi="Wingdings" w:hint="default"/>
+      </w:rPr>
+    </w:lvl>
+    <w:lvl w:ilvl="3" w:tplc="200A0001" w:tentative="1">
+      <w:start w:val="1"/>
+      <w:numFmt w:val="bullet"/>
+      <w:lvlText w:val=""/>
+      <w:lvlJc w:val="left"/>
+      <w:pPr>
+        <w:ind w:left="2880" w:hanging="360"/>
+      </w:pPr>
+      <w:rPr>
+        <w:rFonts w:ascii="Symbol" w:hAnsi="Symbol" w:hint="default"/>
+      </w:rPr>
+    </w:lvl>
+    <w:lvl w:ilvl="4" w:tplc="200A0003" w:tentative="1">
+      <w:start w:val="1"/>
+      <w:numFmt w:val="bullet"/>
+      <w:lvlText w:val="o"/>
+      <w:lvlJc w:val="left"/>
+      <w:pPr>
+        <w:ind w:left="3600" w:hanging="360"/>
+      </w:pPr>
+      <w:rPr>
+        <w:rFonts w:ascii="Courier New" w:hAnsi="Courier New" w:cs="Courier New" w:hint="default"/>
+      </w:rPr>
+    </w:lvl>
+    <w:lvl w:ilvl="5" w:tplc="200A0005" w:tentative="1">
+      <w:start w:val="1"/>
+      <w:numFmt w:val="bullet"/>
+      <w:lvlText w:val=""/>
+      <w:lvlJc w:val="left"/>
+      <w:pPr>
+        <w:ind w:left="4320" w:hanging="360"/>
+      </w:pPr>
+      <w:rPr>
+        <w:rFonts w:ascii="Wingdings" w:hAnsi="Wingdings" w:hint="default"/>
+      </w:rPr>
+    </w:lvl>
+    <w:lvl w:ilvl="6" w:tplc="200A0001" w:tentative="1">
+      <w:start w:val="1"/>
+      <w:numFmt w:val="bullet"/>
+      <w:lvlText w:val=""/>
+      <w:lvlJc w:val="left"/>
+      <w:pPr>
+        <w:ind w:left="5040" w:hanging="360"/>
+      </w:pPr>
+      <w:rPr>
+        <w:rFonts w:ascii="Symbol" w:hAnsi="Symbol" w:hint="default"/>
+      </w:rPr>
+    </w:lvl>
+    <w:lvl w:ilvl="7" w:tplc="200A0003" w:tentative="1">
+      <w:start w:val="1"/>
+      <w:numFmt w:val="bullet"/>
+      <w:lvlText w:val="o"/>
+      <w:lvlJc w:val="left"/>
+      <w:pPr>
+        <w:ind w:left="5760" w:hanging="360"/>
+      </w:pPr>
+      <w:rPr>
+        <w:rFonts w:ascii="Courier New" w:hAnsi="Courier New" w:cs="Courier New" w:hint="default"/>
+      </w:rPr>
+    </w:lvl>
+    <w:lvl w:ilvl="8" w:tplc="200A0005" w:tentative="1">
+      <w:start w:val="1"/>
+      <w:numFmt w:val="bullet"/>
+      <w:lvlText w:val=""/>
+      <w:lvlJc w:val="left"/>
+      <w:pPr>
+        <w:ind w:left="6480" w:hanging="360"/>
+      </w:pPr>
+      <w:rPr>
+        <w:rFonts w:ascii="Wingdings" w:hAnsi="Wingdings" w:hint="default"/>
+      </w:rPr>
+    </w:lvl>
+  </w:abstractNum>
+  <w:abstractNum w:abstractNumId="69">
     <w:nsid w:val="70B17B01"/>
     <w:multiLevelType w:val="multilevel"/>
     <w:tmpl w:val="6B6ED0EA"/>
@@ -28834,7 +29021,7 @@
       </w:rPr>
     </w:lvl>
   </w:abstractNum>
-  <w:abstractNum w:abstractNumId="69">
+  <w:abstractNum w:abstractNumId="70">
     <w:nsid w:val="7423443A"/>
     <w:multiLevelType w:val="multilevel"/>
     <w:tmpl w:val="3C76C486"/>
@@ -28974,7 +29161,7 @@
       </w:rPr>
     </w:lvl>
   </w:abstractNum>
-  <w:abstractNum w:abstractNumId="70">
+  <w:abstractNum w:abstractNumId="71">
     <w:nsid w:val="749A1880"/>
     <w:multiLevelType w:val="multilevel"/>
     <w:tmpl w:val="2E024D06"/>
@@ -29114,7 +29301,7 @@
       </w:rPr>
     </w:lvl>
   </w:abstractNum>
-  <w:abstractNum w:abstractNumId="71">
+  <w:abstractNum w:abstractNumId="72">
     <w:nsid w:val="763D4167"/>
     <w:multiLevelType w:val="multilevel"/>
     <w:tmpl w:val="B410559A"/>
@@ -29254,7 +29441,7 @@
       </w:rPr>
     </w:lvl>
   </w:abstractNum>
-  <w:abstractNum w:abstractNumId="72">
+  <w:abstractNum w:abstractNumId="73">
     <w:nsid w:val="782E5780"/>
     <w:multiLevelType w:val="multilevel"/>
     <w:tmpl w:val="318AE6CA"/>
@@ -29394,7 +29581,7 @@
       </w:rPr>
     </w:lvl>
   </w:abstractNum>
-  <w:abstractNum w:abstractNumId="73">
+  <w:abstractNum w:abstractNumId="74">
     <w:nsid w:val="7AE74E6B"/>
     <w:multiLevelType w:val="multilevel"/>
     <w:tmpl w:val="5C743DAE"/>
@@ -29534,7 +29721,7 @@
       </w:rPr>
     </w:lvl>
   </w:abstractNum>
-  <w:abstractNum w:abstractNumId="74">
+  <w:abstractNum w:abstractNumId="75">
     <w:nsid w:val="7BA70ECD"/>
     <w:multiLevelType w:val="multilevel"/>
     <w:tmpl w:val="EE94302A"/>
@@ -29674,7 +29861,7 @@
       </w:rPr>
     </w:lvl>
   </w:abstractNum>
-  <w:abstractNum w:abstractNumId="75">
+  <w:abstractNum w:abstractNumId="76">
     <w:nsid w:val="7BDC0D18"/>
     <w:multiLevelType w:val="multilevel"/>
     <w:tmpl w:val="2C1228F6"/>
@@ -29814,7 +30001,7 @@
       </w:rPr>
     </w:lvl>
   </w:abstractNum>
-  <w:abstractNum w:abstractNumId="76">
+  <w:abstractNum w:abstractNumId="77">
     <w:nsid w:val="7FC74CF5"/>
     <w:multiLevelType w:val="multilevel"/>
     <w:tmpl w:val="3A8A1A42"/>
@@ -29970,7 +30157,7 @@
     <w:abstractNumId w:val="15"/>
   </w:num>
   <w:num w:numId="6">
-    <w:abstractNumId w:val="73"/>
+    <w:abstractNumId w:val="74"/>
   </w:num>
   <w:num w:numId="7">
     <w:abstractNumId w:val="58"/>
@@ -30027,13 +30214,13 @@
     <w:abstractNumId w:val="1"/>
   </w:num>
   <w:num w:numId="25">
-    <w:abstractNumId w:val="76"/>
+    <w:abstractNumId w:val="77"/>
   </w:num>
   <w:num w:numId="26">
     <w:abstractNumId w:val="50"/>
   </w:num>
   <w:num w:numId="27">
-    <w:abstractNumId w:val="71"/>
+    <w:abstractNumId w:val="72"/>
   </w:num>
   <w:num w:numId="28">
     <w:abstractNumId w:val="22"/>
@@ -30051,7 +30238,7 @@
     <w:abstractNumId w:val="48"/>
   </w:num>
   <w:num w:numId="33">
-    <w:abstractNumId w:val="74"/>
+    <w:abstractNumId w:val="75"/>
   </w:num>
   <w:num w:numId="34">
     <w:abstractNumId w:val="12"/>
@@ -30081,7 +30268,7 @@
     <w:abstractNumId w:val="45"/>
   </w:num>
   <w:num w:numId="43">
-    <w:abstractNumId w:val="69"/>
+    <w:abstractNumId w:val="70"/>
   </w:num>
   <w:num w:numId="44">
     <w:abstractNumId w:val="65"/>
@@ -30093,10 +30280,10 @@
     <w:abstractNumId w:val="23"/>
   </w:num>
   <w:num w:numId="47">
-    <w:abstractNumId w:val="75"/>
+    <w:abstractNumId w:val="76"/>
   </w:num>
   <w:num w:numId="48">
-    <w:abstractNumId w:val="68"/>
+    <w:abstractNumId w:val="69"/>
   </w:num>
   <w:num w:numId="49">
     <w:abstractNumId w:val="29"/>
@@ -30108,7 +30295,7 @@
     <w:abstractNumId w:val="28"/>
   </w:num>
   <w:num w:numId="52">
-    <w:abstractNumId w:val="70"/>
+    <w:abstractNumId w:val="71"/>
   </w:num>
   <w:num w:numId="53">
     <w:abstractNumId w:val="24"/>
@@ -30144,7 +30331,7 @@
     <w:abstractNumId w:val="37"/>
   </w:num>
   <w:num w:numId="64">
-    <w:abstractNumId w:val="72"/>
+    <w:abstractNumId w:val="73"/>
   </w:num>
   <w:num w:numId="65">
     <w:abstractNumId w:val="33"/>
@@ -30184,6 +30371,9 @@
   </w:num>
   <w:num w:numId="77">
     <w:abstractNumId w:val="14"/>
+  </w:num>
+  <w:num w:numId="78">
+    <w:abstractNumId w:val="68"/>
   </w:num>
   <w:numIdMacAtCleanup w:val="73"/>
 </w:numbering>
@@ -31031,7 +31221,7 @@
 </file>
 
 <file path=customXml/itemProps1.xml><?xml version="1.0" encoding="utf-8"?>
-<ds:datastoreItem xmlns:ds="http://schemas.openxmlformats.org/officeDocument/2006/customXml" ds:itemID="{079F6D29-6A54-4373-A08F-B94F84497E2A}">
+<ds:datastoreItem xmlns:ds="http://schemas.openxmlformats.org/officeDocument/2006/customXml" ds:itemID="{454A1DF8-170D-4444-AB26-0B65361073A8}">
   <ds:schemaRefs>
     <ds:schemaRef ds:uri="http://schemas.openxmlformats.org/officeDocument/2006/bibliography"/>
   </ds:schemaRefs>

</xml_diff>

<commit_message>
14/7/21 – V 1.44 BETA 0.8.0 (Hotfix) release:
•	Fixed missing localization for several renaming decisions in Eastern Germany.
•	Corrected a condition in the Iconic Monument event for the Statue of Liberty.
•	Slightly modified the Political Leaders events to differentiate between parliamentary and presidential democracies. USA will no longer get a prime minister.
•	Forbade USA from obtaining the Refute Manifest Destiny decision.
•	Fixed failsafe decision to end wars against nonexistent countries.
•	Fixed the Patagonia and Araucania colonization for real this time.
•	Russia and nations with Georgian and Armenian cultures are no longer eligible to take the “Unify Azerbaijan” decision.
•	Added new failsafe seceding Massawa (1849) to Ethiopia if they happen to own Assab (1851.)
•	Fixed failsafe event removing English-related cores in Columbia and Oregon if USA happens to win the Oregon War.
•	Fixed Russia’s annexation of Turkestan for the 7491th time.
</commit_message>
<xml_diff>
--- a/Anon's HFM Edits.docx
+++ b/Anon's HFM Edits.docx
@@ -19241,11 +19241,205 @@
         <w:pStyle w:val="ListParagraph"/>
         <w:numPr>
           <w:ilvl w:val="0"/>
+          <w:numId w:val="76"/>
+        </w:numPr>
+      </w:pPr>
+      <w:r>
+        <w:t>Corrected an issue regarding the Khedivate of Egypt annexing the Libyan and Sudanese deserts at game start.</w:t>
+      </w:r>
+      <w:r>
+        <w:t xml:space="preserve"> </w:t>
+      </w:r>
+    </w:p>
+    <w:p>
+      <w:r>
+        <w:t>1</w:t>
+      </w:r>
+      <w:r>
+        <w:t>4</w:t>
+      </w:r>
+      <w:bookmarkStart w:id="0" w:name="_GoBack"/>
+      <w:bookmarkEnd w:id="0"/>
+      <w:r>
+        <w:t xml:space="preserve">/7/21 – V 1.44 BETA 0.8.0 </w:t>
+      </w:r>
+      <w:r>
+        <w:t xml:space="preserve">(Hotfix) </w:t>
+      </w:r>
+      <w:r>
+        <w:t>release:</w:t>
+      </w:r>
+    </w:p>
+    <w:p>
+      <w:pPr>
+        <w:pStyle w:val="ListParagraph"/>
+        <w:numPr>
+          <w:ilvl w:val="0"/>
           <w:numId w:val="78"/>
         </w:numPr>
       </w:pPr>
       <w:r>
-        <w:t>Corrected an issue regarding the Khedivate of Egypt annexing the Libyan and Sudanese deserts at game start.</w:t>
+        <w:t>Fixed missing localization for several renaming decisions in Eastern Germany.</w:t>
+      </w:r>
+    </w:p>
+    <w:p>
+      <w:pPr>
+        <w:pStyle w:val="ListParagraph"/>
+        <w:numPr>
+          <w:ilvl w:val="0"/>
+          <w:numId w:val="78"/>
+        </w:numPr>
+      </w:pPr>
+      <w:r>
+        <w:t>Corrected a condition in the Iconic Monument event for the Statue of Liberty.</w:t>
+      </w:r>
+    </w:p>
+    <w:p>
+      <w:pPr>
+        <w:pStyle w:val="ListParagraph"/>
+        <w:numPr>
+          <w:ilvl w:val="0"/>
+          <w:numId w:val="78"/>
+        </w:numPr>
+      </w:pPr>
+      <w:r>
+        <w:lastRenderedPageBreak/>
+        <w:t>Slightly modified the Political Leaders events to differentiate between parliamentary and presidential democracies. USA will no longer get a prime minister.</w:t>
+      </w:r>
+    </w:p>
+    <w:p>
+      <w:pPr>
+        <w:pStyle w:val="ListParagraph"/>
+        <w:numPr>
+          <w:ilvl w:val="0"/>
+          <w:numId w:val="78"/>
+        </w:numPr>
+      </w:pPr>
+      <w:r>
+        <w:t>Forbade</w:t>
+      </w:r>
+      <w:r>
+        <w:t xml:space="preserve"> USA</w:t>
+      </w:r>
+      <w:r>
+        <w:t xml:space="preserve"> from</w:t>
+      </w:r>
+      <w:r>
+        <w:t xml:space="preserve"> obtaining the Refute Manifest Destiny decision.</w:t>
+      </w:r>
+    </w:p>
+    <w:p>
+      <w:pPr>
+        <w:pStyle w:val="ListParagraph"/>
+        <w:numPr>
+          <w:ilvl w:val="0"/>
+          <w:numId w:val="78"/>
+        </w:numPr>
+      </w:pPr>
+      <w:r>
+        <w:t>Fixed</w:t>
+      </w:r>
+      <w:r>
+        <w:t xml:space="preserve"> failsafe </w:t>
+      </w:r>
+      <w:r>
+        <w:t>decision</w:t>
+      </w:r>
+      <w:r>
+        <w:t xml:space="preserve"> to end wars against nonexistent countries.</w:t>
+      </w:r>
+    </w:p>
+    <w:p>
+      <w:pPr>
+        <w:pStyle w:val="ListParagraph"/>
+        <w:numPr>
+          <w:ilvl w:val="0"/>
+          <w:numId w:val="78"/>
+        </w:numPr>
+      </w:pPr>
+      <w:r>
+        <w:t>Fixed the Patagonia and Araucania colonization for real this time.</w:t>
+      </w:r>
+    </w:p>
+    <w:p>
+      <w:pPr>
+        <w:pStyle w:val="ListParagraph"/>
+        <w:numPr>
+          <w:ilvl w:val="0"/>
+          <w:numId w:val="78"/>
+        </w:numPr>
+      </w:pPr>
+      <w:r>
+        <w:t xml:space="preserve">Russia and nations with Georgian and Armenian cultures </w:t>
+      </w:r>
+      <w:r>
+        <w:t>are</w:t>
+      </w:r>
+      <w:r>
+        <w:t xml:space="preserve"> no longer eligible to take the “</w:t>
+      </w:r>
+      <w:r>
+        <w:t>Unify Azerbaijan</w:t>
+      </w:r>
+      <w:r>
+        <w:t>” decision.</w:t>
+      </w:r>
+    </w:p>
+    <w:p>
+      <w:pPr>
+        <w:pStyle w:val="ListParagraph"/>
+        <w:numPr>
+          <w:ilvl w:val="0"/>
+          <w:numId w:val="78"/>
+        </w:numPr>
+      </w:pPr>
+      <w:r>
+        <w:t xml:space="preserve">Added new failsafe </w:t>
+      </w:r>
+      <w:r>
+        <w:t xml:space="preserve">seceding </w:t>
+      </w:r>
+      <w:r>
+        <w:t>Massawa (1849) to Ethiopia if they happen to own Assab (1851.)</w:t>
+      </w:r>
+    </w:p>
+    <w:p>
+      <w:pPr>
+        <w:pStyle w:val="ListParagraph"/>
+        <w:numPr>
+          <w:ilvl w:val="0"/>
+          <w:numId w:val="76"/>
+        </w:numPr>
+      </w:pPr>
+      <w:r>
+        <w:t xml:space="preserve">Fixed </w:t>
+      </w:r>
+      <w:r>
+        <w:t>failsafe event removing English-related cores in Columbia and Oregon if USA happens to win the Oregon War.</w:t>
+      </w:r>
+      <w:r>
+        <w:t xml:space="preserve"> </w:t>
+      </w:r>
+    </w:p>
+    <w:p>
+      <w:pPr>
+        <w:pStyle w:val="ListParagraph"/>
+        <w:numPr>
+          <w:ilvl w:val="0"/>
+          <w:numId w:val="76"/>
+        </w:numPr>
+      </w:pPr>
+      <w:r>
+        <w:t>Fixed Russia’s annexation of Turkestan for the 7491</w:t>
+      </w:r>
+      <w:r>
+        <w:rPr>
+          <w:vertAlign w:val="superscript"/>
+        </w:rPr>
+        <w:t>th</w:t>
+      </w:r>
+      <w:r>
+        <w:t xml:space="preserve"> time.</w:t>
       </w:r>
     </w:p>
     <w:p>
@@ -19263,10 +19457,7 @@
     </w:p>
     <w:p/>
     <w:p>
-      <w:bookmarkStart w:id="0" w:name="_GoBack"/>
-      <w:bookmarkEnd w:id="0"/>
-      <w:r>
-        <w:lastRenderedPageBreak/>
+      <w:r>
         <w:t>Installation:</w:t>
       </w:r>
       <w:r>
@@ -31221,7 +31412,7 @@
 </file>
 
 <file path=customXml/itemProps1.xml><?xml version="1.0" encoding="utf-8"?>
-<ds:datastoreItem xmlns:ds="http://schemas.openxmlformats.org/officeDocument/2006/customXml" ds:itemID="{454A1DF8-170D-4444-AB26-0B65361073A8}">
+<ds:datastoreItem xmlns:ds="http://schemas.openxmlformats.org/officeDocument/2006/customXml" ds:itemID="{2B726C80-6832-4A6C-B6B2-067909E0AF8C}">
   <ds:schemaRefs>
     <ds:schemaRef ds:uri="http://schemas.openxmlformats.org/officeDocument/2006/bibliography"/>
   </ds:schemaRefs>

</xml_diff>

<commit_message>
19/7/21 – V 1.44 BETA 0.8.0 (Hotfix, possible save incompatibility):
•	Modified the outcomes of the Greater Poland Rebellion (for Prussia), at the resolution of this conflict, Prussia may choose between punishing Poles by reducing their aristocracy and military by 15~35%, lose 30 prestige like a retard or reduce their aristocracy and military by 40~60% and any other Polish pop by 10~30% by incurring in an infamy malus.
•	Disabled all of the Nation Size triggered modifiers, they were more a detriment than a benefit.
•	Fixed repeating Federate Italian States decision. Also increased its infamy malus to 10 and prestige gain to 25.
•	Added restriction to the “Claim Rub Al-Khali” decision so the AI won’t take it before 1870. Also allowed the Aden Protectorate to take the decision.
•	Added a failsafe in case one of the new “Utility Tag” countries gets released as well as restricting their release from several decisions and events which might possibly target them.
</commit_message>
<xml_diff>
--- a/Anon's HFM Edits.docx
+++ b/Anon's HFM Edits.docx
@@ -39,12 +39,7 @@
         <w:t xml:space="preserve"> All the retards at the Gigamap-Examap Server for their valuable autism.</w:t>
       </w:r>
       <w:r>
-        <w:t xml:space="preserve"> Dark Matter for his incessant bug testing (done for free.</w:t>
-      </w:r>
-      <w:bookmarkStart w:id="0" w:name="_GoBack"/>
-      <w:bookmarkEnd w:id="0"/>
-      <w:r>
-        <w:t>)</w:t>
+        <w:t xml:space="preserve"> Dark Matter for his incessant bug testing (done for free.)</w:t>
       </w:r>
     </w:p>
     <w:p>
@@ -20249,6 +20244,92 @@
       </w:pPr>
       <w:r>
         <w:t>Moved the ANON_RGO submod to its own folder, along with a new warning.</w:t>
+      </w:r>
+      <w:r>
+        <w:t xml:space="preserve"> </w:t>
+      </w:r>
+    </w:p>
+    <w:p>
+      <w:r>
+        <w:t>19</w:t>
+      </w:r>
+      <w:r>
+        <w:t xml:space="preserve">/7/21 – V 1.44 BETA 0.8.0 </w:t>
+      </w:r>
+      <w:r>
+        <w:t>(Hotfix, possible save incompatibility)</w:t>
+      </w:r>
+      <w:r>
+        <w:t>:</w:t>
+      </w:r>
+    </w:p>
+    <w:p>
+      <w:pPr>
+        <w:pStyle w:val="ListParagraph"/>
+        <w:numPr>
+          <w:ilvl w:val="0"/>
+          <w:numId w:val="76"/>
+        </w:numPr>
+      </w:pPr>
+      <w:r>
+        <w:t>Modified the outcomes of the Greater Poland Rebellion (for Prussia), at the resolution of this conflict, Prussia may choose between punishing Poles by reducing their aristocracy and military by 15~35%, lose 30 prestige like a retard or reduce their aristocracy and military by 40~60% and any other Polish pop by 10~30%</w:t>
+      </w:r>
+      <w:r>
+        <w:t xml:space="preserve"> by incurring in an infamy malus</w:t>
+      </w:r>
+      <w:bookmarkStart w:id="0" w:name="_GoBack"/>
+      <w:bookmarkEnd w:id="0"/>
+      <w:r>
+        <w:t>.</w:t>
+      </w:r>
+    </w:p>
+    <w:p>
+      <w:pPr>
+        <w:pStyle w:val="ListParagraph"/>
+        <w:numPr>
+          <w:ilvl w:val="0"/>
+          <w:numId w:val="76"/>
+        </w:numPr>
+      </w:pPr>
+      <w:r>
+        <w:t>Disabled all of the Nation Size triggered modifiers, they were more a detriment than a benefit.</w:t>
+      </w:r>
+    </w:p>
+    <w:p>
+      <w:pPr>
+        <w:pStyle w:val="ListParagraph"/>
+        <w:numPr>
+          <w:ilvl w:val="0"/>
+          <w:numId w:val="76"/>
+        </w:numPr>
+      </w:pPr>
+      <w:r>
+        <w:lastRenderedPageBreak/>
+        <w:t>Fixed repeating Federate Italian States decision. Also increased its infamy malus to 10 and prestige gain to 25.</w:t>
+      </w:r>
+    </w:p>
+    <w:p>
+      <w:pPr>
+        <w:pStyle w:val="ListParagraph"/>
+        <w:numPr>
+          <w:ilvl w:val="0"/>
+          <w:numId w:val="76"/>
+        </w:numPr>
+      </w:pPr>
+      <w:r>
+        <w:t>Added restriction to the “Claim Rub Al-Khali” decision so the AI won’t take it before 1870. Also allowed the Aden Protectorate to take the decision.</w:t>
+      </w:r>
+    </w:p>
+    <w:p>
+      <w:pPr>
+        <w:pStyle w:val="ListParagraph"/>
+        <w:numPr>
+          <w:ilvl w:val="0"/>
+          <w:numId w:val="76"/>
+        </w:numPr>
+      </w:pPr>
+      <w:r>
+        <w:t>Added a failsafe in case one of the new “Utility Tag” countries gets released as well as restricting their release from several decisions and events which might possibly target them.</w:t>
       </w:r>
     </w:p>
     <w:p>
@@ -32213,7 +32294,7 @@
 </file>
 
 <file path=customXml/itemProps1.xml><?xml version="1.0" encoding="utf-8"?>
-<ds:datastoreItem xmlns:ds="http://schemas.openxmlformats.org/officeDocument/2006/customXml" ds:itemID="{B90EAB90-F3FA-4D90-9F0A-9A0B4CCAACDC}">
+<ds:datastoreItem xmlns:ds="http://schemas.openxmlformats.org/officeDocument/2006/customXml" ds:itemID="{B61E9F07-AA02-4192-976B-7884A8905092}">
   <ds:schemaRefs>
     <ds:schemaRef ds:uri="http://schemas.openxmlformats.org/officeDocument/2006/bibliography"/>
   </ds:schemaRefs>

</xml_diff>

<commit_message>
19/7/21 – V 1.44 BETA 0.8.0 (Hotfix, possible save incompatibility) 2nd release
•	Added new conditions preventing CSA from obtaining cores in countries that refuted the Manifest Destiny.
•	Corrected a wrong entry in defines.lua.
•	Disabled the AI Taxes triggered modifier since it was making Russia disband its army.
•	Corrected several missing localizations for event modifiers.
•	Added even more cool AI restrictions to the Acquire State CBs on Latin American nations: Brazil, England and countries with Yankee or Dixie as primary cultures won’t be able to conquer provinces in North or South America owned by nations belonging to the Latin American culture groups. However, Brazil will be able to conquer off countries with Gaucho, Brazilian or Afro-Brazilian primary cultures in North or South America.
•	Added new useless decision from HPM: Disable Mobilization bug fix, disables the ghost unit bugfix for mobilized countries.
</commit_message>
<xml_diff>
--- a/Anon's HFM Edits.docx
+++ b/Anon's HFM Edits.docx
@@ -20277,65 +20277,197 @@
       <w:r>
         <w:t xml:space="preserve"> by incurring in an infamy malus</w:t>
       </w:r>
+      <w:r>
+        <w:t>.</w:t>
+      </w:r>
+    </w:p>
+    <w:p>
+      <w:pPr>
+        <w:pStyle w:val="ListParagraph"/>
+        <w:numPr>
+          <w:ilvl w:val="0"/>
+          <w:numId w:val="76"/>
+        </w:numPr>
+      </w:pPr>
+      <w:r>
+        <w:t>Disabled all of the Nation Size triggered modifiers, they were more a detriment than a benefit.</w:t>
+      </w:r>
+    </w:p>
+    <w:p>
+      <w:pPr>
+        <w:pStyle w:val="ListParagraph"/>
+        <w:numPr>
+          <w:ilvl w:val="0"/>
+          <w:numId w:val="76"/>
+        </w:numPr>
+      </w:pPr>
+      <w:r>
+        <w:lastRenderedPageBreak/>
+        <w:t>Fixed repeating Federate Italian States decision. Also increased its infamy malus to 10 and prestige gain to 25.</w:t>
+      </w:r>
+    </w:p>
+    <w:p>
+      <w:pPr>
+        <w:pStyle w:val="ListParagraph"/>
+        <w:numPr>
+          <w:ilvl w:val="0"/>
+          <w:numId w:val="76"/>
+        </w:numPr>
+      </w:pPr>
+      <w:r>
+        <w:t>Added restriction to the “Claim Rub Al-Khali” decision so the AI won’t take it before 1870. Also allowed the Aden Protectorate to take the decision.</w:t>
+      </w:r>
+    </w:p>
+    <w:p>
+      <w:pPr>
+        <w:pStyle w:val="ListParagraph"/>
+        <w:numPr>
+          <w:ilvl w:val="0"/>
+          <w:numId w:val="76"/>
+        </w:numPr>
+      </w:pPr>
+      <w:r>
+        <w:t>Added a failsafe in case one of the new “Utility Tag” countries gets released as well as restricting their release from several decisions and events which might possibly target them.</w:t>
+      </w:r>
+      <w:r>
+        <w:t xml:space="preserve"> </w:t>
+      </w:r>
+    </w:p>
+    <w:p>
+      <w:r>
+        <w:t>19</w:t>
+      </w:r>
+      <w:r>
+        <w:t xml:space="preserve">/7/21 – V 1.44 BETA 0.8.0 </w:t>
+      </w:r>
+      <w:r>
+        <w:t>(Hotfix, possible save incompatibility) 2</w:t>
+      </w:r>
+      <w:r>
+        <w:rPr>
+          <w:vertAlign w:val="superscript"/>
+        </w:rPr>
+        <w:t>nd</w:t>
+      </w:r>
+      <w:r>
+        <w:t xml:space="preserve"> release</w:t>
+      </w:r>
+      <w:r>
+        <w:t>:</w:t>
+      </w:r>
+    </w:p>
+    <w:p>
+      <w:pPr>
+        <w:pStyle w:val="ListParagraph"/>
+        <w:numPr>
+          <w:ilvl w:val="0"/>
+          <w:numId w:val="76"/>
+        </w:numPr>
+      </w:pPr>
+      <w:r>
+        <w:t>Added new conditions preventing CSA from obtaining cores in countries that refuted the Manifest Destiny.</w:t>
+      </w:r>
+    </w:p>
+    <w:p>
+      <w:pPr>
+        <w:pStyle w:val="ListParagraph"/>
+        <w:numPr>
+          <w:ilvl w:val="0"/>
+          <w:numId w:val="76"/>
+        </w:numPr>
+      </w:pPr>
+      <w:r>
+        <w:t>Corrected a wrong entry in defines.lua.</w:t>
+      </w:r>
+    </w:p>
+    <w:p>
+      <w:pPr>
+        <w:pStyle w:val="ListParagraph"/>
+        <w:numPr>
+          <w:ilvl w:val="0"/>
+          <w:numId w:val="76"/>
+        </w:numPr>
+      </w:pPr>
+      <w:r>
+        <w:t xml:space="preserve">Disabled the </w:t>
+      </w:r>
+      <w:r>
+        <w:t>AI Taxes</w:t>
+      </w:r>
+      <w:r>
+        <w:t xml:space="preserve"> triggered modifier since it was making Russia disband its army.</w:t>
+      </w:r>
+    </w:p>
+    <w:p>
+      <w:pPr>
+        <w:pStyle w:val="ListParagraph"/>
+        <w:numPr>
+          <w:ilvl w:val="0"/>
+          <w:numId w:val="76"/>
+        </w:numPr>
+      </w:pPr>
+      <w:r>
+        <w:t>Corrected several missing localizations for event modifiers.</w:t>
+      </w:r>
+    </w:p>
+    <w:p>
+      <w:pPr>
+        <w:pStyle w:val="ListParagraph"/>
+        <w:numPr>
+          <w:ilvl w:val="0"/>
+          <w:numId w:val="76"/>
+        </w:numPr>
+      </w:pPr>
+      <w:r>
+        <w:t>Added even more cool AI restrictions to the Acquire State CBs</w:t>
+      </w:r>
+      <w:r>
+        <w:t xml:space="preserve"> </w:t>
+      </w:r>
+      <w:r>
+        <w:t>on Latin American nations: Brazil, England</w:t>
+      </w:r>
+      <w:r>
+        <w:t xml:space="preserve"> </w:t>
+      </w:r>
+      <w:r>
+        <w:t>and countries with Yankee or Dixie as primary cultures won’t be able to conquer provinces in North or South America owned by nations belonging to the Latin American culture groups.</w:t>
+      </w:r>
+      <w:r>
+        <w:t xml:space="preserve"> However,</w:t>
+      </w:r>
+      <w:r>
+        <w:t xml:space="preserve"> Brazil will be able to conquer off countries with Gaucho, Brazilian or Afro-Brazilian primary cultures</w:t>
+      </w:r>
+      <w:r>
+        <w:t xml:space="preserve"> in North or South America</w:t>
+      </w:r>
+      <w:r>
+        <w:t>.</w:t>
+      </w:r>
+      <w:r>
+        <w:t xml:space="preserve"> </w:t>
+      </w:r>
+    </w:p>
+    <w:p>
+      <w:pPr>
+        <w:pStyle w:val="ListParagraph"/>
+        <w:numPr>
+          <w:ilvl w:val="0"/>
+          <w:numId w:val="76"/>
+        </w:numPr>
+      </w:pPr>
+      <w:r>
+        <w:t xml:space="preserve">Added new useless decision from HPM: </w:t>
+      </w:r>
+      <w:r>
+        <w:t>Disable Mobilization bug fix</w:t>
+      </w:r>
+      <w:r>
+        <w:t>, disables the ghost unit bugfix for mobilized countries.</w:t>
+      </w:r>
       <w:bookmarkStart w:id="0" w:name="_GoBack"/>
       <w:bookmarkEnd w:id="0"/>
-      <w:r>
-        <w:t>.</w:t>
-      </w:r>
-    </w:p>
-    <w:p>
-      <w:pPr>
-        <w:pStyle w:val="ListParagraph"/>
-        <w:numPr>
-          <w:ilvl w:val="0"/>
-          <w:numId w:val="76"/>
-        </w:numPr>
-      </w:pPr>
-      <w:r>
-        <w:t>Disabled all of the Nation Size triggered modifiers, they were more a detriment than a benefit.</w:t>
-      </w:r>
-    </w:p>
-    <w:p>
-      <w:pPr>
-        <w:pStyle w:val="ListParagraph"/>
-        <w:numPr>
-          <w:ilvl w:val="0"/>
-          <w:numId w:val="76"/>
-        </w:numPr>
-      </w:pPr>
-      <w:r>
-        <w:lastRenderedPageBreak/>
-        <w:t>Fixed repeating Federate Italian States decision. Also increased its infamy malus to 10 and prestige gain to 25.</w:t>
-      </w:r>
-    </w:p>
-    <w:p>
-      <w:pPr>
-        <w:pStyle w:val="ListParagraph"/>
-        <w:numPr>
-          <w:ilvl w:val="0"/>
-          <w:numId w:val="76"/>
-        </w:numPr>
-      </w:pPr>
-      <w:r>
-        <w:t>Added restriction to the “Claim Rub Al-Khali” decision so the AI won’t take it before 1870. Also allowed the Aden Protectorate to take the decision.</w:t>
-      </w:r>
-    </w:p>
-    <w:p>
-      <w:pPr>
-        <w:pStyle w:val="ListParagraph"/>
-        <w:numPr>
-          <w:ilvl w:val="0"/>
-          <w:numId w:val="76"/>
-        </w:numPr>
-      </w:pPr>
-      <w:r>
-        <w:t>Added a failsafe in case one of the new “Utility Tag” countries gets released as well as restricting their release from several decisions and events which might possibly target them.</w:t>
-      </w:r>
-    </w:p>
-    <w:p>
-      <w:r>
-        <w:t xml:space="preserve"> </w:t>
-      </w:r>
     </w:p>
     <w:p/>
     <w:p>
@@ -32294,7 +32426,7 @@
 </file>
 
 <file path=customXml/itemProps1.xml><?xml version="1.0" encoding="utf-8"?>
-<ds:datastoreItem xmlns:ds="http://schemas.openxmlformats.org/officeDocument/2006/customXml" ds:itemID="{B61E9F07-AA02-4192-976B-7884A8905092}">
+<ds:datastoreItem xmlns:ds="http://schemas.openxmlformats.org/officeDocument/2006/customXml" ds:itemID="{1BA261B2-C84B-4758-A0CB-03FB46290271}">
   <ds:schemaRefs>
     <ds:schemaRef ds:uri="http://schemas.openxmlformats.org/officeDocument/2006/bibliography"/>
   </ds:schemaRefs>

</xml_diff>

<commit_message>
20/7/21 – V 1.44 BETA 0.8.0 (Hotfix, possible save incompatibility)
•	Removed the Romanticism tech requirement from the Ranchos in California decision.
•	Fixed the “Definitive Annexation of Yucatan” as it was somehow not appearing on the decision’s list.
•	Added several “leave_alliance” effects in various Alta California and Yucatan decisions and events in order to minimize the chance of Mexico having a ghost alliance with either nonexistent country.
•	Fixed very funny bug in the “Russification of the Baltic States” decision.
</commit_message>
<xml_diff>
--- a/Anon's HFM Edits.docx
+++ b/Anon's HFM Edits.docx
@@ -20466,8 +20466,79 @@
       <w:r>
         <w:t>, disables the ghost unit bugfix for mobilized countries.</w:t>
       </w:r>
+      <w:r>
+        <w:t xml:space="preserve"> </w:t>
+      </w:r>
+    </w:p>
+    <w:p>
+      <w:r>
+        <w:t>20</w:t>
+      </w:r>
+      <w:r>
+        <w:t xml:space="preserve">/7/21 – V 1.44 BETA 0.8.0 </w:t>
+      </w:r>
+      <w:r>
+        <w:t>(Hotfix, possible save incompatibility)</w:t>
+      </w:r>
+      <w:r>
+        <w:t>:</w:t>
+      </w:r>
+    </w:p>
+    <w:p>
+      <w:pPr>
+        <w:pStyle w:val="ListParagraph"/>
+        <w:numPr>
+          <w:ilvl w:val="0"/>
+          <w:numId w:val="76"/>
+        </w:numPr>
+      </w:pPr>
+      <w:r>
+        <w:t>Removed the Romanticism tech requirement from the Ranchos in California decision.</w:t>
+      </w:r>
+    </w:p>
+    <w:p>
+      <w:pPr>
+        <w:pStyle w:val="ListParagraph"/>
+        <w:numPr>
+          <w:ilvl w:val="0"/>
+          <w:numId w:val="76"/>
+        </w:numPr>
+      </w:pPr>
+      <w:r>
+        <w:t>Fixed the “Definitive Annexation of Yucatan” as it was somehow not appearing on the decision’s list.</w:t>
+      </w:r>
+    </w:p>
+    <w:p>
+      <w:pPr>
+        <w:pStyle w:val="ListParagraph"/>
+        <w:numPr>
+          <w:ilvl w:val="0"/>
+          <w:numId w:val="76"/>
+        </w:numPr>
+      </w:pPr>
+      <w:r>
+        <w:t>Added several “leave_alliance” effects in various Alta California and Yucatan decisions and events in order to minimize the chance of Mexico having a ghost alliance with either nonexistent country.</w:t>
+      </w:r>
+    </w:p>
+    <w:p>
+      <w:pPr>
+        <w:pStyle w:val="ListParagraph"/>
+        <w:numPr>
+          <w:ilvl w:val="0"/>
+          <w:numId w:val="76"/>
+        </w:numPr>
+      </w:pPr>
+      <w:r>
+        <w:t>Fixed very funny bug in the “Russification of the Balti</w:t>
+      </w:r>
+      <w:r>
+        <w:t>c</w:t>
+      </w:r>
       <w:bookmarkStart w:id="0" w:name="_GoBack"/>
       <w:bookmarkEnd w:id="0"/>
+      <w:r>
+        <w:t xml:space="preserve"> States” decision.</w:t>
+      </w:r>
     </w:p>
     <w:p/>
     <w:p>
@@ -32426,7 +32497,7 @@
 </file>
 
 <file path=customXml/itemProps1.xml><?xml version="1.0" encoding="utf-8"?>
-<ds:datastoreItem xmlns:ds="http://schemas.openxmlformats.org/officeDocument/2006/customXml" ds:itemID="{1BA261B2-C84B-4758-A0CB-03FB46290271}">
+<ds:datastoreItem xmlns:ds="http://schemas.openxmlformats.org/officeDocument/2006/customXml" ds:itemID="{F25993E6-E6D3-4831-AFD1-15FCCBD97605}">
   <ds:schemaRefs>
     <ds:schemaRef ds:uri="http://schemas.openxmlformats.org/officeDocument/2006/bibliography"/>
   </ds:schemaRefs>

</xml_diff>

<commit_message>
2/8/21 – V 1.44 BETA 0.8.0 (Hotfix, possible save incompatibility)
•	Corrected a modifier issue in the Ranchos in California decision.
•	Re-added a condition to the colony_rebel_again decision preventing it from showing up at gamestart.
•	Tennessee state should now properly get CSA cores.
•	I’m still on break, don’t get your hopes up.
</commit_message>
<xml_diff>
--- a/Anon's HFM Edits.docx
+++ b/Anon's HFM Edits.docx
@@ -20529,17 +20529,114 @@
         </w:numPr>
       </w:pPr>
       <w:r>
-        <w:t>Fixed very funny bug in the “Russification of the Balti</w:t>
+        <w:t xml:space="preserve">Fixed </w:t>
+      </w:r>
+      <w:r>
+        <w:t xml:space="preserve">a </w:t>
+      </w:r>
+      <w:r>
+        <w:t>very funny bug in the “Russification of the Balti</w:t>
       </w:r>
       <w:r>
         <w:t>c</w:t>
+      </w:r>
+      <w:r>
+        <w:t xml:space="preserve"> States” decision.</w:t>
+      </w:r>
+      <w:r>
+        <w:t xml:space="preserve"> </w:t>
+      </w:r>
+    </w:p>
+    <w:p>
+      <w:r>
+        <w:t>2/8</w:t>
+      </w:r>
+      <w:r>
+        <w:t xml:space="preserve">/21 – V 1.44 BETA 0.8.0 </w:t>
+      </w:r>
+      <w:r>
+        <w:t>(Hotfix, possible save incompatibility)</w:t>
+      </w:r>
+      <w:r>
+        <w:t>:</w:t>
+      </w:r>
+    </w:p>
+    <w:p>
+      <w:pPr>
+        <w:pStyle w:val="ListParagraph"/>
+        <w:numPr>
+          <w:ilvl w:val="0"/>
+          <w:numId w:val="76"/>
+        </w:numPr>
+      </w:pPr>
+      <w:r>
+        <w:t xml:space="preserve">Corrected </w:t>
+      </w:r>
+      <w:r>
+        <w:t xml:space="preserve">a modifier issue in the </w:t>
+      </w:r>
+      <w:r>
+        <w:t>Ranchos in California decision.</w:t>
+      </w:r>
+    </w:p>
+    <w:p>
+      <w:pPr>
+        <w:pStyle w:val="ListParagraph"/>
+        <w:numPr>
+          <w:ilvl w:val="0"/>
+          <w:numId w:val="76"/>
+        </w:numPr>
+      </w:pPr>
+      <w:r>
+        <w:t xml:space="preserve">Re-added a condition to the </w:t>
+      </w:r>
+      <w:r>
+        <w:t>colony_rebel_again</w:t>
+      </w:r>
+      <w:r>
+        <w:t xml:space="preserve"> decision preventing it from showing up at gamestart.</w:t>
+      </w:r>
+    </w:p>
+    <w:p>
+      <w:pPr>
+        <w:pStyle w:val="ListParagraph"/>
+        <w:numPr>
+          <w:ilvl w:val="0"/>
+          <w:numId w:val="76"/>
+        </w:numPr>
+      </w:pPr>
+      <w:r>
+        <w:t>Tennessee</w:t>
+      </w:r>
+      <w:r>
+        <w:t xml:space="preserve"> state should now properly get CSA cores.</w:t>
       </w:r>
       <w:bookmarkStart w:id="0" w:name="_GoBack"/>
       <w:bookmarkEnd w:id="0"/>
       <w:r>
-        <w:t xml:space="preserve"> States” decision.</w:t>
-      </w:r>
-    </w:p>
+        <w:t xml:space="preserve"> </w:t>
+      </w:r>
+    </w:p>
+    <w:p>
+      <w:pPr>
+        <w:pStyle w:val="ListParagraph"/>
+        <w:numPr>
+          <w:ilvl w:val="0"/>
+          <w:numId w:val="76"/>
+        </w:numPr>
+      </w:pPr>
+      <w:r>
+        <w:t>I’m still on break</w:t>
+      </w:r>
+      <w:r>
+        <w:t>, don’t get your hopes up</w:t>
+      </w:r>
+      <w:r>
+        <w:t>.</w:t>
+      </w:r>
+    </w:p>
+    <w:p/>
+    <w:p/>
     <w:p/>
     <w:p>
       <w:r>
@@ -32497,7 +32594,7 @@
 </file>
 
 <file path=customXml/itemProps1.xml><?xml version="1.0" encoding="utf-8"?>
-<ds:datastoreItem xmlns:ds="http://schemas.openxmlformats.org/officeDocument/2006/customXml" ds:itemID="{F25993E6-E6D3-4831-AFD1-15FCCBD97605}">
+<ds:datastoreItem xmlns:ds="http://schemas.openxmlformats.org/officeDocument/2006/customXml" ds:itemID="{52369F08-AD74-4008-98BF-EF09A3E1E86B}">
   <ds:schemaRefs>
     <ds:schemaRef ds:uri="http://schemas.openxmlformats.org/officeDocument/2006/bibliography"/>
   </ds:schemaRefs>

</xml_diff>

<commit_message>
5/8/21 – V 1.44 BETA 0.8.0 (Hotfix, possible save incompatibility)
•	Fixed an infinite prestige bug in the “Conquest of the Desert” and “Occupation of Araucania” decisions.
•	The following content has been added by Kaladah:
o	Ported the Reconquest of Scania from TGC: If Denmark conquers Scania, they can opt to sign a border treaty with Sweden to gain cores on historically Danish territory.
o	Ported the North Sea Empire event from TGC: A Norwegian or Danish-cultured nation ranked 4th or higher, that is an absolute monarchy or fascist dictatorship, can opt to stake claims on England and Ireland for a whopping 35 infamy (changed from 10 infamy in TGC.)
</commit_message>
<xml_diff>
--- a/Anon's HFM Edits.docx
+++ b/Anon's HFM Edits.docx
@@ -20609,30 +20609,122 @@
         <w:t>Tennessee</w:t>
       </w:r>
       <w:r>
-        <w:t xml:space="preserve"> state should now properly get CSA cores.</w:t>
+        <w:t xml:space="preserve"> </w:t>
+      </w:r>
+      <w:r>
+        <w:t>State</w:t>
+      </w:r>
+      <w:r>
+        <w:t xml:space="preserve"> should now properly get CSA cores. </w:t>
+      </w:r>
+    </w:p>
+    <w:p>
+      <w:pPr>
+        <w:pStyle w:val="ListParagraph"/>
+        <w:numPr>
+          <w:ilvl w:val="0"/>
+          <w:numId w:val="76"/>
+        </w:numPr>
+      </w:pPr>
+      <w:r>
+        <w:t>I’m still on break</w:t>
+      </w:r>
+      <w:r>
+        <w:t>, don’t get your hopes up</w:t>
+      </w:r>
+      <w:r>
+        <w:t>.</w:t>
+      </w:r>
+      <w:r>
+        <w:t xml:space="preserve"> </w:t>
+      </w:r>
+    </w:p>
+    <w:p/>
+    <w:p/>
+    <w:p>
+      <w:r>
+        <w:lastRenderedPageBreak/>
+        <w:t>5/8</w:t>
+      </w:r>
+      <w:r>
+        <w:t xml:space="preserve">/21 – V 1.44 BETA 0.8.0 </w:t>
+      </w:r>
+      <w:r>
+        <w:t>(Hotfix, possible save incompatibility)</w:t>
+      </w:r>
+      <w:r>
+        <w:t>:</w:t>
+      </w:r>
+    </w:p>
+    <w:p>
+      <w:pPr>
+        <w:pStyle w:val="ListParagraph"/>
+        <w:numPr>
+          <w:ilvl w:val="0"/>
+          <w:numId w:val="76"/>
+        </w:numPr>
+      </w:pPr>
+      <w:r>
+        <w:t>Fixed an infinite prestige bug in the “</w:t>
+      </w:r>
+      <w:r>
+        <w:t>Conquest of the Deser</w:t>
+      </w:r>
+      <w:r>
+        <w:t xml:space="preserve">t” and “Occupation of Araucania” </w:t>
+      </w:r>
+      <w:r>
+        <w:t>decisions</w:t>
+      </w:r>
+      <w:r>
+        <w:t>.</w:t>
+      </w:r>
+    </w:p>
+    <w:p>
+      <w:pPr>
+        <w:pStyle w:val="ListParagraph"/>
+        <w:numPr>
+          <w:ilvl w:val="0"/>
+          <w:numId w:val="76"/>
+        </w:numPr>
+      </w:pPr>
+      <w:r>
+        <w:t>The following content has been added by Kaladah:</w:t>
+      </w:r>
+    </w:p>
+    <w:p>
+      <w:pPr>
+        <w:pStyle w:val="ListParagraph"/>
+        <w:numPr>
+          <w:ilvl w:val="1"/>
+          <w:numId w:val="76"/>
+        </w:numPr>
+      </w:pPr>
+      <w:r>
+        <w:t>Ported the R</w:t>
+      </w:r>
+      <w:r>
+        <w:t>econquest of Scania from TGC: If Denmark conquers Scania, they can opt to sign a border treaty with Sweden to gain cores on historically Danish territory.</w:t>
+      </w:r>
+    </w:p>
+    <w:p>
+      <w:pPr>
+        <w:pStyle w:val="ListParagraph"/>
+        <w:numPr>
+          <w:ilvl w:val="1"/>
+          <w:numId w:val="76"/>
+        </w:numPr>
+      </w:pPr>
+      <w:r>
+        <w:t xml:space="preserve">Ported the North Sea Empire event from TGC: A Norwegian or Danish-cultured nation ranked 4th or higher, that is an absolute monarchy or fascist dictatorship, can opt to stake claims on England and Ireland for a whopping 35 infamy </w:t>
+      </w:r>
+      <w:r>
+        <w:t>(changed from 10 infamy in TGC.</w:t>
       </w:r>
       <w:bookmarkStart w:id="0" w:name="_GoBack"/>
       <w:bookmarkEnd w:id="0"/>
       <w:r>
-        <w:t xml:space="preserve"> </w:t>
-      </w:r>
-    </w:p>
-    <w:p>
-      <w:pPr>
-        <w:pStyle w:val="ListParagraph"/>
-        <w:numPr>
-          <w:ilvl w:val="0"/>
-          <w:numId w:val="76"/>
-        </w:numPr>
-      </w:pPr>
-      <w:r>
-        <w:t>I’m still on break</w:t>
-      </w:r>
-      <w:r>
-        <w:t>, don’t get your hopes up</w:t>
-      </w:r>
-      <w:r>
-        <w:t>.</w:t>
+        <w:t>)</w:t>
       </w:r>
     </w:p>
     <w:p/>
@@ -32594,7 +32686,7 @@
 </file>
 
 <file path=customXml/itemProps1.xml><?xml version="1.0" encoding="utf-8"?>
-<ds:datastoreItem xmlns:ds="http://schemas.openxmlformats.org/officeDocument/2006/customXml" ds:itemID="{52369F08-AD74-4008-98BF-EF09A3E1E86B}">
+<ds:datastoreItem xmlns:ds="http://schemas.openxmlformats.org/officeDocument/2006/customXml" ds:itemID="{72110B90-52DD-4D1E-8483-A9736A058D66}">
   <ds:schemaRefs>
     <ds:schemaRef ds:uri="http://schemas.openxmlformats.org/officeDocument/2006/bibliography"/>
   </ds:schemaRefs>

</xml_diff>